<commit_message>
Completed system design of the Connectivity module. Task breakdown input into github projects. Documentation updated for general implementation details of the design.
</commit_message>
<xml_diff>
--- a/Requirements/ADSEN86-Software-SystemArchitecture.docx
+++ b/Requirements/ADSEN86-Software-SystemArchitecture.docx
@@ -116,12 +116,7 @@
         <w:t xml:space="preserve">. This architecture document provides a high level overview of the entire system and how the </w:t>
       </w:r>
       <w:r>
-        <w:t>drone is architected to provide its service</w:t>
-      </w:r>
-      <w:bookmarkStart w:id="0" w:name="_GoBack"/>
-      <w:bookmarkEnd w:id="0"/>
-      <w:r>
-        <w:t xml:space="preserve">. </w:t>
+        <w:t xml:space="preserve">drone is architected to provide its service. </w:t>
       </w:r>
     </w:p>
     <w:p/>
@@ -1807,6 +1802,3750 @@
     <w:p/>
     <w:p/>
     <w:p/>
+    <w:p/>
+    <w:p/>
+    <w:p/>
+    <w:p/>
+    <w:p/>
+    <w:p/>
+    <w:p/>
+    <w:p/>
+    <w:p/>
+    <w:p>
+      <w:pPr>
+        <w:pStyle w:val="Heading1"/>
+        <w:jc w:val="center"/>
+      </w:pPr>
+      <w:r>
+        <w:t xml:space="preserve">Connectivity Module Interface </w:t>
+      </w:r>
+    </w:p>
+    <w:p/>
+    <w:p>
+      <w:pPr>
+        <w:rPr>
+          <w:b/>
+          <w:i/>
+        </w:rPr>
+      </w:pPr>
+      <w:r>
+        <w:rPr>
+          <w:b/>
+          <w:i/>
+        </w:rPr>
+        <w:t>Introduction:</w:t>
+      </w:r>
+    </w:p>
+    <w:p>
+      <w:r>
+        <w:t xml:space="preserve">The connectivity module interface provides a basic framework that exposes outward communicating hardware modules and technologies from the drone subsystem. The Connectivity Module has 3 different layers. Each layer abstracts a portion of the underlying interface and exposes less details to the higher up services. </w:t>
+      </w:r>
+    </w:p>
+    <w:p>
+      <w:r>
+        <w:t>The basic framework of the Connectivity module is provide an interface to the top level service. See the image below for more details</w:t>
+      </w:r>
+    </w:p>
+    <w:p/>
+    <w:p>
+      <w:r>
+        <w:rPr>
+          <w:noProof/>
+        </w:rPr>
+        <mc:AlternateContent>
+          <mc:Choice Requires="wps">
+            <w:drawing>
+              <wp:anchor distT="0" distB="0" distL="114300" distR="114300" simplePos="0" relativeHeight="251739136" behindDoc="0" locked="0" layoutInCell="1" allowOverlap="1" wp14:anchorId="5619FC24" wp14:editId="3DEAD8B4">
+                <wp:simplePos x="0" y="0"/>
+                <wp:positionH relativeFrom="column">
+                  <wp:posOffset>-513283</wp:posOffset>
+                </wp:positionH>
+                <wp:positionV relativeFrom="paragraph">
+                  <wp:posOffset>170358</wp:posOffset>
+                </wp:positionV>
+                <wp:extent cx="833933" cy="212141"/>
+                <wp:effectExtent l="0" t="0" r="4445" b="0"/>
+                <wp:wrapNone/>
+                <wp:docPr id="60" name="Text Box 60"/>
+                <wp:cNvGraphicFramePr/>
+                <a:graphic xmlns:a="http://schemas.openxmlformats.org/drawingml/2006/main">
+                  <a:graphicData uri="http://schemas.microsoft.com/office/word/2010/wordprocessingShape">
+                    <wps:wsp>
+                      <wps:cNvSpPr txBox="1"/>
+                      <wps:spPr>
+                        <a:xfrm>
+                          <a:off x="0" y="0"/>
+                          <a:ext cx="833933" cy="212141"/>
+                        </a:xfrm>
+                        <a:prstGeom prst="rect">
+                          <a:avLst/>
+                        </a:prstGeom>
+                        <a:solidFill>
+                          <a:schemeClr val="lt1"/>
+                        </a:solidFill>
+                        <a:ln w="6350">
+                          <a:noFill/>
+                        </a:ln>
+                        <a:effectLst/>
+                      </wps:spPr>
+                      <wps:style>
+                        <a:lnRef idx="0">
+                          <a:schemeClr val="accent1"/>
+                        </a:lnRef>
+                        <a:fillRef idx="0">
+                          <a:schemeClr val="accent1"/>
+                        </a:fillRef>
+                        <a:effectRef idx="0">
+                          <a:schemeClr val="accent1"/>
+                        </a:effectRef>
+                        <a:fontRef idx="minor">
+                          <a:schemeClr val="dk1"/>
+                        </a:fontRef>
+                      </wps:style>
+                      <wps:txbx>
+                        <w:txbxContent>
+                          <w:p>
+                            <w:pPr>
+                              <w:jc w:val="center"/>
+                              <w:rPr>
+                                <w:b/>
+                                <w:i/>
+                                <w:sz w:val="16"/>
+                              </w:rPr>
+                            </w:pPr>
+                            <w:r>
+                              <w:rPr>
+                                <w:b/>
+                                <w:i/>
+                                <w:sz w:val="16"/>
+                              </w:rPr>
+                              <w:t>Service</w:t>
+                            </w:r>
+                            <w:r>
+                              <w:rPr>
+                                <w:b/>
+                                <w:i/>
+                                <w:sz w:val="16"/>
+                              </w:rPr>
+                              <w:t xml:space="preserve"> Layer</w:t>
+                            </w:r>
+                          </w:p>
+                        </w:txbxContent>
+                      </wps:txbx>
+                      <wps:bodyPr rot="0" spcFirstLastPara="0" vertOverflow="overflow" horzOverflow="overflow" vert="horz" wrap="square" lIns="91440" tIns="45720" rIns="91440" bIns="45720" numCol="1" spcCol="0" rtlCol="0" fromWordArt="0" anchor="t" anchorCtr="0" forceAA="0" compatLnSpc="1">
+                        <a:prstTxWarp prst="textNoShape">
+                          <a:avLst/>
+                        </a:prstTxWarp>
+                        <a:noAutofit/>
+                      </wps:bodyPr>
+                    </wps:wsp>
+                  </a:graphicData>
+                </a:graphic>
+                <wp14:sizeRelH relativeFrom="margin">
+                  <wp14:pctWidth>0</wp14:pctWidth>
+                </wp14:sizeRelH>
+                <wp14:sizeRelV relativeFrom="margin">
+                  <wp14:pctHeight>0</wp14:pctHeight>
+                </wp14:sizeRelV>
+              </wp:anchor>
+            </w:drawing>
+          </mc:Choice>
+          <mc:Fallback>
+            <w:pict>
+              <v:shapetype w14:anchorId="5619FC24" id="_x0000_t202" coordsize="21600,21600" o:spt="202" path="m,l,21600r21600,l21600,xe">
+                <v:stroke joinstyle="miter"/>
+                <v:path gradientshapeok="t" o:connecttype="rect"/>
+              </v:shapetype>
+              <v:shape id="Text Box 60" o:spid="_x0000_s1051" type="#_x0000_t202" style="position:absolute;margin-left:-40.4pt;margin-top:13.4pt;width:65.65pt;height:16.7pt;z-index:251739136;visibility:visible;mso-wrap-style:square;mso-width-percent:0;mso-height-percent:0;mso-wrap-distance-left:9pt;mso-wrap-distance-top:0;mso-wrap-distance-right:9pt;mso-wrap-distance-bottom:0;mso-position-horizontal:absolute;mso-position-horizontal-relative:text;mso-position-vertical:absolute;mso-position-vertical-relative:text;mso-width-percent:0;mso-height-percent:0;mso-width-relative:margin;mso-height-relative:margin;v-text-anchor:top" o:gfxdata="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" fillcolor="white [3201]" stroked="f" strokeweight=".5pt">
+                <v:textbox>
+                  <w:txbxContent>
+                    <w:p>
+                      <w:pPr>
+                        <w:jc w:val="center"/>
+                        <w:rPr>
+                          <w:b/>
+                          <w:i/>
+                          <w:sz w:val="16"/>
+                        </w:rPr>
+                      </w:pPr>
+                      <w:r>
+                        <w:rPr>
+                          <w:b/>
+                          <w:i/>
+                          <w:sz w:val="16"/>
+                        </w:rPr>
+                        <w:t>Service</w:t>
+                      </w:r>
+                      <w:r>
+                        <w:rPr>
+                          <w:b/>
+                          <w:i/>
+                          <w:sz w:val="16"/>
+                        </w:rPr>
+                        <w:t xml:space="preserve"> Layer</w:t>
+                      </w:r>
+                    </w:p>
+                  </w:txbxContent>
+                </v:textbox>
+              </v:shape>
+            </w:pict>
+          </mc:Fallback>
+        </mc:AlternateContent>
+      </w:r>
+    </w:p>
+    <w:p>
+      <w:r>
+        <w:rPr>
+          <w:noProof/>
+        </w:rPr>
+        <mc:AlternateContent>
+          <mc:Choice Requires="wps">
+            <w:drawing>
+              <wp:anchor distT="0" distB="0" distL="114300" distR="114300" simplePos="0" relativeHeight="251686912" behindDoc="0" locked="0" layoutInCell="1" allowOverlap="1" wp14:anchorId="635C6C44" wp14:editId="6BB26629">
+                <wp:simplePos x="0" y="0"/>
+                <wp:positionH relativeFrom="column">
+                  <wp:posOffset>4701997</wp:posOffset>
+                </wp:positionH>
+                <wp:positionV relativeFrom="paragraph">
+                  <wp:posOffset>265176</wp:posOffset>
+                </wp:positionV>
+                <wp:extent cx="1382573" cy="709574"/>
+                <wp:effectExtent l="0" t="0" r="27305" b="14605"/>
+                <wp:wrapNone/>
+                <wp:docPr id="32" name="Rounded Rectangle 32"/>
+                <wp:cNvGraphicFramePr/>
+                <a:graphic xmlns:a="http://schemas.openxmlformats.org/drawingml/2006/main">
+                  <a:graphicData uri="http://schemas.microsoft.com/office/word/2010/wordprocessingShape">
+                    <wps:wsp>
+                      <wps:cNvSpPr/>
+                      <wps:spPr>
+                        <a:xfrm>
+                          <a:off x="0" y="0"/>
+                          <a:ext cx="1382573" cy="709574"/>
+                        </a:xfrm>
+                        <a:prstGeom prst="roundRect">
+                          <a:avLst/>
+                        </a:prstGeom>
+                        <a:solidFill>
+                          <a:schemeClr val="accent5">
+                            <a:lumMod val="40000"/>
+                            <a:lumOff val="60000"/>
+                          </a:schemeClr>
+                        </a:solidFill>
+                      </wps:spPr>
+                      <wps:style>
+                        <a:lnRef idx="2">
+                          <a:schemeClr val="accent1">
+                            <a:shade val="50000"/>
+                          </a:schemeClr>
+                        </a:lnRef>
+                        <a:fillRef idx="1">
+                          <a:schemeClr val="accent1"/>
+                        </a:fillRef>
+                        <a:effectRef idx="0">
+                          <a:schemeClr val="accent1"/>
+                        </a:effectRef>
+                        <a:fontRef idx="minor">
+                          <a:schemeClr val="lt1"/>
+                        </a:fontRef>
+                      </wps:style>
+                      <wps:txbx>
+                        <w:txbxContent>
+                          <w:p>
+                            <w:pPr>
+                              <w:jc w:val="center"/>
+                              <w:rPr>
+                                <w:color w:val="000000" w:themeColor="text1"/>
+                                <w14:shadow w14:blurRad="38100" w14:dist="19050" w14:dir="2700000" w14:sx="100000" w14:sy="100000" w14:kx="0" w14:ky="0" w14:algn="tl">
+                                  <w14:schemeClr w14:val="dk1">
+                                    <w14:alpha w14:val="60000"/>
+                                  </w14:schemeClr>
+                                </w14:shadow>
+                                <w14:textOutline w14:w="0" w14:cap="flat" w14:cmpd="sng" w14:algn="ctr">
+                                  <w14:noFill/>
+                                  <w14:prstDash w14:val="solid"/>
+                                  <w14:round/>
+                                </w14:textOutline>
+                              </w:rPr>
+                            </w:pPr>
+                            <w:r>
+                              <w:rPr>
+                                <w:color w:val="000000" w:themeColor="text1"/>
+                                <w14:shadow w14:blurRad="38100" w14:dist="19050" w14:dir="2700000" w14:sx="100000" w14:sy="100000" w14:kx="0" w14:ky="0" w14:algn="tl">
+                                  <w14:schemeClr w14:val="dk1">
+                                    <w14:alpha w14:val="60000"/>
+                                  </w14:schemeClr>
+                                </w14:shadow>
+                                <w14:textOutline w14:w="0" w14:cap="flat" w14:cmpd="sng" w14:algn="ctr">
+                                  <w14:noFill/>
+                                  <w14:prstDash w14:val="solid"/>
+                                  <w14:round/>
+                                </w14:textOutline>
+                              </w:rPr>
+                              <w:t>Service 4</w:t>
+                            </w:r>
+                          </w:p>
+                        </w:txbxContent>
+                      </wps:txbx>
+                      <wps:bodyPr rot="0" spcFirstLastPara="0" vertOverflow="overflow" horzOverflow="overflow" vert="horz" wrap="square" lIns="91440" tIns="45720" rIns="91440" bIns="45720" numCol="1" spcCol="0" rtlCol="0" fromWordArt="0" anchor="ctr" anchorCtr="0" forceAA="0" compatLnSpc="1">
+                        <a:prstTxWarp prst="textNoShape">
+                          <a:avLst/>
+                        </a:prstTxWarp>
+                        <a:noAutofit/>
+                      </wps:bodyPr>
+                    </wps:wsp>
+                  </a:graphicData>
+                </a:graphic>
+              </wp:anchor>
+            </w:drawing>
+          </mc:Choice>
+          <mc:Fallback>
+            <w:pict>
+              <v:roundrect w14:anchorId="635C6C44" id="Rounded Rectangle 32" o:spid="_x0000_s1052" style="position:absolute;margin-left:370.25pt;margin-top:20.9pt;width:108.85pt;height:55.85pt;z-index:251686912;visibility:visible;mso-wrap-style:square;mso-wrap-distance-left:9pt;mso-wrap-distance-top:0;mso-wrap-distance-right:9pt;mso-wrap-distance-bottom:0;mso-position-horizontal:absolute;mso-position-horizontal-relative:text;mso-position-vertical:absolute;mso-position-vertical-relative:text;v-text-anchor:middle" arcsize="10923f" o:gfxdata="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" fillcolor="#b4c6e7 [1304]" strokecolor="#1f4d78 [1604]" strokeweight="1pt">
+                <v:stroke joinstyle="miter"/>
+                <v:textbox>
+                  <w:txbxContent>
+                    <w:p>
+                      <w:pPr>
+                        <w:jc w:val="center"/>
+                        <w:rPr>
+                          <w:color w:val="000000" w:themeColor="text1"/>
+                          <w14:shadow w14:blurRad="38100" w14:dist="19050" w14:dir="2700000" w14:sx="100000" w14:sy="100000" w14:kx="0" w14:ky="0" w14:algn="tl">
+                            <w14:schemeClr w14:val="dk1">
+                              <w14:alpha w14:val="60000"/>
+                            </w14:schemeClr>
+                          </w14:shadow>
+                          <w14:textOutline w14:w="0" w14:cap="flat" w14:cmpd="sng" w14:algn="ctr">
+                            <w14:noFill/>
+                            <w14:prstDash w14:val="solid"/>
+                            <w14:round/>
+                          </w14:textOutline>
+                        </w:rPr>
+                      </w:pPr>
+                      <w:r>
+                        <w:rPr>
+                          <w:color w:val="000000" w:themeColor="text1"/>
+                          <w14:shadow w14:blurRad="38100" w14:dist="19050" w14:dir="2700000" w14:sx="100000" w14:sy="100000" w14:kx="0" w14:ky="0" w14:algn="tl">
+                            <w14:schemeClr w14:val="dk1">
+                              <w14:alpha w14:val="60000"/>
+                            </w14:schemeClr>
+                          </w14:shadow>
+                          <w14:textOutline w14:w="0" w14:cap="flat" w14:cmpd="sng" w14:algn="ctr">
+                            <w14:noFill/>
+                            <w14:prstDash w14:val="solid"/>
+                            <w14:round/>
+                          </w14:textOutline>
+                        </w:rPr>
+                        <w:t>Service 4</w:t>
+                      </w:r>
+                    </w:p>
+                  </w:txbxContent>
+                </v:textbox>
+              </v:roundrect>
+            </w:pict>
+          </mc:Fallback>
+        </mc:AlternateContent>
+      </w:r>
+      <w:r>
+        <w:rPr>
+          <w:noProof/>
+        </w:rPr>
+        <mc:AlternateContent>
+          <mc:Choice Requires="wps">
+            <w:drawing>
+              <wp:anchor distT="0" distB="0" distL="114300" distR="114300" simplePos="0" relativeHeight="251684864" behindDoc="0" locked="0" layoutInCell="1" allowOverlap="1" wp14:anchorId="635C6C44" wp14:editId="6BB26629">
+                <wp:simplePos x="0" y="0"/>
+                <wp:positionH relativeFrom="column">
+                  <wp:posOffset>3143986</wp:posOffset>
+                </wp:positionH>
+                <wp:positionV relativeFrom="paragraph">
+                  <wp:posOffset>243205</wp:posOffset>
+                </wp:positionV>
+                <wp:extent cx="1382573" cy="709574"/>
+                <wp:effectExtent l="0" t="0" r="27305" b="14605"/>
+                <wp:wrapNone/>
+                <wp:docPr id="31" name="Rounded Rectangle 31"/>
+                <wp:cNvGraphicFramePr/>
+                <a:graphic xmlns:a="http://schemas.openxmlformats.org/drawingml/2006/main">
+                  <a:graphicData uri="http://schemas.microsoft.com/office/word/2010/wordprocessingShape">
+                    <wps:wsp>
+                      <wps:cNvSpPr/>
+                      <wps:spPr>
+                        <a:xfrm>
+                          <a:off x="0" y="0"/>
+                          <a:ext cx="1382573" cy="709574"/>
+                        </a:xfrm>
+                        <a:prstGeom prst="roundRect">
+                          <a:avLst/>
+                        </a:prstGeom>
+                        <a:solidFill>
+                          <a:schemeClr val="tx2">
+                            <a:lumMod val="40000"/>
+                            <a:lumOff val="60000"/>
+                          </a:schemeClr>
+                        </a:solidFill>
+                      </wps:spPr>
+                      <wps:style>
+                        <a:lnRef idx="2">
+                          <a:schemeClr val="accent1">
+                            <a:shade val="50000"/>
+                          </a:schemeClr>
+                        </a:lnRef>
+                        <a:fillRef idx="1">
+                          <a:schemeClr val="accent1"/>
+                        </a:fillRef>
+                        <a:effectRef idx="0">
+                          <a:schemeClr val="accent1"/>
+                        </a:effectRef>
+                        <a:fontRef idx="minor">
+                          <a:schemeClr val="lt1"/>
+                        </a:fontRef>
+                      </wps:style>
+                      <wps:txbx>
+                        <w:txbxContent>
+                          <w:p>
+                            <w:pPr>
+                              <w:jc w:val="center"/>
+                              <w:rPr>
+                                <w:color w:val="000000" w:themeColor="text1"/>
+                                <w14:shadow w14:blurRad="38100" w14:dist="19050" w14:dir="2700000" w14:sx="100000" w14:sy="100000" w14:kx="0" w14:ky="0" w14:algn="tl">
+                                  <w14:schemeClr w14:val="dk1">
+                                    <w14:alpha w14:val="60000"/>
+                                  </w14:schemeClr>
+                                </w14:shadow>
+                                <w14:textOutline w14:w="0" w14:cap="flat" w14:cmpd="sng" w14:algn="ctr">
+                                  <w14:noFill/>
+                                  <w14:prstDash w14:val="solid"/>
+                                  <w14:round/>
+                                </w14:textOutline>
+                              </w:rPr>
+                            </w:pPr>
+                            <w:r>
+                              <w:rPr>
+                                <w:color w:val="000000" w:themeColor="text1"/>
+                                <w14:shadow w14:blurRad="38100" w14:dist="19050" w14:dir="2700000" w14:sx="100000" w14:sy="100000" w14:kx="0" w14:ky="0" w14:algn="tl">
+                                  <w14:schemeClr w14:val="dk1">
+                                    <w14:alpha w14:val="60000"/>
+                                  </w14:schemeClr>
+                                </w14:shadow>
+                                <w14:textOutline w14:w="0" w14:cap="flat" w14:cmpd="sng" w14:algn="ctr">
+                                  <w14:noFill/>
+                                  <w14:prstDash w14:val="solid"/>
+                                  <w14:round/>
+                                </w14:textOutline>
+                              </w:rPr>
+                              <w:t>Service 3</w:t>
+                            </w:r>
+                          </w:p>
+                        </w:txbxContent>
+                      </wps:txbx>
+                      <wps:bodyPr rot="0" spcFirstLastPara="0" vertOverflow="overflow" horzOverflow="overflow" vert="horz" wrap="square" lIns="91440" tIns="45720" rIns="91440" bIns="45720" numCol="1" spcCol="0" rtlCol="0" fromWordArt="0" anchor="ctr" anchorCtr="0" forceAA="0" compatLnSpc="1">
+                        <a:prstTxWarp prst="textNoShape">
+                          <a:avLst/>
+                        </a:prstTxWarp>
+                        <a:noAutofit/>
+                      </wps:bodyPr>
+                    </wps:wsp>
+                  </a:graphicData>
+                </a:graphic>
+              </wp:anchor>
+            </w:drawing>
+          </mc:Choice>
+          <mc:Fallback>
+            <w:pict>
+              <v:roundrect w14:anchorId="635C6C44" id="Rounded Rectangle 31" o:spid="_x0000_s1053" style="position:absolute;margin-left:247.55pt;margin-top:19.15pt;width:108.85pt;height:55.85pt;z-index:251684864;visibility:visible;mso-wrap-style:square;mso-wrap-distance-left:9pt;mso-wrap-distance-top:0;mso-wrap-distance-right:9pt;mso-wrap-distance-bottom:0;mso-position-horizontal:absolute;mso-position-horizontal-relative:text;mso-position-vertical:absolute;mso-position-vertical-relative:text;v-text-anchor:middle" arcsize="10923f" o:gfxdata="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" fillcolor="#acb9ca [1311]" strokecolor="#1f4d78 [1604]" strokeweight="1pt">
+                <v:stroke joinstyle="miter"/>
+                <v:textbox>
+                  <w:txbxContent>
+                    <w:p>
+                      <w:pPr>
+                        <w:jc w:val="center"/>
+                        <w:rPr>
+                          <w:color w:val="000000" w:themeColor="text1"/>
+                          <w14:shadow w14:blurRad="38100" w14:dist="19050" w14:dir="2700000" w14:sx="100000" w14:sy="100000" w14:kx="0" w14:ky="0" w14:algn="tl">
+                            <w14:schemeClr w14:val="dk1">
+                              <w14:alpha w14:val="60000"/>
+                            </w14:schemeClr>
+                          </w14:shadow>
+                          <w14:textOutline w14:w="0" w14:cap="flat" w14:cmpd="sng" w14:algn="ctr">
+                            <w14:noFill/>
+                            <w14:prstDash w14:val="solid"/>
+                            <w14:round/>
+                          </w14:textOutline>
+                        </w:rPr>
+                      </w:pPr>
+                      <w:r>
+                        <w:rPr>
+                          <w:color w:val="000000" w:themeColor="text1"/>
+                          <w14:shadow w14:blurRad="38100" w14:dist="19050" w14:dir="2700000" w14:sx="100000" w14:sy="100000" w14:kx="0" w14:ky="0" w14:algn="tl">
+                            <w14:schemeClr w14:val="dk1">
+                              <w14:alpha w14:val="60000"/>
+                            </w14:schemeClr>
+                          </w14:shadow>
+                          <w14:textOutline w14:w="0" w14:cap="flat" w14:cmpd="sng" w14:algn="ctr">
+                            <w14:noFill/>
+                            <w14:prstDash w14:val="solid"/>
+                            <w14:round/>
+                          </w14:textOutline>
+                        </w:rPr>
+                        <w:t>Service 3</w:t>
+                      </w:r>
+                    </w:p>
+                  </w:txbxContent>
+                </v:textbox>
+              </v:roundrect>
+            </w:pict>
+          </mc:Fallback>
+        </mc:AlternateContent>
+      </w:r>
+      <w:r>
+        <w:rPr>
+          <w:noProof/>
+        </w:rPr>
+        <mc:AlternateContent>
+          <mc:Choice Requires="wps">
+            <w:drawing>
+              <wp:anchor distT="0" distB="0" distL="114300" distR="114300" simplePos="0" relativeHeight="251682816" behindDoc="0" locked="0" layoutInCell="1" allowOverlap="1" wp14:anchorId="635C6C44" wp14:editId="6BB26629">
+                <wp:simplePos x="0" y="0"/>
+                <wp:positionH relativeFrom="column">
+                  <wp:posOffset>1578635</wp:posOffset>
+                </wp:positionH>
+                <wp:positionV relativeFrom="paragraph">
+                  <wp:posOffset>228600</wp:posOffset>
+                </wp:positionV>
+                <wp:extent cx="1382573" cy="709574"/>
+                <wp:effectExtent l="0" t="0" r="27305" b="14605"/>
+                <wp:wrapNone/>
+                <wp:docPr id="30" name="Rounded Rectangle 30"/>
+                <wp:cNvGraphicFramePr/>
+                <a:graphic xmlns:a="http://schemas.openxmlformats.org/drawingml/2006/main">
+                  <a:graphicData uri="http://schemas.microsoft.com/office/word/2010/wordprocessingShape">
+                    <wps:wsp>
+                      <wps:cNvSpPr/>
+                      <wps:spPr>
+                        <a:xfrm>
+                          <a:off x="0" y="0"/>
+                          <a:ext cx="1382573" cy="709574"/>
+                        </a:xfrm>
+                        <a:prstGeom prst="roundRect">
+                          <a:avLst/>
+                        </a:prstGeom>
+                        <a:solidFill>
+                          <a:schemeClr val="accent2">
+                            <a:lumMod val="60000"/>
+                            <a:lumOff val="40000"/>
+                          </a:schemeClr>
+                        </a:solidFill>
+                      </wps:spPr>
+                      <wps:style>
+                        <a:lnRef idx="2">
+                          <a:schemeClr val="accent1">
+                            <a:shade val="50000"/>
+                          </a:schemeClr>
+                        </a:lnRef>
+                        <a:fillRef idx="1">
+                          <a:schemeClr val="accent1"/>
+                        </a:fillRef>
+                        <a:effectRef idx="0">
+                          <a:schemeClr val="accent1"/>
+                        </a:effectRef>
+                        <a:fontRef idx="minor">
+                          <a:schemeClr val="lt1"/>
+                        </a:fontRef>
+                      </wps:style>
+                      <wps:txbx>
+                        <w:txbxContent>
+                          <w:p>
+                            <w:pPr>
+                              <w:jc w:val="center"/>
+                              <w:rPr>
+                                <w:color w:val="000000" w:themeColor="text1"/>
+                                <w14:shadow w14:blurRad="38100" w14:dist="19050" w14:dir="2700000" w14:sx="100000" w14:sy="100000" w14:kx="0" w14:ky="0" w14:algn="tl">
+                                  <w14:schemeClr w14:val="dk1">
+                                    <w14:alpha w14:val="60000"/>
+                                  </w14:schemeClr>
+                                </w14:shadow>
+                                <w14:textOutline w14:w="0" w14:cap="flat" w14:cmpd="sng" w14:algn="ctr">
+                                  <w14:noFill/>
+                                  <w14:prstDash w14:val="solid"/>
+                                  <w14:round/>
+                                </w14:textOutline>
+                              </w:rPr>
+                            </w:pPr>
+                            <w:r>
+                              <w:rPr>
+                                <w:color w:val="000000" w:themeColor="text1"/>
+                                <w14:shadow w14:blurRad="38100" w14:dist="19050" w14:dir="2700000" w14:sx="100000" w14:sy="100000" w14:kx="0" w14:ky="0" w14:algn="tl">
+                                  <w14:schemeClr w14:val="dk1">
+                                    <w14:alpha w14:val="60000"/>
+                                  </w14:schemeClr>
+                                </w14:shadow>
+                                <w14:textOutline w14:w="0" w14:cap="flat" w14:cmpd="sng" w14:algn="ctr">
+                                  <w14:noFill/>
+                                  <w14:prstDash w14:val="solid"/>
+                                  <w14:round/>
+                                </w14:textOutline>
+                              </w:rPr>
+                              <w:t>Service 2</w:t>
+                            </w:r>
+                          </w:p>
+                        </w:txbxContent>
+                      </wps:txbx>
+                      <wps:bodyPr rot="0" spcFirstLastPara="0" vertOverflow="overflow" horzOverflow="overflow" vert="horz" wrap="square" lIns="91440" tIns="45720" rIns="91440" bIns="45720" numCol="1" spcCol="0" rtlCol="0" fromWordArt="0" anchor="ctr" anchorCtr="0" forceAA="0" compatLnSpc="1">
+                        <a:prstTxWarp prst="textNoShape">
+                          <a:avLst/>
+                        </a:prstTxWarp>
+                        <a:noAutofit/>
+                      </wps:bodyPr>
+                    </wps:wsp>
+                  </a:graphicData>
+                </a:graphic>
+              </wp:anchor>
+            </w:drawing>
+          </mc:Choice>
+          <mc:Fallback>
+            <w:pict>
+              <v:roundrect w14:anchorId="635C6C44" id="Rounded Rectangle 30" o:spid="_x0000_s1054" style="position:absolute;margin-left:124.3pt;margin-top:18pt;width:108.85pt;height:55.85pt;z-index:251682816;visibility:visible;mso-wrap-style:square;mso-wrap-distance-left:9pt;mso-wrap-distance-top:0;mso-wrap-distance-right:9pt;mso-wrap-distance-bottom:0;mso-position-horizontal:absolute;mso-position-horizontal-relative:text;mso-position-vertical:absolute;mso-position-vertical-relative:text;v-text-anchor:middle" arcsize="10923f" o:gfxdata="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" fillcolor="#f4b083 [1941]" strokecolor="#1f4d78 [1604]" strokeweight="1pt">
+                <v:stroke joinstyle="miter"/>
+                <v:textbox>
+                  <w:txbxContent>
+                    <w:p>
+                      <w:pPr>
+                        <w:jc w:val="center"/>
+                        <w:rPr>
+                          <w:color w:val="000000" w:themeColor="text1"/>
+                          <w14:shadow w14:blurRad="38100" w14:dist="19050" w14:dir="2700000" w14:sx="100000" w14:sy="100000" w14:kx="0" w14:ky="0" w14:algn="tl">
+                            <w14:schemeClr w14:val="dk1">
+                              <w14:alpha w14:val="60000"/>
+                            </w14:schemeClr>
+                          </w14:shadow>
+                          <w14:textOutline w14:w="0" w14:cap="flat" w14:cmpd="sng" w14:algn="ctr">
+                            <w14:noFill/>
+                            <w14:prstDash w14:val="solid"/>
+                            <w14:round/>
+                          </w14:textOutline>
+                        </w:rPr>
+                      </w:pPr>
+                      <w:r>
+                        <w:rPr>
+                          <w:color w:val="000000" w:themeColor="text1"/>
+                          <w14:shadow w14:blurRad="38100" w14:dist="19050" w14:dir="2700000" w14:sx="100000" w14:sy="100000" w14:kx="0" w14:ky="0" w14:algn="tl">
+                            <w14:schemeClr w14:val="dk1">
+                              <w14:alpha w14:val="60000"/>
+                            </w14:schemeClr>
+                          </w14:shadow>
+                          <w14:textOutline w14:w="0" w14:cap="flat" w14:cmpd="sng" w14:algn="ctr">
+                            <w14:noFill/>
+                            <w14:prstDash w14:val="solid"/>
+                            <w14:round/>
+                          </w14:textOutline>
+                        </w:rPr>
+                        <w:t>Service 2</w:t>
+                      </w:r>
+                    </w:p>
+                  </w:txbxContent>
+                </v:textbox>
+              </v:roundrect>
+            </w:pict>
+          </mc:Fallback>
+        </mc:AlternateContent>
+      </w:r>
+      <w:r>
+        <w:rPr>
+          <w:noProof/>
+        </w:rPr>
+        <mc:AlternateContent>
+          <mc:Choice Requires="wps">
+            <w:drawing>
+              <wp:anchor distT="0" distB="0" distL="114300" distR="114300" simplePos="0" relativeHeight="251680768" behindDoc="0" locked="0" layoutInCell="1" allowOverlap="1">
+                <wp:simplePos x="0" y="0"/>
+                <wp:positionH relativeFrom="column">
+                  <wp:posOffset>43866</wp:posOffset>
+                </wp:positionH>
+                <wp:positionV relativeFrom="paragraph">
+                  <wp:posOffset>230175</wp:posOffset>
+                </wp:positionV>
+                <wp:extent cx="1382573" cy="709574"/>
+                <wp:effectExtent l="0" t="0" r="27305" b="14605"/>
+                <wp:wrapNone/>
+                <wp:docPr id="29" name="Rounded Rectangle 29"/>
+                <wp:cNvGraphicFramePr/>
+                <a:graphic xmlns:a="http://schemas.openxmlformats.org/drawingml/2006/main">
+                  <a:graphicData uri="http://schemas.microsoft.com/office/word/2010/wordprocessingShape">
+                    <wps:wsp>
+                      <wps:cNvSpPr/>
+                      <wps:spPr>
+                        <a:xfrm>
+                          <a:off x="0" y="0"/>
+                          <a:ext cx="1382573" cy="709574"/>
+                        </a:xfrm>
+                        <a:prstGeom prst="roundRect">
+                          <a:avLst/>
+                        </a:prstGeom>
+                        <a:solidFill>
+                          <a:schemeClr val="accent4">
+                            <a:lumMod val="40000"/>
+                            <a:lumOff val="60000"/>
+                          </a:schemeClr>
+                        </a:solidFill>
+                      </wps:spPr>
+                      <wps:style>
+                        <a:lnRef idx="2">
+                          <a:schemeClr val="accent1">
+                            <a:shade val="50000"/>
+                          </a:schemeClr>
+                        </a:lnRef>
+                        <a:fillRef idx="1">
+                          <a:schemeClr val="accent1"/>
+                        </a:fillRef>
+                        <a:effectRef idx="0">
+                          <a:schemeClr val="accent1"/>
+                        </a:effectRef>
+                        <a:fontRef idx="minor">
+                          <a:schemeClr val="lt1"/>
+                        </a:fontRef>
+                      </wps:style>
+                      <wps:txbx>
+                        <w:txbxContent>
+                          <w:p>
+                            <w:pPr>
+                              <w:jc w:val="center"/>
+                              <w:rPr>
+                                <w:color w:val="000000" w:themeColor="text1"/>
+                                <w14:shadow w14:blurRad="38100" w14:dist="19050" w14:dir="2700000" w14:sx="100000" w14:sy="100000" w14:kx="0" w14:ky="0" w14:algn="tl">
+                                  <w14:schemeClr w14:val="dk1">
+                                    <w14:alpha w14:val="60000"/>
+                                  </w14:schemeClr>
+                                </w14:shadow>
+                                <w14:textOutline w14:w="0" w14:cap="flat" w14:cmpd="sng" w14:algn="ctr">
+                                  <w14:noFill/>
+                                  <w14:prstDash w14:val="solid"/>
+                                  <w14:round/>
+                                </w14:textOutline>
+                              </w:rPr>
+                            </w:pPr>
+                            <w:r>
+                              <w:rPr>
+                                <w:color w:val="000000" w:themeColor="text1"/>
+                                <w14:shadow w14:blurRad="38100" w14:dist="19050" w14:dir="2700000" w14:sx="100000" w14:sy="100000" w14:kx="0" w14:ky="0" w14:algn="tl">
+                                  <w14:schemeClr w14:val="dk1">
+                                    <w14:alpha w14:val="60000"/>
+                                  </w14:schemeClr>
+                                </w14:shadow>
+                                <w14:textOutline w14:w="0" w14:cap="flat" w14:cmpd="sng" w14:algn="ctr">
+                                  <w14:noFill/>
+                                  <w14:prstDash w14:val="solid"/>
+                                  <w14:round/>
+                                </w14:textOutline>
+                              </w:rPr>
+                              <w:t>Service 1</w:t>
+                            </w:r>
+                          </w:p>
+                        </w:txbxContent>
+                      </wps:txbx>
+                      <wps:bodyPr rot="0" spcFirstLastPara="0" vertOverflow="overflow" horzOverflow="overflow" vert="horz" wrap="square" lIns="91440" tIns="45720" rIns="91440" bIns="45720" numCol="1" spcCol="0" rtlCol="0" fromWordArt="0" anchor="ctr" anchorCtr="0" forceAA="0" compatLnSpc="1">
+                        <a:prstTxWarp prst="textNoShape">
+                          <a:avLst/>
+                        </a:prstTxWarp>
+                        <a:noAutofit/>
+                      </wps:bodyPr>
+                    </wps:wsp>
+                  </a:graphicData>
+                </a:graphic>
+              </wp:anchor>
+            </w:drawing>
+          </mc:Choice>
+          <mc:Fallback>
+            <w:pict>
+              <v:roundrect id="Rounded Rectangle 29" o:spid="_x0000_s1055" style="position:absolute;margin-left:3.45pt;margin-top:18.1pt;width:108.85pt;height:55.85pt;z-index:251680768;visibility:visible;mso-wrap-style:square;mso-wrap-distance-left:9pt;mso-wrap-distance-top:0;mso-wrap-distance-right:9pt;mso-wrap-distance-bottom:0;mso-position-horizontal:absolute;mso-position-horizontal-relative:text;mso-position-vertical:absolute;mso-position-vertical-relative:text;v-text-anchor:middle" arcsize="10923f" o:gfxdata="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" fillcolor="#ffe599 [1303]" strokecolor="#1f4d78 [1604]" strokeweight="1pt">
+                <v:stroke joinstyle="miter"/>
+                <v:textbox>
+                  <w:txbxContent>
+                    <w:p>
+                      <w:pPr>
+                        <w:jc w:val="center"/>
+                        <w:rPr>
+                          <w:color w:val="000000" w:themeColor="text1"/>
+                          <w14:shadow w14:blurRad="38100" w14:dist="19050" w14:dir="2700000" w14:sx="100000" w14:sy="100000" w14:kx="0" w14:ky="0" w14:algn="tl">
+                            <w14:schemeClr w14:val="dk1">
+                              <w14:alpha w14:val="60000"/>
+                            </w14:schemeClr>
+                          </w14:shadow>
+                          <w14:textOutline w14:w="0" w14:cap="flat" w14:cmpd="sng" w14:algn="ctr">
+                            <w14:noFill/>
+                            <w14:prstDash w14:val="solid"/>
+                            <w14:round/>
+                          </w14:textOutline>
+                        </w:rPr>
+                      </w:pPr>
+                      <w:r>
+                        <w:rPr>
+                          <w:color w:val="000000" w:themeColor="text1"/>
+                          <w14:shadow w14:blurRad="38100" w14:dist="19050" w14:dir="2700000" w14:sx="100000" w14:sy="100000" w14:kx="0" w14:ky="0" w14:algn="tl">
+                            <w14:schemeClr w14:val="dk1">
+                              <w14:alpha w14:val="60000"/>
+                            </w14:schemeClr>
+                          </w14:shadow>
+                          <w14:textOutline w14:w="0" w14:cap="flat" w14:cmpd="sng" w14:algn="ctr">
+                            <w14:noFill/>
+                            <w14:prstDash w14:val="solid"/>
+                            <w14:round/>
+                          </w14:textOutline>
+                        </w:rPr>
+                        <w:t>Service 1</w:t>
+                      </w:r>
+                    </w:p>
+                  </w:txbxContent>
+                </v:textbox>
+              </v:roundrect>
+            </w:pict>
+          </mc:Fallback>
+        </mc:AlternateContent>
+      </w:r>
+      <w:r>
+        <w:t xml:space="preserve">  </w:t>
+      </w:r>
+    </w:p>
+    <w:p/>
+    <w:p/>
+    <w:p>
+      <w:r>
+        <w:rPr>
+          <w:noProof/>
+        </w:rPr>
+        <mc:AlternateContent>
+          <mc:Choice Requires="wps">
+            <w:drawing>
+              <wp:anchor distT="0" distB="0" distL="114300" distR="114300" simplePos="0" relativeHeight="251732992" behindDoc="0" locked="0" layoutInCell="1" allowOverlap="1" wp14:anchorId="3DBE2862" wp14:editId="432015F0">
+                <wp:simplePos x="0" y="0"/>
+                <wp:positionH relativeFrom="column">
+                  <wp:posOffset>1104596</wp:posOffset>
+                </wp:positionH>
+                <wp:positionV relativeFrom="paragraph">
+                  <wp:posOffset>97765</wp:posOffset>
+                </wp:positionV>
+                <wp:extent cx="2523744" cy="519379"/>
+                <wp:effectExtent l="38100" t="19050" r="10160" b="71755"/>
+                <wp:wrapNone/>
+                <wp:docPr id="57" name="Straight Arrow Connector 57"/>
+                <wp:cNvGraphicFramePr/>
+                <a:graphic xmlns:a="http://schemas.openxmlformats.org/drawingml/2006/main">
+                  <a:graphicData uri="http://schemas.microsoft.com/office/word/2010/wordprocessingShape">
+                    <wps:wsp>
+                      <wps:cNvCnPr/>
+                      <wps:spPr>
+                        <a:xfrm flipH="1">
+                          <a:off x="0" y="0"/>
+                          <a:ext cx="2523744" cy="519379"/>
+                        </a:xfrm>
+                        <a:prstGeom prst="straightConnector1">
+                          <a:avLst/>
+                        </a:prstGeom>
+                        <a:ln w="28575">
+                          <a:solidFill>
+                            <a:srgbClr val="7030A0"/>
+                          </a:solidFill>
+                          <a:tailEnd type="triangle"/>
+                        </a:ln>
+                      </wps:spPr>
+                      <wps:style>
+                        <a:lnRef idx="1">
+                          <a:schemeClr val="accent1"/>
+                        </a:lnRef>
+                        <a:fillRef idx="0">
+                          <a:schemeClr val="accent1"/>
+                        </a:fillRef>
+                        <a:effectRef idx="0">
+                          <a:schemeClr val="accent1"/>
+                        </a:effectRef>
+                        <a:fontRef idx="minor">
+                          <a:schemeClr val="tx1"/>
+                        </a:fontRef>
+                      </wps:style>
+                      <wps:bodyPr/>
+                    </wps:wsp>
+                  </a:graphicData>
+                </a:graphic>
+                <wp14:sizeRelH relativeFrom="margin">
+                  <wp14:pctWidth>0</wp14:pctWidth>
+                </wp14:sizeRelH>
+                <wp14:sizeRelV relativeFrom="margin">
+                  <wp14:pctHeight>0</wp14:pctHeight>
+                </wp14:sizeRelV>
+              </wp:anchor>
+            </w:drawing>
+          </mc:Choice>
+          <mc:Fallback>
+            <w:pict>
+              <v:shapetype w14:anchorId="0F2B3D69" id="_x0000_t32" coordsize="21600,21600" o:spt="32" o:oned="t" path="m,l21600,21600e" filled="f">
+                <v:path arrowok="t" fillok="f" o:connecttype="none"/>
+                <o:lock v:ext="edit" shapetype="t"/>
+              </v:shapetype>
+              <v:shape id="Straight Arrow Connector 57" o:spid="_x0000_s1026" type="#_x0000_t32" style="position:absolute;margin-left:87pt;margin-top:7.7pt;width:198.7pt;height:40.9pt;flip:x;z-index:251732992;visibility:visible;mso-wrap-style:square;mso-width-percent:0;mso-height-percent:0;mso-wrap-distance-left:9pt;mso-wrap-distance-top:0;mso-wrap-distance-right:9pt;mso-wrap-distance-bottom:0;mso-position-horizontal:absolute;mso-position-horizontal-relative:text;mso-position-vertical:absolute;mso-position-vertical-relative:text;mso-width-percent:0;mso-height-percent:0;mso-width-relative:margin;mso-height-relative:margin" o:gfxdata="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" strokecolor="#7030a0" strokeweight="2.25pt">
+                <v:stroke endarrow="block" joinstyle="miter"/>
+              </v:shape>
+            </w:pict>
+          </mc:Fallback>
+        </mc:AlternateContent>
+      </w:r>
+      <w:r>
+        <w:rPr>
+          <w:noProof/>
+        </w:rPr>
+        <mc:AlternateContent>
+          <mc:Choice Requires="wps">
+            <w:drawing>
+              <wp:anchor distT="0" distB="0" distL="114300" distR="114300" simplePos="0" relativeHeight="251730944" behindDoc="0" locked="0" layoutInCell="1" allowOverlap="1" wp14:anchorId="3DBE2862" wp14:editId="432015F0">
+                <wp:simplePos x="0" y="0"/>
+                <wp:positionH relativeFrom="column">
+                  <wp:posOffset>3628340</wp:posOffset>
+                </wp:positionH>
+                <wp:positionV relativeFrom="paragraph">
+                  <wp:posOffset>97765</wp:posOffset>
+                </wp:positionV>
+                <wp:extent cx="1521562" cy="496824"/>
+                <wp:effectExtent l="19050" t="19050" r="21590" b="74930"/>
+                <wp:wrapNone/>
+                <wp:docPr id="56" name="Straight Arrow Connector 56"/>
+                <wp:cNvGraphicFramePr/>
+                <a:graphic xmlns:a="http://schemas.openxmlformats.org/drawingml/2006/main">
+                  <a:graphicData uri="http://schemas.microsoft.com/office/word/2010/wordprocessingShape">
+                    <wps:wsp>
+                      <wps:cNvCnPr/>
+                      <wps:spPr>
+                        <a:xfrm>
+                          <a:off x="0" y="0"/>
+                          <a:ext cx="1521562" cy="496824"/>
+                        </a:xfrm>
+                        <a:prstGeom prst="straightConnector1">
+                          <a:avLst/>
+                        </a:prstGeom>
+                        <a:ln w="28575">
+                          <a:solidFill>
+                            <a:srgbClr val="7030A0"/>
+                          </a:solidFill>
+                          <a:tailEnd type="triangle"/>
+                        </a:ln>
+                      </wps:spPr>
+                      <wps:style>
+                        <a:lnRef idx="1">
+                          <a:schemeClr val="accent1"/>
+                        </a:lnRef>
+                        <a:fillRef idx="0">
+                          <a:schemeClr val="accent1"/>
+                        </a:fillRef>
+                        <a:effectRef idx="0">
+                          <a:schemeClr val="accent1"/>
+                        </a:effectRef>
+                        <a:fontRef idx="minor">
+                          <a:schemeClr val="tx1"/>
+                        </a:fontRef>
+                      </wps:style>
+                      <wps:bodyPr/>
+                    </wps:wsp>
+                  </a:graphicData>
+                </a:graphic>
+                <wp14:sizeRelH relativeFrom="margin">
+                  <wp14:pctWidth>0</wp14:pctWidth>
+                </wp14:sizeRelH>
+                <wp14:sizeRelV relativeFrom="margin">
+                  <wp14:pctHeight>0</wp14:pctHeight>
+                </wp14:sizeRelV>
+              </wp:anchor>
+            </w:drawing>
+          </mc:Choice>
+          <mc:Fallback>
+            <w:pict>
+              <v:shape w14:anchorId="047DB0A2" id="Straight Arrow Connector 56" o:spid="_x0000_s1026" type="#_x0000_t32" style="position:absolute;margin-left:285.7pt;margin-top:7.7pt;width:119.8pt;height:39.1pt;z-index:251730944;visibility:visible;mso-wrap-style:square;mso-width-percent:0;mso-height-percent:0;mso-wrap-distance-left:9pt;mso-wrap-distance-top:0;mso-wrap-distance-right:9pt;mso-wrap-distance-bottom:0;mso-position-horizontal:absolute;mso-position-horizontal-relative:text;mso-position-vertical:absolute;mso-position-vertical-relative:text;mso-width-percent:0;mso-height-percent:0;mso-width-relative:margin;mso-height-relative:margin" o:gfxdata="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" strokecolor="#7030a0" strokeweight="2.25pt">
+                <v:stroke endarrow="block" joinstyle="miter"/>
+              </v:shape>
+            </w:pict>
+          </mc:Fallback>
+        </mc:AlternateContent>
+      </w:r>
+      <w:r>
+        <w:rPr>
+          <w:noProof/>
+        </w:rPr>
+        <mc:AlternateContent>
+          <mc:Choice Requires="wps">
+            <w:drawing>
+              <wp:anchor distT="0" distB="0" distL="114300" distR="114300" simplePos="0" relativeHeight="251728896" behindDoc="0" locked="0" layoutInCell="1" allowOverlap="1" wp14:anchorId="3DBE2862" wp14:editId="432015F0">
+                <wp:simplePos x="0" y="0"/>
+                <wp:positionH relativeFrom="margin">
+                  <wp:posOffset>5405755</wp:posOffset>
+                </wp:positionH>
+                <wp:positionV relativeFrom="paragraph">
+                  <wp:posOffset>127025</wp:posOffset>
+                </wp:positionV>
+                <wp:extent cx="45719" cy="490068"/>
+                <wp:effectExtent l="95250" t="19050" r="69215" b="43815"/>
+                <wp:wrapNone/>
+                <wp:docPr id="55" name="Straight Arrow Connector 55"/>
+                <wp:cNvGraphicFramePr/>
+                <a:graphic xmlns:a="http://schemas.openxmlformats.org/drawingml/2006/main">
+                  <a:graphicData uri="http://schemas.microsoft.com/office/word/2010/wordprocessingShape">
+                    <wps:wsp>
+                      <wps:cNvCnPr/>
+                      <wps:spPr>
+                        <a:xfrm flipH="1">
+                          <a:off x="0" y="0"/>
+                          <a:ext cx="45719" cy="490068"/>
+                        </a:xfrm>
+                        <a:prstGeom prst="straightConnector1">
+                          <a:avLst/>
+                        </a:prstGeom>
+                        <a:ln w="28575">
+                          <a:solidFill>
+                            <a:srgbClr val="7030A0"/>
+                          </a:solidFill>
+                          <a:tailEnd type="triangle"/>
+                        </a:ln>
+                      </wps:spPr>
+                      <wps:style>
+                        <a:lnRef idx="1">
+                          <a:schemeClr val="accent1"/>
+                        </a:lnRef>
+                        <a:fillRef idx="0">
+                          <a:schemeClr val="accent1"/>
+                        </a:fillRef>
+                        <a:effectRef idx="0">
+                          <a:schemeClr val="accent1"/>
+                        </a:effectRef>
+                        <a:fontRef idx="minor">
+                          <a:schemeClr val="tx1"/>
+                        </a:fontRef>
+                      </wps:style>
+                      <wps:bodyPr/>
+                    </wps:wsp>
+                  </a:graphicData>
+                </a:graphic>
+                <wp14:sizeRelH relativeFrom="margin">
+                  <wp14:pctWidth>0</wp14:pctWidth>
+                </wp14:sizeRelH>
+                <wp14:sizeRelV relativeFrom="margin">
+                  <wp14:pctHeight>0</wp14:pctHeight>
+                </wp14:sizeRelV>
+              </wp:anchor>
+            </w:drawing>
+          </mc:Choice>
+          <mc:Fallback>
+            <w:pict>
+              <v:shape w14:anchorId="48FF03F6" id="Straight Arrow Connector 55" o:spid="_x0000_s1026" type="#_x0000_t32" style="position:absolute;margin-left:425.65pt;margin-top:10pt;width:3.6pt;height:38.6pt;flip:x;z-index:251728896;visibility:visible;mso-wrap-style:square;mso-width-percent:0;mso-height-percent:0;mso-wrap-distance-left:9pt;mso-wrap-distance-top:0;mso-wrap-distance-right:9pt;mso-wrap-distance-bottom:0;mso-position-horizontal:absolute;mso-position-horizontal-relative:margin;mso-position-vertical:absolute;mso-position-vertical-relative:text;mso-width-percent:0;mso-height-percent:0;mso-width-relative:margin;mso-height-relative:margin" o:gfxdata="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" strokecolor="#7030a0" strokeweight="2.25pt">
+                <v:stroke endarrow="block" joinstyle="miter"/>
+                <w10:wrap anchorx="margin"/>
+              </v:shape>
+            </w:pict>
+          </mc:Fallback>
+        </mc:AlternateContent>
+      </w:r>
+      <w:r>
+        <w:rPr>
+          <w:noProof/>
+        </w:rPr>
+        <mc:AlternateContent>
+          <mc:Choice Requires="wps">
+            <w:drawing>
+              <wp:anchor distT="0" distB="0" distL="114300" distR="114300" simplePos="0" relativeHeight="251726848" behindDoc="0" locked="0" layoutInCell="1" allowOverlap="1" wp14:anchorId="3DBE2862" wp14:editId="432015F0">
+                <wp:simplePos x="0" y="0"/>
+                <wp:positionH relativeFrom="column">
+                  <wp:posOffset>707747</wp:posOffset>
+                </wp:positionH>
+                <wp:positionV relativeFrom="paragraph">
+                  <wp:posOffset>61189</wp:posOffset>
+                </wp:positionV>
+                <wp:extent cx="45719" cy="534009"/>
+                <wp:effectExtent l="95250" t="19050" r="69215" b="38100"/>
+                <wp:wrapNone/>
+                <wp:docPr id="54" name="Straight Arrow Connector 54"/>
+                <wp:cNvGraphicFramePr/>
+                <a:graphic xmlns:a="http://schemas.openxmlformats.org/drawingml/2006/main">
+                  <a:graphicData uri="http://schemas.microsoft.com/office/word/2010/wordprocessingShape">
+                    <wps:wsp>
+                      <wps:cNvCnPr/>
+                      <wps:spPr>
+                        <a:xfrm flipH="1">
+                          <a:off x="0" y="0"/>
+                          <a:ext cx="45719" cy="534009"/>
+                        </a:xfrm>
+                        <a:prstGeom prst="straightConnector1">
+                          <a:avLst/>
+                        </a:prstGeom>
+                        <a:ln w="28575">
+                          <a:solidFill>
+                            <a:srgbClr val="7030A0"/>
+                          </a:solidFill>
+                          <a:tailEnd type="triangle"/>
+                        </a:ln>
+                      </wps:spPr>
+                      <wps:style>
+                        <a:lnRef idx="1">
+                          <a:schemeClr val="accent1"/>
+                        </a:lnRef>
+                        <a:fillRef idx="0">
+                          <a:schemeClr val="accent1"/>
+                        </a:fillRef>
+                        <a:effectRef idx="0">
+                          <a:schemeClr val="accent1"/>
+                        </a:effectRef>
+                        <a:fontRef idx="minor">
+                          <a:schemeClr val="tx1"/>
+                        </a:fontRef>
+                      </wps:style>
+                      <wps:bodyPr/>
+                    </wps:wsp>
+                  </a:graphicData>
+                </a:graphic>
+                <wp14:sizeRelH relativeFrom="margin">
+                  <wp14:pctWidth>0</wp14:pctWidth>
+                </wp14:sizeRelH>
+                <wp14:sizeRelV relativeFrom="margin">
+                  <wp14:pctHeight>0</wp14:pctHeight>
+                </wp14:sizeRelV>
+              </wp:anchor>
+            </w:drawing>
+          </mc:Choice>
+          <mc:Fallback>
+            <w:pict>
+              <v:shape w14:anchorId="62645A82" id="Straight Arrow Connector 54" o:spid="_x0000_s1026" type="#_x0000_t32" style="position:absolute;margin-left:55.75pt;margin-top:4.8pt;width:3.6pt;height:42.05pt;flip:x;z-index:251726848;visibility:visible;mso-wrap-style:square;mso-width-percent:0;mso-height-percent:0;mso-wrap-distance-left:9pt;mso-wrap-distance-top:0;mso-wrap-distance-right:9pt;mso-wrap-distance-bottom:0;mso-position-horizontal:absolute;mso-position-horizontal-relative:text;mso-position-vertical:absolute;mso-position-vertical-relative:text;mso-width-percent:0;mso-height-percent:0;mso-width-relative:margin;mso-height-relative:margin" o:gfxdata="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" strokecolor="#7030a0" strokeweight="2.25pt">
+                <v:stroke endarrow="block" joinstyle="miter"/>
+              </v:shape>
+            </w:pict>
+          </mc:Fallback>
+        </mc:AlternateContent>
+      </w:r>
+      <w:r>
+        <w:rPr>
+          <w:noProof/>
+        </w:rPr>
+        <mc:AlternateContent>
+          <mc:Choice Requires="wps">
+            <w:drawing>
+              <wp:anchor distT="0" distB="0" distL="114300" distR="114300" simplePos="0" relativeHeight="251724800" behindDoc="0" locked="0" layoutInCell="1" allowOverlap="1" wp14:anchorId="3DBE2862" wp14:editId="432015F0">
+                <wp:simplePos x="0" y="0"/>
+                <wp:positionH relativeFrom="column">
+                  <wp:posOffset>1858060</wp:posOffset>
+                </wp:positionH>
+                <wp:positionV relativeFrom="paragraph">
+                  <wp:posOffset>68504</wp:posOffset>
+                </wp:positionV>
+                <wp:extent cx="431368" cy="541325"/>
+                <wp:effectExtent l="38100" t="19050" r="26035" b="49530"/>
+                <wp:wrapNone/>
+                <wp:docPr id="53" name="Straight Arrow Connector 53"/>
+                <wp:cNvGraphicFramePr/>
+                <a:graphic xmlns:a="http://schemas.openxmlformats.org/drawingml/2006/main">
+                  <a:graphicData uri="http://schemas.microsoft.com/office/word/2010/wordprocessingShape">
+                    <wps:wsp>
+                      <wps:cNvCnPr/>
+                      <wps:spPr>
+                        <a:xfrm flipH="1">
+                          <a:off x="0" y="0"/>
+                          <a:ext cx="431368" cy="541325"/>
+                        </a:xfrm>
+                        <a:prstGeom prst="straightConnector1">
+                          <a:avLst/>
+                        </a:prstGeom>
+                        <a:ln w="28575">
+                          <a:solidFill>
+                            <a:srgbClr val="7030A0"/>
+                          </a:solidFill>
+                          <a:tailEnd type="triangle"/>
+                        </a:ln>
+                      </wps:spPr>
+                      <wps:style>
+                        <a:lnRef idx="1">
+                          <a:schemeClr val="accent1"/>
+                        </a:lnRef>
+                        <a:fillRef idx="0">
+                          <a:schemeClr val="accent1"/>
+                        </a:fillRef>
+                        <a:effectRef idx="0">
+                          <a:schemeClr val="accent1"/>
+                        </a:effectRef>
+                        <a:fontRef idx="minor">
+                          <a:schemeClr val="tx1"/>
+                        </a:fontRef>
+                      </wps:style>
+                      <wps:bodyPr/>
+                    </wps:wsp>
+                  </a:graphicData>
+                </a:graphic>
+                <wp14:sizeRelH relativeFrom="margin">
+                  <wp14:pctWidth>0</wp14:pctWidth>
+                </wp14:sizeRelH>
+                <wp14:sizeRelV relativeFrom="margin">
+                  <wp14:pctHeight>0</wp14:pctHeight>
+                </wp14:sizeRelV>
+              </wp:anchor>
+            </w:drawing>
+          </mc:Choice>
+          <mc:Fallback>
+            <w:pict>
+              <v:shape w14:anchorId="276A04D0" id="Straight Arrow Connector 53" o:spid="_x0000_s1026" type="#_x0000_t32" style="position:absolute;margin-left:146.3pt;margin-top:5.4pt;width:33.95pt;height:42.6pt;flip:x;z-index:251724800;visibility:visible;mso-wrap-style:square;mso-width-percent:0;mso-height-percent:0;mso-wrap-distance-left:9pt;mso-wrap-distance-top:0;mso-wrap-distance-right:9pt;mso-wrap-distance-bottom:0;mso-position-horizontal:absolute;mso-position-horizontal-relative:text;mso-position-vertical:absolute;mso-position-vertical-relative:text;mso-width-percent:0;mso-height-percent:0;mso-width-relative:margin;mso-height-relative:margin" o:gfxdata="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" strokecolor="#7030a0" strokeweight="2.25pt">
+                <v:stroke endarrow="block" joinstyle="miter"/>
+              </v:shape>
+            </w:pict>
+          </mc:Fallback>
+        </mc:AlternateContent>
+      </w:r>
+      <w:r>
+        <w:rPr>
+          <w:noProof/>
+        </w:rPr>
+        <mc:AlternateContent>
+          <mc:Choice Requires="wps">
+            <w:drawing>
+              <wp:anchor distT="0" distB="0" distL="114300" distR="114300" simplePos="0" relativeHeight="251722752" behindDoc="0" locked="0" layoutInCell="1" allowOverlap="1">
+                <wp:simplePos x="0" y="0"/>
+                <wp:positionH relativeFrom="column">
+                  <wp:posOffset>753466</wp:posOffset>
+                </wp:positionH>
+                <wp:positionV relativeFrom="paragraph">
+                  <wp:posOffset>68503</wp:posOffset>
+                </wp:positionV>
+                <wp:extent cx="1741017" cy="555955"/>
+                <wp:effectExtent l="19050" t="19050" r="31115" b="73025"/>
+                <wp:wrapNone/>
+                <wp:docPr id="52" name="Straight Arrow Connector 52"/>
+                <wp:cNvGraphicFramePr/>
+                <a:graphic xmlns:a="http://schemas.openxmlformats.org/drawingml/2006/main">
+                  <a:graphicData uri="http://schemas.microsoft.com/office/word/2010/wordprocessingShape">
+                    <wps:wsp>
+                      <wps:cNvCnPr/>
+                      <wps:spPr>
+                        <a:xfrm>
+                          <a:off x="0" y="0"/>
+                          <a:ext cx="1741017" cy="555955"/>
+                        </a:xfrm>
+                        <a:prstGeom prst="straightConnector1">
+                          <a:avLst/>
+                        </a:prstGeom>
+                        <a:ln w="28575">
+                          <a:solidFill>
+                            <a:srgbClr val="7030A0"/>
+                          </a:solidFill>
+                          <a:tailEnd type="triangle"/>
+                        </a:ln>
+                      </wps:spPr>
+                      <wps:style>
+                        <a:lnRef idx="1">
+                          <a:schemeClr val="accent1"/>
+                        </a:lnRef>
+                        <a:fillRef idx="0">
+                          <a:schemeClr val="accent1"/>
+                        </a:fillRef>
+                        <a:effectRef idx="0">
+                          <a:schemeClr val="accent1"/>
+                        </a:effectRef>
+                        <a:fontRef idx="minor">
+                          <a:schemeClr val="tx1"/>
+                        </a:fontRef>
+                      </wps:style>
+                      <wps:bodyPr/>
+                    </wps:wsp>
+                  </a:graphicData>
+                </a:graphic>
+                <wp14:sizeRelH relativeFrom="margin">
+                  <wp14:pctWidth>0</wp14:pctWidth>
+                </wp14:sizeRelH>
+                <wp14:sizeRelV relativeFrom="margin">
+                  <wp14:pctHeight>0</wp14:pctHeight>
+                </wp14:sizeRelV>
+              </wp:anchor>
+            </w:drawing>
+          </mc:Choice>
+          <mc:Fallback>
+            <w:pict>
+              <v:shape w14:anchorId="7856A406" id="Straight Arrow Connector 52" o:spid="_x0000_s1026" type="#_x0000_t32" style="position:absolute;margin-left:59.35pt;margin-top:5.4pt;width:137.1pt;height:43.8pt;z-index:251722752;visibility:visible;mso-wrap-style:square;mso-width-percent:0;mso-height-percent:0;mso-wrap-distance-left:9pt;mso-wrap-distance-top:0;mso-wrap-distance-right:9pt;mso-wrap-distance-bottom:0;mso-position-horizontal:absolute;mso-position-horizontal-relative:text;mso-position-vertical:absolute;mso-position-vertical-relative:text;mso-width-percent:0;mso-height-percent:0;mso-width-relative:margin;mso-height-relative:margin" o:gfxdata="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" strokecolor="#7030a0" strokeweight="2.25pt">
+                <v:stroke endarrow="block" joinstyle="miter"/>
+              </v:shape>
+            </w:pict>
+          </mc:Fallback>
+        </mc:AlternateContent>
+      </w:r>
+      <w:r>
+        <w:rPr>
+          <w:noProof/>
+        </w:rPr>
+        <mc:AlternateContent>
+          <mc:Choice Requires="wps">
+            <w:drawing>
+              <wp:anchor distT="0" distB="0" distL="114300" distR="114300" simplePos="0" relativeHeight="251702272" behindDoc="0" locked="0" layoutInCell="1" allowOverlap="1" wp14:anchorId="01F789B7" wp14:editId="106ADEE4">
+                <wp:simplePos x="0" y="0"/>
+                <wp:positionH relativeFrom="column">
+                  <wp:posOffset>5009083</wp:posOffset>
+                </wp:positionH>
+                <wp:positionV relativeFrom="paragraph">
+                  <wp:posOffset>1069289</wp:posOffset>
+                </wp:positionV>
+                <wp:extent cx="731114" cy="423723"/>
+                <wp:effectExtent l="19050" t="19050" r="12065" b="14605"/>
+                <wp:wrapNone/>
+                <wp:docPr id="40" name="Rectangle 40"/>
+                <wp:cNvGraphicFramePr/>
+                <a:graphic xmlns:a="http://schemas.openxmlformats.org/drawingml/2006/main">
+                  <a:graphicData uri="http://schemas.microsoft.com/office/word/2010/wordprocessingShape">
+                    <wps:wsp>
+                      <wps:cNvSpPr/>
+                      <wps:spPr>
+                        <a:xfrm>
+                          <a:off x="0" y="0"/>
+                          <a:ext cx="731114" cy="423723"/>
+                        </a:xfrm>
+                        <a:prstGeom prst="rect">
+                          <a:avLst/>
+                        </a:prstGeom>
+                        <a:noFill/>
+                        <a:ln w="28575">
+                          <a:solidFill>
+                            <a:srgbClr val="FF0000"/>
+                          </a:solidFill>
+                          <a:prstDash val="solid"/>
+                        </a:ln>
+                      </wps:spPr>
+                      <wps:style>
+                        <a:lnRef idx="2">
+                          <a:schemeClr val="accent1">
+                            <a:shade val="50000"/>
+                          </a:schemeClr>
+                        </a:lnRef>
+                        <a:fillRef idx="1">
+                          <a:schemeClr val="accent1"/>
+                        </a:fillRef>
+                        <a:effectRef idx="0">
+                          <a:schemeClr val="accent1"/>
+                        </a:effectRef>
+                        <a:fontRef idx="minor">
+                          <a:schemeClr val="lt1"/>
+                        </a:fontRef>
+                      </wps:style>
+                      <wps:bodyPr rot="0" spcFirstLastPara="0" vertOverflow="overflow" horzOverflow="overflow" vert="horz" wrap="square" lIns="91440" tIns="45720" rIns="91440" bIns="45720" numCol="1" spcCol="0" rtlCol="0" fromWordArt="0" anchor="ctr" anchorCtr="0" forceAA="0" compatLnSpc="1">
+                        <a:prstTxWarp prst="textNoShape">
+                          <a:avLst/>
+                        </a:prstTxWarp>
+                        <a:noAutofit/>
+                      </wps:bodyPr>
+                    </wps:wsp>
+                  </a:graphicData>
+                </a:graphic>
+                <wp14:sizeRelH relativeFrom="margin">
+                  <wp14:pctWidth>0</wp14:pctWidth>
+                </wp14:sizeRelH>
+                <wp14:sizeRelV relativeFrom="margin">
+                  <wp14:pctHeight>0</wp14:pctHeight>
+                </wp14:sizeRelV>
+              </wp:anchor>
+            </w:drawing>
+          </mc:Choice>
+          <mc:Fallback>
+            <w:pict>
+              <v:rect w14:anchorId="0E6C32E6" id="Rectangle 40" o:spid="_x0000_s1026" style="position:absolute;margin-left:394.4pt;margin-top:84.2pt;width:57.55pt;height:33.35pt;z-index:251702272;visibility:visible;mso-wrap-style:square;mso-width-percent:0;mso-height-percent:0;mso-wrap-distance-left:9pt;mso-wrap-distance-top:0;mso-wrap-distance-right:9pt;mso-wrap-distance-bottom:0;mso-position-horizontal:absolute;mso-position-horizontal-relative:text;mso-position-vertical:absolute;mso-position-vertical-relative:text;mso-width-percent:0;mso-height-percent:0;mso-width-relative:margin;mso-height-relative:margin;v-text-anchor:middle" o:gfxdata="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" filled="f" strokecolor="red" strokeweight="2.25pt"/>
+            </w:pict>
+          </mc:Fallback>
+        </mc:AlternateContent>
+      </w:r>
+      <w:r>
+        <w:rPr>
+          <w:noProof/>
+        </w:rPr>
+        <mc:AlternateContent>
+          <mc:Choice Requires="wps">
+            <w:drawing>
+              <wp:anchor distT="0" distB="0" distL="114300" distR="114300" simplePos="0" relativeHeight="251700224" behindDoc="0" locked="0" layoutInCell="1" allowOverlap="1" wp14:anchorId="224BA94C" wp14:editId="4BAAA020">
+                <wp:simplePos x="0" y="0"/>
+                <wp:positionH relativeFrom="column">
+                  <wp:posOffset>2676144</wp:posOffset>
+                </wp:positionH>
+                <wp:positionV relativeFrom="paragraph">
+                  <wp:posOffset>922681</wp:posOffset>
+                </wp:positionV>
+                <wp:extent cx="1170432" cy="877824"/>
+                <wp:effectExtent l="19050" t="19050" r="10795" b="17780"/>
+                <wp:wrapNone/>
+                <wp:docPr id="39" name="Rectangle 39"/>
+                <wp:cNvGraphicFramePr/>
+                <a:graphic xmlns:a="http://schemas.openxmlformats.org/drawingml/2006/main">
+                  <a:graphicData uri="http://schemas.microsoft.com/office/word/2010/wordprocessingShape">
+                    <wps:wsp>
+                      <wps:cNvSpPr/>
+                      <wps:spPr>
+                        <a:xfrm>
+                          <a:off x="0" y="0"/>
+                          <a:ext cx="1170432" cy="877824"/>
+                        </a:xfrm>
+                        <a:prstGeom prst="rect">
+                          <a:avLst/>
+                        </a:prstGeom>
+                        <a:noFill/>
+                        <a:ln w="28575">
+                          <a:solidFill>
+                            <a:schemeClr val="accent4">
+                              <a:lumMod val="60000"/>
+                              <a:lumOff val="40000"/>
+                            </a:schemeClr>
+                          </a:solidFill>
+                          <a:prstDash val="sysDash"/>
+                        </a:ln>
+                      </wps:spPr>
+                      <wps:style>
+                        <a:lnRef idx="2">
+                          <a:schemeClr val="accent1">
+                            <a:shade val="50000"/>
+                          </a:schemeClr>
+                        </a:lnRef>
+                        <a:fillRef idx="1">
+                          <a:schemeClr val="accent1"/>
+                        </a:fillRef>
+                        <a:effectRef idx="0">
+                          <a:schemeClr val="accent1"/>
+                        </a:effectRef>
+                        <a:fontRef idx="minor">
+                          <a:schemeClr val="lt1"/>
+                        </a:fontRef>
+                      </wps:style>
+                      <wps:bodyPr rot="0" spcFirstLastPara="0" vertOverflow="overflow" horzOverflow="overflow" vert="horz" wrap="square" lIns="91440" tIns="45720" rIns="91440" bIns="45720" numCol="1" spcCol="0" rtlCol="0" fromWordArt="0" anchor="ctr" anchorCtr="0" forceAA="0" compatLnSpc="1">
+                        <a:prstTxWarp prst="textNoShape">
+                          <a:avLst/>
+                        </a:prstTxWarp>
+                        <a:noAutofit/>
+                      </wps:bodyPr>
+                    </wps:wsp>
+                  </a:graphicData>
+                </a:graphic>
+                <wp14:sizeRelH relativeFrom="margin">
+                  <wp14:pctWidth>0</wp14:pctWidth>
+                </wp14:sizeRelH>
+                <wp14:sizeRelV relativeFrom="margin">
+                  <wp14:pctHeight>0</wp14:pctHeight>
+                </wp14:sizeRelV>
+              </wp:anchor>
+            </w:drawing>
+          </mc:Choice>
+          <mc:Fallback>
+            <w:pict>
+              <v:rect w14:anchorId="5BBF8AF5" id="Rectangle 39" o:spid="_x0000_s1026" style="position:absolute;margin-left:210.7pt;margin-top:72.65pt;width:92.15pt;height:69.1pt;z-index:251700224;visibility:visible;mso-wrap-style:square;mso-width-percent:0;mso-height-percent:0;mso-wrap-distance-left:9pt;mso-wrap-distance-top:0;mso-wrap-distance-right:9pt;mso-wrap-distance-bottom:0;mso-position-horizontal:absolute;mso-position-horizontal-relative:text;mso-position-vertical:absolute;mso-position-vertical-relative:text;mso-width-percent:0;mso-height-percent:0;mso-width-relative:margin;mso-height-relative:margin;v-text-anchor:middle" o:gfxdata="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" filled="f" strokecolor="#ffd966 [1943]" strokeweight="2.25pt">
+                <v:stroke dashstyle="3 1"/>
+              </v:rect>
+            </w:pict>
+          </mc:Fallback>
+        </mc:AlternateContent>
+      </w:r>
+      <w:r>
+        <w:rPr>
+          <w:noProof/>
+        </w:rPr>
+        <mc:AlternateContent>
+          <mc:Choice Requires="wps">
+            <w:drawing>
+              <wp:anchor distT="0" distB="0" distL="114300" distR="114300" simplePos="0" relativeHeight="251698176" behindDoc="0" locked="0" layoutInCell="1" allowOverlap="1" wp14:anchorId="142D9ED3" wp14:editId="3532BCED">
+                <wp:simplePos x="0" y="0"/>
+                <wp:positionH relativeFrom="column">
+                  <wp:posOffset>2909850</wp:posOffset>
+                </wp:positionH>
+                <wp:positionV relativeFrom="paragraph">
+                  <wp:posOffset>1310335</wp:posOffset>
+                </wp:positionV>
+                <wp:extent cx="731114" cy="423723"/>
+                <wp:effectExtent l="19050" t="19050" r="12065" b="14605"/>
+                <wp:wrapNone/>
+                <wp:docPr id="38" name="Rectangle 38"/>
+                <wp:cNvGraphicFramePr/>
+                <a:graphic xmlns:a="http://schemas.openxmlformats.org/drawingml/2006/main">
+                  <a:graphicData uri="http://schemas.microsoft.com/office/word/2010/wordprocessingShape">
+                    <wps:wsp>
+                      <wps:cNvSpPr/>
+                      <wps:spPr>
+                        <a:xfrm>
+                          <a:off x="0" y="0"/>
+                          <a:ext cx="731114" cy="423723"/>
+                        </a:xfrm>
+                        <a:prstGeom prst="rect">
+                          <a:avLst/>
+                        </a:prstGeom>
+                        <a:noFill/>
+                        <a:ln w="28575">
+                          <a:prstDash val="solid"/>
+                        </a:ln>
+                      </wps:spPr>
+                      <wps:style>
+                        <a:lnRef idx="2">
+                          <a:schemeClr val="accent1">
+                            <a:shade val="50000"/>
+                          </a:schemeClr>
+                        </a:lnRef>
+                        <a:fillRef idx="1">
+                          <a:schemeClr val="accent1"/>
+                        </a:fillRef>
+                        <a:effectRef idx="0">
+                          <a:schemeClr val="accent1"/>
+                        </a:effectRef>
+                        <a:fontRef idx="minor">
+                          <a:schemeClr val="lt1"/>
+                        </a:fontRef>
+                      </wps:style>
+                      <wps:bodyPr rot="0" spcFirstLastPara="0" vertOverflow="overflow" horzOverflow="overflow" vert="horz" wrap="square" lIns="91440" tIns="45720" rIns="91440" bIns="45720" numCol="1" spcCol="0" rtlCol="0" fromWordArt="0" anchor="ctr" anchorCtr="0" forceAA="0" compatLnSpc="1">
+                        <a:prstTxWarp prst="textNoShape">
+                          <a:avLst/>
+                        </a:prstTxWarp>
+                        <a:noAutofit/>
+                      </wps:bodyPr>
+                    </wps:wsp>
+                  </a:graphicData>
+                </a:graphic>
+                <wp14:sizeRelH relativeFrom="margin">
+                  <wp14:pctWidth>0</wp14:pctWidth>
+                </wp14:sizeRelH>
+                <wp14:sizeRelV relativeFrom="margin">
+                  <wp14:pctHeight>0</wp14:pctHeight>
+                </wp14:sizeRelV>
+              </wp:anchor>
+            </w:drawing>
+          </mc:Choice>
+          <mc:Fallback>
+            <w:pict>
+              <v:rect w14:anchorId="2FF24CE2" id="Rectangle 38" o:spid="_x0000_s1026" style="position:absolute;margin-left:229.1pt;margin-top:103.2pt;width:57.55pt;height:33.35pt;z-index:251698176;visibility:visible;mso-wrap-style:square;mso-width-percent:0;mso-height-percent:0;mso-wrap-distance-left:9pt;mso-wrap-distance-top:0;mso-wrap-distance-right:9pt;mso-wrap-distance-bottom:0;mso-position-horizontal:absolute;mso-position-horizontal-relative:text;mso-position-vertical:absolute;mso-position-vertical-relative:text;mso-width-percent:0;mso-height-percent:0;mso-width-relative:margin;mso-height-relative:margin;v-text-anchor:middle" o:gfxdata="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" filled="f" strokecolor="#1f4d78 [1604]" strokeweight="2.25pt"/>
+            </w:pict>
+          </mc:Fallback>
+        </mc:AlternateContent>
+      </w:r>
+      <w:r>
+        <w:rPr>
+          <w:noProof/>
+        </w:rPr>
+        <mc:AlternateContent>
+          <mc:Choice Requires="wps">
+            <w:drawing>
+              <wp:anchor distT="0" distB="0" distL="114300" distR="114300" simplePos="0" relativeHeight="251696128" behindDoc="0" locked="0" layoutInCell="1" allowOverlap="1" wp14:anchorId="5FC0ECE7" wp14:editId="074D41EC">
+                <wp:simplePos x="0" y="0"/>
+                <wp:positionH relativeFrom="column">
+                  <wp:posOffset>767689</wp:posOffset>
+                </wp:positionH>
+                <wp:positionV relativeFrom="paragraph">
+                  <wp:posOffset>1333728</wp:posOffset>
+                </wp:positionV>
+                <wp:extent cx="731114" cy="423723"/>
+                <wp:effectExtent l="19050" t="19050" r="12065" b="14605"/>
+                <wp:wrapNone/>
+                <wp:docPr id="37" name="Rectangle 37"/>
+                <wp:cNvGraphicFramePr/>
+                <a:graphic xmlns:a="http://schemas.openxmlformats.org/drawingml/2006/main">
+                  <a:graphicData uri="http://schemas.microsoft.com/office/word/2010/wordprocessingShape">
+                    <wps:wsp>
+                      <wps:cNvSpPr/>
+                      <wps:spPr>
+                        <a:xfrm>
+                          <a:off x="0" y="0"/>
+                          <a:ext cx="731114" cy="423723"/>
+                        </a:xfrm>
+                        <a:prstGeom prst="rect">
+                          <a:avLst/>
+                        </a:prstGeom>
+                        <a:noFill/>
+                        <a:ln w="28575">
+                          <a:prstDash val="solid"/>
+                        </a:ln>
+                      </wps:spPr>
+                      <wps:style>
+                        <a:lnRef idx="2">
+                          <a:schemeClr val="accent1">
+                            <a:shade val="50000"/>
+                          </a:schemeClr>
+                        </a:lnRef>
+                        <a:fillRef idx="1">
+                          <a:schemeClr val="accent1"/>
+                        </a:fillRef>
+                        <a:effectRef idx="0">
+                          <a:schemeClr val="accent1"/>
+                        </a:effectRef>
+                        <a:fontRef idx="minor">
+                          <a:schemeClr val="lt1"/>
+                        </a:fontRef>
+                      </wps:style>
+                      <wps:txbx>
+                        <w:txbxContent>
+                          <w:p>
+                            <w:pPr>
+                              <w:jc w:val="center"/>
+                              <w:rPr>
+                                <w:color w:val="000000" w:themeColor="text1"/>
+                                <w:sz w:val="16"/>
+                                <w14:shadow w14:blurRad="38100" w14:dist="19050" w14:dir="2700000" w14:sx="100000" w14:sy="100000" w14:kx="0" w14:ky="0" w14:algn="tl">
+                                  <w14:schemeClr w14:val="dk1">
+                                    <w14:alpha w14:val="60000"/>
+                                  </w14:schemeClr>
+                                </w14:shadow>
+                                <w14:textOutline w14:w="0" w14:cap="flat" w14:cmpd="sng" w14:algn="ctr">
+                                  <w14:noFill/>
+                                  <w14:prstDash w14:val="solid"/>
+                                  <w14:round/>
+                                </w14:textOutline>
+                              </w:rPr>
+                            </w:pPr>
+                            <w:r>
+                              <w:rPr>
+                                <w:color w:val="000000" w:themeColor="text1"/>
+                                <w:sz w:val="16"/>
+                                <w14:shadow w14:blurRad="38100" w14:dist="19050" w14:dir="2700000" w14:sx="100000" w14:sy="100000" w14:kx="0" w14:ky="0" w14:algn="tl">
+                                  <w14:schemeClr w14:val="dk1">
+                                    <w14:alpha w14:val="60000"/>
+                                  </w14:schemeClr>
+                                </w14:shadow>
+                                <w14:textOutline w14:w="0" w14:cap="flat" w14:cmpd="sng" w14:algn="ctr">
+                                  <w14:noFill/>
+                                  <w14:prstDash w14:val="solid"/>
+                                  <w14:round/>
+                                </w14:textOutline>
+                              </w:rPr>
+                              <w:t>Protocol 1</w:t>
+                            </w:r>
+                          </w:p>
+                        </w:txbxContent>
+                      </wps:txbx>
+                      <wps:bodyPr rot="0" spcFirstLastPara="0" vertOverflow="overflow" horzOverflow="overflow" vert="horz" wrap="square" lIns="91440" tIns="45720" rIns="91440" bIns="45720" numCol="1" spcCol="0" rtlCol="0" fromWordArt="0" anchor="ctr" anchorCtr="0" forceAA="0" compatLnSpc="1">
+                        <a:prstTxWarp prst="textNoShape">
+                          <a:avLst/>
+                        </a:prstTxWarp>
+                        <a:noAutofit/>
+                      </wps:bodyPr>
+                    </wps:wsp>
+                  </a:graphicData>
+                </a:graphic>
+                <wp14:sizeRelH relativeFrom="margin">
+                  <wp14:pctWidth>0</wp14:pctWidth>
+                </wp14:sizeRelH>
+                <wp14:sizeRelV relativeFrom="margin">
+                  <wp14:pctHeight>0</wp14:pctHeight>
+                </wp14:sizeRelV>
+              </wp:anchor>
+            </w:drawing>
+          </mc:Choice>
+          <mc:Fallback>
+            <w:pict>
+              <v:rect w14:anchorId="5FC0ECE7" id="Rectangle 37" o:spid="_x0000_s1056" style="position:absolute;margin-left:60.45pt;margin-top:105pt;width:57.55pt;height:33.35pt;z-index:251696128;visibility:visible;mso-wrap-style:square;mso-width-percent:0;mso-height-percent:0;mso-wrap-distance-left:9pt;mso-wrap-distance-top:0;mso-wrap-distance-right:9pt;mso-wrap-distance-bottom:0;mso-position-horizontal:absolute;mso-position-horizontal-relative:text;mso-position-vertical:absolute;mso-position-vertical-relative:text;mso-width-percent:0;mso-height-percent:0;mso-width-relative:margin;mso-height-relative:margin;v-text-anchor:middle" o:gfxdata="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" filled="f" strokecolor="#1f4d78 [1604]" strokeweight="2.25pt">
+                <v:textbox>
+                  <w:txbxContent>
+                    <w:p>
+                      <w:pPr>
+                        <w:jc w:val="center"/>
+                        <w:rPr>
+                          <w:color w:val="000000" w:themeColor="text1"/>
+                          <w:sz w:val="16"/>
+                          <w14:shadow w14:blurRad="38100" w14:dist="19050" w14:dir="2700000" w14:sx="100000" w14:sy="100000" w14:kx="0" w14:ky="0" w14:algn="tl">
+                            <w14:schemeClr w14:val="dk1">
+                              <w14:alpha w14:val="60000"/>
+                            </w14:schemeClr>
+                          </w14:shadow>
+                          <w14:textOutline w14:w="0" w14:cap="flat" w14:cmpd="sng" w14:algn="ctr">
+                            <w14:noFill/>
+                            <w14:prstDash w14:val="solid"/>
+                            <w14:round/>
+                          </w14:textOutline>
+                        </w:rPr>
+                      </w:pPr>
+                      <w:r>
+                        <w:rPr>
+                          <w:color w:val="000000" w:themeColor="text1"/>
+                          <w:sz w:val="16"/>
+                          <w14:shadow w14:blurRad="38100" w14:dist="19050" w14:dir="2700000" w14:sx="100000" w14:sy="100000" w14:kx="0" w14:ky="0" w14:algn="tl">
+                            <w14:schemeClr w14:val="dk1">
+                              <w14:alpha w14:val="60000"/>
+                            </w14:schemeClr>
+                          </w14:shadow>
+                          <w14:textOutline w14:w="0" w14:cap="flat" w14:cmpd="sng" w14:algn="ctr">
+                            <w14:noFill/>
+                            <w14:prstDash w14:val="solid"/>
+                            <w14:round/>
+                          </w14:textOutline>
+                        </w:rPr>
+                        <w:t>Protocol 1</w:t>
+                      </w:r>
+                    </w:p>
+                  </w:txbxContent>
+                </v:textbox>
+              </v:rect>
+            </w:pict>
+          </mc:Fallback>
+        </mc:AlternateContent>
+      </w:r>
+      <w:r>
+        <w:rPr>
+          <w:noProof/>
+        </w:rPr>
+        <mc:AlternateContent>
+          <mc:Choice Requires="wps">
+            <w:drawing>
+              <wp:anchor distT="0" distB="0" distL="114300" distR="114300" simplePos="0" relativeHeight="251694080" behindDoc="0" locked="0" layoutInCell="1" allowOverlap="1" wp14:anchorId="5FC0ECE7" wp14:editId="074D41EC">
+                <wp:simplePos x="0" y="0"/>
+                <wp:positionH relativeFrom="column">
+                  <wp:posOffset>548361</wp:posOffset>
+                </wp:positionH>
+                <wp:positionV relativeFrom="paragraph">
+                  <wp:posOffset>938505</wp:posOffset>
+                </wp:positionV>
+                <wp:extent cx="1170432" cy="877824"/>
+                <wp:effectExtent l="19050" t="19050" r="10795" b="17780"/>
+                <wp:wrapNone/>
+                <wp:docPr id="36" name="Rectangle 36"/>
+                <wp:cNvGraphicFramePr/>
+                <a:graphic xmlns:a="http://schemas.openxmlformats.org/drawingml/2006/main">
+                  <a:graphicData uri="http://schemas.microsoft.com/office/word/2010/wordprocessingShape">
+                    <wps:wsp>
+                      <wps:cNvSpPr/>
+                      <wps:spPr>
+                        <a:xfrm>
+                          <a:off x="0" y="0"/>
+                          <a:ext cx="1170432" cy="877824"/>
+                        </a:xfrm>
+                        <a:prstGeom prst="rect">
+                          <a:avLst/>
+                        </a:prstGeom>
+                        <a:noFill/>
+                        <a:ln w="28575">
+                          <a:solidFill>
+                            <a:srgbClr val="92D050"/>
+                          </a:solidFill>
+                          <a:prstDash val="sysDash"/>
+                        </a:ln>
+                      </wps:spPr>
+                      <wps:style>
+                        <a:lnRef idx="2">
+                          <a:schemeClr val="accent1">
+                            <a:shade val="50000"/>
+                          </a:schemeClr>
+                        </a:lnRef>
+                        <a:fillRef idx="1">
+                          <a:schemeClr val="accent1"/>
+                        </a:fillRef>
+                        <a:effectRef idx="0">
+                          <a:schemeClr val="accent1"/>
+                        </a:effectRef>
+                        <a:fontRef idx="minor">
+                          <a:schemeClr val="lt1"/>
+                        </a:fontRef>
+                      </wps:style>
+                      <wps:txbx>
+                        <w:txbxContent>
+                          <w:p>
+                            <w:pPr>
+                              <w:jc w:val="center"/>
+                              <w:rPr>
+                                <w:color w:val="000000" w:themeColor="text1"/>
+                                <w:sz w:val="16"/>
+                                <w14:shadow w14:blurRad="38100" w14:dist="19050" w14:dir="2700000" w14:sx="100000" w14:sy="100000" w14:kx="0" w14:ky="0" w14:algn="tl">
+                                  <w14:schemeClr w14:val="dk1">
+                                    <w14:alpha w14:val="60000"/>
+                                  </w14:schemeClr>
+                                </w14:shadow>
+                                <w14:textOutline w14:w="0" w14:cap="flat" w14:cmpd="sng" w14:algn="ctr">
+                                  <w14:noFill/>
+                                  <w14:prstDash w14:val="solid"/>
+                                  <w14:round/>
+                                </w14:textOutline>
+                              </w:rPr>
+                            </w:pPr>
+                            <w:r>
+                              <w:rPr>
+                                <w:color w:val="000000" w:themeColor="text1"/>
+                                <w:sz w:val="16"/>
+                                <w14:shadow w14:blurRad="38100" w14:dist="19050" w14:dir="2700000" w14:sx="100000" w14:sy="100000" w14:kx="0" w14:ky="0" w14:algn="tl">
+                                  <w14:schemeClr w14:val="dk1">
+                                    <w14:alpha w14:val="60000"/>
+                                  </w14:schemeClr>
+                                </w14:shadow>
+                                <w14:textOutline w14:w="0" w14:cap="flat" w14:cmpd="sng" w14:algn="ctr">
+                                  <w14:noFill/>
+                                  <w14:prstDash w14:val="solid"/>
+                                  <w14:round/>
+                                </w14:textOutline>
+                              </w:rPr>
+                              <w:t>Protocol 2</w:t>
+                            </w:r>
+                          </w:p>
+                          <w:p>
+                            <w:pPr>
+                              <w:jc w:val="center"/>
+                            </w:pPr>
+                          </w:p>
+                        </w:txbxContent>
+                      </wps:txbx>
+                      <wps:bodyPr rot="0" spcFirstLastPara="0" vertOverflow="overflow" horzOverflow="overflow" vert="horz" wrap="square" lIns="91440" tIns="45720" rIns="91440" bIns="45720" numCol="1" spcCol="0" rtlCol="0" fromWordArt="0" anchor="ctr" anchorCtr="0" forceAA="0" compatLnSpc="1">
+                        <a:prstTxWarp prst="textNoShape">
+                          <a:avLst/>
+                        </a:prstTxWarp>
+                        <a:noAutofit/>
+                      </wps:bodyPr>
+                    </wps:wsp>
+                  </a:graphicData>
+                </a:graphic>
+                <wp14:sizeRelH relativeFrom="margin">
+                  <wp14:pctWidth>0</wp14:pctWidth>
+                </wp14:sizeRelH>
+                <wp14:sizeRelV relativeFrom="margin">
+                  <wp14:pctHeight>0</wp14:pctHeight>
+                </wp14:sizeRelV>
+              </wp:anchor>
+            </w:drawing>
+          </mc:Choice>
+          <mc:Fallback>
+            <w:pict>
+              <v:rect w14:anchorId="5FC0ECE7" id="Rectangle 36" o:spid="_x0000_s1057" style="position:absolute;margin-left:43.2pt;margin-top:73.9pt;width:92.15pt;height:69.1pt;z-index:251694080;visibility:visible;mso-wrap-style:square;mso-width-percent:0;mso-height-percent:0;mso-wrap-distance-left:9pt;mso-wrap-distance-top:0;mso-wrap-distance-right:9pt;mso-wrap-distance-bottom:0;mso-position-horizontal:absolute;mso-position-horizontal-relative:text;mso-position-vertical:absolute;mso-position-vertical-relative:text;mso-width-percent:0;mso-height-percent:0;mso-width-relative:margin;mso-height-relative:margin;v-text-anchor:middle" o:gfxdata="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" filled="f" strokecolor="#92d050" strokeweight="2.25pt">
+                <v:stroke dashstyle="3 1"/>
+                <v:textbox>
+                  <w:txbxContent>
+                    <w:p>
+                      <w:pPr>
+                        <w:jc w:val="center"/>
+                        <w:rPr>
+                          <w:color w:val="000000" w:themeColor="text1"/>
+                          <w:sz w:val="16"/>
+                          <w14:shadow w14:blurRad="38100" w14:dist="19050" w14:dir="2700000" w14:sx="100000" w14:sy="100000" w14:kx="0" w14:ky="0" w14:algn="tl">
+                            <w14:schemeClr w14:val="dk1">
+                              <w14:alpha w14:val="60000"/>
+                            </w14:schemeClr>
+                          </w14:shadow>
+                          <w14:textOutline w14:w="0" w14:cap="flat" w14:cmpd="sng" w14:algn="ctr">
+                            <w14:noFill/>
+                            <w14:prstDash w14:val="solid"/>
+                            <w14:round/>
+                          </w14:textOutline>
+                        </w:rPr>
+                      </w:pPr>
+                      <w:r>
+                        <w:rPr>
+                          <w:color w:val="000000" w:themeColor="text1"/>
+                          <w:sz w:val="16"/>
+                          <w14:shadow w14:blurRad="38100" w14:dist="19050" w14:dir="2700000" w14:sx="100000" w14:sy="100000" w14:kx="0" w14:ky="0" w14:algn="tl">
+                            <w14:schemeClr w14:val="dk1">
+                              <w14:alpha w14:val="60000"/>
+                            </w14:schemeClr>
+                          </w14:shadow>
+                          <w14:textOutline w14:w="0" w14:cap="flat" w14:cmpd="sng" w14:algn="ctr">
+                            <w14:noFill/>
+                            <w14:prstDash w14:val="solid"/>
+                            <w14:round/>
+                          </w14:textOutline>
+                        </w:rPr>
+                        <w:t>Protocol 2</w:t>
+                      </w:r>
+                    </w:p>
+                    <w:p>
+                      <w:pPr>
+                        <w:jc w:val="center"/>
+                      </w:pPr>
+                    </w:p>
+                  </w:txbxContent>
+                </v:textbox>
+              </v:rect>
+            </w:pict>
+          </mc:Fallback>
+        </mc:AlternateContent>
+      </w:r>
+      <w:r>
+        <w:rPr>
+          <w:noProof/>
+        </w:rPr>
+        <mc:AlternateContent>
+          <mc:Choice Requires="wps">
+            <w:drawing>
+              <wp:anchor distT="0" distB="0" distL="114300" distR="114300" simplePos="0" relativeHeight="251689984" behindDoc="0" locked="0" layoutInCell="1" allowOverlap="1" wp14:anchorId="7D4FFD3A" wp14:editId="00B29C99">
+                <wp:simplePos x="0" y="0"/>
+                <wp:positionH relativeFrom="column">
+                  <wp:posOffset>2514422</wp:posOffset>
+                </wp:positionH>
+                <wp:positionV relativeFrom="paragraph">
+                  <wp:posOffset>622605</wp:posOffset>
+                </wp:positionV>
+                <wp:extent cx="1514247" cy="1236269"/>
+                <wp:effectExtent l="19050" t="19050" r="10160" b="21590"/>
+                <wp:wrapNone/>
+                <wp:docPr id="34" name="Rectangle 34"/>
+                <wp:cNvGraphicFramePr/>
+                <a:graphic xmlns:a="http://schemas.openxmlformats.org/drawingml/2006/main">
+                  <a:graphicData uri="http://schemas.microsoft.com/office/word/2010/wordprocessingShape">
+                    <wps:wsp>
+                      <wps:cNvSpPr/>
+                      <wps:spPr>
+                        <a:xfrm>
+                          <a:off x="0" y="0"/>
+                          <a:ext cx="1514247" cy="1236269"/>
+                        </a:xfrm>
+                        <a:prstGeom prst="rect">
+                          <a:avLst/>
+                        </a:prstGeom>
+                        <a:noFill/>
+                        <a:ln w="28575">
+                          <a:solidFill>
+                            <a:schemeClr val="accent4">
+                              <a:lumMod val="50000"/>
+                            </a:schemeClr>
+                          </a:solidFill>
+                          <a:prstDash val="sysDash"/>
+                        </a:ln>
+                      </wps:spPr>
+                      <wps:style>
+                        <a:lnRef idx="2">
+                          <a:schemeClr val="accent1">
+                            <a:shade val="50000"/>
+                          </a:schemeClr>
+                        </a:lnRef>
+                        <a:fillRef idx="1">
+                          <a:schemeClr val="accent1"/>
+                        </a:fillRef>
+                        <a:effectRef idx="0">
+                          <a:schemeClr val="accent1"/>
+                        </a:effectRef>
+                        <a:fontRef idx="minor">
+                          <a:schemeClr val="lt1"/>
+                        </a:fontRef>
+                      </wps:style>
+                      <wps:bodyPr rot="0" spcFirstLastPara="0" vertOverflow="overflow" horzOverflow="overflow" vert="horz" wrap="square" lIns="91440" tIns="45720" rIns="91440" bIns="45720" numCol="1" spcCol="0" rtlCol="0" fromWordArt="0" anchor="ctr" anchorCtr="0" forceAA="0" compatLnSpc="1">
+                        <a:prstTxWarp prst="textNoShape">
+                          <a:avLst/>
+                        </a:prstTxWarp>
+                        <a:noAutofit/>
+                      </wps:bodyPr>
+                    </wps:wsp>
+                  </a:graphicData>
+                </a:graphic>
+                <wp14:sizeRelH relativeFrom="margin">
+                  <wp14:pctWidth>0</wp14:pctWidth>
+                </wp14:sizeRelH>
+              </wp:anchor>
+            </w:drawing>
+          </mc:Choice>
+          <mc:Fallback>
+            <w:pict>
+              <v:rect w14:anchorId="6B125E05" id="Rectangle 34" o:spid="_x0000_s1026" style="position:absolute;margin-left:198pt;margin-top:49pt;width:119.25pt;height:97.35pt;z-index:251689984;visibility:visible;mso-wrap-style:square;mso-width-percent:0;mso-wrap-distance-left:9pt;mso-wrap-distance-top:0;mso-wrap-distance-right:9pt;mso-wrap-distance-bottom:0;mso-position-horizontal:absolute;mso-position-horizontal-relative:text;mso-position-vertical:absolute;mso-position-vertical-relative:text;mso-width-percent:0;mso-width-relative:margin;v-text-anchor:middle" o:gfxdata="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" filled="f" strokecolor="#7f5f00 [1607]" strokeweight="2.25pt">
+                <v:stroke dashstyle="3 1"/>
+              </v:rect>
+            </w:pict>
+          </mc:Fallback>
+        </mc:AlternateContent>
+      </w:r>
+      <w:r>
+        <w:rPr>
+          <w:noProof/>
+        </w:rPr>
+        <mc:AlternateContent>
+          <mc:Choice Requires="wps">
+            <w:drawing>
+              <wp:anchor distT="0" distB="0" distL="114300" distR="114300" simplePos="0" relativeHeight="251692032" behindDoc="0" locked="0" layoutInCell="1" allowOverlap="1" wp14:anchorId="7D4FFD3A" wp14:editId="00B29C99">
+                <wp:simplePos x="0" y="0"/>
+                <wp:positionH relativeFrom="column">
+                  <wp:posOffset>4614571</wp:posOffset>
+                </wp:positionH>
+                <wp:positionV relativeFrom="paragraph">
+                  <wp:posOffset>637286</wp:posOffset>
+                </wp:positionV>
+                <wp:extent cx="1514247" cy="1236269"/>
+                <wp:effectExtent l="19050" t="19050" r="10160" b="21590"/>
+                <wp:wrapNone/>
+                <wp:docPr id="35" name="Rectangle 35"/>
+                <wp:cNvGraphicFramePr/>
+                <a:graphic xmlns:a="http://schemas.openxmlformats.org/drawingml/2006/main">
+                  <a:graphicData uri="http://schemas.microsoft.com/office/word/2010/wordprocessingShape">
+                    <wps:wsp>
+                      <wps:cNvSpPr/>
+                      <wps:spPr>
+                        <a:xfrm>
+                          <a:off x="0" y="0"/>
+                          <a:ext cx="1514247" cy="1236269"/>
+                        </a:xfrm>
+                        <a:prstGeom prst="rect">
+                          <a:avLst/>
+                        </a:prstGeom>
+                        <a:noFill/>
+                        <a:ln w="28575">
+                          <a:solidFill>
+                            <a:srgbClr val="92D050"/>
+                          </a:solidFill>
+                          <a:prstDash val="sysDash"/>
+                        </a:ln>
+                      </wps:spPr>
+                      <wps:style>
+                        <a:lnRef idx="2">
+                          <a:schemeClr val="accent1">
+                            <a:shade val="50000"/>
+                          </a:schemeClr>
+                        </a:lnRef>
+                        <a:fillRef idx="1">
+                          <a:schemeClr val="accent1"/>
+                        </a:fillRef>
+                        <a:effectRef idx="0">
+                          <a:schemeClr val="accent1"/>
+                        </a:effectRef>
+                        <a:fontRef idx="minor">
+                          <a:schemeClr val="lt1"/>
+                        </a:fontRef>
+                      </wps:style>
+                      <wps:bodyPr rot="0" spcFirstLastPara="0" vertOverflow="overflow" horzOverflow="overflow" vert="horz" wrap="square" lIns="91440" tIns="45720" rIns="91440" bIns="45720" numCol="1" spcCol="0" rtlCol="0" fromWordArt="0" anchor="ctr" anchorCtr="0" forceAA="0" compatLnSpc="1">
+                        <a:prstTxWarp prst="textNoShape">
+                          <a:avLst/>
+                        </a:prstTxWarp>
+                        <a:noAutofit/>
+                      </wps:bodyPr>
+                    </wps:wsp>
+                  </a:graphicData>
+                </a:graphic>
+                <wp14:sizeRelH relativeFrom="margin">
+                  <wp14:pctWidth>0</wp14:pctWidth>
+                </wp14:sizeRelH>
+              </wp:anchor>
+            </w:drawing>
+          </mc:Choice>
+          <mc:Fallback>
+            <w:pict>
+              <v:rect w14:anchorId="1B54B768" id="Rectangle 35" o:spid="_x0000_s1026" style="position:absolute;margin-left:363.35pt;margin-top:50.2pt;width:119.25pt;height:97.35pt;z-index:251692032;visibility:visible;mso-wrap-style:square;mso-width-percent:0;mso-wrap-distance-left:9pt;mso-wrap-distance-top:0;mso-wrap-distance-right:9pt;mso-wrap-distance-bottom:0;mso-position-horizontal:absolute;mso-position-horizontal-relative:text;mso-position-vertical:absolute;mso-position-vertical-relative:text;mso-width-percent:0;mso-width-relative:margin;v-text-anchor:middle" o:gfxdata="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" filled="f" strokecolor="#92d050" strokeweight="2.25pt">
+                <v:stroke dashstyle="3 1"/>
+              </v:rect>
+            </w:pict>
+          </mc:Fallback>
+        </mc:AlternateContent>
+      </w:r>
+      <w:r>
+        <w:rPr>
+          <w:noProof/>
+        </w:rPr>
+        <mc:AlternateContent>
+          <mc:Choice Requires="wps">
+            <w:drawing>
+              <wp:anchor distT="0" distB="0" distL="114300" distR="114300" simplePos="0" relativeHeight="251687936" behindDoc="0" locked="0" layoutInCell="1" allowOverlap="1">
+                <wp:simplePos x="0" y="0"/>
+                <wp:positionH relativeFrom="column">
+                  <wp:posOffset>373075</wp:posOffset>
+                </wp:positionH>
+                <wp:positionV relativeFrom="paragraph">
+                  <wp:posOffset>617144</wp:posOffset>
+                </wp:positionV>
+                <wp:extent cx="1514247" cy="1236269"/>
+                <wp:effectExtent l="19050" t="19050" r="10160" b="21590"/>
+                <wp:wrapNone/>
+                <wp:docPr id="33" name="Rectangle 33"/>
+                <wp:cNvGraphicFramePr/>
+                <a:graphic xmlns:a="http://schemas.openxmlformats.org/drawingml/2006/main">
+                  <a:graphicData uri="http://schemas.microsoft.com/office/word/2010/wordprocessingShape">
+                    <wps:wsp>
+                      <wps:cNvSpPr/>
+                      <wps:spPr>
+                        <a:xfrm>
+                          <a:off x="0" y="0"/>
+                          <a:ext cx="1514247" cy="1236269"/>
+                        </a:xfrm>
+                        <a:prstGeom prst="rect">
+                          <a:avLst/>
+                        </a:prstGeom>
+                        <a:noFill/>
+                        <a:ln w="28575">
+                          <a:solidFill>
+                            <a:schemeClr val="accent1">
+                              <a:lumMod val="75000"/>
+                            </a:schemeClr>
+                          </a:solidFill>
+                          <a:prstDash val="sysDash"/>
+                        </a:ln>
+                      </wps:spPr>
+                      <wps:style>
+                        <a:lnRef idx="2">
+                          <a:schemeClr val="accent1">
+                            <a:shade val="50000"/>
+                          </a:schemeClr>
+                        </a:lnRef>
+                        <a:fillRef idx="1">
+                          <a:schemeClr val="accent1"/>
+                        </a:fillRef>
+                        <a:effectRef idx="0">
+                          <a:schemeClr val="accent1"/>
+                        </a:effectRef>
+                        <a:fontRef idx="minor">
+                          <a:schemeClr val="lt1"/>
+                        </a:fontRef>
+                      </wps:style>
+                      <wps:bodyPr rot="0" spcFirstLastPara="0" vertOverflow="overflow" horzOverflow="overflow" vert="horz" wrap="square" lIns="91440" tIns="45720" rIns="91440" bIns="45720" numCol="1" spcCol="0" rtlCol="0" fromWordArt="0" anchor="ctr" anchorCtr="0" forceAA="0" compatLnSpc="1">
+                        <a:prstTxWarp prst="textNoShape">
+                          <a:avLst/>
+                        </a:prstTxWarp>
+                        <a:noAutofit/>
+                      </wps:bodyPr>
+                    </wps:wsp>
+                  </a:graphicData>
+                </a:graphic>
+                <wp14:sizeRelH relativeFrom="margin">
+                  <wp14:pctWidth>0</wp14:pctWidth>
+                </wp14:sizeRelH>
+              </wp:anchor>
+            </w:drawing>
+          </mc:Choice>
+          <mc:Fallback>
+            <w:pict>
+              <v:rect w14:anchorId="6678BF4D" id="Rectangle 33" o:spid="_x0000_s1026" style="position:absolute;margin-left:29.4pt;margin-top:48.6pt;width:119.25pt;height:97.35pt;z-index:251687936;visibility:visible;mso-wrap-style:square;mso-width-percent:0;mso-wrap-distance-left:9pt;mso-wrap-distance-top:0;mso-wrap-distance-right:9pt;mso-wrap-distance-bottom:0;mso-position-horizontal:absolute;mso-position-horizontal-relative:text;mso-position-vertical:absolute;mso-position-vertical-relative:text;mso-width-percent:0;mso-width-relative:margin;v-text-anchor:middle" o:gfxdata="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" filled="f" strokecolor="#2e74b5 [2404]" strokeweight="2.25pt">
+                <v:stroke dashstyle="3 1"/>
+              </v:rect>
+            </w:pict>
+          </mc:Fallback>
+        </mc:AlternateContent>
+      </w:r>
+      <w:r>
+        <w:rPr>
+          <w:noProof/>
+        </w:rPr>
+        <mc:AlternateContent>
+          <mc:Choice Requires="wps">
+            <w:drawing>
+              <wp:anchor distT="0" distB="0" distL="114300" distR="114300" simplePos="0" relativeHeight="251677696" behindDoc="0" locked="0" layoutInCell="1" allowOverlap="1">
+                <wp:simplePos x="0" y="0"/>
+                <wp:positionH relativeFrom="column">
+                  <wp:posOffset>350571</wp:posOffset>
+                </wp:positionH>
+                <wp:positionV relativeFrom="paragraph">
+                  <wp:posOffset>389966</wp:posOffset>
+                </wp:positionV>
+                <wp:extent cx="5171846" cy="14631"/>
+                <wp:effectExtent l="19050" t="19050" r="29210" b="23495"/>
+                <wp:wrapNone/>
+                <wp:docPr id="9" name="Straight Connector 9"/>
+                <wp:cNvGraphicFramePr/>
+                <a:graphic xmlns:a="http://schemas.openxmlformats.org/drawingml/2006/main">
+                  <a:graphicData uri="http://schemas.microsoft.com/office/word/2010/wordprocessingShape">
+                    <wps:wsp>
+                      <wps:cNvCnPr/>
+                      <wps:spPr>
+                        <a:xfrm>
+                          <a:off x="0" y="0"/>
+                          <a:ext cx="5171846" cy="14631"/>
+                        </a:xfrm>
+                        <a:prstGeom prst="line">
+                          <a:avLst/>
+                        </a:prstGeom>
+                        <a:ln w="28575"/>
+                      </wps:spPr>
+                      <wps:style>
+                        <a:lnRef idx="1">
+                          <a:schemeClr val="accent1"/>
+                        </a:lnRef>
+                        <a:fillRef idx="0">
+                          <a:schemeClr val="accent1"/>
+                        </a:fillRef>
+                        <a:effectRef idx="0">
+                          <a:schemeClr val="accent1"/>
+                        </a:effectRef>
+                        <a:fontRef idx="minor">
+                          <a:schemeClr val="tx1"/>
+                        </a:fontRef>
+                      </wps:style>
+                      <wps:bodyPr/>
+                    </wps:wsp>
+                  </a:graphicData>
+                </a:graphic>
+              </wp:anchor>
+            </w:drawing>
+          </mc:Choice>
+          <mc:Fallback>
+            <w:pict>
+              <v:line w14:anchorId="7F63E282" id="Straight Connector 9" o:spid="_x0000_s1026" style="position:absolute;z-index:251677696;visibility:visible;mso-wrap-style:square;mso-wrap-distance-left:9pt;mso-wrap-distance-top:0;mso-wrap-distance-right:9pt;mso-wrap-distance-bottom:0;mso-position-horizontal:absolute;mso-position-horizontal-relative:text;mso-position-vertical:absolute;mso-position-vertical-relative:text" from="27.6pt,30.7pt" to="434.85pt,31.85pt" o:gfxdata="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" strokecolor="#5b9bd5 [3204]" strokeweight="2.25pt">
+                <v:stroke joinstyle="miter"/>
+              </v:line>
+            </w:pict>
+          </mc:Fallback>
+        </mc:AlternateContent>
+      </w:r>
+      <w:r>
+        <w:rPr>
+          <w:noProof/>
+        </w:rPr>
+        <mc:AlternateContent>
+          <mc:Choice Requires="wps">
+            <w:drawing>
+              <wp:anchor distT="0" distB="0" distL="114300" distR="114300" simplePos="0" relativeHeight="251679744" behindDoc="0" locked="0" layoutInCell="1" allowOverlap="1" wp14:anchorId="24CEA29C" wp14:editId="26410E72">
+                <wp:simplePos x="0" y="0"/>
+                <wp:positionH relativeFrom="margin">
+                  <wp:align>center</wp:align>
+                </wp:positionH>
+                <wp:positionV relativeFrom="paragraph">
+                  <wp:posOffset>2093189</wp:posOffset>
+                </wp:positionV>
+                <wp:extent cx="5171846" cy="14631"/>
+                <wp:effectExtent l="19050" t="19050" r="29210" b="23495"/>
+                <wp:wrapNone/>
+                <wp:docPr id="28" name="Straight Connector 28"/>
+                <wp:cNvGraphicFramePr/>
+                <a:graphic xmlns:a="http://schemas.openxmlformats.org/drawingml/2006/main">
+                  <a:graphicData uri="http://schemas.microsoft.com/office/word/2010/wordprocessingShape">
+                    <wps:wsp>
+                      <wps:cNvCnPr/>
+                      <wps:spPr>
+                        <a:xfrm>
+                          <a:off x="0" y="0"/>
+                          <a:ext cx="5171846" cy="14631"/>
+                        </a:xfrm>
+                        <a:prstGeom prst="line">
+                          <a:avLst/>
+                        </a:prstGeom>
+                        <a:ln w="28575"/>
+                      </wps:spPr>
+                      <wps:style>
+                        <a:lnRef idx="1">
+                          <a:schemeClr val="accent1"/>
+                        </a:lnRef>
+                        <a:fillRef idx="0">
+                          <a:schemeClr val="accent1"/>
+                        </a:fillRef>
+                        <a:effectRef idx="0">
+                          <a:schemeClr val="accent1"/>
+                        </a:effectRef>
+                        <a:fontRef idx="minor">
+                          <a:schemeClr val="tx1"/>
+                        </a:fontRef>
+                      </wps:style>
+                      <wps:bodyPr/>
+                    </wps:wsp>
+                  </a:graphicData>
+                </a:graphic>
+              </wp:anchor>
+            </w:drawing>
+          </mc:Choice>
+          <mc:Fallback>
+            <w:pict>
+              <v:line w14:anchorId="4A7DECC8" id="Straight Connector 28" o:spid="_x0000_s1026" style="position:absolute;z-index:251679744;visibility:visible;mso-wrap-style:square;mso-wrap-distance-left:9pt;mso-wrap-distance-top:0;mso-wrap-distance-right:9pt;mso-wrap-distance-bottom:0;mso-position-horizontal:center;mso-position-horizontal-relative:margin;mso-position-vertical:absolute;mso-position-vertical-relative:text" from="0,164.8pt" to="407.25pt,165.95pt" o:gfxdata="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" strokecolor="#5b9bd5 [3204]" strokeweight="2.25pt">
+                <v:stroke joinstyle="miter"/>
+                <w10:wrap anchorx="margin"/>
+              </v:line>
+            </w:pict>
+          </mc:Fallback>
+        </mc:AlternateContent>
+      </w:r>
+    </w:p>
+    <w:p>
+      <w:r>
+        <w:rPr>
+          <w:noProof/>
+        </w:rPr>
+        <mc:AlternateContent>
+          <mc:Choice Requires="wps">
+            <w:drawing>
+              <wp:anchor distT="0" distB="0" distL="114300" distR="114300" simplePos="0" relativeHeight="251737088" behindDoc="0" locked="0" layoutInCell="1" allowOverlap="1" wp14:anchorId="6C5E7C4B" wp14:editId="7FD34613">
+                <wp:simplePos x="0" y="0"/>
+                <wp:positionH relativeFrom="column">
+                  <wp:posOffset>-548640</wp:posOffset>
+                </wp:positionH>
+                <wp:positionV relativeFrom="paragraph">
+                  <wp:posOffset>133883</wp:posOffset>
+                </wp:positionV>
+                <wp:extent cx="833933" cy="212141"/>
+                <wp:effectExtent l="0" t="0" r="4445" b="0"/>
+                <wp:wrapNone/>
+                <wp:docPr id="59" name="Text Box 59"/>
+                <wp:cNvGraphicFramePr/>
+                <a:graphic xmlns:a="http://schemas.openxmlformats.org/drawingml/2006/main">
+                  <a:graphicData uri="http://schemas.microsoft.com/office/word/2010/wordprocessingShape">
+                    <wps:wsp>
+                      <wps:cNvSpPr txBox="1"/>
+                      <wps:spPr>
+                        <a:xfrm>
+                          <a:off x="0" y="0"/>
+                          <a:ext cx="833933" cy="212141"/>
+                        </a:xfrm>
+                        <a:prstGeom prst="rect">
+                          <a:avLst/>
+                        </a:prstGeom>
+                        <a:solidFill>
+                          <a:schemeClr val="lt1"/>
+                        </a:solidFill>
+                        <a:ln w="6350">
+                          <a:noFill/>
+                        </a:ln>
+                        <a:effectLst/>
+                      </wps:spPr>
+                      <wps:style>
+                        <a:lnRef idx="0">
+                          <a:schemeClr val="accent1"/>
+                        </a:lnRef>
+                        <a:fillRef idx="0">
+                          <a:schemeClr val="accent1"/>
+                        </a:fillRef>
+                        <a:effectRef idx="0">
+                          <a:schemeClr val="accent1"/>
+                        </a:effectRef>
+                        <a:fontRef idx="minor">
+                          <a:schemeClr val="dk1"/>
+                        </a:fontRef>
+                      </wps:style>
+                      <wps:txbx>
+                        <w:txbxContent>
+                          <w:p>
+                            <w:pPr>
+                              <w:jc w:val="center"/>
+                              <w:rPr>
+                                <w:b/>
+                                <w:i/>
+                                <w:sz w:val="16"/>
+                              </w:rPr>
+                            </w:pPr>
+                            <w:r>
+                              <w:rPr>
+                                <w:b/>
+                                <w:i/>
+                                <w:sz w:val="16"/>
+                              </w:rPr>
+                              <w:t>Protocol Layer</w:t>
+                            </w:r>
+                          </w:p>
+                        </w:txbxContent>
+                      </wps:txbx>
+                      <wps:bodyPr rot="0" spcFirstLastPara="0" vertOverflow="overflow" horzOverflow="overflow" vert="horz" wrap="square" lIns="91440" tIns="45720" rIns="91440" bIns="45720" numCol="1" spcCol="0" rtlCol="0" fromWordArt="0" anchor="t" anchorCtr="0" forceAA="0" compatLnSpc="1">
+                        <a:prstTxWarp prst="textNoShape">
+                          <a:avLst/>
+                        </a:prstTxWarp>
+                        <a:noAutofit/>
+                      </wps:bodyPr>
+                    </wps:wsp>
+                  </a:graphicData>
+                </a:graphic>
+                <wp14:sizeRelH relativeFrom="margin">
+                  <wp14:pctWidth>0</wp14:pctWidth>
+                </wp14:sizeRelH>
+                <wp14:sizeRelV relativeFrom="margin">
+                  <wp14:pctHeight>0</wp14:pctHeight>
+                </wp14:sizeRelV>
+              </wp:anchor>
+            </w:drawing>
+          </mc:Choice>
+          <mc:Fallback>
+            <w:pict>
+              <v:shape w14:anchorId="6C5E7C4B" id="Text Box 59" o:spid="_x0000_s1058" type="#_x0000_t202" style="position:absolute;margin-left:-43.2pt;margin-top:10.55pt;width:65.65pt;height:16.7pt;z-index:251737088;visibility:visible;mso-wrap-style:square;mso-width-percent:0;mso-height-percent:0;mso-wrap-distance-left:9pt;mso-wrap-distance-top:0;mso-wrap-distance-right:9pt;mso-wrap-distance-bottom:0;mso-position-horizontal:absolute;mso-position-horizontal-relative:text;mso-position-vertical:absolute;mso-position-vertical-relative:text;mso-width-percent:0;mso-height-percent:0;mso-width-relative:margin;mso-height-relative:margin;v-text-anchor:top" o:gfxdata="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" fillcolor="white [3201]" stroked="f" strokeweight=".5pt">
+                <v:textbox>
+                  <w:txbxContent>
+                    <w:p>
+                      <w:pPr>
+                        <w:jc w:val="center"/>
+                        <w:rPr>
+                          <w:b/>
+                          <w:i/>
+                          <w:sz w:val="16"/>
+                        </w:rPr>
+                      </w:pPr>
+                      <w:r>
+                        <w:rPr>
+                          <w:b/>
+                          <w:i/>
+                          <w:sz w:val="16"/>
+                        </w:rPr>
+                        <w:t>Protocol Layer</w:t>
+                      </w:r>
+                    </w:p>
+                  </w:txbxContent>
+                </v:textbox>
+              </v:shape>
+            </w:pict>
+          </mc:Fallback>
+        </mc:AlternateContent>
+      </w:r>
+    </w:p>
+    <w:p>
+      <w:r>
+        <w:rPr>
+          <w:noProof/>
+        </w:rPr>
+        <mc:AlternateContent>
+          <mc:Choice Requires="wps">
+            <w:drawing>
+              <wp:anchor distT="0" distB="0" distL="114300" distR="114300" simplePos="0" relativeHeight="251709440" behindDoc="0" locked="0" layoutInCell="1" allowOverlap="1" wp14:anchorId="50D6F5B3" wp14:editId="619CBBF3">
+                <wp:simplePos x="0" y="0"/>
+                <wp:positionH relativeFrom="column">
+                  <wp:posOffset>4907179</wp:posOffset>
+                </wp:positionH>
+                <wp:positionV relativeFrom="paragraph">
+                  <wp:posOffset>147167</wp:posOffset>
+                </wp:positionV>
+                <wp:extent cx="885139" cy="204826"/>
+                <wp:effectExtent l="0" t="0" r="0" b="5080"/>
+                <wp:wrapNone/>
+                <wp:docPr id="44" name="Text Box 44"/>
+                <wp:cNvGraphicFramePr/>
+                <a:graphic xmlns:a="http://schemas.openxmlformats.org/drawingml/2006/main">
+                  <a:graphicData uri="http://schemas.microsoft.com/office/word/2010/wordprocessingShape">
+                    <wps:wsp>
+                      <wps:cNvSpPr txBox="1"/>
+                      <wps:spPr>
+                        <a:xfrm>
+                          <a:off x="0" y="0"/>
+                          <a:ext cx="885139" cy="204826"/>
+                        </a:xfrm>
+                        <a:prstGeom prst="rect">
+                          <a:avLst/>
+                        </a:prstGeom>
+                        <a:solidFill>
+                          <a:schemeClr val="lt1"/>
+                        </a:solidFill>
+                        <a:ln w="6350">
+                          <a:noFill/>
+                        </a:ln>
+                        <a:effectLst/>
+                      </wps:spPr>
+                      <wps:style>
+                        <a:lnRef idx="0">
+                          <a:schemeClr val="accent1"/>
+                        </a:lnRef>
+                        <a:fillRef idx="0">
+                          <a:schemeClr val="accent1"/>
+                        </a:fillRef>
+                        <a:effectRef idx="0">
+                          <a:schemeClr val="accent1"/>
+                        </a:effectRef>
+                        <a:fontRef idx="minor">
+                          <a:schemeClr val="dk1"/>
+                        </a:fontRef>
+                      </wps:style>
+                      <wps:txbx>
+                        <w:txbxContent>
+                          <w:p>
+                            <w:pPr>
+                              <w:jc w:val="center"/>
+                              <w:rPr>
+                                <w:sz w:val="16"/>
+                              </w:rPr>
+                            </w:pPr>
+                            <w:r>
+                              <w:rPr>
+                                <w:sz w:val="16"/>
+                              </w:rPr>
+                              <w:t>Protocol 2</w:t>
+                            </w:r>
+                          </w:p>
+                        </w:txbxContent>
+                      </wps:txbx>
+                      <wps:bodyPr rot="0" spcFirstLastPara="0" vertOverflow="overflow" horzOverflow="overflow" vert="horz" wrap="square" lIns="91440" tIns="45720" rIns="91440" bIns="45720" numCol="1" spcCol="0" rtlCol="0" fromWordArt="0" anchor="t" anchorCtr="0" forceAA="0" compatLnSpc="1">
+                        <a:prstTxWarp prst="textNoShape">
+                          <a:avLst/>
+                        </a:prstTxWarp>
+                        <a:noAutofit/>
+                      </wps:bodyPr>
+                    </wps:wsp>
+                  </a:graphicData>
+                </a:graphic>
+                <wp14:sizeRelV relativeFrom="margin">
+                  <wp14:pctHeight>0</wp14:pctHeight>
+                </wp14:sizeRelV>
+              </wp:anchor>
+            </w:drawing>
+          </mc:Choice>
+          <mc:Fallback>
+            <w:pict>
+              <v:shape w14:anchorId="50D6F5B3" id="Text Box 44" o:spid="_x0000_s1059" type="#_x0000_t202" style="position:absolute;margin-left:386.4pt;margin-top:11.6pt;width:69.7pt;height:16.15pt;z-index:251709440;visibility:visible;mso-wrap-style:square;mso-height-percent:0;mso-wrap-distance-left:9pt;mso-wrap-distance-top:0;mso-wrap-distance-right:9pt;mso-wrap-distance-bottom:0;mso-position-horizontal:absolute;mso-position-horizontal-relative:text;mso-position-vertical:absolute;mso-position-vertical-relative:text;mso-height-percent:0;mso-height-relative:margin;v-text-anchor:top" o:gfxdata="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" fillcolor="white [3201]" stroked="f" strokeweight=".5pt">
+                <v:textbox>
+                  <w:txbxContent>
+                    <w:p>
+                      <w:pPr>
+                        <w:jc w:val="center"/>
+                        <w:rPr>
+                          <w:sz w:val="16"/>
+                        </w:rPr>
+                      </w:pPr>
+                      <w:r>
+                        <w:rPr>
+                          <w:sz w:val="16"/>
+                        </w:rPr>
+                        <w:t>Protocol 2</w:t>
+                      </w:r>
+                    </w:p>
+                  </w:txbxContent>
+                </v:textbox>
+              </v:shape>
+            </w:pict>
+          </mc:Fallback>
+        </mc:AlternateContent>
+      </w:r>
+      <w:r>
+        <w:rPr>
+          <w:noProof/>
+        </w:rPr>
+        <mc:AlternateContent>
+          <mc:Choice Requires="wps">
+            <w:drawing>
+              <wp:anchor distT="0" distB="0" distL="114300" distR="114300" simplePos="0" relativeHeight="251705344" behindDoc="0" locked="0" layoutInCell="1" allowOverlap="1" wp14:anchorId="27542302" wp14:editId="61CFCD14">
+                <wp:simplePos x="0" y="0"/>
+                <wp:positionH relativeFrom="column">
+                  <wp:posOffset>2800299</wp:posOffset>
+                </wp:positionH>
+                <wp:positionV relativeFrom="paragraph">
+                  <wp:posOffset>102616</wp:posOffset>
+                </wp:positionV>
+                <wp:extent cx="885139" cy="204826"/>
+                <wp:effectExtent l="0" t="0" r="0" b="5080"/>
+                <wp:wrapNone/>
+                <wp:docPr id="42" name="Text Box 42"/>
+                <wp:cNvGraphicFramePr/>
+                <a:graphic xmlns:a="http://schemas.openxmlformats.org/drawingml/2006/main">
+                  <a:graphicData uri="http://schemas.microsoft.com/office/word/2010/wordprocessingShape">
+                    <wps:wsp>
+                      <wps:cNvSpPr txBox="1"/>
+                      <wps:spPr>
+                        <a:xfrm>
+                          <a:off x="0" y="0"/>
+                          <a:ext cx="885139" cy="204826"/>
+                        </a:xfrm>
+                        <a:prstGeom prst="rect">
+                          <a:avLst/>
+                        </a:prstGeom>
+                        <a:solidFill>
+                          <a:schemeClr val="lt1"/>
+                        </a:solidFill>
+                        <a:ln w="6350">
+                          <a:noFill/>
+                        </a:ln>
+                        <a:effectLst/>
+                      </wps:spPr>
+                      <wps:style>
+                        <a:lnRef idx="0">
+                          <a:schemeClr val="accent1"/>
+                        </a:lnRef>
+                        <a:fillRef idx="0">
+                          <a:schemeClr val="accent1"/>
+                        </a:fillRef>
+                        <a:effectRef idx="0">
+                          <a:schemeClr val="accent1"/>
+                        </a:effectRef>
+                        <a:fontRef idx="minor">
+                          <a:schemeClr val="dk1"/>
+                        </a:fontRef>
+                      </wps:style>
+                      <wps:txbx>
+                        <w:txbxContent>
+                          <w:p>
+                            <w:pPr>
+                              <w:jc w:val="center"/>
+                              <w:rPr>
+                                <w:sz w:val="16"/>
+                              </w:rPr>
+                            </w:pPr>
+                            <w:r>
+                              <w:rPr>
+                                <w:sz w:val="16"/>
+                              </w:rPr>
+                              <w:t>Protocol 6</w:t>
+                            </w:r>
+                          </w:p>
+                        </w:txbxContent>
+                      </wps:txbx>
+                      <wps:bodyPr rot="0" spcFirstLastPara="0" vertOverflow="overflow" horzOverflow="overflow" vert="horz" wrap="square" lIns="91440" tIns="45720" rIns="91440" bIns="45720" numCol="1" spcCol="0" rtlCol="0" fromWordArt="0" anchor="t" anchorCtr="0" forceAA="0" compatLnSpc="1">
+                        <a:prstTxWarp prst="textNoShape">
+                          <a:avLst/>
+                        </a:prstTxWarp>
+                        <a:noAutofit/>
+                      </wps:bodyPr>
+                    </wps:wsp>
+                  </a:graphicData>
+                </a:graphic>
+                <wp14:sizeRelV relativeFrom="margin">
+                  <wp14:pctHeight>0</wp14:pctHeight>
+                </wp14:sizeRelV>
+              </wp:anchor>
+            </w:drawing>
+          </mc:Choice>
+          <mc:Fallback>
+            <w:pict>
+              <v:shape w14:anchorId="27542302" id="Text Box 42" o:spid="_x0000_s1060" type="#_x0000_t202" style="position:absolute;margin-left:220.5pt;margin-top:8.1pt;width:69.7pt;height:16.15pt;z-index:251705344;visibility:visible;mso-wrap-style:square;mso-height-percent:0;mso-wrap-distance-left:9pt;mso-wrap-distance-top:0;mso-wrap-distance-right:9pt;mso-wrap-distance-bottom:0;mso-position-horizontal:absolute;mso-position-horizontal-relative:text;mso-position-vertical:absolute;mso-position-vertical-relative:text;mso-height-percent:0;mso-height-relative:margin;v-text-anchor:top" o:gfxdata="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" fillcolor="white [3201]" stroked="f" strokeweight=".5pt">
+                <v:textbox>
+                  <w:txbxContent>
+                    <w:p>
+                      <w:pPr>
+                        <w:jc w:val="center"/>
+                        <w:rPr>
+                          <w:sz w:val="16"/>
+                        </w:rPr>
+                      </w:pPr>
+                      <w:r>
+                        <w:rPr>
+                          <w:sz w:val="16"/>
+                        </w:rPr>
+                        <w:t>Protocol 6</w:t>
+                      </w:r>
+                    </w:p>
+                  </w:txbxContent>
+                </v:textbox>
+              </v:shape>
+            </w:pict>
+          </mc:Fallback>
+        </mc:AlternateContent>
+      </w:r>
+      <w:r>
+        <w:rPr>
+          <w:noProof/>
+        </w:rPr>
+        <mc:AlternateContent>
+          <mc:Choice Requires="wps">
+            <w:drawing>
+              <wp:anchor distT="0" distB="0" distL="114300" distR="114300" simplePos="0" relativeHeight="251703296" behindDoc="0" locked="0" layoutInCell="1" allowOverlap="1">
+                <wp:simplePos x="0" y="0"/>
+                <wp:positionH relativeFrom="column">
+                  <wp:posOffset>665175</wp:posOffset>
+                </wp:positionH>
+                <wp:positionV relativeFrom="paragraph">
+                  <wp:posOffset>96469</wp:posOffset>
+                </wp:positionV>
+                <wp:extent cx="885139" cy="204826"/>
+                <wp:effectExtent l="0" t="0" r="0" b="5080"/>
+                <wp:wrapNone/>
+                <wp:docPr id="41" name="Text Box 41"/>
+                <wp:cNvGraphicFramePr/>
+                <a:graphic xmlns:a="http://schemas.openxmlformats.org/drawingml/2006/main">
+                  <a:graphicData uri="http://schemas.microsoft.com/office/word/2010/wordprocessingShape">
+                    <wps:wsp>
+                      <wps:cNvSpPr txBox="1"/>
+                      <wps:spPr>
+                        <a:xfrm>
+                          <a:off x="0" y="0"/>
+                          <a:ext cx="885139" cy="204826"/>
+                        </a:xfrm>
+                        <a:prstGeom prst="rect">
+                          <a:avLst/>
+                        </a:prstGeom>
+                        <a:solidFill>
+                          <a:schemeClr val="lt1"/>
+                        </a:solidFill>
+                        <a:ln w="6350">
+                          <a:noFill/>
+                        </a:ln>
+                        <a:effectLst/>
+                      </wps:spPr>
+                      <wps:style>
+                        <a:lnRef idx="0">
+                          <a:schemeClr val="accent1"/>
+                        </a:lnRef>
+                        <a:fillRef idx="0">
+                          <a:schemeClr val="accent1"/>
+                        </a:fillRef>
+                        <a:effectRef idx="0">
+                          <a:schemeClr val="accent1"/>
+                        </a:effectRef>
+                        <a:fontRef idx="minor">
+                          <a:schemeClr val="dk1"/>
+                        </a:fontRef>
+                      </wps:style>
+                      <wps:txbx>
+                        <w:txbxContent>
+                          <w:p>
+                            <w:pPr>
+                              <w:jc w:val="center"/>
+                              <w:rPr>
+                                <w:sz w:val="16"/>
+                              </w:rPr>
+                            </w:pPr>
+                            <w:r>
+                              <w:rPr>
+                                <w:sz w:val="16"/>
+                              </w:rPr>
+                              <w:t>Protocol 3</w:t>
+                            </w:r>
+                          </w:p>
+                        </w:txbxContent>
+                      </wps:txbx>
+                      <wps:bodyPr rot="0" spcFirstLastPara="0" vertOverflow="overflow" horzOverflow="overflow" vert="horz" wrap="square" lIns="91440" tIns="45720" rIns="91440" bIns="45720" numCol="1" spcCol="0" rtlCol="0" fromWordArt="0" anchor="t" anchorCtr="0" forceAA="0" compatLnSpc="1">
+                        <a:prstTxWarp prst="textNoShape">
+                          <a:avLst/>
+                        </a:prstTxWarp>
+                        <a:noAutofit/>
+                      </wps:bodyPr>
+                    </wps:wsp>
+                  </a:graphicData>
+                </a:graphic>
+                <wp14:sizeRelV relativeFrom="margin">
+                  <wp14:pctHeight>0</wp14:pctHeight>
+                </wp14:sizeRelV>
+              </wp:anchor>
+            </w:drawing>
+          </mc:Choice>
+          <mc:Fallback>
+            <w:pict>
+              <v:shape id="Text Box 41" o:spid="_x0000_s1061" type="#_x0000_t202" style="position:absolute;margin-left:52.4pt;margin-top:7.6pt;width:69.7pt;height:16.15pt;z-index:251703296;visibility:visible;mso-wrap-style:square;mso-height-percent:0;mso-wrap-distance-left:9pt;mso-wrap-distance-top:0;mso-wrap-distance-right:9pt;mso-wrap-distance-bottom:0;mso-position-horizontal:absolute;mso-position-horizontal-relative:text;mso-position-vertical:absolute;mso-position-vertical-relative:text;mso-height-percent:0;mso-height-relative:margin;v-text-anchor:top" o:gfxdata="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" fillcolor="white [3201]" stroked="f" strokeweight=".5pt">
+                <v:textbox>
+                  <w:txbxContent>
+                    <w:p>
+                      <w:pPr>
+                        <w:jc w:val="center"/>
+                        <w:rPr>
+                          <w:sz w:val="16"/>
+                        </w:rPr>
+                      </w:pPr>
+                      <w:r>
+                        <w:rPr>
+                          <w:sz w:val="16"/>
+                        </w:rPr>
+                        <w:t>Protocol 3</w:t>
+                      </w:r>
+                    </w:p>
+                  </w:txbxContent>
+                </v:textbox>
+              </v:shape>
+            </w:pict>
+          </mc:Fallback>
+        </mc:AlternateContent>
+      </w:r>
+    </w:p>
+    <w:p>
+      <w:r>
+        <w:rPr>
+          <w:noProof/>
+        </w:rPr>
+        <mc:AlternateContent>
+          <mc:Choice Requires="wps">
+            <w:drawing>
+              <wp:anchor distT="0" distB="0" distL="114300" distR="114300" simplePos="0" relativeHeight="251707392" behindDoc="0" locked="0" layoutInCell="1" allowOverlap="1" wp14:anchorId="71381384" wp14:editId="0F51A5CB">
+                <wp:simplePos x="0" y="0"/>
+                <wp:positionH relativeFrom="column">
+                  <wp:posOffset>2799969</wp:posOffset>
+                </wp:positionH>
+                <wp:positionV relativeFrom="paragraph">
+                  <wp:posOffset>153974</wp:posOffset>
+                </wp:positionV>
+                <wp:extent cx="885139" cy="204826"/>
+                <wp:effectExtent l="0" t="0" r="0" b="5080"/>
+                <wp:wrapNone/>
+                <wp:docPr id="43" name="Text Box 43"/>
+                <wp:cNvGraphicFramePr/>
+                <a:graphic xmlns:a="http://schemas.openxmlformats.org/drawingml/2006/main">
+                  <a:graphicData uri="http://schemas.microsoft.com/office/word/2010/wordprocessingShape">
+                    <wps:wsp>
+                      <wps:cNvSpPr txBox="1"/>
+                      <wps:spPr>
+                        <a:xfrm>
+                          <a:off x="0" y="0"/>
+                          <a:ext cx="885139" cy="204826"/>
+                        </a:xfrm>
+                        <a:prstGeom prst="rect">
+                          <a:avLst/>
+                        </a:prstGeom>
+                        <a:solidFill>
+                          <a:schemeClr val="lt1"/>
+                        </a:solidFill>
+                        <a:ln w="6350">
+                          <a:noFill/>
+                        </a:ln>
+                        <a:effectLst/>
+                      </wps:spPr>
+                      <wps:style>
+                        <a:lnRef idx="0">
+                          <a:schemeClr val="accent1"/>
+                        </a:lnRef>
+                        <a:fillRef idx="0">
+                          <a:schemeClr val="accent1"/>
+                        </a:fillRef>
+                        <a:effectRef idx="0">
+                          <a:schemeClr val="accent1"/>
+                        </a:effectRef>
+                        <a:fontRef idx="minor">
+                          <a:schemeClr val="dk1"/>
+                        </a:fontRef>
+                      </wps:style>
+                      <wps:txbx>
+                        <w:txbxContent>
+                          <w:p>
+                            <w:pPr>
+                              <w:jc w:val="center"/>
+                              <w:rPr>
+                                <w:sz w:val="16"/>
+                              </w:rPr>
+                            </w:pPr>
+                            <w:r>
+                              <w:rPr>
+                                <w:sz w:val="16"/>
+                              </w:rPr>
+                              <w:t>Protocol 4</w:t>
+                            </w:r>
+                          </w:p>
+                        </w:txbxContent>
+                      </wps:txbx>
+                      <wps:bodyPr rot="0" spcFirstLastPara="0" vertOverflow="overflow" horzOverflow="overflow" vert="horz" wrap="square" lIns="91440" tIns="45720" rIns="91440" bIns="45720" numCol="1" spcCol="0" rtlCol="0" fromWordArt="0" anchor="t" anchorCtr="0" forceAA="0" compatLnSpc="1">
+                        <a:prstTxWarp prst="textNoShape">
+                          <a:avLst/>
+                        </a:prstTxWarp>
+                        <a:noAutofit/>
+                      </wps:bodyPr>
+                    </wps:wsp>
+                  </a:graphicData>
+                </a:graphic>
+                <wp14:sizeRelV relativeFrom="margin">
+                  <wp14:pctHeight>0</wp14:pctHeight>
+                </wp14:sizeRelV>
+              </wp:anchor>
+            </w:drawing>
+          </mc:Choice>
+          <mc:Fallback>
+            <w:pict>
+              <v:shape w14:anchorId="71381384" id="Text Box 43" o:spid="_x0000_s1062" type="#_x0000_t202" style="position:absolute;margin-left:220.45pt;margin-top:12.1pt;width:69.7pt;height:16.15pt;z-index:251707392;visibility:visible;mso-wrap-style:square;mso-height-percent:0;mso-wrap-distance-left:9pt;mso-wrap-distance-top:0;mso-wrap-distance-right:9pt;mso-wrap-distance-bottom:0;mso-position-horizontal:absolute;mso-position-horizontal-relative:text;mso-position-vertical:absolute;mso-position-vertical-relative:text;mso-height-percent:0;mso-height-relative:margin;v-text-anchor:top" o:gfxdata="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" fillcolor="white [3201]" stroked="f" strokeweight=".5pt">
+                <v:textbox>
+                  <w:txbxContent>
+                    <w:p>
+                      <w:pPr>
+                        <w:jc w:val="center"/>
+                        <w:rPr>
+                          <w:sz w:val="16"/>
+                        </w:rPr>
+                      </w:pPr>
+                      <w:r>
+                        <w:rPr>
+                          <w:sz w:val="16"/>
+                        </w:rPr>
+                        <w:t>Protocol 4</w:t>
+                      </w:r>
+                    </w:p>
+                  </w:txbxContent>
+                </v:textbox>
+              </v:shape>
+            </w:pict>
+          </mc:Fallback>
+        </mc:AlternateContent>
+      </w:r>
+    </w:p>
+    <w:p>
+      <w:r>
+        <w:rPr>
+          <w:noProof/>
+        </w:rPr>
+        <mc:AlternateContent>
+          <mc:Choice Requires="wps">
+            <w:drawing>
+              <wp:anchor distT="0" distB="0" distL="114300" distR="114300" simplePos="0" relativeHeight="251721728" behindDoc="0" locked="0" layoutInCell="1" allowOverlap="1" wp14:anchorId="35A78030" wp14:editId="75ED84E8">
+                <wp:simplePos x="0" y="0"/>
+                <wp:positionH relativeFrom="column">
+                  <wp:posOffset>4631143</wp:posOffset>
+                </wp:positionH>
+                <wp:positionV relativeFrom="paragraph">
+                  <wp:posOffset>226869</wp:posOffset>
+                </wp:positionV>
+                <wp:extent cx="197510" cy="1039447"/>
+                <wp:effectExtent l="266700" t="0" r="259715" b="0"/>
+                <wp:wrapNone/>
+                <wp:docPr id="51" name="Down Arrow 51"/>
+                <wp:cNvGraphicFramePr/>
+                <a:graphic xmlns:a="http://schemas.openxmlformats.org/drawingml/2006/main">
+                  <a:graphicData uri="http://schemas.microsoft.com/office/word/2010/wordprocessingShape">
+                    <wps:wsp>
+                      <wps:cNvSpPr/>
+                      <wps:spPr>
+                        <a:xfrm rot="2361247">
+                          <a:off x="0" y="0"/>
+                          <a:ext cx="197510" cy="1039447"/>
+                        </a:xfrm>
+                        <a:prstGeom prst="downArrow">
+                          <a:avLst/>
+                        </a:prstGeom>
+                      </wps:spPr>
+                      <wps:style>
+                        <a:lnRef idx="2">
+                          <a:schemeClr val="accent3">
+                            <a:shade val="50000"/>
+                          </a:schemeClr>
+                        </a:lnRef>
+                        <a:fillRef idx="1">
+                          <a:schemeClr val="accent3"/>
+                        </a:fillRef>
+                        <a:effectRef idx="0">
+                          <a:schemeClr val="accent3"/>
+                        </a:effectRef>
+                        <a:fontRef idx="minor">
+                          <a:schemeClr val="lt1"/>
+                        </a:fontRef>
+                      </wps:style>
+                      <wps:bodyPr rot="0" spcFirstLastPara="0" vertOverflow="overflow" horzOverflow="overflow" vert="horz" wrap="square" lIns="91440" tIns="45720" rIns="91440" bIns="45720" numCol="1" spcCol="0" rtlCol="0" fromWordArt="0" anchor="ctr" anchorCtr="0" forceAA="0" compatLnSpc="1">
+                        <a:prstTxWarp prst="textNoShape">
+                          <a:avLst/>
+                        </a:prstTxWarp>
+                        <a:noAutofit/>
+                      </wps:bodyPr>
+                    </wps:wsp>
+                  </a:graphicData>
+                </a:graphic>
+                <wp14:sizeRelV relativeFrom="margin">
+                  <wp14:pctHeight>0</wp14:pctHeight>
+                </wp14:sizeRelV>
+              </wp:anchor>
+            </w:drawing>
+          </mc:Choice>
+          <mc:Fallback>
+            <w:pict>
+              <v:shapetype w14:anchorId="5A52DD9C" id="_x0000_t67" coordsize="21600,21600" o:spt="67" adj="16200,5400" path="m0@0l@1@0@1,0@2,0@2@0,21600@0,10800,21600xe">
+                <v:stroke joinstyle="miter"/>
+                <v:formulas>
+                  <v:f eqn="val #0"/>
+                  <v:f eqn="val #1"/>
+                  <v:f eqn="sum height 0 #1"/>
+                  <v:f eqn="sum 10800 0 #1"/>
+                  <v:f eqn="sum width 0 #0"/>
+                  <v:f eqn="prod @4 @3 10800"/>
+                  <v:f eqn="sum width 0 @5"/>
+                </v:formulas>
+                <v:path o:connecttype="custom" o:connectlocs="10800,0;0,@0;10800,21600;21600,@0" o:connectangles="270,180,90,0" textboxrect="@1,0,@2,@6"/>
+                <v:handles>
+                  <v:h position="#1,#0" xrange="0,10800" yrange="0,21600"/>
+                </v:handles>
+              </v:shapetype>
+              <v:shape id="Down Arrow 51" o:spid="_x0000_s1026" type="#_x0000_t67" style="position:absolute;margin-left:364.65pt;margin-top:17.85pt;width:15.55pt;height:81.85pt;rotation:2579111fd;z-index:251721728;visibility:visible;mso-wrap-style:square;mso-height-percent:0;mso-wrap-distance-left:9pt;mso-wrap-distance-top:0;mso-wrap-distance-right:9pt;mso-wrap-distance-bottom:0;mso-position-horizontal:absolute;mso-position-horizontal-relative:text;mso-position-vertical:absolute;mso-position-vertical-relative:text;mso-height-percent:0;mso-height-relative:margin;v-text-anchor:middle" o:gfxdata="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" adj="19548" fillcolor="#a5a5a5 [3206]" strokecolor="#525252 [1606]" strokeweight="1pt"/>
+            </w:pict>
+          </mc:Fallback>
+        </mc:AlternateContent>
+      </w:r>
+      <w:r>
+        <w:rPr>
+          <w:noProof/>
+        </w:rPr>
+        <mc:AlternateContent>
+          <mc:Choice Requires="wps">
+            <w:drawing>
+              <wp:anchor distT="0" distB="0" distL="114300" distR="114300" simplePos="0" relativeHeight="251711488" behindDoc="0" locked="0" layoutInCell="1" allowOverlap="1" wp14:anchorId="51F4F029" wp14:editId="3CAE3A89">
+                <wp:simplePos x="0" y="0"/>
+                <wp:positionH relativeFrom="column">
+                  <wp:posOffset>5032527</wp:posOffset>
+                </wp:positionH>
+                <wp:positionV relativeFrom="paragraph">
+                  <wp:posOffset>8255</wp:posOffset>
+                </wp:positionV>
+                <wp:extent cx="672414" cy="219101"/>
+                <wp:effectExtent l="0" t="0" r="0" b="9525"/>
+                <wp:wrapNone/>
+                <wp:docPr id="45" name="Text Box 45"/>
+                <wp:cNvGraphicFramePr/>
+                <a:graphic xmlns:a="http://schemas.openxmlformats.org/drawingml/2006/main">
+                  <a:graphicData uri="http://schemas.microsoft.com/office/word/2010/wordprocessingShape">
+                    <wps:wsp>
+                      <wps:cNvSpPr txBox="1"/>
+                      <wps:spPr>
+                        <a:xfrm>
+                          <a:off x="0" y="0"/>
+                          <a:ext cx="672414" cy="219101"/>
+                        </a:xfrm>
+                        <a:prstGeom prst="rect">
+                          <a:avLst/>
+                        </a:prstGeom>
+                        <a:solidFill>
+                          <a:schemeClr val="lt1"/>
+                        </a:solidFill>
+                        <a:ln w="6350">
+                          <a:noFill/>
+                        </a:ln>
+                        <a:effectLst/>
+                      </wps:spPr>
+                      <wps:style>
+                        <a:lnRef idx="0">
+                          <a:schemeClr val="accent1"/>
+                        </a:lnRef>
+                        <a:fillRef idx="0">
+                          <a:schemeClr val="accent1"/>
+                        </a:fillRef>
+                        <a:effectRef idx="0">
+                          <a:schemeClr val="accent1"/>
+                        </a:effectRef>
+                        <a:fontRef idx="minor">
+                          <a:schemeClr val="dk1"/>
+                        </a:fontRef>
+                      </wps:style>
+                      <wps:txbx>
+                        <w:txbxContent>
+                          <w:p>
+                            <w:pPr>
+                              <w:jc w:val="center"/>
+                              <w:rPr>
+                                <w:sz w:val="16"/>
+                              </w:rPr>
+                            </w:pPr>
+                            <w:r>
+                              <w:rPr>
+                                <w:sz w:val="16"/>
+                              </w:rPr>
+                              <w:t>Protocol 5</w:t>
+                            </w:r>
+                          </w:p>
+                        </w:txbxContent>
+                      </wps:txbx>
+                      <wps:bodyPr rot="0" spcFirstLastPara="0" vertOverflow="overflow" horzOverflow="overflow" vert="horz" wrap="square" lIns="91440" tIns="45720" rIns="91440" bIns="45720" numCol="1" spcCol="0" rtlCol="0" fromWordArt="0" anchor="t" anchorCtr="0" forceAA="0" compatLnSpc="1">
+                        <a:prstTxWarp prst="textNoShape">
+                          <a:avLst/>
+                        </a:prstTxWarp>
+                        <a:noAutofit/>
+                      </wps:bodyPr>
+                    </wps:wsp>
+                  </a:graphicData>
+                </a:graphic>
+                <wp14:sizeRelH relativeFrom="margin">
+                  <wp14:pctWidth>0</wp14:pctWidth>
+                </wp14:sizeRelH>
+                <wp14:sizeRelV relativeFrom="margin">
+                  <wp14:pctHeight>0</wp14:pctHeight>
+                </wp14:sizeRelV>
+              </wp:anchor>
+            </w:drawing>
+          </mc:Choice>
+          <mc:Fallback>
+            <w:pict>
+              <v:shape w14:anchorId="51F4F029" id="Text Box 45" o:spid="_x0000_s1063" type="#_x0000_t202" style="position:absolute;margin-left:396.25pt;margin-top:.65pt;width:52.95pt;height:17.25pt;z-index:251711488;visibility:visible;mso-wrap-style:square;mso-width-percent:0;mso-height-percent:0;mso-wrap-distance-left:9pt;mso-wrap-distance-top:0;mso-wrap-distance-right:9pt;mso-wrap-distance-bottom:0;mso-position-horizontal:absolute;mso-position-horizontal-relative:text;mso-position-vertical:absolute;mso-position-vertical-relative:text;mso-width-percent:0;mso-height-percent:0;mso-width-relative:margin;mso-height-relative:margin;v-text-anchor:top" o:gfxdata="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" fillcolor="white [3201]" stroked="f" strokeweight=".5pt">
+                <v:textbox>
+                  <w:txbxContent>
+                    <w:p>
+                      <w:pPr>
+                        <w:jc w:val="center"/>
+                        <w:rPr>
+                          <w:sz w:val="16"/>
+                        </w:rPr>
+                      </w:pPr>
+                      <w:r>
+                        <w:rPr>
+                          <w:sz w:val="16"/>
+                        </w:rPr>
+                        <w:t>Protocol 5</w:t>
+                      </w:r>
+                    </w:p>
+                  </w:txbxContent>
+                </v:textbox>
+              </v:shape>
+            </w:pict>
+          </mc:Fallback>
+        </mc:AlternateContent>
+      </w:r>
+    </w:p>
+    <w:p>
+      <w:pPr>
+        <w:jc w:val="center"/>
+        <w:rPr>
+          <w:color w:val="000000" w:themeColor="text1"/>
+          <w:sz w:val="16"/>
+          <w14:shadow w14:blurRad="38100" w14:dist="19050" w14:dir="2700000" w14:sx="100000" w14:sy="100000" w14:kx="0" w14:ky="0" w14:algn="tl">
+            <w14:schemeClr w14:val="dk1">
+              <w14:alpha w14:val="60000"/>
+            </w14:schemeClr>
+          </w14:shadow>
+          <w14:textOutline w14:w="0" w14:cap="flat" w14:cmpd="sng" w14:algn="ctr">
+            <w14:noFill/>
+            <w14:prstDash w14:val="solid"/>
+            <w14:round/>
+          </w14:textOutline>
+        </w:rPr>
+      </w:pPr>
+      <w:r>
+        <w:rPr>
+          <w:noProof/>
+        </w:rPr>
+        <mc:AlternateContent>
+          <mc:Choice Requires="wps">
+            <w:drawing>
+              <wp:anchor distT="0" distB="0" distL="114300" distR="114300" simplePos="0" relativeHeight="251719680" behindDoc="0" locked="0" layoutInCell="1" allowOverlap="1" wp14:anchorId="5B0CBC79" wp14:editId="12A741C4">
+                <wp:simplePos x="0" y="0"/>
+                <wp:positionH relativeFrom="column">
+                  <wp:posOffset>2592994</wp:posOffset>
+                </wp:positionH>
+                <wp:positionV relativeFrom="paragraph">
+                  <wp:posOffset>207106</wp:posOffset>
+                </wp:positionV>
+                <wp:extent cx="226060" cy="829258"/>
+                <wp:effectExtent l="171450" t="0" r="154940" b="0"/>
+                <wp:wrapNone/>
+                <wp:docPr id="50" name="Down Arrow 50"/>
+                <wp:cNvGraphicFramePr/>
+                <a:graphic xmlns:a="http://schemas.openxmlformats.org/drawingml/2006/main">
+                  <a:graphicData uri="http://schemas.microsoft.com/office/word/2010/wordprocessingShape">
+                    <wps:wsp>
+                      <wps:cNvSpPr/>
+                      <wps:spPr>
+                        <a:xfrm rot="2169793">
+                          <a:off x="0" y="0"/>
+                          <a:ext cx="226060" cy="829258"/>
+                        </a:xfrm>
+                        <a:prstGeom prst="downArrow">
+                          <a:avLst/>
+                        </a:prstGeom>
+                      </wps:spPr>
+                      <wps:style>
+                        <a:lnRef idx="2">
+                          <a:schemeClr val="accent6">
+                            <a:shade val="50000"/>
+                          </a:schemeClr>
+                        </a:lnRef>
+                        <a:fillRef idx="1">
+                          <a:schemeClr val="accent6"/>
+                        </a:fillRef>
+                        <a:effectRef idx="0">
+                          <a:schemeClr val="accent6"/>
+                        </a:effectRef>
+                        <a:fontRef idx="minor">
+                          <a:schemeClr val="lt1"/>
+                        </a:fontRef>
+                      </wps:style>
+                      <wps:bodyPr rot="0" spcFirstLastPara="0" vertOverflow="overflow" horzOverflow="overflow" vert="horz" wrap="square" lIns="91440" tIns="45720" rIns="91440" bIns="45720" numCol="1" spcCol="0" rtlCol="0" fromWordArt="0" anchor="ctr" anchorCtr="0" forceAA="0" compatLnSpc="1">
+                        <a:prstTxWarp prst="textNoShape">
+                          <a:avLst/>
+                        </a:prstTxWarp>
+                        <a:noAutofit/>
+                      </wps:bodyPr>
+                    </wps:wsp>
+                  </a:graphicData>
+                </a:graphic>
+                <wp14:sizeRelH relativeFrom="margin">
+                  <wp14:pctWidth>0</wp14:pctWidth>
+                </wp14:sizeRelH>
+                <wp14:sizeRelV relativeFrom="margin">
+                  <wp14:pctHeight>0</wp14:pctHeight>
+                </wp14:sizeRelV>
+              </wp:anchor>
+            </w:drawing>
+          </mc:Choice>
+          <mc:Fallback>
+            <w:pict>
+              <v:shape w14:anchorId="70191174" id="Down Arrow 50" o:spid="_x0000_s1026" type="#_x0000_t67" style="position:absolute;margin-left:204.15pt;margin-top:16.3pt;width:17.8pt;height:65.3pt;rotation:2369993fd;z-index:251719680;visibility:visible;mso-wrap-style:square;mso-width-percent:0;mso-height-percent:0;mso-wrap-distance-left:9pt;mso-wrap-distance-top:0;mso-wrap-distance-right:9pt;mso-wrap-distance-bottom:0;mso-position-horizontal:absolute;mso-position-horizontal-relative:text;mso-position-vertical:absolute;mso-position-vertical-relative:text;mso-width-percent:0;mso-height-percent:0;mso-width-relative:margin;mso-height-relative:margin;v-text-anchor:middle" o:gfxdata="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" adj="18656" fillcolor="#70ad47 [3209]" strokecolor="#375623 [1609]" strokeweight="1pt"/>
+            </w:pict>
+          </mc:Fallback>
+        </mc:AlternateContent>
+      </w:r>
+      <w:r>
+        <w:rPr>
+          <w:noProof/>
+        </w:rPr>
+        <mc:AlternateContent>
+          <mc:Choice Requires="wps">
+            <w:drawing>
+              <wp:anchor distT="0" distB="0" distL="114300" distR="114300" simplePos="0" relativeHeight="251717632" behindDoc="0" locked="0" layoutInCell="1" allowOverlap="1">
+                <wp:simplePos x="0" y="0"/>
+                <wp:positionH relativeFrom="column">
+                  <wp:posOffset>1280832</wp:posOffset>
+                </wp:positionH>
+                <wp:positionV relativeFrom="paragraph">
+                  <wp:posOffset>230890</wp:posOffset>
+                </wp:positionV>
+                <wp:extent cx="197485" cy="755127"/>
+                <wp:effectExtent l="152400" t="0" r="145415" b="0"/>
+                <wp:wrapNone/>
+                <wp:docPr id="49" name="Down Arrow 49"/>
+                <wp:cNvGraphicFramePr/>
+                <a:graphic xmlns:a="http://schemas.openxmlformats.org/drawingml/2006/main">
+                  <a:graphicData uri="http://schemas.microsoft.com/office/word/2010/wordprocessingShape">
+                    <wps:wsp>
+                      <wps:cNvSpPr/>
+                      <wps:spPr>
+                        <a:xfrm rot="19753135">
+                          <a:off x="0" y="0"/>
+                          <a:ext cx="197485" cy="755127"/>
+                        </a:xfrm>
+                        <a:prstGeom prst="downArrow">
+                          <a:avLst/>
+                        </a:prstGeom>
+                      </wps:spPr>
+                      <wps:style>
+                        <a:lnRef idx="2">
+                          <a:schemeClr val="accent1">
+                            <a:shade val="50000"/>
+                          </a:schemeClr>
+                        </a:lnRef>
+                        <a:fillRef idx="1">
+                          <a:schemeClr val="accent1"/>
+                        </a:fillRef>
+                        <a:effectRef idx="0">
+                          <a:schemeClr val="accent1"/>
+                        </a:effectRef>
+                        <a:fontRef idx="minor">
+                          <a:schemeClr val="lt1"/>
+                        </a:fontRef>
+                      </wps:style>
+                      <wps:bodyPr rot="0" spcFirstLastPara="0" vertOverflow="overflow" horzOverflow="overflow" vert="horz" wrap="square" lIns="91440" tIns="45720" rIns="91440" bIns="45720" numCol="1" spcCol="0" rtlCol="0" fromWordArt="0" anchor="ctr" anchorCtr="0" forceAA="0" compatLnSpc="1">
+                        <a:prstTxWarp prst="textNoShape">
+                          <a:avLst/>
+                        </a:prstTxWarp>
+                        <a:noAutofit/>
+                      </wps:bodyPr>
+                    </wps:wsp>
+                  </a:graphicData>
+                </a:graphic>
+                <wp14:sizeRelV relativeFrom="margin">
+                  <wp14:pctHeight>0</wp14:pctHeight>
+                </wp14:sizeRelV>
+              </wp:anchor>
+            </w:drawing>
+          </mc:Choice>
+          <mc:Fallback>
+            <w:pict>
+              <v:shape w14:anchorId="393FB568" id="Down Arrow 49" o:spid="_x0000_s1026" type="#_x0000_t67" style="position:absolute;margin-left:100.85pt;margin-top:18.2pt;width:15.55pt;height:59.45pt;rotation:-2017269fd;z-index:251717632;visibility:visible;mso-wrap-style:square;mso-height-percent:0;mso-wrap-distance-left:9pt;mso-wrap-distance-top:0;mso-wrap-distance-right:9pt;mso-wrap-distance-bottom:0;mso-position-horizontal:absolute;mso-position-horizontal-relative:text;mso-position-vertical:absolute;mso-position-vertical-relative:text;mso-height-percent:0;mso-height-relative:margin;v-text-anchor:middle" o:gfxdata="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" adj="18776" fillcolor="#5b9bd5 [3204]" strokecolor="#1f4d78 [1604]" strokeweight="1pt"/>
+            </w:pict>
+          </mc:Fallback>
+        </mc:AlternateContent>
+      </w:r>
+      <w:r>
+        <w:tab/>
+        <w:t xml:space="preserve">    </w:t>
+      </w:r>
+      <w:r>
+        <w:rPr>
+          <w:color w:val="000000" w:themeColor="text1"/>
+          <w:sz w:val="16"/>
+          <w14:shadow w14:blurRad="38100" w14:dist="19050" w14:dir="2700000" w14:sx="100000" w14:sy="100000" w14:kx="0" w14:ky="0" w14:algn="tl">
+            <w14:schemeClr w14:val="dk1">
+              <w14:alpha w14:val="60000"/>
+            </w14:schemeClr>
+          </w14:shadow>
+          <w14:textOutline w14:w="0" w14:cap="flat" w14:cmpd="sng" w14:algn="ctr">
+            <w14:noFill/>
+            <w14:prstDash w14:val="solid"/>
+            <w14:round/>
+          </w14:textOutline>
+        </w:rPr>
+        <w:t>Protocol 1</w:t>
+      </w:r>
+    </w:p>
+    <w:p>
+      <w:pPr>
+        <w:tabs>
+          <w:tab w:val="left" w:pos="1521"/>
+          <w:tab w:val="left" w:pos="5288"/>
+        </w:tabs>
+      </w:pPr>
+    </w:p>
+    <w:p>
+      <w:pPr>
+        <w:tabs>
+          <w:tab w:val="left" w:pos="1521"/>
+          <w:tab w:val="left" w:pos="5288"/>
+        </w:tabs>
+      </w:pPr>
+      <w:r>
+        <w:rPr>
+          <w:noProof/>
+        </w:rPr>
+        <mc:AlternateContent>
+          <mc:Choice Requires="wps">
+            <w:drawing>
+              <wp:anchor distT="0" distB="0" distL="114300" distR="114300" simplePos="0" relativeHeight="251735040" behindDoc="0" locked="0" layoutInCell="1" allowOverlap="1" wp14:anchorId="6C5E7C4B" wp14:editId="7FD34613">
+                <wp:simplePos x="0" y="0"/>
+                <wp:positionH relativeFrom="column">
+                  <wp:posOffset>-534187</wp:posOffset>
+                </wp:positionH>
+                <wp:positionV relativeFrom="paragraph">
+                  <wp:posOffset>360045</wp:posOffset>
+                </wp:positionV>
+                <wp:extent cx="885139" cy="204826"/>
+                <wp:effectExtent l="0" t="0" r="0" b="5080"/>
+                <wp:wrapNone/>
+                <wp:docPr id="58" name="Text Box 58"/>
+                <wp:cNvGraphicFramePr/>
+                <a:graphic xmlns:a="http://schemas.openxmlformats.org/drawingml/2006/main">
+                  <a:graphicData uri="http://schemas.microsoft.com/office/word/2010/wordprocessingShape">
+                    <wps:wsp>
+                      <wps:cNvSpPr txBox="1"/>
+                      <wps:spPr>
+                        <a:xfrm>
+                          <a:off x="0" y="0"/>
+                          <a:ext cx="885139" cy="204826"/>
+                        </a:xfrm>
+                        <a:prstGeom prst="rect">
+                          <a:avLst/>
+                        </a:prstGeom>
+                        <a:solidFill>
+                          <a:schemeClr val="lt1"/>
+                        </a:solidFill>
+                        <a:ln w="6350">
+                          <a:noFill/>
+                        </a:ln>
+                        <a:effectLst/>
+                      </wps:spPr>
+                      <wps:style>
+                        <a:lnRef idx="0">
+                          <a:schemeClr val="accent1"/>
+                        </a:lnRef>
+                        <a:fillRef idx="0">
+                          <a:schemeClr val="accent1"/>
+                        </a:fillRef>
+                        <a:effectRef idx="0">
+                          <a:schemeClr val="accent1"/>
+                        </a:effectRef>
+                        <a:fontRef idx="minor">
+                          <a:schemeClr val="dk1"/>
+                        </a:fontRef>
+                      </wps:style>
+                      <wps:txbx>
+                        <w:txbxContent>
+                          <w:p>
+                            <w:pPr>
+                              <w:jc w:val="center"/>
+                              <w:rPr>
+                                <w:b/>
+                                <w:i/>
+                                <w:sz w:val="16"/>
+                              </w:rPr>
+                            </w:pPr>
+                            <w:r>
+                              <w:rPr>
+                                <w:b/>
+                                <w:i/>
+                                <w:sz w:val="16"/>
+                              </w:rPr>
+                              <w:t>Interface Layer</w:t>
+                            </w:r>
+                          </w:p>
+                        </w:txbxContent>
+                      </wps:txbx>
+                      <wps:bodyPr rot="0" spcFirstLastPara="0" vertOverflow="overflow" horzOverflow="overflow" vert="horz" wrap="square" lIns="91440" tIns="45720" rIns="91440" bIns="45720" numCol="1" spcCol="0" rtlCol="0" fromWordArt="0" anchor="t" anchorCtr="0" forceAA="0" compatLnSpc="1">
+                        <a:prstTxWarp prst="textNoShape">
+                          <a:avLst/>
+                        </a:prstTxWarp>
+                        <a:noAutofit/>
+                      </wps:bodyPr>
+                    </wps:wsp>
+                  </a:graphicData>
+                </a:graphic>
+                <wp14:sizeRelV relativeFrom="margin">
+                  <wp14:pctHeight>0</wp14:pctHeight>
+                </wp14:sizeRelV>
+              </wp:anchor>
+            </w:drawing>
+          </mc:Choice>
+          <mc:Fallback>
+            <w:pict>
+              <v:shape w14:anchorId="6C5E7C4B" id="Text Box 58" o:spid="_x0000_s1064" type="#_x0000_t202" style="position:absolute;margin-left:-42.05pt;margin-top:28.35pt;width:69.7pt;height:16.15pt;z-index:251735040;visibility:visible;mso-wrap-style:square;mso-height-percent:0;mso-wrap-distance-left:9pt;mso-wrap-distance-top:0;mso-wrap-distance-right:9pt;mso-wrap-distance-bottom:0;mso-position-horizontal:absolute;mso-position-horizontal-relative:text;mso-position-vertical:absolute;mso-position-vertical-relative:text;mso-height-percent:0;mso-height-relative:margin;v-text-anchor:top" o:gfxdata="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" fillcolor="white [3201]" stroked="f" strokeweight=".5pt">
+                <v:textbox>
+                  <w:txbxContent>
+                    <w:p>
+                      <w:pPr>
+                        <w:jc w:val="center"/>
+                        <w:rPr>
+                          <w:b/>
+                          <w:i/>
+                          <w:sz w:val="16"/>
+                        </w:rPr>
+                      </w:pPr>
+                      <w:r>
+                        <w:rPr>
+                          <w:b/>
+                          <w:i/>
+                          <w:sz w:val="16"/>
+                        </w:rPr>
+                        <w:t>Interface Layer</w:t>
+                      </w:r>
+                    </w:p>
+                  </w:txbxContent>
+                </v:textbox>
+              </v:shape>
+            </w:pict>
+          </mc:Fallback>
+        </mc:AlternateContent>
+      </w:r>
+    </w:p>
+    <w:p>
+      <w:pPr>
+        <w:tabs>
+          <w:tab w:val="left" w:pos="1521"/>
+          <w:tab w:val="left" w:pos="5288"/>
+        </w:tabs>
+      </w:pPr>
+      <w:r>
+        <w:rPr>
+          <w:noProof/>
+        </w:rPr>
+        <mc:AlternateContent>
+          <mc:Choice Requires="wps">
+            <w:drawing>
+              <wp:anchor distT="0" distB="0" distL="114300" distR="114300" simplePos="0" relativeHeight="251712512" behindDoc="0" locked="0" layoutInCell="1" allowOverlap="1">
+                <wp:simplePos x="0" y="0"/>
+                <wp:positionH relativeFrom="column">
+                  <wp:posOffset>1007110</wp:posOffset>
+                </wp:positionH>
+                <wp:positionV relativeFrom="paragraph">
+                  <wp:posOffset>104775</wp:posOffset>
+                </wp:positionV>
+                <wp:extent cx="1843405" cy="723900"/>
+                <wp:effectExtent l="0" t="0" r="23495" b="19050"/>
+                <wp:wrapNone/>
+                <wp:docPr id="46" name="Oval 46"/>
+                <wp:cNvGraphicFramePr/>
+                <a:graphic xmlns:a="http://schemas.openxmlformats.org/drawingml/2006/main">
+                  <a:graphicData uri="http://schemas.microsoft.com/office/word/2010/wordprocessingShape">
+                    <wps:wsp>
+                      <wps:cNvSpPr/>
+                      <wps:spPr>
+                        <a:xfrm>
+                          <a:off x="0" y="0"/>
+                          <a:ext cx="1843405" cy="723900"/>
+                        </a:xfrm>
+                        <a:prstGeom prst="ellipse">
+                          <a:avLst/>
+                        </a:prstGeom>
+                        <a:solidFill>
+                          <a:schemeClr val="accent1">
+                            <a:lumMod val="40000"/>
+                            <a:lumOff val="60000"/>
+                          </a:schemeClr>
+                        </a:solidFill>
+                      </wps:spPr>
+                      <wps:style>
+                        <a:lnRef idx="2">
+                          <a:schemeClr val="accent1">
+                            <a:shade val="50000"/>
+                          </a:schemeClr>
+                        </a:lnRef>
+                        <a:fillRef idx="1">
+                          <a:schemeClr val="accent1"/>
+                        </a:fillRef>
+                        <a:effectRef idx="0">
+                          <a:schemeClr val="accent1"/>
+                        </a:effectRef>
+                        <a:fontRef idx="minor">
+                          <a:schemeClr val="lt1"/>
+                        </a:fontRef>
+                      </wps:style>
+                      <wps:txbx>
+                        <w:txbxContent>
+                          <w:p>
+                            <w:pPr>
+                              <w:jc w:val="center"/>
+                            </w:pPr>
+                            <w:r>
+                              <w:t>Interface 1</w:t>
+                            </w:r>
+                          </w:p>
+                        </w:txbxContent>
+                      </wps:txbx>
+                      <wps:bodyPr rot="0" spcFirstLastPara="0" vertOverflow="overflow" horzOverflow="overflow" vert="horz" wrap="square" lIns="91440" tIns="45720" rIns="91440" bIns="45720" numCol="1" spcCol="0" rtlCol="0" fromWordArt="0" anchor="ctr" anchorCtr="0" forceAA="0" compatLnSpc="1">
+                        <a:prstTxWarp prst="textNoShape">
+                          <a:avLst/>
+                        </a:prstTxWarp>
+                        <a:noAutofit/>
+                      </wps:bodyPr>
+                    </wps:wsp>
+                  </a:graphicData>
+                </a:graphic>
+              </wp:anchor>
+            </w:drawing>
+          </mc:Choice>
+          <mc:Fallback>
+            <w:pict>
+              <v:oval id="Oval 46" o:spid="_x0000_s1065" style="position:absolute;margin-left:79.3pt;margin-top:8.25pt;width:145.15pt;height:57pt;z-index:251712512;visibility:visible;mso-wrap-style:square;mso-wrap-distance-left:9pt;mso-wrap-distance-top:0;mso-wrap-distance-right:9pt;mso-wrap-distance-bottom:0;mso-position-horizontal:absolute;mso-position-horizontal-relative:text;mso-position-vertical:absolute;mso-position-vertical-relative:text;v-text-anchor:middle" o:gfxdata="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" fillcolor="#bdd6ee [1300]" strokecolor="#1f4d78 [1604]" strokeweight="1pt">
+                <v:stroke joinstyle="miter"/>
+                <v:textbox>
+                  <w:txbxContent>
+                    <w:p>
+                      <w:pPr>
+                        <w:jc w:val="center"/>
+                      </w:pPr>
+                      <w:r>
+                        <w:t>Interface 1</w:t>
+                      </w:r>
+                    </w:p>
+                  </w:txbxContent>
+                </v:textbox>
+              </v:oval>
+            </w:pict>
+          </mc:Fallback>
+        </mc:AlternateContent>
+      </w:r>
+      <w:r>
+        <w:rPr>
+          <w:noProof/>
+        </w:rPr>
+        <mc:AlternateContent>
+          <mc:Choice Requires="wps">
+            <w:drawing>
+              <wp:anchor distT="0" distB="0" distL="114300" distR="114300" simplePos="0" relativeHeight="251716608" behindDoc="0" locked="0" layoutInCell="1" allowOverlap="1" wp14:anchorId="75CA08D5" wp14:editId="62C1D7A0">
+                <wp:simplePos x="0" y="0"/>
+                <wp:positionH relativeFrom="column">
+                  <wp:posOffset>3253639</wp:posOffset>
+                </wp:positionH>
+                <wp:positionV relativeFrom="paragraph">
+                  <wp:posOffset>82677</wp:posOffset>
+                </wp:positionV>
+                <wp:extent cx="1843430" cy="724205"/>
+                <wp:effectExtent l="0" t="0" r="23495" b="19050"/>
+                <wp:wrapNone/>
+                <wp:docPr id="48" name="Oval 48"/>
+                <wp:cNvGraphicFramePr/>
+                <a:graphic xmlns:a="http://schemas.openxmlformats.org/drawingml/2006/main">
+                  <a:graphicData uri="http://schemas.microsoft.com/office/word/2010/wordprocessingShape">
+                    <wps:wsp>
+                      <wps:cNvSpPr/>
+                      <wps:spPr>
+                        <a:xfrm>
+                          <a:off x="0" y="0"/>
+                          <a:ext cx="1843430" cy="724205"/>
+                        </a:xfrm>
+                        <a:prstGeom prst="ellipse">
+                          <a:avLst/>
+                        </a:prstGeom>
+                        <a:solidFill>
+                          <a:schemeClr val="bg2">
+                            <a:lumMod val="75000"/>
+                          </a:schemeClr>
+                        </a:solidFill>
+                      </wps:spPr>
+                      <wps:style>
+                        <a:lnRef idx="2">
+                          <a:schemeClr val="accent1">
+                            <a:shade val="50000"/>
+                          </a:schemeClr>
+                        </a:lnRef>
+                        <a:fillRef idx="1">
+                          <a:schemeClr val="accent1"/>
+                        </a:fillRef>
+                        <a:effectRef idx="0">
+                          <a:schemeClr val="accent1"/>
+                        </a:effectRef>
+                        <a:fontRef idx="minor">
+                          <a:schemeClr val="lt1"/>
+                        </a:fontRef>
+                      </wps:style>
+                      <wps:txbx>
+                        <w:txbxContent>
+                          <w:p>
+                            <w:pPr>
+                              <w:jc w:val="center"/>
+                            </w:pPr>
+                            <w:r>
+                              <w:t>Interface 2</w:t>
+                            </w:r>
+                          </w:p>
+                        </w:txbxContent>
+                      </wps:txbx>
+                      <wps:bodyPr rot="0" spcFirstLastPara="0" vertOverflow="overflow" horzOverflow="overflow" vert="horz" wrap="square" lIns="91440" tIns="45720" rIns="91440" bIns="45720" numCol="1" spcCol="0" rtlCol="0" fromWordArt="0" anchor="ctr" anchorCtr="0" forceAA="0" compatLnSpc="1">
+                        <a:prstTxWarp prst="textNoShape">
+                          <a:avLst/>
+                        </a:prstTxWarp>
+                        <a:noAutofit/>
+                      </wps:bodyPr>
+                    </wps:wsp>
+                  </a:graphicData>
+                </a:graphic>
+              </wp:anchor>
+            </w:drawing>
+          </mc:Choice>
+          <mc:Fallback>
+            <w:pict>
+              <v:oval w14:anchorId="75CA08D5" id="Oval 48" o:spid="_x0000_s1066" style="position:absolute;margin-left:256.2pt;margin-top:6.5pt;width:145.15pt;height:57pt;z-index:251716608;visibility:visible;mso-wrap-style:square;mso-wrap-distance-left:9pt;mso-wrap-distance-top:0;mso-wrap-distance-right:9pt;mso-wrap-distance-bottom:0;mso-position-horizontal:absolute;mso-position-horizontal-relative:text;mso-position-vertical:absolute;mso-position-vertical-relative:text;v-text-anchor:middle" o:gfxdata="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" fillcolor="#aeaaaa [2414]" strokecolor="#1f4d78 [1604]" strokeweight="1pt">
+                <v:stroke joinstyle="miter"/>
+                <v:textbox>
+                  <w:txbxContent>
+                    <w:p>
+                      <w:pPr>
+                        <w:jc w:val="center"/>
+                      </w:pPr>
+                      <w:r>
+                        <w:t>Interface 2</w:t>
+                      </w:r>
+                    </w:p>
+                  </w:txbxContent>
+                </v:textbox>
+              </v:oval>
+            </w:pict>
+          </mc:Fallback>
+        </mc:AlternateContent>
+      </w:r>
+    </w:p>
+    <w:p>
+      <w:pPr>
+        <w:tabs>
+          <w:tab w:val="left" w:pos="1521"/>
+          <w:tab w:val="left" w:pos="5288"/>
+        </w:tabs>
+      </w:pPr>
+    </w:p>
+    <w:p>
+      <w:pPr>
+        <w:tabs>
+          <w:tab w:val="left" w:pos="1521"/>
+          <w:tab w:val="left" w:pos="5288"/>
+        </w:tabs>
+      </w:pPr>
+    </w:p>
+    <w:p>
+      <w:pPr>
+        <w:tabs>
+          <w:tab w:val="left" w:pos="1521"/>
+          <w:tab w:val="left" w:pos="5288"/>
+        </w:tabs>
+      </w:pPr>
+    </w:p>
+    <w:p>
+      <w:pPr>
+        <w:tabs>
+          <w:tab w:val="left" w:pos="1521"/>
+          <w:tab w:val="left" w:pos="5288"/>
+        </w:tabs>
+      </w:pPr>
+    </w:p>
+    <w:p>
+      <w:pPr>
+        <w:tabs>
+          <w:tab w:val="left" w:pos="1521"/>
+          <w:tab w:val="left" w:pos="5288"/>
+        </w:tabs>
+      </w:pPr>
+      <w:r>
+        <w:t xml:space="preserve">The connectivity layer will consist of 3 layers. The Protocol Layer, Interface layer and the Service layer. </w:t>
+      </w:r>
+    </w:p>
+    <w:p>
+      <w:pPr>
+        <w:tabs>
+          <w:tab w:val="left" w:pos="1521"/>
+          <w:tab w:val="left" w:pos="5288"/>
+        </w:tabs>
+      </w:pPr>
+      <w:r>
+        <w:rPr>
+          <w:b/>
+        </w:rPr>
+        <w:t>The Service layers</w:t>
+      </w:r>
+      <w:r>
+        <w:t xml:space="preserve"> provide a specific service that needs to be enabled. </w:t>
+      </w:r>
+    </w:p>
+    <w:p>
+      <w:pPr>
+        <w:tabs>
+          <w:tab w:val="left" w:pos="1521"/>
+          <w:tab w:val="left" w:pos="5288"/>
+        </w:tabs>
+      </w:pPr>
+      <w:r>
+        <w:lastRenderedPageBreak/>
+        <w:t>For example let us say that we need the ability to configure the drone using Bluetooth. We need to p</w:t>
+      </w:r>
+      <w:r>
+        <w:t>rovide some form of a command line interface that can set certain Wi-Fi settings or other settings in the drone. A Bluetooth command line service can run that acts as a shell. It will respond to commands and provide specific feedback that a certain setting was configured.</w:t>
+      </w:r>
+    </w:p>
+    <w:p>
+      <w:pPr>
+        <w:tabs>
+          <w:tab w:val="left" w:pos="1521"/>
+          <w:tab w:val="left" w:pos="5288"/>
+        </w:tabs>
+      </w:pPr>
+      <w:r>
+        <w:t xml:space="preserve">Another example is let us say we need the ability to output certain specific strings or video data over a Wi-Fi interface that is encoded and then sent over an encrypted link. The process of figuring out what video needs to be sent and where to fetch that data is done by the service layer. </w:t>
+      </w:r>
+    </w:p>
+    <w:p>
+      <w:pPr>
+        <w:tabs>
+          <w:tab w:val="left" w:pos="1521"/>
+          <w:tab w:val="left" w:pos="5288"/>
+        </w:tabs>
+      </w:pPr>
+      <w:r>
+        <w:t xml:space="preserve">This layer is generally designed as a factory. </w:t>
+      </w:r>
+    </w:p>
+    <w:p>
+      <w:pPr>
+        <w:tabs>
+          <w:tab w:val="left" w:pos="1521"/>
+          <w:tab w:val="left" w:pos="5288"/>
+        </w:tabs>
+      </w:pPr>
+      <w:r>
+        <w:rPr>
+          <w:b/>
+        </w:rPr>
+        <w:t xml:space="preserve">The Protocol layer </w:t>
+      </w:r>
+      <w:r>
+        <w:t xml:space="preserve">is a series of decorators that provide cascading levels of functionality that satisfy a specific protocol.  The Standard interface protocol is the base protocol that will have the specific interface that will communicate over the LOB. All other protocols will use a lower level protocol as the lower layer of communication and are instantiated/called from higher level protocols or services. </w:t>
+      </w:r>
+    </w:p>
+    <w:p>
+      <w:pPr>
+        <w:tabs>
+          <w:tab w:val="left" w:pos="1521"/>
+          <w:tab w:val="left" w:pos="5288"/>
+        </w:tabs>
+      </w:pPr>
+      <w:r>
+        <w:t xml:space="preserve">In our example of the Bluetooth command line, the protocol layer may consist of the standard protocol that has the </w:t>
+      </w:r>
+      <w:r>
+        <w:t xml:space="preserve">Bluetooth interface. Then it may be wrapped by a HID or SPP profile protocol layer that talks in terms of the Attribute table and instantiates the Bluetooth to talk in that format. </w:t>
+      </w:r>
+    </w:p>
+    <w:p>
+      <w:pPr>
+        <w:tabs>
+          <w:tab w:val="left" w:pos="1521"/>
+          <w:tab w:val="left" w:pos="5288"/>
+        </w:tabs>
+      </w:pPr>
+      <w:r>
+        <w:t xml:space="preserve">Similarly the protocol layer in the Wi-Fi video stream example may be the standard Wi-Fi protocol Interface wrapped by the TLS1.3 protocol wrapped by the HTTPS protocol interface. </w:t>
+      </w:r>
+      <w:r>
+        <w:t xml:space="preserve"> </w:t>
+      </w:r>
+    </w:p>
+    <w:p>
+      <w:pPr>
+        <w:tabs>
+          <w:tab w:val="left" w:pos="1521"/>
+          <w:tab w:val="left" w:pos="5288"/>
+        </w:tabs>
+      </w:pPr>
+      <w:r>
+        <w:t>This layer is designed as a Decorator.</w:t>
+      </w:r>
+    </w:p>
+    <w:p>
+      <w:pPr>
+        <w:tabs>
+          <w:tab w:val="left" w:pos="1521"/>
+          <w:tab w:val="left" w:pos="5288"/>
+        </w:tabs>
+      </w:pPr>
+      <w:r>
+        <w:rPr>
+          <w:b/>
+        </w:rPr>
+        <w:t>The I</w:t>
+      </w:r>
+      <w:r>
+        <w:rPr>
+          <w:b/>
+        </w:rPr>
+        <w:t>nterface layer</w:t>
+      </w:r>
+      <w:r>
+        <w:rPr>
+          <w:b/>
+        </w:rPr>
+        <w:t xml:space="preserve"> </w:t>
+      </w:r>
+      <w:r>
+        <w:t xml:space="preserve">is the final layer that uniquely specifies a hardware technology. It has all the functionalities that setup the hardware technology. </w:t>
+      </w:r>
+    </w:p>
+    <w:p>
+      <w:pPr>
+        <w:tabs>
+          <w:tab w:val="left" w:pos="1521"/>
+          <w:tab w:val="left" w:pos="5288"/>
+        </w:tabs>
+      </w:pPr>
+      <w:r>
+        <w:t xml:space="preserve">In the case of the Bluetooth command line the Bluetooth Standard protocol may communicate with the Bluetooth Low Energy Interface that sets up the Bluetooth capability. It provides APIs to setup the GAP and GATT table for the same. </w:t>
+      </w:r>
+    </w:p>
+    <w:p>
+      <w:pPr>
+        <w:tabs>
+          <w:tab w:val="left" w:pos="1521"/>
+          <w:tab w:val="left" w:pos="5288"/>
+        </w:tabs>
+      </w:pPr>
+      <w:r>
+        <w:t xml:space="preserve">In the case of the Wi-Fi video stream the Wi-Fi standard protocol talks to the </w:t>
+      </w:r>
+      <w:r>
+        <w:t>Wi-Fi interface class and configures the Wi-Fi to be able associate and provide a socket connection as server or a client.</w:t>
+      </w:r>
+      <w:bookmarkStart w:id="0" w:name="_GoBack"/>
+      <w:bookmarkEnd w:id="0"/>
+      <w:r>
+        <w:t xml:space="preserve"> </w:t>
+      </w:r>
+      <w:r>
+        <w:t xml:space="preserve"> </w:t>
+      </w:r>
+    </w:p>
     <w:sectPr>
       <w:pgSz w:w="12240" w:h="15840"/>
       <w:pgMar w:top="1440" w:right="1440" w:bottom="1440" w:left="1440" w:header="720" w:footer="720" w:gutter="0"/>
@@ -2376,6 +6115,15 @@
       <w:szCs w:val="24"/>
     </w:rPr>
   </w:style>
+  <w:style w:type="paragraph" w:styleId="NoSpacing">
+    <w:name w:val="No Spacing"/>
+    <w:uiPriority w:val="1"/>
+    <w:qFormat/>
+    <w:rsid w:val="00835534"/>
+    <w:pPr>
+      <w:spacing w:after="0" w:line="240" w:lineRule="auto"/>
+    </w:pPr>
+  </w:style>
 </w:styles>
 </file>
 
@@ -2638,4 +6386,16 @@
     </a:ext>
   </a:extLst>
 </a:theme>
+</file>
+
+<file path=customXml/item1.xml><?xml version="1.0" encoding="utf-8"?>
+<b:Sources xmlns:b="http://schemas.openxmlformats.org/officeDocument/2006/bibliography" xmlns="http://schemas.openxmlformats.org/officeDocument/2006/bibliography" SelectedStyle="\APASixthEditionOfficeOnline.xsl" StyleName="APA" Version="6"/>
+</file>
+
+<file path=customXml/itemProps1.xml><?xml version="1.0" encoding="utf-8"?>
+<ds:datastoreItem xmlns:ds="http://schemas.openxmlformats.org/officeDocument/2006/customXml" ds:itemID="{2103E0CC-CDD2-4E28-85D0-521BEA8BD702}">
+  <ds:schemaRefs>
+    <ds:schemaRef ds:uri="http://schemas.openxmlformats.org/officeDocument/2006/bibliography"/>
+  </ds:schemaRefs>
+</ds:datastoreItem>
 </file>
</xml_diff>

<commit_message>
Update the Display Renderer and LED Renderer and Indication module
</commit_message>
<xml_diff>
--- a/Requirements/ADSEN86-Software-SystemArchitecture.docx
+++ b/Requirements/ADSEN86-Software-SystemArchitecture.docx
@@ -1919,15 +1919,7 @@
                                 <w:i/>
                                 <w:sz w:val="16"/>
                               </w:rPr>
-                              <w:t>Service</w:t>
-                            </w:r>
-                            <w:r>
-                              <w:rPr>
-                                <w:b/>
-                                <w:i/>
-                                <w:sz w:val="16"/>
-                              </w:rPr>
-                              <w:t xml:space="preserve"> Layer</w:t>
+                              <w:t>Service Layer</w:t>
                             </w:r>
                           </w:p>
                         </w:txbxContent>
@@ -2677,7 +2669,7 @@
           </mc:Choice>
           <mc:Fallback>
             <w:pict>
-              <v:shapetype w14:anchorId="0F2B3D69" id="_x0000_t32" coordsize="21600,21600" o:spt="32" o:oned="t" path="m,l21600,21600e" filled="f">
+              <v:shapetype w14:anchorId="689957FD" id="_x0000_t32" coordsize="21600,21600" o:spt="32" o:oned="t" path="m,l21600,21600e" filled="f">
                 <v:path arrowok="t" fillok="f" o:connecttype="none"/>
                 <o:lock v:ext="edit" shapetype="t"/>
               </v:shapetype>
@@ -4112,7 +4104,11 @@
           </mc:Choice>
           <mc:Fallback>
             <w:pict>
-              <v:shape w14:anchorId="6C5E7C4B" id="Text Box 59" o:spid="_x0000_s1058" type="#_x0000_t202" style="position:absolute;margin-left:-43.2pt;margin-top:10.55pt;width:65.65pt;height:16.7pt;z-index:251737088;visibility:visible;mso-wrap-style:square;mso-width-percent:0;mso-height-percent:0;mso-wrap-distance-left:9pt;mso-wrap-distance-top:0;mso-wrap-distance-right:9pt;mso-wrap-distance-bottom:0;mso-position-horizontal:absolute;mso-position-horizontal-relative:text;mso-position-vertical:absolute;mso-position-vertical-relative:text;mso-width-percent:0;mso-height-percent:0;mso-width-relative:margin;mso-height-relative:margin;v-text-anchor:top" o:gfxdata="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" fillcolor="white [3201]" stroked="f" strokeweight=".5pt">
+              <v:shapetype w14:anchorId="6C5E7C4B" id="_x0000_t202" coordsize="21600,21600" o:spt="202" path="m,l,21600r21600,l21600,xe">
+                <v:stroke joinstyle="miter"/>
+                <v:path gradientshapeok="t" o:connecttype="rect"/>
+              </v:shapetype>
+              <v:shape id="Text Box 59" o:spid="_x0000_s1058" type="#_x0000_t202" style="position:absolute;margin-left:-43.2pt;margin-top:10.55pt;width:65.65pt;height:16.7pt;z-index:251737088;visibility:visible;mso-wrap-style:square;mso-width-percent:0;mso-height-percent:0;mso-wrap-distance-left:9pt;mso-wrap-distance-top:0;mso-wrap-distance-right:9pt;mso-wrap-distance-bottom:0;mso-position-horizontal:absolute;mso-position-horizontal-relative:text;mso-position-vertical:absolute;mso-position-vertical-relative:text;mso-width-percent:0;mso-height-percent:0;mso-width-relative:margin;mso-height-relative:margin;v-text-anchor:top" o:gfxdata="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" fillcolor="white [3201]" stroked="f" strokeweight=".5pt">
                 <v:textbox>
                   <w:txbxContent>
                     <w:p>
@@ -4664,7 +4660,7 @@
           </mc:Choice>
           <mc:Fallback>
             <w:pict>
-              <v:shapetype w14:anchorId="5A52DD9C" id="_x0000_t67" coordsize="21600,21600" o:spt="67" adj="16200,5400" path="m0@0l@1@0@1,0@2,0@2@0,21600@0,10800,21600xe">
+              <v:shapetype w14:anchorId="4B85EE94" id="_x0000_t67" coordsize="21600,21600" o:spt="67" adj="16200,5400" path="m0@0l@1@0@1,0@2,0@2@0,21600@0,10800,21600xe">
                 <v:stroke joinstyle="miter"/>
                 <v:formulas>
                   <v:f eqn="val #0"/>
@@ -5535,16 +5531,4875 @@
         <w:t xml:space="preserve">In the case of the Wi-Fi video stream the Wi-Fi standard protocol talks to the </w:t>
       </w:r>
       <w:r>
-        <w:t>Wi-Fi interface class and configures the Wi-Fi to be able associate and provide a socket connection as server or a client.</w:t>
+        <w:t xml:space="preserve">Wi-Fi interface class and configures the Wi-Fi to be able associate and provide a socket connection as server or a client. </w:t>
+      </w:r>
+      <w:r>
+        <w:t xml:space="preserve"> </w:t>
+      </w:r>
+    </w:p>
+    <w:p>
+      <w:pPr>
+        <w:tabs>
+          <w:tab w:val="left" w:pos="1521"/>
+          <w:tab w:val="left" w:pos="5288"/>
+        </w:tabs>
+      </w:pPr>
+    </w:p>
+    <w:p>
+      <w:pPr>
+        <w:tabs>
+          <w:tab w:val="left" w:pos="1521"/>
+          <w:tab w:val="left" w:pos="5288"/>
+        </w:tabs>
+      </w:pPr>
+    </w:p>
+    <w:p>
+      <w:pPr>
+        <w:tabs>
+          <w:tab w:val="left" w:pos="1521"/>
+          <w:tab w:val="left" w:pos="5288"/>
+        </w:tabs>
+      </w:pPr>
+    </w:p>
+    <w:p>
+      <w:pPr>
+        <w:tabs>
+          <w:tab w:val="left" w:pos="1521"/>
+          <w:tab w:val="left" w:pos="5288"/>
+        </w:tabs>
+      </w:pPr>
+    </w:p>
+    <w:p>
+      <w:pPr>
+        <w:tabs>
+          <w:tab w:val="left" w:pos="1521"/>
+          <w:tab w:val="left" w:pos="5288"/>
+        </w:tabs>
+      </w:pPr>
+    </w:p>
+    <w:p>
+      <w:pPr>
+        <w:tabs>
+          <w:tab w:val="left" w:pos="1521"/>
+          <w:tab w:val="left" w:pos="5288"/>
+        </w:tabs>
+      </w:pPr>
+    </w:p>
+    <w:p>
+      <w:pPr>
+        <w:tabs>
+          <w:tab w:val="left" w:pos="1521"/>
+          <w:tab w:val="left" w:pos="5288"/>
+        </w:tabs>
+      </w:pPr>
+    </w:p>
+    <w:p>
+      <w:pPr>
+        <w:tabs>
+          <w:tab w:val="left" w:pos="1521"/>
+          <w:tab w:val="left" w:pos="5288"/>
+        </w:tabs>
+      </w:pPr>
+    </w:p>
+    <w:p>
+      <w:pPr>
+        <w:tabs>
+          <w:tab w:val="left" w:pos="1521"/>
+          <w:tab w:val="left" w:pos="5288"/>
+        </w:tabs>
+      </w:pPr>
+    </w:p>
+    <w:p>
+      <w:pPr>
+        <w:pStyle w:val="Heading1"/>
+        <w:jc w:val="center"/>
+      </w:pPr>
+      <w:r>
+        <w:lastRenderedPageBreak/>
+        <w:t xml:space="preserve">Display Renderer and Indication </w:t>
+      </w:r>
+    </w:p>
+    <w:p/>
+    <w:p>
+      <w:pPr>
+        <w:rPr>
+          <w:b/>
+          <w:i/>
+        </w:rPr>
+      </w:pPr>
+      <w:r>
+        <w:rPr>
+          <w:b/>
+          <w:i/>
+        </w:rPr>
+        <w:t>Introduction:</w:t>
+      </w:r>
+    </w:p>
+    <w:p>
+      <w:r>
+        <w:t xml:space="preserve">This module is mainly responsible for </w:t>
+      </w:r>
+      <w:r>
+        <w:t>enabling the display, the 3D rendering of graphics and rendering design for the LED module.  These three aspects of this module are called separately by different services that perform operations on the video buffer.</w:t>
+      </w:r>
+    </w:p>
+    <w:p>
+      <w:r>
+        <mc:AlternateContent>
+          <mc:Choice Requires="wps">
+            <w:drawing>
+              <wp:anchor distT="0" distB="0" distL="114300" distR="114300" simplePos="0" relativeHeight="251745280" behindDoc="0" locked="0" layoutInCell="1" allowOverlap="1" wp14:anchorId="6B44768E" wp14:editId="3C851455">
+                <wp:simplePos x="0" y="0"/>
+                <wp:positionH relativeFrom="column">
+                  <wp:posOffset>-358166</wp:posOffset>
+                </wp:positionH>
+                <wp:positionV relativeFrom="paragraph">
+                  <wp:posOffset>241326</wp:posOffset>
+                </wp:positionV>
+                <wp:extent cx="833933" cy="212141"/>
+                <wp:effectExtent l="0" t="0" r="4445" b="0"/>
+                <wp:wrapNone/>
+                <wp:docPr id="64" name="Text Box 64"/>
+                <wp:cNvGraphicFramePr/>
+                <a:graphic xmlns:a="http://schemas.openxmlformats.org/drawingml/2006/main">
+                  <a:graphicData uri="http://schemas.microsoft.com/office/word/2010/wordprocessingShape">
+                    <wps:wsp>
+                      <wps:cNvSpPr txBox="1"/>
+                      <wps:spPr>
+                        <a:xfrm>
+                          <a:off x="0" y="0"/>
+                          <a:ext cx="833933" cy="212141"/>
+                        </a:xfrm>
+                        <a:prstGeom prst="rect">
+                          <a:avLst/>
+                        </a:prstGeom>
+                        <a:solidFill>
+                          <a:schemeClr val="lt1"/>
+                        </a:solidFill>
+                        <a:ln w="6350">
+                          <a:noFill/>
+                        </a:ln>
+                        <a:effectLst/>
+                      </wps:spPr>
+                      <wps:style>
+                        <a:lnRef idx="0">
+                          <a:schemeClr val="accent1"/>
+                        </a:lnRef>
+                        <a:fillRef idx="0">
+                          <a:schemeClr val="accent1"/>
+                        </a:fillRef>
+                        <a:effectRef idx="0">
+                          <a:schemeClr val="accent1"/>
+                        </a:effectRef>
+                        <a:fontRef idx="minor">
+                          <a:schemeClr val="dk1"/>
+                        </a:fontRef>
+                      </wps:style>
+                      <wps:txbx>
+                        <w:txbxContent>
+                          <w:p>
+                            <w:pPr>
+                              <w:jc w:val="center"/>
+                              <w:rPr>
+                                <w:b/>
+                                <w:i/>
+                                <w:sz w:val="16"/>
+                              </w:rPr>
+                            </w:pPr>
+                            <w:r>
+                              <w:rPr>
+                                <w:b/>
+                                <w:i/>
+                                <w:sz w:val="16"/>
+                              </w:rPr>
+                              <w:t>Service Layer</w:t>
+                            </w:r>
+                          </w:p>
+                        </w:txbxContent>
+                      </wps:txbx>
+                      <wps:bodyPr rot="0" spcFirstLastPara="0" vertOverflow="overflow" horzOverflow="overflow" vert="horz" wrap="square" lIns="91440" tIns="45720" rIns="91440" bIns="45720" numCol="1" spcCol="0" rtlCol="0" fromWordArt="0" anchor="t" anchorCtr="0" forceAA="0" compatLnSpc="1">
+                        <a:prstTxWarp prst="textNoShape">
+                          <a:avLst/>
+                        </a:prstTxWarp>
+                        <a:noAutofit/>
+                      </wps:bodyPr>
+                    </wps:wsp>
+                  </a:graphicData>
+                </a:graphic>
+                <wp14:sizeRelH relativeFrom="margin">
+                  <wp14:pctWidth>0</wp14:pctWidth>
+                </wp14:sizeRelH>
+                <wp14:sizeRelV relativeFrom="margin">
+                  <wp14:pctHeight>0</wp14:pctHeight>
+                </wp14:sizeRelV>
+              </wp:anchor>
+            </w:drawing>
+          </mc:Choice>
+          <mc:Fallback>
+            <w:pict>
+              <v:shape w14:anchorId="6B44768E" id="Text Box 64" o:spid="_x0000_s1067" type="#_x0000_t202" style="position:absolute;margin-left:-28.2pt;margin-top:19pt;width:65.65pt;height:16.7pt;z-index:251745280;visibility:visible;mso-wrap-style:square;mso-width-percent:0;mso-height-percent:0;mso-wrap-distance-left:9pt;mso-wrap-distance-top:0;mso-wrap-distance-right:9pt;mso-wrap-distance-bottom:0;mso-position-horizontal:absolute;mso-position-horizontal-relative:text;mso-position-vertical:absolute;mso-position-vertical-relative:text;mso-width-percent:0;mso-height-percent:0;mso-width-relative:margin;mso-height-relative:margin;v-text-anchor:top" o:gfxdata="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" fillcolor="white [3201]" stroked="f" strokeweight=".5pt">
+                <v:textbox>
+                  <w:txbxContent>
+                    <w:p>
+                      <w:pPr>
+                        <w:jc w:val="center"/>
+                        <w:rPr>
+                          <w:b/>
+                          <w:i/>
+                          <w:sz w:val="16"/>
+                        </w:rPr>
+                      </w:pPr>
+                      <w:r>
+                        <w:rPr>
+                          <w:b/>
+                          <w:i/>
+                          <w:sz w:val="16"/>
+                        </w:rPr>
+                        <w:t>Service Layer</w:t>
+                      </w:r>
+                    </w:p>
+                  </w:txbxContent>
+                </v:textbox>
+              </v:shape>
+            </w:pict>
+          </mc:Fallback>
+        </mc:AlternateContent>
+      </w:r>
+      <w:r>
+        <w:t>The basic design layout is as follows</w:t>
+      </w:r>
+    </w:p>
+    <w:p>
+      <w:r>
+        <mc:AlternateContent>
+          <mc:Choice Requires="wps">
+            <w:drawing>
+              <wp:anchor distT="0" distB="0" distL="114300" distR="114300" simplePos="0" relativeHeight="251744256" behindDoc="0" locked="0" layoutInCell="1" allowOverlap="1" wp14:anchorId="0E170266" wp14:editId="23C3ADB1">
+                <wp:simplePos x="0" y="0"/>
+                <wp:positionH relativeFrom="column">
+                  <wp:posOffset>4776826</wp:posOffset>
+                </wp:positionH>
+                <wp:positionV relativeFrom="paragraph">
+                  <wp:posOffset>233680</wp:posOffset>
+                </wp:positionV>
+                <wp:extent cx="957757" cy="313995"/>
+                <wp:effectExtent l="0" t="0" r="13970" b="10160"/>
+                <wp:wrapNone/>
+                <wp:docPr id="63" name="Rounded Rectangle 63"/>
+                <wp:cNvGraphicFramePr/>
+                <a:graphic xmlns:a="http://schemas.openxmlformats.org/drawingml/2006/main">
+                  <a:graphicData uri="http://schemas.microsoft.com/office/word/2010/wordprocessingShape">
+                    <wps:wsp>
+                      <wps:cNvSpPr/>
+                      <wps:spPr>
+                        <a:xfrm>
+                          <a:off x="0" y="0"/>
+                          <a:ext cx="957757" cy="313995"/>
+                        </a:xfrm>
+                        <a:prstGeom prst="roundRect">
+                          <a:avLst/>
+                        </a:prstGeom>
+                        <a:solidFill>
+                          <a:schemeClr val="accent5">
+                            <a:lumMod val="40000"/>
+                            <a:lumOff val="60000"/>
+                          </a:schemeClr>
+                        </a:solidFill>
+                      </wps:spPr>
+                      <wps:style>
+                        <a:lnRef idx="2">
+                          <a:schemeClr val="accent1">
+                            <a:shade val="50000"/>
+                          </a:schemeClr>
+                        </a:lnRef>
+                        <a:fillRef idx="1">
+                          <a:schemeClr val="accent1"/>
+                        </a:fillRef>
+                        <a:effectRef idx="0">
+                          <a:schemeClr val="accent1"/>
+                        </a:effectRef>
+                        <a:fontRef idx="minor">
+                          <a:schemeClr val="lt1"/>
+                        </a:fontRef>
+                      </wps:style>
+                      <wps:txbx>
+                        <w:txbxContent>
+                          <w:p>
+                            <w:pPr>
+                              <w:jc w:val="center"/>
+                              <w:rPr>
+                                <w:color w:val="000000" w:themeColor="text1"/>
+                                <w14:shadow w14:blurRad="38100" w14:dist="19050" w14:dir="2700000" w14:sx="100000" w14:sy="100000" w14:kx="0" w14:ky="0" w14:algn="tl">
+                                  <w14:schemeClr w14:val="dk1">
+                                    <w14:alpha w14:val="60000"/>
+                                  </w14:schemeClr>
+                                </w14:shadow>
+                                <w14:textOutline w14:w="0" w14:cap="flat" w14:cmpd="sng" w14:algn="ctr">
+                                  <w14:noFill/>
+                                  <w14:prstDash w14:val="solid"/>
+                                  <w14:round/>
+                                </w14:textOutline>
+                              </w:rPr>
+                            </w:pPr>
+                            <w:r>
+                              <w:rPr>
+                                <w:color w:val="000000" w:themeColor="text1"/>
+                                <w14:shadow w14:blurRad="38100" w14:dist="19050" w14:dir="2700000" w14:sx="100000" w14:sy="100000" w14:kx="0" w14:ky="0" w14:algn="tl">
+                                  <w14:schemeClr w14:val="dk1">
+                                    <w14:alpha w14:val="60000"/>
+                                  </w14:schemeClr>
+                                </w14:shadow>
+                                <w14:textOutline w14:w="0" w14:cap="flat" w14:cmpd="sng" w14:algn="ctr">
+                                  <w14:noFill/>
+                                  <w14:prstDash w14:val="solid"/>
+                                  <w14:round/>
+                                </w14:textOutline>
+                              </w:rPr>
+                              <w:t>Service 4</w:t>
+                            </w:r>
+                          </w:p>
+                        </w:txbxContent>
+                      </wps:txbx>
+                      <wps:bodyPr rot="0" spcFirstLastPara="0" vertOverflow="overflow" horzOverflow="overflow" vert="horz" wrap="square" lIns="91440" tIns="45720" rIns="91440" bIns="45720" numCol="1" spcCol="0" rtlCol="0" fromWordArt="0" anchor="ctr" anchorCtr="0" forceAA="0" compatLnSpc="1">
+                        <a:prstTxWarp prst="textNoShape">
+                          <a:avLst/>
+                        </a:prstTxWarp>
+                        <a:noAutofit/>
+                      </wps:bodyPr>
+                    </wps:wsp>
+                  </a:graphicData>
+                </a:graphic>
+                <wp14:sizeRelH relativeFrom="margin">
+                  <wp14:pctWidth>0</wp14:pctWidth>
+                </wp14:sizeRelH>
+                <wp14:sizeRelV relativeFrom="margin">
+                  <wp14:pctHeight>0</wp14:pctHeight>
+                </wp14:sizeRelV>
+              </wp:anchor>
+            </w:drawing>
+          </mc:Choice>
+          <mc:Fallback>
+            <w:pict>
+              <v:roundrect w14:anchorId="0E170266" id="Rounded Rectangle 63" o:spid="_x0000_s1068" style="position:absolute;margin-left:376.15pt;margin-top:18.4pt;width:75.4pt;height:24.7pt;z-index:251744256;visibility:visible;mso-wrap-style:square;mso-width-percent:0;mso-height-percent:0;mso-wrap-distance-left:9pt;mso-wrap-distance-top:0;mso-wrap-distance-right:9pt;mso-wrap-distance-bottom:0;mso-position-horizontal:absolute;mso-position-horizontal-relative:text;mso-position-vertical:absolute;mso-position-vertical-relative:text;mso-width-percent:0;mso-height-percent:0;mso-width-relative:margin;mso-height-relative:margin;v-text-anchor:middle" arcsize="10923f" o:gfxdata="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" fillcolor="#b4c6e7 [1304]" strokecolor="#1f4d78 [1604]" strokeweight="1pt">
+                <v:stroke joinstyle="miter"/>
+                <v:textbox>
+                  <w:txbxContent>
+                    <w:p>
+                      <w:pPr>
+                        <w:jc w:val="center"/>
+                        <w:rPr>
+                          <w:color w:val="000000" w:themeColor="text1"/>
+                          <w14:shadow w14:blurRad="38100" w14:dist="19050" w14:dir="2700000" w14:sx="100000" w14:sy="100000" w14:kx="0" w14:ky="0" w14:algn="tl">
+                            <w14:schemeClr w14:val="dk1">
+                              <w14:alpha w14:val="60000"/>
+                            </w14:schemeClr>
+                          </w14:shadow>
+                          <w14:textOutline w14:w="0" w14:cap="flat" w14:cmpd="sng" w14:algn="ctr">
+                            <w14:noFill/>
+                            <w14:prstDash w14:val="solid"/>
+                            <w14:round/>
+                          </w14:textOutline>
+                        </w:rPr>
+                      </w:pPr>
+                      <w:r>
+                        <w:rPr>
+                          <w:color w:val="000000" w:themeColor="text1"/>
+                          <w14:shadow w14:blurRad="38100" w14:dist="19050" w14:dir="2700000" w14:sx="100000" w14:sy="100000" w14:kx="0" w14:ky="0" w14:algn="tl">
+                            <w14:schemeClr w14:val="dk1">
+                              <w14:alpha w14:val="60000"/>
+                            </w14:schemeClr>
+                          </w14:shadow>
+                          <w14:textOutline w14:w="0" w14:cap="flat" w14:cmpd="sng" w14:algn="ctr">
+                            <w14:noFill/>
+                            <w14:prstDash w14:val="solid"/>
+                            <w14:round/>
+                          </w14:textOutline>
+                        </w:rPr>
+                        <w:t>Service 4</w:t>
+                      </w:r>
+                    </w:p>
+                  </w:txbxContent>
+                </v:textbox>
+              </v:roundrect>
+            </w:pict>
+          </mc:Fallback>
+        </mc:AlternateContent>
+      </w:r>
+      <w:r>
+        <mc:AlternateContent>
+          <mc:Choice Requires="wps">
+            <w:drawing>
+              <wp:anchor distT="0" distB="0" distL="114300" distR="114300" simplePos="0" relativeHeight="251743232" behindDoc="0" locked="0" layoutInCell="1" allowOverlap="1" wp14:anchorId="7BE5A987" wp14:editId="34A599F4">
+                <wp:simplePos x="0" y="0"/>
+                <wp:positionH relativeFrom="column">
+                  <wp:posOffset>3306014</wp:posOffset>
+                </wp:positionH>
+                <wp:positionV relativeFrom="paragraph">
+                  <wp:posOffset>226213</wp:posOffset>
+                </wp:positionV>
+                <wp:extent cx="958114" cy="321590"/>
+                <wp:effectExtent l="0" t="0" r="13970" b="21590"/>
+                <wp:wrapNone/>
+                <wp:docPr id="62" name="Rounded Rectangle 62"/>
+                <wp:cNvGraphicFramePr/>
+                <a:graphic xmlns:a="http://schemas.openxmlformats.org/drawingml/2006/main">
+                  <a:graphicData uri="http://schemas.microsoft.com/office/word/2010/wordprocessingShape">
+                    <wps:wsp>
+                      <wps:cNvSpPr/>
+                      <wps:spPr>
+                        <a:xfrm>
+                          <a:off x="0" y="0"/>
+                          <a:ext cx="958114" cy="321590"/>
+                        </a:xfrm>
+                        <a:prstGeom prst="roundRect">
+                          <a:avLst/>
+                        </a:prstGeom>
+                        <a:solidFill>
+                          <a:schemeClr val="tx2">
+                            <a:lumMod val="40000"/>
+                            <a:lumOff val="60000"/>
+                          </a:schemeClr>
+                        </a:solidFill>
+                      </wps:spPr>
+                      <wps:style>
+                        <a:lnRef idx="2">
+                          <a:schemeClr val="accent1">
+                            <a:shade val="50000"/>
+                          </a:schemeClr>
+                        </a:lnRef>
+                        <a:fillRef idx="1">
+                          <a:schemeClr val="accent1"/>
+                        </a:fillRef>
+                        <a:effectRef idx="0">
+                          <a:schemeClr val="accent1"/>
+                        </a:effectRef>
+                        <a:fontRef idx="minor">
+                          <a:schemeClr val="lt1"/>
+                        </a:fontRef>
+                      </wps:style>
+                      <wps:txbx>
+                        <w:txbxContent>
+                          <w:p>
+                            <w:pPr>
+                              <w:jc w:val="center"/>
+                              <w:rPr>
+                                <w:color w:val="000000" w:themeColor="text1"/>
+                                <w14:shadow w14:blurRad="38100" w14:dist="19050" w14:dir="2700000" w14:sx="100000" w14:sy="100000" w14:kx="0" w14:ky="0" w14:algn="tl">
+                                  <w14:schemeClr w14:val="dk1">
+                                    <w14:alpha w14:val="60000"/>
+                                  </w14:schemeClr>
+                                </w14:shadow>
+                                <w14:textOutline w14:w="0" w14:cap="flat" w14:cmpd="sng" w14:algn="ctr">
+                                  <w14:noFill/>
+                                  <w14:prstDash w14:val="solid"/>
+                                  <w14:round/>
+                                </w14:textOutline>
+                              </w:rPr>
+                            </w:pPr>
+                            <w:r>
+                              <w:rPr>
+                                <w:color w:val="000000" w:themeColor="text1"/>
+                                <w14:shadow w14:blurRad="38100" w14:dist="19050" w14:dir="2700000" w14:sx="100000" w14:sy="100000" w14:kx="0" w14:ky="0" w14:algn="tl">
+                                  <w14:schemeClr w14:val="dk1">
+                                    <w14:alpha w14:val="60000"/>
+                                  </w14:schemeClr>
+                                </w14:shadow>
+                                <w14:textOutline w14:w="0" w14:cap="flat" w14:cmpd="sng" w14:algn="ctr">
+                                  <w14:noFill/>
+                                  <w14:prstDash w14:val="solid"/>
+                                  <w14:round/>
+                                </w14:textOutline>
+                              </w:rPr>
+                              <w:t>Service 3</w:t>
+                            </w:r>
+                          </w:p>
+                        </w:txbxContent>
+                      </wps:txbx>
+                      <wps:bodyPr rot="0" spcFirstLastPara="0" vertOverflow="overflow" horzOverflow="overflow" vert="horz" wrap="square" lIns="91440" tIns="45720" rIns="91440" bIns="45720" numCol="1" spcCol="0" rtlCol="0" fromWordArt="0" anchor="ctr" anchorCtr="0" forceAA="0" compatLnSpc="1">
+                        <a:prstTxWarp prst="textNoShape">
+                          <a:avLst/>
+                        </a:prstTxWarp>
+                        <a:noAutofit/>
+                      </wps:bodyPr>
+                    </wps:wsp>
+                  </a:graphicData>
+                </a:graphic>
+                <wp14:sizeRelH relativeFrom="margin">
+                  <wp14:pctWidth>0</wp14:pctWidth>
+                </wp14:sizeRelH>
+                <wp14:sizeRelV relativeFrom="margin">
+                  <wp14:pctHeight>0</wp14:pctHeight>
+                </wp14:sizeRelV>
+              </wp:anchor>
+            </w:drawing>
+          </mc:Choice>
+          <mc:Fallback>
+            <w:pict>
+              <v:roundrect w14:anchorId="7BE5A987" id="Rounded Rectangle 62" o:spid="_x0000_s1069" style="position:absolute;margin-left:260.3pt;margin-top:17.8pt;width:75.45pt;height:25.3pt;z-index:251743232;visibility:visible;mso-wrap-style:square;mso-width-percent:0;mso-height-percent:0;mso-wrap-distance-left:9pt;mso-wrap-distance-top:0;mso-wrap-distance-right:9pt;mso-wrap-distance-bottom:0;mso-position-horizontal:absolute;mso-position-horizontal-relative:text;mso-position-vertical:absolute;mso-position-vertical-relative:text;mso-width-percent:0;mso-height-percent:0;mso-width-relative:margin;mso-height-relative:margin;v-text-anchor:middle" arcsize="10923f" o:gfxdata="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" fillcolor="#acb9ca [1311]" strokecolor="#1f4d78 [1604]" strokeweight="1pt">
+                <v:stroke joinstyle="miter"/>
+                <v:textbox>
+                  <w:txbxContent>
+                    <w:p>
+                      <w:pPr>
+                        <w:jc w:val="center"/>
+                        <w:rPr>
+                          <w:color w:val="000000" w:themeColor="text1"/>
+                          <w14:shadow w14:blurRad="38100" w14:dist="19050" w14:dir="2700000" w14:sx="100000" w14:sy="100000" w14:kx="0" w14:ky="0" w14:algn="tl">
+                            <w14:schemeClr w14:val="dk1">
+                              <w14:alpha w14:val="60000"/>
+                            </w14:schemeClr>
+                          </w14:shadow>
+                          <w14:textOutline w14:w="0" w14:cap="flat" w14:cmpd="sng" w14:algn="ctr">
+                            <w14:noFill/>
+                            <w14:prstDash w14:val="solid"/>
+                            <w14:round/>
+                          </w14:textOutline>
+                        </w:rPr>
+                      </w:pPr>
+                      <w:r>
+                        <w:rPr>
+                          <w:color w:val="000000" w:themeColor="text1"/>
+                          <w14:shadow w14:blurRad="38100" w14:dist="19050" w14:dir="2700000" w14:sx="100000" w14:sy="100000" w14:kx="0" w14:ky="0" w14:algn="tl">
+                            <w14:schemeClr w14:val="dk1">
+                              <w14:alpha w14:val="60000"/>
+                            </w14:schemeClr>
+                          </w14:shadow>
+                          <w14:textOutline w14:w="0" w14:cap="flat" w14:cmpd="sng" w14:algn="ctr">
+                            <w14:noFill/>
+                            <w14:prstDash w14:val="solid"/>
+                            <w14:round/>
+                          </w14:textOutline>
+                        </w:rPr>
+                        <w:t>Service 3</w:t>
+                      </w:r>
+                    </w:p>
+                  </w:txbxContent>
+                </v:textbox>
+              </v:roundrect>
+            </w:pict>
+          </mc:Fallback>
+        </mc:AlternateContent>
+      </w:r>
+      <w:r>
+        <mc:AlternateContent>
+          <mc:Choice Requires="wps">
+            <w:drawing>
+              <wp:anchor distT="0" distB="0" distL="114300" distR="114300" simplePos="0" relativeHeight="251742208" behindDoc="0" locked="0" layoutInCell="1" allowOverlap="1" wp14:anchorId="072959CC" wp14:editId="58668C46">
+                <wp:simplePos x="0" y="0"/>
+                <wp:positionH relativeFrom="column">
+                  <wp:posOffset>1842821</wp:posOffset>
+                </wp:positionH>
+                <wp:positionV relativeFrom="paragraph">
+                  <wp:posOffset>225959</wp:posOffset>
+                </wp:positionV>
+                <wp:extent cx="950798" cy="321869"/>
+                <wp:effectExtent l="0" t="0" r="20955" b="21590"/>
+                <wp:wrapNone/>
+                <wp:docPr id="61" name="Rounded Rectangle 61"/>
+                <wp:cNvGraphicFramePr/>
+                <a:graphic xmlns:a="http://schemas.openxmlformats.org/drawingml/2006/main">
+                  <a:graphicData uri="http://schemas.microsoft.com/office/word/2010/wordprocessingShape">
+                    <wps:wsp>
+                      <wps:cNvSpPr/>
+                      <wps:spPr>
+                        <a:xfrm>
+                          <a:off x="0" y="0"/>
+                          <a:ext cx="950798" cy="321869"/>
+                        </a:xfrm>
+                        <a:prstGeom prst="roundRect">
+                          <a:avLst/>
+                        </a:prstGeom>
+                        <a:solidFill>
+                          <a:schemeClr val="accent2">
+                            <a:lumMod val="60000"/>
+                            <a:lumOff val="40000"/>
+                          </a:schemeClr>
+                        </a:solidFill>
+                      </wps:spPr>
+                      <wps:style>
+                        <a:lnRef idx="2">
+                          <a:schemeClr val="accent1">
+                            <a:shade val="50000"/>
+                          </a:schemeClr>
+                        </a:lnRef>
+                        <a:fillRef idx="1">
+                          <a:schemeClr val="accent1"/>
+                        </a:fillRef>
+                        <a:effectRef idx="0">
+                          <a:schemeClr val="accent1"/>
+                        </a:effectRef>
+                        <a:fontRef idx="minor">
+                          <a:schemeClr val="lt1"/>
+                        </a:fontRef>
+                      </wps:style>
+                      <wps:txbx>
+                        <w:txbxContent>
+                          <w:p>
+                            <w:pPr>
+                              <w:jc w:val="center"/>
+                              <w:rPr>
+                                <w:color w:val="000000" w:themeColor="text1"/>
+                                <w14:shadow w14:blurRad="38100" w14:dist="19050" w14:dir="2700000" w14:sx="100000" w14:sy="100000" w14:kx="0" w14:ky="0" w14:algn="tl">
+                                  <w14:schemeClr w14:val="dk1">
+                                    <w14:alpha w14:val="60000"/>
+                                  </w14:schemeClr>
+                                </w14:shadow>
+                                <w14:textOutline w14:w="0" w14:cap="flat" w14:cmpd="sng" w14:algn="ctr">
+                                  <w14:noFill/>
+                                  <w14:prstDash w14:val="solid"/>
+                                  <w14:round/>
+                                </w14:textOutline>
+                              </w:rPr>
+                            </w:pPr>
+                            <w:r>
+                              <w:rPr>
+                                <w:color w:val="000000" w:themeColor="text1"/>
+                                <w14:shadow w14:blurRad="38100" w14:dist="19050" w14:dir="2700000" w14:sx="100000" w14:sy="100000" w14:kx="0" w14:ky="0" w14:algn="tl">
+                                  <w14:schemeClr w14:val="dk1">
+                                    <w14:alpha w14:val="60000"/>
+                                  </w14:schemeClr>
+                                </w14:shadow>
+                                <w14:textOutline w14:w="0" w14:cap="flat" w14:cmpd="sng" w14:algn="ctr">
+                                  <w14:noFill/>
+                                  <w14:prstDash w14:val="solid"/>
+                                  <w14:round/>
+                                </w14:textOutline>
+                              </w:rPr>
+                              <w:t>Service 2</w:t>
+                            </w:r>
+                          </w:p>
+                        </w:txbxContent>
+                      </wps:txbx>
+                      <wps:bodyPr rot="0" spcFirstLastPara="0" vertOverflow="overflow" horzOverflow="overflow" vert="horz" wrap="square" lIns="91440" tIns="45720" rIns="91440" bIns="45720" numCol="1" spcCol="0" rtlCol="0" fromWordArt="0" anchor="ctr" anchorCtr="0" forceAA="0" compatLnSpc="1">
+                        <a:prstTxWarp prst="textNoShape">
+                          <a:avLst/>
+                        </a:prstTxWarp>
+                        <a:noAutofit/>
+                      </wps:bodyPr>
+                    </wps:wsp>
+                  </a:graphicData>
+                </a:graphic>
+                <wp14:sizeRelH relativeFrom="margin">
+                  <wp14:pctWidth>0</wp14:pctWidth>
+                </wp14:sizeRelH>
+                <wp14:sizeRelV relativeFrom="margin">
+                  <wp14:pctHeight>0</wp14:pctHeight>
+                </wp14:sizeRelV>
+              </wp:anchor>
+            </w:drawing>
+          </mc:Choice>
+          <mc:Fallback>
+            <w:pict>
+              <v:roundrect w14:anchorId="072959CC" id="Rounded Rectangle 61" o:spid="_x0000_s1070" style="position:absolute;margin-left:145.1pt;margin-top:17.8pt;width:74.85pt;height:25.35pt;z-index:251742208;visibility:visible;mso-wrap-style:square;mso-width-percent:0;mso-height-percent:0;mso-wrap-distance-left:9pt;mso-wrap-distance-top:0;mso-wrap-distance-right:9pt;mso-wrap-distance-bottom:0;mso-position-horizontal:absolute;mso-position-horizontal-relative:text;mso-position-vertical:absolute;mso-position-vertical-relative:text;mso-width-percent:0;mso-height-percent:0;mso-width-relative:margin;mso-height-relative:margin;v-text-anchor:middle" arcsize="10923f" o:gfxdata="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" fillcolor="#f4b083 [1941]" strokecolor="#1f4d78 [1604]" strokeweight="1pt">
+                <v:stroke joinstyle="miter"/>
+                <v:textbox>
+                  <w:txbxContent>
+                    <w:p>
+                      <w:pPr>
+                        <w:jc w:val="center"/>
+                        <w:rPr>
+                          <w:color w:val="000000" w:themeColor="text1"/>
+                          <w14:shadow w14:blurRad="38100" w14:dist="19050" w14:dir="2700000" w14:sx="100000" w14:sy="100000" w14:kx="0" w14:ky="0" w14:algn="tl">
+                            <w14:schemeClr w14:val="dk1">
+                              <w14:alpha w14:val="60000"/>
+                            </w14:schemeClr>
+                          </w14:shadow>
+                          <w14:textOutline w14:w="0" w14:cap="flat" w14:cmpd="sng" w14:algn="ctr">
+                            <w14:noFill/>
+                            <w14:prstDash w14:val="solid"/>
+                            <w14:round/>
+                          </w14:textOutline>
+                        </w:rPr>
+                      </w:pPr>
+                      <w:r>
+                        <w:rPr>
+                          <w:color w:val="000000" w:themeColor="text1"/>
+                          <w14:shadow w14:blurRad="38100" w14:dist="19050" w14:dir="2700000" w14:sx="100000" w14:sy="100000" w14:kx="0" w14:ky="0" w14:algn="tl">
+                            <w14:schemeClr w14:val="dk1">
+                              <w14:alpha w14:val="60000"/>
+                            </w14:schemeClr>
+                          </w14:shadow>
+                          <w14:textOutline w14:w="0" w14:cap="flat" w14:cmpd="sng" w14:algn="ctr">
+                            <w14:noFill/>
+                            <w14:prstDash w14:val="solid"/>
+                            <w14:round/>
+                          </w14:textOutline>
+                        </w:rPr>
+                        <w:t>Service 2</w:t>
+                      </w:r>
+                    </w:p>
+                  </w:txbxContent>
+                </v:textbox>
+              </v:roundrect>
+            </w:pict>
+          </mc:Fallback>
+        </mc:AlternateContent>
+      </w:r>
+      <w:r>
+        <mc:AlternateContent>
+          <mc:Choice Requires="wps">
+            <w:drawing>
+              <wp:anchor distT="0" distB="0" distL="114300" distR="114300" simplePos="0" relativeHeight="251741184" behindDoc="0" locked="0" layoutInCell="1" allowOverlap="1" wp14:anchorId="0DA84E96" wp14:editId="0CDB9A73">
+                <wp:simplePos x="0" y="0"/>
+                <wp:positionH relativeFrom="column">
+                  <wp:posOffset>343459</wp:posOffset>
+                </wp:positionH>
+                <wp:positionV relativeFrom="paragraph">
+                  <wp:posOffset>218643</wp:posOffset>
+                </wp:positionV>
+                <wp:extent cx="1023950" cy="343815"/>
+                <wp:effectExtent l="0" t="0" r="24130" b="18415"/>
+                <wp:wrapNone/>
+                <wp:docPr id="47" name="Rounded Rectangle 47"/>
+                <wp:cNvGraphicFramePr/>
+                <a:graphic xmlns:a="http://schemas.openxmlformats.org/drawingml/2006/main">
+                  <a:graphicData uri="http://schemas.microsoft.com/office/word/2010/wordprocessingShape">
+                    <wps:wsp>
+                      <wps:cNvSpPr/>
+                      <wps:spPr>
+                        <a:xfrm>
+                          <a:off x="0" y="0"/>
+                          <a:ext cx="1023950" cy="343815"/>
+                        </a:xfrm>
+                        <a:prstGeom prst="roundRect">
+                          <a:avLst/>
+                        </a:prstGeom>
+                        <a:solidFill>
+                          <a:schemeClr val="accent4">
+                            <a:lumMod val="40000"/>
+                            <a:lumOff val="60000"/>
+                          </a:schemeClr>
+                        </a:solidFill>
+                      </wps:spPr>
+                      <wps:style>
+                        <a:lnRef idx="2">
+                          <a:schemeClr val="accent1">
+                            <a:shade val="50000"/>
+                          </a:schemeClr>
+                        </a:lnRef>
+                        <a:fillRef idx="1">
+                          <a:schemeClr val="accent1"/>
+                        </a:fillRef>
+                        <a:effectRef idx="0">
+                          <a:schemeClr val="accent1"/>
+                        </a:effectRef>
+                        <a:fontRef idx="minor">
+                          <a:schemeClr val="lt1"/>
+                        </a:fontRef>
+                      </wps:style>
+                      <wps:txbx>
+                        <w:txbxContent>
+                          <w:p>
+                            <w:pPr>
+                              <w:jc w:val="center"/>
+                              <w:rPr>
+                                <w:color w:val="000000" w:themeColor="text1"/>
+                                <w14:shadow w14:blurRad="38100" w14:dist="19050" w14:dir="2700000" w14:sx="100000" w14:sy="100000" w14:kx="0" w14:ky="0" w14:algn="tl">
+                                  <w14:schemeClr w14:val="dk1">
+                                    <w14:alpha w14:val="60000"/>
+                                  </w14:schemeClr>
+                                </w14:shadow>
+                                <w14:textOutline w14:w="0" w14:cap="flat" w14:cmpd="sng" w14:algn="ctr">
+                                  <w14:noFill/>
+                                  <w14:prstDash w14:val="solid"/>
+                                  <w14:round/>
+                                </w14:textOutline>
+                              </w:rPr>
+                            </w:pPr>
+                            <w:r>
+                              <w:rPr>
+                                <w:color w:val="000000" w:themeColor="text1"/>
+                                <w14:shadow w14:blurRad="38100" w14:dist="19050" w14:dir="2700000" w14:sx="100000" w14:sy="100000" w14:kx="0" w14:ky="0" w14:algn="tl">
+                                  <w14:schemeClr w14:val="dk1">
+                                    <w14:alpha w14:val="60000"/>
+                                  </w14:schemeClr>
+                                </w14:shadow>
+                                <w14:textOutline w14:w="0" w14:cap="flat" w14:cmpd="sng" w14:algn="ctr">
+                                  <w14:noFill/>
+                                  <w14:prstDash w14:val="solid"/>
+                                  <w14:round/>
+                                </w14:textOutline>
+                              </w:rPr>
+                              <w:t>Service 1</w:t>
+                            </w:r>
+                          </w:p>
+                        </w:txbxContent>
+                      </wps:txbx>
+                      <wps:bodyPr rot="0" spcFirstLastPara="0" vertOverflow="overflow" horzOverflow="overflow" vert="horz" wrap="square" lIns="91440" tIns="45720" rIns="91440" bIns="45720" numCol="1" spcCol="0" rtlCol="0" fromWordArt="0" anchor="ctr" anchorCtr="0" forceAA="0" compatLnSpc="1">
+                        <a:prstTxWarp prst="textNoShape">
+                          <a:avLst/>
+                        </a:prstTxWarp>
+                        <a:noAutofit/>
+                      </wps:bodyPr>
+                    </wps:wsp>
+                  </a:graphicData>
+                </a:graphic>
+                <wp14:sizeRelH relativeFrom="margin">
+                  <wp14:pctWidth>0</wp14:pctWidth>
+                </wp14:sizeRelH>
+                <wp14:sizeRelV relativeFrom="margin">
+                  <wp14:pctHeight>0</wp14:pctHeight>
+                </wp14:sizeRelV>
+              </wp:anchor>
+            </w:drawing>
+          </mc:Choice>
+          <mc:Fallback>
+            <w:pict>
+              <v:roundrect w14:anchorId="0DA84E96" id="Rounded Rectangle 47" o:spid="_x0000_s1071" style="position:absolute;margin-left:27.05pt;margin-top:17.2pt;width:80.65pt;height:27.05pt;z-index:251741184;visibility:visible;mso-wrap-style:square;mso-width-percent:0;mso-height-percent:0;mso-wrap-distance-left:9pt;mso-wrap-distance-top:0;mso-wrap-distance-right:9pt;mso-wrap-distance-bottom:0;mso-position-horizontal:absolute;mso-position-horizontal-relative:text;mso-position-vertical:absolute;mso-position-vertical-relative:text;mso-width-percent:0;mso-height-percent:0;mso-width-relative:margin;mso-height-relative:margin;v-text-anchor:middle" arcsize="10923f" o:gfxdata="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" fillcolor="#ffe599 [1303]" strokecolor="#1f4d78 [1604]" strokeweight="1pt">
+                <v:stroke joinstyle="miter"/>
+                <v:textbox>
+                  <w:txbxContent>
+                    <w:p>
+                      <w:pPr>
+                        <w:jc w:val="center"/>
+                        <w:rPr>
+                          <w:color w:val="000000" w:themeColor="text1"/>
+                          <w14:shadow w14:blurRad="38100" w14:dist="19050" w14:dir="2700000" w14:sx="100000" w14:sy="100000" w14:kx="0" w14:ky="0" w14:algn="tl">
+                            <w14:schemeClr w14:val="dk1">
+                              <w14:alpha w14:val="60000"/>
+                            </w14:schemeClr>
+                          </w14:shadow>
+                          <w14:textOutline w14:w="0" w14:cap="flat" w14:cmpd="sng" w14:algn="ctr">
+                            <w14:noFill/>
+                            <w14:prstDash w14:val="solid"/>
+                            <w14:round/>
+                          </w14:textOutline>
+                        </w:rPr>
+                      </w:pPr>
+                      <w:r>
+                        <w:rPr>
+                          <w:color w:val="000000" w:themeColor="text1"/>
+                          <w14:shadow w14:blurRad="38100" w14:dist="19050" w14:dir="2700000" w14:sx="100000" w14:sy="100000" w14:kx="0" w14:ky="0" w14:algn="tl">
+                            <w14:schemeClr w14:val="dk1">
+                              <w14:alpha w14:val="60000"/>
+                            </w14:schemeClr>
+                          </w14:shadow>
+                          <w14:textOutline w14:w="0" w14:cap="flat" w14:cmpd="sng" w14:algn="ctr">
+                            <w14:noFill/>
+                            <w14:prstDash w14:val="solid"/>
+                            <w14:round/>
+                          </w14:textOutline>
+                        </w:rPr>
+                        <w:t>Service 1</w:t>
+                      </w:r>
+                    </w:p>
+                  </w:txbxContent>
+                </v:textbox>
+              </v:roundrect>
+            </w:pict>
+          </mc:Fallback>
+        </mc:AlternateContent>
+      </w:r>
+    </w:p>
+    <w:p>
+      <w:r>
+        <w:rPr>
+          <w:noProof/>
+        </w:rPr>
+        <mc:AlternateContent>
+          <mc:Choice Requires="wps">
+            <w:drawing>
+              <wp:anchor distT="0" distB="0" distL="114300" distR="114300" simplePos="0" relativeHeight="251756544" behindDoc="0" locked="0" layoutInCell="1" allowOverlap="1" wp14:anchorId="6E509895" wp14:editId="24FA830B">
+                <wp:simplePos x="0" y="0"/>
+                <wp:positionH relativeFrom="column">
+                  <wp:posOffset>2318716</wp:posOffset>
+                </wp:positionH>
+                <wp:positionV relativeFrom="paragraph">
+                  <wp:posOffset>261976</wp:posOffset>
+                </wp:positionV>
+                <wp:extent cx="45719" cy="292608"/>
+                <wp:effectExtent l="76200" t="19050" r="50165" b="50800"/>
+                <wp:wrapNone/>
+                <wp:docPr id="70" name="Straight Arrow Connector 70"/>
+                <wp:cNvGraphicFramePr/>
+                <a:graphic xmlns:a="http://schemas.openxmlformats.org/drawingml/2006/main">
+                  <a:graphicData uri="http://schemas.microsoft.com/office/word/2010/wordprocessingShape">
+                    <wps:wsp>
+                      <wps:cNvCnPr/>
+                      <wps:spPr>
+                        <a:xfrm>
+                          <a:off x="0" y="0"/>
+                          <a:ext cx="45719" cy="292608"/>
+                        </a:xfrm>
+                        <a:prstGeom prst="straightConnector1">
+                          <a:avLst/>
+                        </a:prstGeom>
+                        <a:ln w="28575">
+                          <a:solidFill>
+                            <a:srgbClr val="7030A0"/>
+                          </a:solidFill>
+                          <a:tailEnd type="triangle"/>
+                        </a:ln>
+                      </wps:spPr>
+                      <wps:style>
+                        <a:lnRef idx="1">
+                          <a:schemeClr val="accent1"/>
+                        </a:lnRef>
+                        <a:fillRef idx="0">
+                          <a:schemeClr val="accent1"/>
+                        </a:fillRef>
+                        <a:effectRef idx="0">
+                          <a:schemeClr val="accent1"/>
+                        </a:effectRef>
+                        <a:fontRef idx="minor">
+                          <a:schemeClr val="tx1"/>
+                        </a:fontRef>
+                      </wps:style>
+                      <wps:bodyPr/>
+                    </wps:wsp>
+                  </a:graphicData>
+                </a:graphic>
+                <wp14:sizeRelH relativeFrom="margin">
+                  <wp14:pctWidth>0</wp14:pctWidth>
+                </wp14:sizeRelH>
+                <wp14:sizeRelV relativeFrom="margin">
+                  <wp14:pctHeight>0</wp14:pctHeight>
+                </wp14:sizeRelV>
+              </wp:anchor>
+            </w:drawing>
+          </mc:Choice>
+          <mc:Fallback>
+            <w:pict>
+              <v:shape w14:anchorId="4622A58C" id="Straight Arrow Connector 70" o:spid="_x0000_s1026" type="#_x0000_t32" style="position:absolute;margin-left:182.6pt;margin-top:20.65pt;width:3.6pt;height:23.05pt;z-index:251756544;visibility:visible;mso-wrap-style:square;mso-width-percent:0;mso-height-percent:0;mso-wrap-distance-left:9pt;mso-wrap-distance-top:0;mso-wrap-distance-right:9pt;mso-wrap-distance-bottom:0;mso-position-horizontal:absolute;mso-position-horizontal-relative:text;mso-position-vertical:absolute;mso-position-vertical-relative:text;mso-width-percent:0;mso-height-percent:0;mso-width-relative:margin;mso-height-relative:margin" o:gfxdata="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" strokecolor="#7030a0" strokeweight="2.25pt">
+                <v:stroke endarrow="block" joinstyle="miter"/>
+              </v:shape>
+            </w:pict>
+          </mc:Fallback>
+        </mc:AlternateContent>
+      </w:r>
+      <w:r>
+        <w:rPr>
+          <w:noProof/>
+        </w:rPr>
+        <mc:AlternateContent>
+          <mc:Choice Requires="wps">
+            <w:drawing>
+              <wp:anchor distT="0" distB="0" distL="114300" distR="114300" simplePos="0" relativeHeight="251754496" behindDoc="0" locked="0" layoutInCell="1" allowOverlap="1" wp14:anchorId="4F55B6CF" wp14:editId="26530C2D">
+                <wp:simplePos x="0" y="0"/>
+                <wp:positionH relativeFrom="column">
+                  <wp:posOffset>847725</wp:posOffset>
+                </wp:positionH>
+                <wp:positionV relativeFrom="paragraph">
+                  <wp:posOffset>276225</wp:posOffset>
+                </wp:positionV>
+                <wp:extent cx="45085" cy="270510"/>
+                <wp:effectExtent l="76200" t="19050" r="50165" b="53340"/>
+                <wp:wrapNone/>
+                <wp:docPr id="69" name="Straight Arrow Connector 69"/>
+                <wp:cNvGraphicFramePr/>
+                <a:graphic xmlns:a="http://schemas.openxmlformats.org/drawingml/2006/main">
+                  <a:graphicData uri="http://schemas.microsoft.com/office/word/2010/wordprocessingShape">
+                    <wps:wsp>
+                      <wps:cNvCnPr/>
+                      <wps:spPr>
+                        <a:xfrm>
+                          <a:off x="0" y="0"/>
+                          <a:ext cx="45085" cy="270510"/>
+                        </a:xfrm>
+                        <a:prstGeom prst="straightConnector1">
+                          <a:avLst/>
+                        </a:prstGeom>
+                        <a:ln w="28575">
+                          <a:solidFill>
+                            <a:srgbClr val="7030A0"/>
+                          </a:solidFill>
+                          <a:tailEnd type="triangle"/>
+                        </a:ln>
+                      </wps:spPr>
+                      <wps:style>
+                        <a:lnRef idx="1">
+                          <a:schemeClr val="accent1"/>
+                        </a:lnRef>
+                        <a:fillRef idx="0">
+                          <a:schemeClr val="accent1"/>
+                        </a:fillRef>
+                        <a:effectRef idx="0">
+                          <a:schemeClr val="accent1"/>
+                        </a:effectRef>
+                        <a:fontRef idx="minor">
+                          <a:schemeClr val="tx1"/>
+                        </a:fontRef>
+                      </wps:style>
+                      <wps:bodyPr/>
+                    </wps:wsp>
+                  </a:graphicData>
+                </a:graphic>
+                <wp14:sizeRelH relativeFrom="margin">
+                  <wp14:pctWidth>0</wp14:pctWidth>
+                </wp14:sizeRelH>
+                <wp14:sizeRelV relativeFrom="margin">
+                  <wp14:pctHeight>0</wp14:pctHeight>
+                </wp14:sizeRelV>
+              </wp:anchor>
+            </w:drawing>
+          </mc:Choice>
+          <mc:Fallback>
+            <w:pict>
+              <v:shape w14:anchorId="715298E5" id="Straight Arrow Connector 69" o:spid="_x0000_s1026" type="#_x0000_t32" style="position:absolute;margin-left:66.75pt;margin-top:21.75pt;width:3.55pt;height:21.3pt;z-index:251754496;visibility:visible;mso-wrap-style:square;mso-width-percent:0;mso-height-percent:0;mso-wrap-distance-left:9pt;mso-wrap-distance-top:0;mso-wrap-distance-right:9pt;mso-wrap-distance-bottom:0;mso-position-horizontal:absolute;mso-position-horizontal-relative:text;mso-position-vertical:absolute;mso-position-vertical-relative:text;mso-width-percent:0;mso-height-percent:0;mso-width-relative:margin;mso-height-relative:margin" o:gfxdata="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" strokecolor="#7030a0" strokeweight="2.25pt">
+                <v:stroke endarrow="block" joinstyle="miter"/>
+              </v:shape>
+            </w:pict>
+          </mc:Fallback>
+        </mc:AlternateContent>
+      </w:r>
+      <w:r>
+        <w:rPr>
+          <w:noProof/>
+        </w:rPr>
+        <mc:AlternateContent>
+          <mc:Choice Requires="wps">
+            <w:drawing>
+              <wp:anchor distT="0" distB="0" distL="114300" distR="114300" simplePos="0" relativeHeight="251760640" behindDoc="0" locked="0" layoutInCell="1" allowOverlap="1" wp14:anchorId="6E509895" wp14:editId="24FA830B">
+                <wp:simplePos x="0" y="0"/>
+                <wp:positionH relativeFrom="column">
+                  <wp:posOffset>5244997</wp:posOffset>
+                </wp:positionH>
+                <wp:positionV relativeFrom="paragraph">
+                  <wp:posOffset>262485</wp:posOffset>
+                </wp:positionV>
+                <wp:extent cx="50699" cy="299720"/>
+                <wp:effectExtent l="76200" t="19050" r="64135" b="43180"/>
+                <wp:wrapNone/>
+                <wp:docPr id="72" name="Straight Arrow Connector 72"/>
+                <wp:cNvGraphicFramePr/>
+                <a:graphic xmlns:a="http://schemas.openxmlformats.org/drawingml/2006/main">
+                  <a:graphicData uri="http://schemas.microsoft.com/office/word/2010/wordprocessingShape">
+                    <wps:wsp>
+                      <wps:cNvCnPr/>
+                      <wps:spPr>
+                        <a:xfrm flipH="1">
+                          <a:off x="0" y="0"/>
+                          <a:ext cx="50699" cy="299720"/>
+                        </a:xfrm>
+                        <a:prstGeom prst="straightConnector1">
+                          <a:avLst/>
+                        </a:prstGeom>
+                        <a:ln w="28575">
+                          <a:solidFill>
+                            <a:srgbClr val="7030A0"/>
+                          </a:solidFill>
+                          <a:tailEnd type="triangle"/>
+                        </a:ln>
+                      </wps:spPr>
+                      <wps:style>
+                        <a:lnRef idx="1">
+                          <a:schemeClr val="accent1"/>
+                        </a:lnRef>
+                        <a:fillRef idx="0">
+                          <a:schemeClr val="accent1"/>
+                        </a:fillRef>
+                        <a:effectRef idx="0">
+                          <a:schemeClr val="accent1"/>
+                        </a:effectRef>
+                        <a:fontRef idx="minor">
+                          <a:schemeClr val="tx1"/>
+                        </a:fontRef>
+                      </wps:style>
+                      <wps:bodyPr/>
+                    </wps:wsp>
+                  </a:graphicData>
+                </a:graphic>
+                <wp14:sizeRelH relativeFrom="margin">
+                  <wp14:pctWidth>0</wp14:pctWidth>
+                </wp14:sizeRelH>
+                <wp14:sizeRelV relativeFrom="margin">
+                  <wp14:pctHeight>0</wp14:pctHeight>
+                </wp14:sizeRelV>
+              </wp:anchor>
+            </w:drawing>
+          </mc:Choice>
+          <mc:Fallback>
+            <w:pict>
+              <v:shape w14:anchorId="79793574" id="Straight Arrow Connector 72" o:spid="_x0000_s1026" type="#_x0000_t32" style="position:absolute;margin-left:413pt;margin-top:20.65pt;width:4pt;height:23.6pt;flip:x;z-index:251760640;visibility:visible;mso-wrap-style:square;mso-width-percent:0;mso-height-percent:0;mso-wrap-distance-left:9pt;mso-wrap-distance-top:0;mso-wrap-distance-right:9pt;mso-wrap-distance-bottom:0;mso-position-horizontal:absolute;mso-position-horizontal-relative:text;mso-position-vertical:absolute;mso-position-vertical-relative:text;mso-width-percent:0;mso-height-percent:0;mso-width-relative:margin;mso-height-relative:margin" o:gfxdata="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" strokecolor="#7030a0" strokeweight="2.25pt">
+                <v:stroke endarrow="block" joinstyle="miter"/>
+              </v:shape>
+            </w:pict>
+          </mc:Fallback>
+        </mc:AlternateContent>
+      </w:r>
+      <w:r>
+        <w:rPr>
+          <w:noProof/>
+        </w:rPr>
+        <mc:AlternateContent>
+          <mc:Choice Requires="wps">
+            <w:drawing>
+              <wp:anchor distT="0" distB="0" distL="114300" distR="114300" simplePos="0" relativeHeight="251758592" behindDoc="0" locked="0" layoutInCell="1" allowOverlap="1" wp14:anchorId="6E509895" wp14:editId="24FA830B">
+                <wp:simplePos x="0" y="0"/>
+                <wp:positionH relativeFrom="column">
+                  <wp:posOffset>3823919</wp:posOffset>
+                </wp:positionH>
+                <wp:positionV relativeFrom="paragraph">
+                  <wp:posOffset>262484</wp:posOffset>
+                </wp:positionV>
+                <wp:extent cx="45719" cy="299923"/>
+                <wp:effectExtent l="76200" t="19050" r="69215" b="43180"/>
+                <wp:wrapNone/>
+                <wp:docPr id="71" name="Straight Arrow Connector 71"/>
+                <wp:cNvGraphicFramePr/>
+                <a:graphic xmlns:a="http://schemas.openxmlformats.org/drawingml/2006/main">
+                  <a:graphicData uri="http://schemas.microsoft.com/office/word/2010/wordprocessingShape">
+                    <wps:wsp>
+                      <wps:cNvCnPr/>
+                      <wps:spPr>
+                        <a:xfrm flipH="1">
+                          <a:off x="0" y="0"/>
+                          <a:ext cx="45719" cy="299923"/>
+                        </a:xfrm>
+                        <a:prstGeom prst="straightConnector1">
+                          <a:avLst/>
+                        </a:prstGeom>
+                        <a:ln w="28575">
+                          <a:solidFill>
+                            <a:srgbClr val="7030A0"/>
+                          </a:solidFill>
+                          <a:tailEnd type="triangle"/>
+                        </a:ln>
+                      </wps:spPr>
+                      <wps:style>
+                        <a:lnRef idx="1">
+                          <a:schemeClr val="accent1"/>
+                        </a:lnRef>
+                        <a:fillRef idx="0">
+                          <a:schemeClr val="accent1"/>
+                        </a:fillRef>
+                        <a:effectRef idx="0">
+                          <a:schemeClr val="accent1"/>
+                        </a:effectRef>
+                        <a:fontRef idx="minor">
+                          <a:schemeClr val="tx1"/>
+                        </a:fontRef>
+                      </wps:style>
+                      <wps:bodyPr/>
+                    </wps:wsp>
+                  </a:graphicData>
+                </a:graphic>
+                <wp14:sizeRelH relativeFrom="margin">
+                  <wp14:pctWidth>0</wp14:pctWidth>
+                </wp14:sizeRelH>
+                <wp14:sizeRelV relativeFrom="margin">
+                  <wp14:pctHeight>0</wp14:pctHeight>
+                </wp14:sizeRelV>
+              </wp:anchor>
+            </w:drawing>
+          </mc:Choice>
+          <mc:Fallback>
+            <w:pict>
+              <v:shape w14:anchorId="018011CE" id="Straight Arrow Connector 71" o:spid="_x0000_s1026" type="#_x0000_t32" style="position:absolute;margin-left:301.1pt;margin-top:20.65pt;width:3.6pt;height:23.6pt;flip:x;z-index:251758592;visibility:visible;mso-wrap-style:square;mso-width-percent:0;mso-height-percent:0;mso-wrap-distance-left:9pt;mso-wrap-distance-top:0;mso-wrap-distance-right:9pt;mso-wrap-distance-bottom:0;mso-position-horizontal:absolute;mso-position-horizontal-relative:text;mso-position-vertical:absolute;mso-position-vertical-relative:text;mso-width-percent:0;mso-height-percent:0;mso-width-relative:margin;mso-height-relative:margin" o:gfxdata="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" strokecolor="#7030a0" strokeweight="2.25pt">
+                <v:stroke endarrow="block" joinstyle="miter"/>
+              </v:shape>
+            </w:pict>
+          </mc:Fallback>
+        </mc:AlternateContent>
+      </w:r>
+      <w:r>
+        <w:rPr>
+          <w:noProof/>
+        </w:rPr>
+        <mc:AlternateContent>
+          <mc:Choice Requires="wps">
+            <w:drawing>
+              <wp:anchor distT="0" distB="0" distL="114300" distR="114300" simplePos="0" relativeHeight="251752448" behindDoc="0" locked="0" layoutInCell="1" allowOverlap="1" wp14:anchorId="69B68A30" wp14:editId="1AE03260">
+                <wp:simplePos x="0" y="0"/>
+                <wp:positionH relativeFrom="column">
+                  <wp:posOffset>4380052</wp:posOffset>
+                </wp:positionH>
+                <wp:positionV relativeFrom="paragraph">
+                  <wp:posOffset>1716735</wp:posOffset>
+                </wp:positionV>
+                <wp:extent cx="1967789" cy="1360627"/>
+                <wp:effectExtent l="0" t="0" r="13970" b="11430"/>
+                <wp:wrapNone/>
+                <wp:docPr id="68" name="Frame 68"/>
+                <wp:cNvGraphicFramePr/>
+                <a:graphic xmlns:a="http://schemas.openxmlformats.org/drawingml/2006/main">
+                  <a:graphicData uri="http://schemas.microsoft.com/office/word/2010/wordprocessingShape">
+                    <wps:wsp>
+                      <wps:cNvSpPr/>
+                      <wps:spPr>
+                        <a:xfrm>
+                          <a:off x="0" y="0"/>
+                          <a:ext cx="1967789" cy="1360627"/>
+                        </a:xfrm>
+                        <a:prstGeom prst="frame">
+                          <a:avLst/>
+                        </a:prstGeom>
+                      </wps:spPr>
+                      <wps:style>
+                        <a:lnRef idx="2">
+                          <a:schemeClr val="accent1">
+                            <a:shade val="50000"/>
+                          </a:schemeClr>
+                        </a:lnRef>
+                        <a:fillRef idx="1">
+                          <a:schemeClr val="accent1"/>
+                        </a:fillRef>
+                        <a:effectRef idx="0">
+                          <a:schemeClr val="accent1"/>
+                        </a:effectRef>
+                        <a:fontRef idx="minor">
+                          <a:schemeClr val="lt1"/>
+                        </a:fontRef>
+                      </wps:style>
+                      <wps:txbx>
+                        <w:txbxContent>
+                          <w:p>
+                            <w:pPr>
+                              <w:jc w:val="center"/>
+                              <w:rPr>
+                                <w:color w:val="000000" w:themeColor="text1"/>
+                                <w14:shadow w14:blurRad="38100" w14:dist="19050" w14:dir="2700000" w14:sx="100000" w14:sy="100000" w14:kx="0" w14:ky="0" w14:algn="tl">
+                                  <w14:schemeClr w14:val="dk1">
+                                    <w14:alpha w14:val="60000"/>
+                                  </w14:schemeClr>
+                                </w14:shadow>
+                                <w14:textOutline w14:w="0" w14:cap="flat" w14:cmpd="sng" w14:algn="ctr">
+                                  <w14:noFill/>
+                                  <w14:prstDash w14:val="solid"/>
+                                  <w14:round/>
+                                </w14:textOutline>
+                              </w:rPr>
+                            </w:pPr>
+                            <w:r>
+                              <w:rPr>
+                                <w:color w:val="000000" w:themeColor="text1"/>
+                                <w14:shadow w14:blurRad="38100" w14:dist="19050" w14:dir="2700000" w14:sx="100000" w14:sy="100000" w14:kx="0" w14:ky="0" w14:algn="tl">
+                                  <w14:schemeClr w14:val="dk1">
+                                    <w14:alpha w14:val="60000"/>
+                                  </w14:schemeClr>
+                                </w14:shadow>
+                                <w14:textOutline w14:w="0" w14:cap="flat" w14:cmpd="sng" w14:algn="ctr">
+                                  <w14:noFill/>
+                                  <w14:prstDash w14:val="solid"/>
+                                  <w14:round/>
+                                </w14:textOutline>
+                              </w:rPr>
+                              <w:t>LED Renderer</w:t>
+                            </w:r>
+                          </w:p>
+                        </w:txbxContent>
+                      </wps:txbx>
+                      <wps:bodyPr rot="0" spcFirstLastPara="0" vertOverflow="overflow" horzOverflow="overflow" vert="horz" wrap="square" lIns="91440" tIns="45720" rIns="91440" bIns="45720" numCol="1" spcCol="0" rtlCol="0" fromWordArt="0" anchor="ctr" anchorCtr="0" forceAA="0" compatLnSpc="1">
+                        <a:prstTxWarp prst="textNoShape">
+                          <a:avLst/>
+                        </a:prstTxWarp>
+                        <a:noAutofit/>
+                      </wps:bodyPr>
+                    </wps:wsp>
+                  </a:graphicData>
+                </a:graphic>
+              </wp:anchor>
+            </w:drawing>
+          </mc:Choice>
+          <mc:Fallback>
+            <w:pict>
+              <v:shape w14:anchorId="69B68A30" id="Frame 68" o:spid="_x0000_s1072" style="position:absolute;margin-left:344.9pt;margin-top:135.2pt;width:154.95pt;height:107.15pt;z-index:251752448;visibility:visible;mso-wrap-style:square;mso-wrap-distance-left:9pt;mso-wrap-distance-top:0;mso-wrap-distance-right:9pt;mso-wrap-distance-bottom:0;mso-position-horizontal:absolute;mso-position-horizontal-relative:text;mso-position-vertical:absolute;mso-position-vertical-relative:text;v-text-anchor:middle" coordsize="1967789,1360627" o:spt="100" o:gfxdata="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" adj="-11796480,,5400" path="m,l1967789,r,1360627l,1360627,,xm170078,170078r,1020471l1797711,1190549r,-1020471l170078,170078xe" fillcolor="#5b9bd5 [3204]" strokecolor="#1f4d78 [1604]" strokeweight="1pt">
+                <v:stroke joinstyle="miter"/>
+                <v:formulas/>
+                <v:path arrowok="t" o:connecttype="custom" o:connectlocs="0,0;1967789,0;1967789,1360627;0,1360627;0,0;170078,170078;170078,1190549;1797711,1190549;1797711,170078;170078,170078" o:connectangles="0,0,0,0,0,0,0,0,0,0" textboxrect="0,0,1967789,1360627"/>
+                <v:textbox>
+                  <w:txbxContent>
+                    <w:p>
+                      <w:pPr>
+                        <w:jc w:val="center"/>
+                        <w:rPr>
+                          <w:color w:val="000000" w:themeColor="text1"/>
+                          <w14:shadow w14:blurRad="38100" w14:dist="19050" w14:dir="2700000" w14:sx="100000" w14:sy="100000" w14:kx="0" w14:ky="0" w14:algn="tl">
+                            <w14:schemeClr w14:val="dk1">
+                              <w14:alpha w14:val="60000"/>
+                            </w14:schemeClr>
+                          </w14:shadow>
+                          <w14:textOutline w14:w="0" w14:cap="flat" w14:cmpd="sng" w14:algn="ctr">
+                            <w14:noFill/>
+                            <w14:prstDash w14:val="solid"/>
+                            <w14:round/>
+                          </w14:textOutline>
+                        </w:rPr>
+                      </w:pPr>
+                      <w:r>
+                        <w:rPr>
+                          <w:color w:val="000000" w:themeColor="text1"/>
+                          <w14:shadow w14:blurRad="38100" w14:dist="19050" w14:dir="2700000" w14:sx="100000" w14:sy="100000" w14:kx="0" w14:ky="0" w14:algn="tl">
+                            <w14:schemeClr w14:val="dk1">
+                              <w14:alpha w14:val="60000"/>
+                            </w14:schemeClr>
+                          </w14:shadow>
+                          <w14:textOutline w14:w="0" w14:cap="flat" w14:cmpd="sng" w14:algn="ctr">
+                            <w14:noFill/>
+                            <w14:prstDash w14:val="solid"/>
+                            <w14:round/>
+                          </w14:textOutline>
+                        </w:rPr>
+                        <w:t>LED Renderer</w:t>
+                      </w:r>
+                    </w:p>
+                  </w:txbxContent>
+                </v:textbox>
+              </v:shape>
+            </w:pict>
+          </mc:Fallback>
+        </mc:AlternateContent>
+      </w:r>
+      <w:r>
+        <w:rPr>
+          <w:noProof/>
+        </w:rPr>
+        <mc:AlternateContent>
+          <mc:Choice Requires="wps">
+            <w:drawing>
+              <wp:anchor distT="0" distB="0" distL="114300" distR="114300" simplePos="0" relativeHeight="251748352" behindDoc="0" locked="0" layoutInCell="1" allowOverlap="1">
+                <wp:simplePos x="0" y="0"/>
+                <wp:positionH relativeFrom="column">
+                  <wp:posOffset>65837</wp:posOffset>
+                </wp:positionH>
+                <wp:positionV relativeFrom="paragraph">
+                  <wp:posOffset>1710893</wp:posOffset>
+                </wp:positionV>
+                <wp:extent cx="1967789" cy="1360627"/>
+                <wp:effectExtent l="0" t="0" r="13970" b="11430"/>
+                <wp:wrapNone/>
+                <wp:docPr id="66" name="Frame 66"/>
+                <wp:cNvGraphicFramePr/>
+                <a:graphic xmlns:a="http://schemas.openxmlformats.org/drawingml/2006/main">
+                  <a:graphicData uri="http://schemas.microsoft.com/office/word/2010/wordprocessingShape">
+                    <wps:wsp>
+                      <wps:cNvSpPr/>
+                      <wps:spPr>
+                        <a:xfrm>
+                          <a:off x="0" y="0"/>
+                          <a:ext cx="1967789" cy="1360627"/>
+                        </a:xfrm>
+                        <a:prstGeom prst="frame">
+                          <a:avLst/>
+                        </a:prstGeom>
+                      </wps:spPr>
+                      <wps:style>
+                        <a:lnRef idx="2">
+                          <a:schemeClr val="accent1">
+                            <a:shade val="50000"/>
+                          </a:schemeClr>
+                        </a:lnRef>
+                        <a:fillRef idx="1">
+                          <a:schemeClr val="accent1"/>
+                        </a:fillRef>
+                        <a:effectRef idx="0">
+                          <a:schemeClr val="accent1"/>
+                        </a:effectRef>
+                        <a:fontRef idx="minor">
+                          <a:schemeClr val="lt1"/>
+                        </a:fontRef>
+                      </wps:style>
+                      <wps:txbx>
+                        <w:txbxContent>
+                          <w:p>
+                            <w:pPr>
+                              <w:jc w:val="center"/>
+                              <w:rPr>
+                                <w:color w:val="000000" w:themeColor="text1"/>
+                                <w14:shadow w14:blurRad="38100" w14:dist="19050" w14:dir="2700000" w14:sx="100000" w14:sy="100000" w14:kx="0" w14:ky="0" w14:algn="tl">
+                                  <w14:schemeClr w14:val="dk1">
+                                    <w14:alpha w14:val="60000"/>
+                                  </w14:schemeClr>
+                                </w14:shadow>
+                                <w14:textOutline w14:w="0" w14:cap="flat" w14:cmpd="sng" w14:algn="ctr">
+                                  <w14:noFill/>
+                                  <w14:prstDash w14:val="solid"/>
+                                  <w14:round/>
+                                </w14:textOutline>
+                              </w:rPr>
+                            </w:pPr>
+                            <w:r>
+                              <w:rPr>
+                                <w:color w:val="000000" w:themeColor="text1"/>
+                                <w14:shadow w14:blurRad="38100" w14:dist="19050" w14:dir="2700000" w14:sx="100000" w14:sy="100000" w14:kx="0" w14:ky="0" w14:algn="tl">
+                                  <w14:schemeClr w14:val="dk1">
+                                    <w14:alpha w14:val="60000"/>
+                                  </w14:schemeClr>
+                                </w14:shadow>
+                                <w14:textOutline w14:w="0" w14:cap="flat" w14:cmpd="sng" w14:algn="ctr">
+                                  <w14:noFill/>
+                                  <w14:prstDash w14:val="solid"/>
+                                  <w14:round/>
+                                </w14:textOutline>
+                              </w:rPr>
+                              <w:t>Disp</w:t>
+                            </w:r>
+                            <w:r>
+                              <w:rPr>
+                                <w:color w:val="000000" w:themeColor="text1"/>
+                                <w14:shadow w14:blurRad="38100" w14:dist="19050" w14:dir="2700000" w14:sx="100000" w14:sy="100000" w14:kx="0" w14:ky="0" w14:algn="tl">
+                                  <w14:schemeClr w14:val="dk1">
+                                    <w14:alpha w14:val="60000"/>
+                                  </w14:schemeClr>
+                                </w14:shadow>
+                                <w14:textOutline w14:w="0" w14:cap="flat" w14:cmpd="sng" w14:algn="ctr">
+                                  <w14:noFill/>
+                                  <w14:prstDash w14:val="solid"/>
+                                  <w14:round/>
+                                </w14:textOutline>
+                              </w:rPr>
+                              <w:t>lay Renderer</w:t>
+                            </w:r>
+                          </w:p>
+                        </w:txbxContent>
+                      </wps:txbx>
+                      <wps:bodyPr rot="0" spcFirstLastPara="0" vertOverflow="overflow" horzOverflow="overflow" vert="horz" wrap="square" lIns="91440" tIns="45720" rIns="91440" bIns="45720" numCol="1" spcCol="0" rtlCol="0" fromWordArt="0" anchor="ctr" anchorCtr="0" forceAA="0" compatLnSpc="1">
+                        <a:prstTxWarp prst="textNoShape">
+                          <a:avLst/>
+                        </a:prstTxWarp>
+                        <a:noAutofit/>
+                      </wps:bodyPr>
+                    </wps:wsp>
+                  </a:graphicData>
+                </a:graphic>
+              </wp:anchor>
+            </w:drawing>
+          </mc:Choice>
+          <mc:Fallback>
+            <w:pict>
+              <v:shape id="Frame 66" o:spid="_x0000_s1073" style="position:absolute;margin-left:5.2pt;margin-top:134.7pt;width:154.95pt;height:107.15pt;z-index:251748352;visibility:visible;mso-wrap-style:square;mso-wrap-distance-left:9pt;mso-wrap-distance-top:0;mso-wrap-distance-right:9pt;mso-wrap-distance-bottom:0;mso-position-horizontal:absolute;mso-position-horizontal-relative:text;mso-position-vertical:absolute;mso-position-vertical-relative:text;v-text-anchor:middle" coordsize="1967789,1360627" o:spt="100" o:gfxdata="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" adj="-11796480,,5400" path="m,l1967789,r,1360627l,1360627,,xm170078,170078r,1020471l1797711,1190549r,-1020471l170078,170078xe" fillcolor="#5b9bd5 [3204]" strokecolor="#1f4d78 [1604]" strokeweight="1pt">
+                <v:stroke joinstyle="miter"/>
+                <v:formulas/>
+                <v:path arrowok="t" o:connecttype="custom" o:connectlocs="0,0;1967789,0;1967789,1360627;0,1360627;0,0;170078,170078;170078,1190549;1797711,1190549;1797711,170078;170078,170078" o:connectangles="0,0,0,0,0,0,0,0,0,0" textboxrect="0,0,1967789,1360627"/>
+                <v:textbox>
+                  <w:txbxContent>
+                    <w:p>
+                      <w:pPr>
+                        <w:jc w:val="center"/>
+                        <w:rPr>
+                          <w:color w:val="000000" w:themeColor="text1"/>
+                          <w14:shadow w14:blurRad="38100" w14:dist="19050" w14:dir="2700000" w14:sx="100000" w14:sy="100000" w14:kx="0" w14:ky="0" w14:algn="tl">
+                            <w14:schemeClr w14:val="dk1">
+                              <w14:alpha w14:val="60000"/>
+                            </w14:schemeClr>
+                          </w14:shadow>
+                          <w14:textOutline w14:w="0" w14:cap="flat" w14:cmpd="sng" w14:algn="ctr">
+                            <w14:noFill/>
+                            <w14:prstDash w14:val="solid"/>
+                            <w14:round/>
+                          </w14:textOutline>
+                        </w:rPr>
+                      </w:pPr>
+                      <w:r>
+                        <w:rPr>
+                          <w:color w:val="000000" w:themeColor="text1"/>
+                          <w14:shadow w14:blurRad="38100" w14:dist="19050" w14:dir="2700000" w14:sx="100000" w14:sy="100000" w14:kx="0" w14:ky="0" w14:algn="tl">
+                            <w14:schemeClr w14:val="dk1">
+                              <w14:alpha w14:val="60000"/>
+                            </w14:schemeClr>
+                          </w14:shadow>
+                          <w14:textOutline w14:w="0" w14:cap="flat" w14:cmpd="sng" w14:algn="ctr">
+                            <w14:noFill/>
+                            <w14:prstDash w14:val="solid"/>
+                            <w14:round/>
+                          </w14:textOutline>
+                        </w:rPr>
+                        <w:t>Disp</w:t>
+                      </w:r>
+                      <w:r>
+                        <w:rPr>
+                          <w:color w:val="000000" w:themeColor="text1"/>
+                          <w14:shadow w14:blurRad="38100" w14:dist="19050" w14:dir="2700000" w14:sx="100000" w14:sy="100000" w14:kx="0" w14:ky="0" w14:algn="tl">
+                            <w14:schemeClr w14:val="dk1">
+                              <w14:alpha w14:val="60000"/>
+                            </w14:schemeClr>
+                          </w14:shadow>
+                          <w14:textOutline w14:w="0" w14:cap="flat" w14:cmpd="sng" w14:algn="ctr">
+                            <w14:noFill/>
+                            <w14:prstDash w14:val="solid"/>
+                            <w14:round/>
+                          </w14:textOutline>
+                        </w:rPr>
+                        <w:t>lay Renderer</w:t>
+                      </w:r>
+                    </w:p>
+                  </w:txbxContent>
+                </v:textbox>
+              </v:shape>
+            </w:pict>
+          </mc:Fallback>
+        </mc:AlternateContent>
+      </w:r>
+    </w:p>
+    <w:p>
+      <w:r>
+        <w:rPr>
+          <w:noProof/>
+        </w:rPr>
+        <mc:AlternateContent>
+          <mc:Choice Requires="wps">
+            <w:drawing>
+              <wp:anchor distT="0" distB="0" distL="114300" distR="114300" simplePos="0" relativeHeight="251812864" behindDoc="0" locked="0" layoutInCell="1" allowOverlap="1">
+                <wp:simplePos x="0" y="0"/>
+                <wp:positionH relativeFrom="margin">
+                  <wp:posOffset>-375895</wp:posOffset>
+                </wp:positionH>
+                <wp:positionV relativeFrom="paragraph">
+                  <wp:posOffset>159080</wp:posOffset>
+                </wp:positionV>
+                <wp:extent cx="6708039" cy="863219"/>
+                <wp:effectExtent l="0" t="0" r="17145" b="13335"/>
+                <wp:wrapNone/>
+                <wp:docPr id="102" name="Rounded Rectangle 102"/>
+                <wp:cNvGraphicFramePr/>
+                <a:graphic xmlns:a="http://schemas.openxmlformats.org/drawingml/2006/main">
+                  <a:graphicData uri="http://schemas.microsoft.com/office/word/2010/wordprocessingShape">
+                    <wps:wsp>
+                      <wps:cNvSpPr/>
+                      <wps:spPr>
+                        <a:xfrm>
+                          <a:off x="0" y="0"/>
+                          <a:ext cx="6708039" cy="863219"/>
+                        </a:xfrm>
+                        <a:prstGeom prst="roundRect">
+                          <a:avLst/>
+                        </a:prstGeom>
+                        <a:noFill/>
+                        <a:ln>
+                          <a:solidFill>
+                            <a:srgbClr val="00B050"/>
+                          </a:solidFill>
+                        </a:ln>
+                      </wps:spPr>
+                      <wps:style>
+                        <a:lnRef idx="2">
+                          <a:schemeClr val="accent6">
+                            <a:shade val="50000"/>
+                          </a:schemeClr>
+                        </a:lnRef>
+                        <a:fillRef idx="1">
+                          <a:schemeClr val="accent6"/>
+                        </a:fillRef>
+                        <a:effectRef idx="0">
+                          <a:schemeClr val="accent6"/>
+                        </a:effectRef>
+                        <a:fontRef idx="minor">
+                          <a:schemeClr val="lt1"/>
+                        </a:fontRef>
+                      </wps:style>
+                      <wps:bodyPr rot="0" spcFirstLastPara="0" vertOverflow="overflow" horzOverflow="overflow" vert="horz" wrap="square" lIns="91440" tIns="45720" rIns="91440" bIns="45720" numCol="1" spcCol="0" rtlCol="0" fromWordArt="0" anchor="ctr" anchorCtr="0" forceAA="0" compatLnSpc="1">
+                        <a:prstTxWarp prst="textNoShape">
+                          <a:avLst/>
+                        </a:prstTxWarp>
+                        <a:noAutofit/>
+                      </wps:bodyPr>
+                    </wps:wsp>
+                  </a:graphicData>
+                </a:graphic>
+              </wp:anchor>
+            </w:drawing>
+          </mc:Choice>
+          <mc:Fallback>
+            <w:pict>
+              <v:roundrect w14:anchorId="31F274EB" id="Rounded Rectangle 102" o:spid="_x0000_s1026" style="position:absolute;margin-left:-29.6pt;margin-top:12.55pt;width:528.2pt;height:67.95pt;z-index:251812864;visibility:visible;mso-wrap-style:square;mso-wrap-distance-left:9pt;mso-wrap-distance-top:0;mso-wrap-distance-right:9pt;mso-wrap-distance-bottom:0;mso-position-horizontal:absolute;mso-position-horizontal-relative:margin;mso-position-vertical:absolute;mso-position-vertical-relative:text;v-text-anchor:middle" arcsize="10923f" o:gfxdata="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" filled="f" strokecolor="#00b050" strokeweight="1pt">
+                <v:stroke joinstyle="miter"/>
+                <w10:wrap anchorx="margin"/>
+              </v:roundrect>
+            </w:pict>
+          </mc:Fallback>
+        </mc:AlternateContent>
+      </w:r>
+      <w:r>
+        <w:rPr>
+          <w:noProof/>
+        </w:rPr>
+        <mc:AlternateContent>
+          <mc:Choice Requires="wps">
+            <w:drawing>
+              <wp:anchor distT="0" distB="0" distL="114300" distR="114300" simplePos="0" relativeHeight="251747328" behindDoc="0" locked="0" layoutInCell="1" allowOverlap="1" wp14:anchorId="0B17138C" wp14:editId="0F55A885">
+                <wp:simplePos x="0" y="0"/>
+                <wp:positionH relativeFrom="margin">
+                  <wp:posOffset>234696</wp:posOffset>
+                </wp:positionH>
+                <wp:positionV relativeFrom="paragraph">
+                  <wp:posOffset>113588</wp:posOffset>
+                </wp:positionV>
+                <wp:extent cx="5171846" cy="14631"/>
+                <wp:effectExtent l="19050" t="19050" r="29210" b="23495"/>
+                <wp:wrapNone/>
+                <wp:docPr id="65" name="Straight Connector 65"/>
+                <wp:cNvGraphicFramePr/>
+                <a:graphic xmlns:a="http://schemas.openxmlformats.org/drawingml/2006/main">
+                  <a:graphicData uri="http://schemas.microsoft.com/office/word/2010/wordprocessingShape">
+                    <wps:wsp>
+                      <wps:cNvCnPr/>
+                      <wps:spPr>
+                        <a:xfrm>
+                          <a:off x="0" y="0"/>
+                          <a:ext cx="5171846" cy="14631"/>
+                        </a:xfrm>
+                        <a:prstGeom prst="line">
+                          <a:avLst/>
+                        </a:prstGeom>
+                        <a:ln w="28575"/>
+                      </wps:spPr>
+                      <wps:style>
+                        <a:lnRef idx="1">
+                          <a:schemeClr val="accent1"/>
+                        </a:lnRef>
+                        <a:fillRef idx="0">
+                          <a:schemeClr val="accent1"/>
+                        </a:fillRef>
+                        <a:effectRef idx="0">
+                          <a:schemeClr val="accent1"/>
+                        </a:effectRef>
+                        <a:fontRef idx="minor">
+                          <a:schemeClr val="tx1"/>
+                        </a:fontRef>
+                      </wps:style>
+                      <wps:bodyPr/>
+                    </wps:wsp>
+                  </a:graphicData>
+                </a:graphic>
+              </wp:anchor>
+            </w:drawing>
+          </mc:Choice>
+          <mc:Fallback>
+            <w:pict>
+              <v:line w14:anchorId="390BD75C" id="Straight Connector 65" o:spid="_x0000_s1026" style="position:absolute;z-index:251747328;visibility:visible;mso-wrap-style:square;mso-wrap-distance-left:9pt;mso-wrap-distance-top:0;mso-wrap-distance-right:9pt;mso-wrap-distance-bottom:0;mso-position-horizontal:absolute;mso-position-horizontal-relative:margin;mso-position-vertical:absolute;mso-position-vertical-relative:text" from="18.5pt,8.95pt" to="425.75pt,10.1pt" o:gfxdata="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" strokecolor="#5b9bd5 [3204]" strokeweight="2.25pt">
+                <v:stroke joinstyle="miter"/>
+                <w10:wrap anchorx="margin"/>
+              </v:line>
+            </w:pict>
+          </mc:Fallback>
+        </mc:AlternateContent>
+      </w:r>
+    </w:p>
+    <w:p>
+      <w:r>
+        <w:rPr>
+          <w:noProof/>
+        </w:rPr>
+        <mc:AlternateContent>
+          <mc:Choice Requires="wps">
+            <w:drawing>
+              <wp:anchor distT="0" distB="0" distL="114300" distR="114300" simplePos="0" relativeHeight="251783168" behindDoc="0" locked="0" layoutInCell="1" allowOverlap="1">
+                <wp:simplePos x="0" y="0"/>
+                <wp:positionH relativeFrom="margin">
+                  <wp:posOffset>204826</wp:posOffset>
+                </wp:positionH>
+                <wp:positionV relativeFrom="paragraph">
+                  <wp:posOffset>5537</wp:posOffset>
+                </wp:positionV>
+                <wp:extent cx="1375232" cy="555955"/>
+                <wp:effectExtent l="0" t="0" r="15875" b="15875"/>
+                <wp:wrapNone/>
+                <wp:docPr id="86" name="Rectangle 86"/>
+                <wp:cNvGraphicFramePr/>
+                <a:graphic xmlns:a="http://schemas.openxmlformats.org/drawingml/2006/main">
+                  <a:graphicData uri="http://schemas.microsoft.com/office/word/2010/wordprocessingShape">
+                    <wps:wsp>
+                      <wps:cNvSpPr/>
+                      <wps:spPr>
+                        <a:xfrm>
+                          <a:off x="0" y="0"/>
+                          <a:ext cx="1375232" cy="555955"/>
+                        </a:xfrm>
+                        <a:prstGeom prst="rect">
+                          <a:avLst/>
+                        </a:prstGeom>
+                      </wps:spPr>
+                      <wps:style>
+                        <a:lnRef idx="2">
+                          <a:schemeClr val="accent6">
+                            <a:shade val="50000"/>
+                          </a:schemeClr>
+                        </a:lnRef>
+                        <a:fillRef idx="1">
+                          <a:schemeClr val="accent6"/>
+                        </a:fillRef>
+                        <a:effectRef idx="0">
+                          <a:schemeClr val="accent6"/>
+                        </a:effectRef>
+                        <a:fontRef idx="minor">
+                          <a:schemeClr val="lt1"/>
+                        </a:fontRef>
+                      </wps:style>
+                      <wps:txbx>
+                        <w:txbxContent>
+                          <w:p>
+                            <w:pPr>
+                              <w:jc w:val="center"/>
+                            </w:pPr>
+                            <w:r>
+                              <w:t>Illustrator Slate</w:t>
+                            </w:r>
+                          </w:p>
+                        </w:txbxContent>
+                      </wps:txbx>
+                      <wps:bodyPr rot="0" spcFirstLastPara="0" vertOverflow="overflow" horzOverflow="overflow" vert="horz" wrap="square" lIns="91440" tIns="45720" rIns="91440" bIns="45720" numCol="1" spcCol="0" rtlCol="0" fromWordArt="0" anchor="ctr" anchorCtr="0" forceAA="0" compatLnSpc="1">
+                        <a:prstTxWarp prst="textNoShape">
+                          <a:avLst/>
+                        </a:prstTxWarp>
+                        <a:noAutofit/>
+                      </wps:bodyPr>
+                    </wps:wsp>
+                  </a:graphicData>
+                </a:graphic>
+                <wp14:sizeRelH relativeFrom="margin">
+                  <wp14:pctWidth>0</wp14:pctWidth>
+                </wp14:sizeRelH>
+                <wp14:sizeRelV relativeFrom="margin">
+                  <wp14:pctHeight>0</wp14:pctHeight>
+                </wp14:sizeRelV>
+              </wp:anchor>
+            </w:drawing>
+          </mc:Choice>
+          <mc:Fallback>
+            <w:pict>
+              <v:rect id="Rectangle 86" o:spid="_x0000_s1074" style="position:absolute;margin-left:16.15pt;margin-top:.45pt;width:108.3pt;height:43.8pt;z-index:251783168;visibility:visible;mso-wrap-style:square;mso-width-percent:0;mso-height-percent:0;mso-wrap-distance-left:9pt;mso-wrap-distance-top:0;mso-wrap-distance-right:9pt;mso-wrap-distance-bottom:0;mso-position-horizontal:absolute;mso-position-horizontal-relative:margin;mso-position-vertical:absolute;mso-position-vertical-relative:text;mso-width-percent:0;mso-height-percent:0;mso-width-relative:margin;mso-height-relative:margin;v-text-anchor:middle" o:gfxdata="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" fillcolor="#70ad47 [3209]" strokecolor="#375623 [1609]" strokeweight="1pt">
+                <v:textbox>
+                  <w:txbxContent>
+                    <w:p>
+                      <w:pPr>
+                        <w:jc w:val="center"/>
+                      </w:pPr>
+                      <w:r>
+                        <w:t>Illustrator Slate</w:t>
+                      </w:r>
+                    </w:p>
+                  </w:txbxContent>
+                </v:textbox>
+                <w10:wrap anchorx="margin"/>
+              </v:rect>
+            </w:pict>
+          </mc:Fallback>
+        </mc:AlternateContent>
+      </w:r>
+      <w:r>
+        <w:rPr>
+          <w:noProof/>
+        </w:rPr>
+        <mc:AlternateContent>
+          <mc:Choice Requires="wps">
+            <w:drawing>
+              <wp:anchor distT="0" distB="0" distL="114300" distR="114300" simplePos="0" relativeHeight="251807744" behindDoc="0" locked="0" layoutInCell="1" allowOverlap="1" wp14:anchorId="10F56CC6" wp14:editId="325AAB24">
+                <wp:simplePos x="0" y="0"/>
+                <wp:positionH relativeFrom="column">
+                  <wp:posOffset>1792224</wp:posOffset>
+                </wp:positionH>
+                <wp:positionV relativeFrom="paragraph">
+                  <wp:posOffset>5537</wp:posOffset>
+                </wp:positionV>
+                <wp:extent cx="1192378" cy="592455"/>
+                <wp:effectExtent l="0" t="0" r="27305" b="17145"/>
+                <wp:wrapNone/>
+                <wp:docPr id="99" name="Rectangle 99"/>
+                <wp:cNvGraphicFramePr/>
+                <a:graphic xmlns:a="http://schemas.openxmlformats.org/drawingml/2006/main">
+                  <a:graphicData uri="http://schemas.microsoft.com/office/word/2010/wordprocessingShape">
+                    <wps:wsp>
+                      <wps:cNvSpPr/>
+                      <wps:spPr>
+                        <a:xfrm>
+                          <a:off x="0" y="0"/>
+                          <a:ext cx="1192378" cy="592455"/>
+                        </a:xfrm>
+                        <a:prstGeom prst="rect">
+                          <a:avLst/>
+                        </a:prstGeom>
+                      </wps:spPr>
+                      <wps:style>
+                        <a:lnRef idx="2">
+                          <a:schemeClr val="accent6">
+                            <a:shade val="50000"/>
+                          </a:schemeClr>
+                        </a:lnRef>
+                        <a:fillRef idx="1">
+                          <a:schemeClr val="accent6"/>
+                        </a:fillRef>
+                        <a:effectRef idx="0">
+                          <a:schemeClr val="accent6"/>
+                        </a:effectRef>
+                        <a:fontRef idx="minor">
+                          <a:schemeClr val="lt1"/>
+                        </a:fontRef>
+                      </wps:style>
+                      <wps:txbx>
+                        <w:txbxContent>
+                          <w:p>
+                            <w:pPr>
+                              <w:jc w:val="center"/>
+                            </w:pPr>
+                            <w:r>
+                              <w:t>Illustrator Slate</w:t>
+                            </w:r>
+                          </w:p>
+                        </w:txbxContent>
+                      </wps:txbx>
+                      <wps:bodyPr rot="0" spcFirstLastPara="0" vertOverflow="overflow" horzOverflow="overflow" vert="horz" wrap="square" lIns="91440" tIns="45720" rIns="91440" bIns="45720" numCol="1" spcCol="0" rtlCol="0" fromWordArt="0" anchor="ctr" anchorCtr="0" forceAA="0" compatLnSpc="1">
+                        <a:prstTxWarp prst="textNoShape">
+                          <a:avLst/>
+                        </a:prstTxWarp>
+                        <a:noAutofit/>
+                      </wps:bodyPr>
+                    </wps:wsp>
+                  </a:graphicData>
+                </a:graphic>
+                <wp14:sizeRelH relativeFrom="margin">
+                  <wp14:pctWidth>0</wp14:pctWidth>
+                </wp14:sizeRelH>
+                <wp14:sizeRelV relativeFrom="margin">
+                  <wp14:pctHeight>0</wp14:pctHeight>
+                </wp14:sizeRelV>
+              </wp:anchor>
+            </w:drawing>
+          </mc:Choice>
+          <mc:Fallback>
+            <w:pict>
+              <v:rect w14:anchorId="10F56CC6" id="Rectangle 99" o:spid="_x0000_s1075" style="position:absolute;margin-left:141.1pt;margin-top:.45pt;width:93.9pt;height:46.65pt;z-index:251807744;visibility:visible;mso-wrap-style:square;mso-width-percent:0;mso-height-percent:0;mso-wrap-distance-left:9pt;mso-wrap-distance-top:0;mso-wrap-distance-right:9pt;mso-wrap-distance-bottom:0;mso-position-horizontal:absolute;mso-position-horizontal-relative:text;mso-position-vertical:absolute;mso-position-vertical-relative:text;mso-width-percent:0;mso-height-percent:0;mso-width-relative:margin;mso-height-relative:margin;v-text-anchor:middle" o:gfxdata="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" fillcolor="#70ad47 [3209]" strokecolor="#375623 [1609]" strokeweight="1pt">
+                <v:textbox>
+                  <w:txbxContent>
+                    <w:p>
+                      <w:pPr>
+                        <w:jc w:val="center"/>
+                      </w:pPr>
+                      <w:r>
+                        <w:t>Illustrator Slate</w:t>
+                      </w:r>
+                    </w:p>
+                  </w:txbxContent>
+                </v:textbox>
+              </v:rect>
+            </w:pict>
+          </mc:Fallback>
+        </mc:AlternateContent>
+      </w:r>
+      <w:r>
+        <w:rPr>
+          <w:noProof/>
+        </w:rPr>
+        <mc:AlternateContent>
+          <mc:Choice Requires="wps">
+            <w:drawing>
+              <wp:anchor distT="0" distB="0" distL="114300" distR="114300" simplePos="0" relativeHeight="251809792" behindDoc="0" locked="0" layoutInCell="1" allowOverlap="1" wp14:anchorId="10F56CC6" wp14:editId="325AAB24">
+                <wp:simplePos x="0" y="0"/>
+                <wp:positionH relativeFrom="column">
+                  <wp:posOffset>3284220</wp:posOffset>
+                </wp:positionH>
+                <wp:positionV relativeFrom="paragraph">
+                  <wp:posOffset>4648</wp:posOffset>
+                </wp:positionV>
+                <wp:extent cx="1141171" cy="592506"/>
+                <wp:effectExtent l="0" t="0" r="20955" b="17145"/>
+                <wp:wrapNone/>
+                <wp:docPr id="100" name="Rectangle 100"/>
+                <wp:cNvGraphicFramePr/>
+                <a:graphic xmlns:a="http://schemas.openxmlformats.org/drawingml/2006/main">
+                  <a:graphicData uri="http://schemas.microsoft.com/office/word/2010/wordprocessingShape">
+                    <wps:wsp>
+                      <wps:cNvSpPr/>
+                      <wps:spPr>
+                        <a:xfrm>
+                          <a:off x="0" y="0"/>
+                          <a:ext cx="1141171" cy="592506"/>
+                        </a:xfrm>
+                        <a:prstGeom prst="rect">
+                          <a:avLst/>
+                        </a:prstGeom>
+                      </wps:spPr>
+                      <wps:style>
+                        <a:lnRef idx="2">
+                          <a:schemeClr val="accent6">
+                            <a:shade val="50000"/>
+                          </a:schemeClr>
+                        </a:lnRef>
+                        <a:fillRef idx="1">
+                          <a:schemeClr val="accent6"/>
+                        </a:fillRef>
+                        <a:effectRef idx="0">
+                          <a:schemeClr val="accent6"/>
+                        </a:effectRef>
+                        <a:fontRef idx="minor">
+                          <a:schemeClr val="lt1"/>
+                        </a:fontRef>
+                      </wps:style>
+                      <wps:txbx>
+                        <w:txbxContent>
+                          <w:p>
+                            <w:pPr>
+                              <w:jc w:val="center"/>
+                            </w:pPr>
+                            <w:r>
+                              <w:t>Illustrator Slate</w:t>
+                            </w:r>
+                          </w:p>
+                        </w:txbxContent>
+                      </wps:txbx>
+                      <wps:bodyPr rot="0" spcFirstLastPara="0" vertOverflow="overflow" horzOverflow="overflow" vert="horz" wrap="square" lIns="91440" tIns="45720" rIns="91440" bIns="45720" numCol="1" spcCol="0" rtlCol="0" fromWordArt="0" anchor="ctr" anchorCtr="0" forceAA="0" compatLnSpc="1">
+                        <a:prstTxWarp prst="textNoShape">
+                          <a:avLst/>
+                        </a:prstTxWarp>
+                        <a:noAutofit/>
+                      </wps:bodyPr>
+                    </wps:wsp>
+                  </a:graphicData>
+                </a:graphic>
+                <wp14:sizeRelH relativeFrom="margin">
+                  <wp14:pctWidth>0</wp14:pctWidth>
+                </wp14:sizeRelH>
+                <wp14:sizeRelV relativeFrom="margin">
+                  <wp14:pctHeight>0</wp14:pctHeight>
+                </wp14:sizeRelV>
+              </wp:anchor>
+            </w:drawing>
+          </mc:Choice>
+          <mc:Fallback>
+            <w:pict>
+              <v:rect w14:anchorId="10F56CC6" id="Rectangle 100" o:spid="_x0000_s1076" style="position:absolute;margin-left:258.6pt;margin-top:.35pt;width:89.85pt;height:46.65pt;z-index:251809792;visibility:visible;mso-wrap-style:square;mso-width-percent:0;mso-height-percent:0;mso-wrap-distance-left:9pt;mso-wrap-distance-top:0;mso-wrap-distance-right:9pt;mso-wrap-distance-bottom:0;mso-position-horizontal:absolute;mso-position-horizontal-relative:text;mso-position-vertical:absolute;mso-position-vertical-relative:text;mso-width-percent:0;mso-height-percent:0;mso-width-relative:margin;mso-height-relative:margin;v-text-anchor:middle" o:gfxdata="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" fillcolor="#70ad47 [3209]" strokecolor="#375623 [1609]" strokeweight="1pt">
+                <v:textbox>
+                  <w:txbxContent>
+                    <w:p>
+                      <w:pPr>
+                        <w:jc w:val="center"/>
+                      </w:pPr>
+                      <w:r>
+                        <w:t>Illustrator Slate</w:t>
+                      </w:r>
+                    </w:p>
+                  </w:txbxContent>
+                </v:textbox>
+              </v:rect>
+            </w:pict>
+          </mc:Fallback>
+        </mc:AlternateContent>
+      </w:r>
+      <w:r>
+        <w:rPr>
+          <w:noProof/>
+        </w:rPr>
+        <mc:AlternateContent>
+          <mc:Choice Requires="wps">
+            <w:drawing>
+              <wp:anchor distT="0" distB="0" distL="114300" distR="114300" simplePos="0" relativeHeight="251811840" behindDoc="0" locked="0" layoutInCell="1" allowOverlap="1" wp14:anchorId="10F56CC6" wp14:editId="325AAB24">
+                <wp:simplePos x="0" y="0"/>
+                <wp:positionH relativeFrom="margin">
+                  <wp:align>right</wp:align>
+                </wp:positionH>
+                <wp:positionV relativeFrom="paragraph">
+                  <wp:posOffset>5105</wp:posOffset>
+                </wp:positionV>
+                <wp:extent cx="1331366" cy="591998"/>
+                <wp:effectExtent l="0" t="0" r="21590" b="17780"/>
+                <wp:wrapNone/>
+                <wp:docPr id="101" name="Rectangle 101"/>
+                <wp:cNvGraphicFramePr/>
+                <a:graphic xmlns:a="http://schemas.openxmlformats.org/drawingml/2006/main">
+                  <a:graphicData uri="http://schemas.microsoft.com/office/word/2010/wordprocessingShape">
+                    <wps:wsp>
+                      <wps:cNvSpPr/>
+                      <wps:spPr>
+                        <a:xfrm>
+                          <a:off x="0" y="0"/>
+                          <a:ext cx="1331366" cy="591998"/>
+                        </a:xfrm>
+                        <a:prstGeom prst="rect">
+                          <a:avLst/>
+                        </a:prstGeom>
+                      </wps:spPr>
+                      <wps:style>
+                        <a:lnRef idx="2">
+                          <a:schemeClr val="accent6">
+                            <a:shade val="50000"/>
+                          </a:schemeClr>
+                        </a:lnRef>
+                        <a:fillRef idx="1">
+                          <a:schemeClr val="accent6"/>
+                        </a:fillRef>
+                        <a:effectRef idx="0">
+                          <a:schemeClr val="accent6"/>
+                        </a:effectRef>
+                        <a:fontRef idx="minor">
+                          <a:schemeClr val="lt1"/>
+                        </a:fontRef>
+                      </wps:style>
+                      <wps:txbx>
+                        <w:txbxContent>
+                          <w:p>
+                            <w:pPr>
+                              <w:jc w:val="center"/>
+                            </w:pPr>
+                            <w:r>
+                              <w:t>Illustrator Slate</w:t>
+                            </w:r>
+                          </w:p>
+                        </w:txbxContent>
+                      </wps:txbx>
+                      <wps:bodyPr rot="0" spcFirstLastPara="0" vertOverflow="overflow" horzOverflow="overflow" vert="horz" wrap="square" lIns="91440" tIns="45720" rIns="91440" bIns="45720" numCol="1" spcCol="0" rtlCol="0" fromWordArt="0" anchor="ctr" anchorCtr="0" forceAA="0" compatLnSpc="1">
+                        <a:prstTxWarp prst="textNoShape">
+                          <a:avLst/>
+                        </a:prstTxWarp>
+                        <a:noAutofit/>
+                      </wps:bodyPr>
+                    </wps:wsp>
+                  </a:graphicData>
+                </a:graphic>
+                <wp14:sizeRelH relativeFrom="margin">
+                  <wp14:pctWidth>0</wp14:pctWidth>
+                </wp14:sizeRelH>
+                <wp14:sizeRelV relativeFrom="margin">
+                  <wp14:pctHeight>0</wp14:pctHeight>
+                </wp14:sizeRelV>
+              </wp:anchor>
+            </w:drawing>
+          </mc:Choice>
+          <mc:Fallback>
+            <w:pict>
+              <v:rect w14:anchorId="10F56CC6" id="Rectangle 101" o:spid="_x0000_s1077" style="position:absolute;margin-left:53.65pt;margin-top:.4pt;width:104.85pt;height:46.6pt;z-index:251811840;visibility:visible;mso-wrap-style:square;mso-width-percent:0;mso-height-percent:0;mso-wrap-distance-left:9pt;mso-wrap-distance-top:0;mso-wrap-distance-right:9pt;mso-wrap-distance-bottom:0;mso-position-horizontal:right;mso-position-horizontal-relative:margin;mso-position-vertical:absolute;mso-position-vertical-relative:text;mso-width-percent:0;mso-height-percent:0;mso-width-relative:margin;mso-height-relative:margin;v-text-anchor:middle" o:gfxdata="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" fillcolor="#70ad47 [3209]" strokecolor="#375623 [1609]" strokeweight="1pt">
+                <v:textbox>
+                  <w:txbxContent>
+                    <w:p>
+                      <w:pPr>
+                        <w:jc w:val="center"/>
+                      </w:pPr>
+                      <w:r>
+                        <w:t>Illustrator Slate</w:t>
+                      </w:r>
+                    </w:p>
+                  </w:txbxContent>
+                </v:textbox>
+                <w10:wrap anchorx="margin"/>
+              </v:rect>
+            </w:pict>
+          </mc:Fallback>
+        </mc:AlternateContent>
+      </w:r>
+    </w:p>
+    <w:p/>
+    <w:p>
+      <w:r>
+        <w:rPr>
+          <w:noProof/>
+        </w:rPr>
+        <mc:AlternateContent>
+          <mc:Choice Requires="wps">
+            <w:drawing>
+              <wp:anchor distT="0" distB="0" distL="114300" distR="114300" simplePos="0" relativeHeight="251788288" behindDoc="0" locked="0" layoutInCell="1" allowOverlap="1" wp14:anchorId="7BBB4436" wp14:editId="5A34B2CB">
+                <wp:simplePos x="0" y="0"/>
+                <wp:positionH relativeFrom="column">
+                  <wp:posOffset>4849978</wp:posOffset>
+                </wp:positionH>
+                <wp:positionV relativeFrom="paragraph">
+                  <wp:posOffset>107036</wp:posOffset>
+                </wp:positionV>
+                <wp:extent cx="475208" cy="453009"/>
+                <wp:effectExtent l="0" t="0" r="77470" b="61595"/>
+                <wp:wrapNone/>
+                <wp:docPr id="89" name="Straight Arrow Connector 89"/>
+                <wp:cNvGraphicFramePr/>
+                <a:graphic xmlns:a="http://schemas.openxmlformats.org/drawingml/2006/main">
+                  <a:graphicData uri="http://schemas.microsoft.com/office/word/2010/wordprocessingShape">
+                    <wps:wsp>
+                      <wps:cNvCnPr/>
+                      <wps:spPr>
+                        <a:xfrm>
+                          <a:off x="0" y="0"/>
+                          <a:ext cx="475208" cy="453009"/>
+                        </a:xfrm>
+                        <a:prstGeom prst="straightConnector1">
+                          <a:avLst/>
+                        </a:prstGeom>
+                        <a:ln>
+                          <a:tailEnd type="triangle"/>
+                        </a:ln>
+                      </wps:spPr>
+                      <wps:style>
+                        <a:lnRef idx="1">
+                          <a:schemeClr val="dk1"/>
+                        </a:lnRef>
+                        <a:fillRef idx="0">
+                          <a:schemeClr val="dk1"/>
+                        </a:fillRef>
+                        <a:effectRef idx="0">
+                          <a:schemeClr val="dk1"/>
+                        </a:effectRef>
+                        <a:fontRef idx="minor">
+                          <a:schemeClr val="tx1"/>
+                        </a:fontRef>
+                      </wps:style>
+                      <wps:bodyPr/>
+                    </wps:wsp>
+                  </a:graphicData>
+                </a:graphic>
+                <wp14:sizeRelH relativeFrom="margin">
+                  <wp14:pctWidth>0</wp14:pctWidth>
+                </wp14:sizeRelH>
+                <wp14:sizeRelV relativeFrom="margin">
+                  <wp14:pctHeight>0</wp14:pctHeight>
+                </wp14:sizeRelV>
+              </wp:anchor>
+            </w:drawing>
+          </mc:Choice>
+          <mc:Fallback>
+            <w:pict>
+              <v:shape w14:anchorId="21CBE844" id="Straight Arrow Connector 89" o:spid="_x0000_s1026" type="#_x0000_t32" style="position:absolute;margin-left:381.9pt;margin-top:8.45pt;width:37.4pt;height:35.65pt;z-index:251788288;visibility:visible;mso-wrap-style:square;mso-width-percent:0;mso-height-percent:0;mso-wrap-distance-left:9pt;mso-wrap-distance-top:0;mso-wrap-distance-right:9pt;mso-wrap-distance-bottom:0;mso-position-horizontal:absolute;mso-position-horizontal-relative:text;mso-position-vertical:absolute;mso-position-vertical-relative:text;mso-width-percent:0;mso-height-percent:0;mso-width-relative:margin;mso-height-relative:margin" o:gfxdata="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" strokecolor="black [3200]" strokeweight=".5pt">
+                <v:stroke endarrow="block" joinstyle="miter"/>
+              </v:shape>
+            </w:pict>
+          </mc:Fallback>
+        </mc:AlternateContent>
+      </w:r>
+      <w:r>
+        <w:rPr>
+          <w:noProof/>
+        </w:rPr>
+        <mc:AlternateContent>
+          <mc:Choice Requires="wps">
+            <w:drawing>
+              <wp:anchor distT="0" distB="0" distL="114300" distR="114300" simplePos="0" relativeHeight="251786240" behindDoc="0" locked="0" layoutInCell="1" allowOverlap="1" wp14:anchorId="7BBB4436" wp14:editId="5A34B2CB">
+                <wp:simplePos x="0" y="0"/>
+                <wp:positionH relativeFrom="column">
+                  <wp:posOffset>3116276</wp:posOffset>
+                </wp:positionH>
+                <wp:positionV relativeFrom="paragraph">
+                  <wp:posOffset>128980</wp:posOffset>
+                </wp:positionV>
+                <wp:extent cx="52400" cy="424079"/>
+                <wp:effectExtent l="19050" t="0" r="62230" b="52705"/>
+                <wp:wrapNone/>
+                <wp:docPr id="88" name="Straight Arrow Connector 88"/>
+                <wp:cNvGraphicFramePr/>
+                <a:graphic xmlns:a="http://schemas.openxmlformats.org/drawingml/2006/main">
+                  <a:graphicData uri="http://schemas.microsoft.com/office/word/2010/wordprocessingShape">
+                    <wps:wsp>
+                      <wps:cNvCnPr/>
+                      <wps:spPr>
+                        <a:xfrm>
+                          <a:off x="0" y="0"/>
+                          <a:ext cx="52400" cy="424079"/>
+                        </a:xfrm>
+                        <a:prstGeom prst="straightConnector1">
+                          <a:avLst/>
+                        </a:prstGeom>
+                        <a:ln>
+                          <a:tailEnd type="triangle"/>
+                        </a:ln>
+                      </wps:spPr>
+                      <wps:style>
+                        <a:lnRef idx="1">
+                          <a:schemeClr val="dk1"/>
+                        </a:lnRef>
+                        <a:fillRef idx="0">
+                          <a:schemeClr val="dk1"/>
+                        </a:fillRef>
+                        <a:effectRef idx="0">
+                          <a:schemeClr val="dk1"/>
+                        </a:effectRef>
+                        <a:fontRef idx="minor">
+                          <a:schemeClr val="tx1"/>
+                        </a:fontRef>
+                      </wps:style>
+                      <wps:bodyPr/>
+                    </wps:wsp>
+                  </a:graphicData>
+                </a:graphic>
+                <wp14:sizeRelH relativeFrom="margin">
+                  <wp14:pctWidth>0</wp14:pctWidth>
+                </wp14:sizeRelH>
+                <wp14:sizeRelV relativeFrom="margin">
+                  <wp14:pctHeight>0</wp14:pctHeight>
+                </wp14:sizeRelV>
+              </wp:anchor>
+            </w:drawing>
+          </mc:Choice>
+          <mc:Fallback>
+            <w:pict>
+              <v:shape w14:anchorId="48AC67B4" id="Straight Arrow Connector 88" o:spid="_x0000_s1026" type="#_x0000_t32" style="position:absolute;margin-left:245.4pt;margin-top:10.15pt;width:4.15pt;height:33.4pt;z-index:251786240;visibility:visible;mso-wrap-style:square;mso-width-percent:0;mso-height-percent:0;mso-wrap-distance-left:9pt;mso-wrap-distance-top:0;mso-wrap-distance-right:9pt;mso-wrap-distance-bottom:0;mso-position-horizontal:absolute;mso-position-horizontal-relative:text;mso-position-vertical:absolute;mso-position-vertical-relative:text;mso-width-percent:0;mso-height-percent:0;mso-width-relative:margin;mso-height-relative:margin" o:gfxdata="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" strokecolor="black [3200]" strokeweight=".5pt">
+                <v:stroke endarrow="block" joinstyle="miter"/>
+              </v:shape>
+            </w:pict>
+          </mc:Fallback>
+        </mc:AlternateContent>
+      </w:r>
+      <w:r>
+        <w:rPr>
+          <w:noProof/>
+        </w:rPr>
+        <mc:AlternateContent>
+          <mc:Choice Requires="wps">
+            <w:drawing>
+              <wp:anchor distT="0" distB="0" distL="114300" distR="114300" simplePos="0" relativeHeight="251784192" behindDoc="0" locked="0" layoutInCell="1" allowOverlap="1">
+                <wp:simplePos x="0" y="0"/>
+                <wp:positionH relativeFrom="column">
+                  <wp:posOffset>1133855</wp:posOffset>
+                </wp:positionH>
+                <wp:positionV relativeFrom="paragraph">
+                  <wp:posOffset>128980</wp:posOffset>
+                </wp:positionV>
+                <wp:extent cx="519379" cy="424079"/>
+                <wp:effectExtent l="38100" t="0" r="33655" b="52705"/>
+                <wp:wrapNone/>
+                <wp:docPr id="87" name="Straight Arrow Connector 87"/>
+                <wp:cNvGraphicFramePr/>
+                <a:graphic xmlns:a="http://schemas.openxmlformats.org/drawingml/2006/main">
+                  <a:graphicData uri="http://schemas.microsoft.com/office/word/2010/wordprocessingShape">
+                    <wps:wsp>
+                      <wps:cNvCnPr/>
+                      <wps:spPr>
+                        <a:xfrm flipH="1">
+                          <a:off x="0" y="0"/>
+                          <a:ext cx="519379" cy="424079"/>
+                        </a:xfrm>
+                        <a:prstGeom prst="straightConnector1">
+                          <a:avLst/>
+                        </a:prstGeom>
+                        <a:ln>
+                          <a:tailEnd type="triangle"/>
+                        </a:ln>
+                      </wps:spPr>
+                      <wps:style>
+                        <a:lnRef idx="1">
+                          <a:schemeClr val="dk1"/>
+                        </a:lnRef>
+                        <a:fillRef idx="0">
+                          <a:schemeClr val="dk1"/>
+                        </a:fillRef>
+                        <a:effectRef idx="0">
+                          <a:schemeClr val="dk1"/>
+                        </a:effectRef>
+                        <a:fontRef idx="minor">
+                          <a:schemeClr val="tx1"/>
+                        </a:fontRef>
+                      </wps:style>
+                      <wps:bodyPr/>
+                    </wps:wsp>
+                  </a:graphicData>
+                </a:graphic>
+                <wp14:sizeRelH relativeFrom="margin">
+                  <wp14:pctWidth>0</wp14:pctWidth>
+                </wp14:sizeRelH>
+                <wp14:sizeRelV relativeFrom="margin">
+                  <wp14:pctHeight>0</wp14:pctHeight>
+                </wp14:sizeRelV>
+              </wp:anchor>
+            </w:drawing>
+          </mc:Choice>
+          <mc:Fallback>
+            <w:pict>
+              <v:shape w14:anchorId="1E2FFB83" id="Straight Arrow Connector 87" o:spid="_x0000_s1026" type="#_x0000_t32" style="position:absolute;margin-left:89.3pt;margin-top:10.15pt;width:40.9pt;height:33.4pt;flip:x;z-index:251784192;visibility:visible;mso-wrap-style:square;mso-width-percent:0;mso-height-percent:0;mso-wrap-distance-left:9pt;mso-wrap-distance-top:0;mso-wrap-distance-right:9pt;mso-wrap-distance-bottom:0;mso-position-horizontal:absolute;mso-position-horizontal-relative:text;mso-position-vertical:absolute;mso-position-vertical-relative:text;mso-width-percent:0;mso-height-percent:0;mso-width-relative:margin;mso-height-relative:margin" o:gfxdata="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" strokecolor="black [3200]" strokeweight=".5pt">
+                <v:stroke endarrow="block" joinstyle="miter"/>
+              </v:shape>
+            </w:pict>
+          </mc:Fallback>
+        </mc:AlternateContent>
+      </w:r>
+    </w:p>
+    <w:p/>
+    <w:p>
+      <w:r>
+        <w:rPr>
+          <w:noProof/>
+        </w:rPr>
+        <mc:AlternateContent>
+          <mc:Choice Requires="wps">
+            <w:drawing>
+              <wp:anchor distT="0" distB="0" distL="114300" distR="114300" simplePos="0" relativeHeight="251750400" behindDoc="0" locked="0" layoutInCell="1" allowOverlap="1" wp14:anchorId="69B68A30" wp14:editId="1AE03260">
+                <wp:simplePos x="0" y="0"/>
+                <wp:positionH relativeFrom="column">
+                  <wp:posOffset>2265757</wp:posOffset>
+                </wp:positionH>
+                <wp:positionV relativeFrom="paragraph">
+                  <wp:posOffset>2870</wp:posOffset>
+                </wp:positionV>
+                <wp:extent cx="1967789" cy="1360627"/>
+                <wp:effectExtent l="0" t="0" r="13970" b="11430"/>
+                <wp:wrapNone/>
+                <wp:docPr id="67" name="Frame 67"/>
+                <wp:cNvGraphicFramePr/>
+                <a:graphic xmlns:a="http://schemas.openxmlformats.org/drawingml/2006/main">
+                  <a:graphicData uri="http://schemas.microsoft.com/office/word/2010/wordprocessingShape">
+                    <wps:wsp>
+                      <wps:cNvSpPr/>
+                      <wps:spPr>
+                        <a:xfrm>
+                          <a:off x="0" y="0"/>
+                          <a:ext cx="1967789" cy="1360627"/>
+                        </a:xfrm>
+                        <a:prstGeom prst="frame">
+                          <a:avLst/>
+                        </a:prstGeom>
+                      </wps:spPr>
+                      <wps:style>
+                        <a:lnRef idx="2">
+                          <a:schemeClr val="accent1">
+                            <a:shade val="50000"/>
+                          </a:schemeClr>
+                        </a:lnRef>
+                        <a:fillRef idx="1">
+                          <a:schemeClr val="accent1"/>
+                        </a:fillRef>
+                        <a:effectRef idx="0">
+                          <a:schemeClr val="accent1"/>
+                        </a:effectRef>
+                        <a:fontRef idx="minor">
+                          <a:schemeClr val="lt1"/>
+                        </a:fontRef>
+                      </wps:style>
+                      <wps:txbx>
+                        <w:txbxContent>
+                          <w:p>
+                            <w:pPr>
+                              <w:jc w:val="center"/>
+                              <w:rPr>
+                                <w:color w:val="000000" w:themeColor="text1"/>
+                                <w14:shadow w14:blurRad="38100" w14:dist="19050" w14:dir="2700000" w14:sx="100000" w14:sy="100000" w14:kx="0" w14:ky="0" w14:algn="tl">
+                                  <w14:schemeClr w14:val="dk1">
+                                    <w14:alpha w14:val="60000"/>
+                                  </w14:schemeClr>
+                                </w14:shadow>
+                                <w14:textOutline w14:w="0" w14:cap="flat" w14:cmpd="sng" w14:algn="ctr">
+                                  <w14:noFill/>
+                                  <w14:prstDash w14:val="solid"/>
+                                  <w14:round/>
+                                </w14:textOutline>
+                              </w:rPr>
+                            </w:pPr>
+                            <w:r>
+                              <w:rPr>
+                                <w:color w:val="000000" w:themeColor="text1"/>
+                                <w14:shadow w14:blurRad="38100" w14:dist="19050" w14:dir="2700000" w14:sx="100000" w14:sy="100000" w14:kx="0" w14:ky="0" w14:algn="tl">
+                                  <w14:schemeClr w14:val="dk1">
+                                    <w14:alpha w14:val="60000"/>
+                                  </w14:schemeClr>
+                                </w14:shadow>
+                                <w14:textOutline w14:w="0" w14:cap="flat" w14:cmpd="sng" w14:algn="ctr">
+                                  <w14:noFill/>
+                                  <w14:prstDash w14:val="solid"/>
+                                  <w14:round/>
+                                </w14:textOutline>
+                              </w:rPr>
+                              <w:t>3D</w:t>
+                            </w:r>
+                            <w:r>
+                              <w:rPr>
+                                <w:color w:val="000000" w:themeColor="text1"/>
+                                <w14:shadow w14:blurRad="38100" w14:dist="19050" w14:dir="2700000" w14:sx="100000" w14:sy="100000" w14:kx="0" w14:ky="0" w14:algn="tl">
+                                  <w14:schemeClr w14:val="dk1">
+                                    <w14:alpha w14:val="60000"/>
+                                  </w14:schemeClr>
+                                </w14:shadow>
+                                <w14:textOutline w14:w="0" w14:cap="flat" w14:cmpd="sng" w14:algn="ctr">
+                                  <w14:noFill/>
+                                  <w14:prstDash w14:val="solid"/>
+                                  <w14:round/>
+                                </w14:textOutline>
+                              </w:rPr>
+                              <w:t xml:space="preserve"> Renderer</w:t>
+                            </w:r>
+                          </w:p>
+                        </w:txbxContent>
+                      </wps:txbx>
+                      <wps:bodyPr rot="0" spcFirstLastPara="0" vertOverflow="overflow" horzOverflow="overflow" vert="horz" wrap="square" lIns="91440" tIns="45720" rIns="91440" bIns="45720" numCol="1" spcCol="0" rtlCol="0" fromWordArt="0" anchor="ctr" anchorCtr="0" forceAA="0" compatLnSpc="1">
+                        <a:prstTxWarp prst="textNoShape">
+                          <a:avLst/>
+                        </a:prstTxWarp>
+                        <a:noAutofit/>
+                      </wps:bodyPr>
+                    </wps:wsp>
+                  </a:graphicData>
+                </a:graphic>
+              </wp:anchor>
+            </w:drawing>
+          </mc:Choice>
+          <mc:Fallback>
+            <w:pict>
+              <v:shape w14:anchorId="69B68A30" id="Frame 67" o:spid="_x0000_s1078" style="position:absolute;margin-left:178.4pt;margin-top:.25pt;width:154.95pt;height:107.15pt;z-index:251750400;visibility:visible;mso-wrap-style:square;mso-wrap-distance-left:9pt;mso-wrap-distance-top:0;mso-wrap-distance-right:9pt;mso-wrap-distance-bottom:0;mso-position-horizontal:absolute;mso-position-horizontal-relative:text;mso-position-vertical:absolute;mso-position-vertical-relative:text;v-text-anchor:middle" coordsize="1967789,1360627" o:spt="100" o:gfxdata="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" adj="-11796480,,5400" path="m,l1967789,r,1360627l,1360627,,xm170078,170078r,1020471l1797711,1190549r,-1020471l170078,170078xe" fillcolor="#5b9bd5 [3204]" strokecolor="#1f4d78 [1604]" strokeweight="1pt">
+                <v:stroke joinstyle="miter"/>
+                <v:formulas/>
+                <v:path arrowok="t" o:connecttype="custom" o:connectlocs="0,0;1967789,0;1967789,1360627;0,1360627;0,0;170078,170078;170078,1190549;1797711,1190549;1797711,170078;170078,170078" o:connectangles="0,0,0,0,0,0,0,0,0,0" textboxrect="0,0,1967789,1360627"/>
+                <v:textbox>
+                  <w:txbxContent>
+                    <w:p>
+                      <w:pPr>
+                        <w:jc w:val="center"/>
+                        <w:rPr>
+                          <w:color w:val="000000" w:themeColor="text1"/>
+                          <w14:shadow w14:blurRad="38100" w14:dist="19050" w14:dir="2700000" w14:sx="100000" w14:sy="100000" w14:kx="0" w14:ky="0" w14:algn="tl">
+                            <w14:schemeClr w14:val="dk1">
+                              <w14:alpha w14:val="60000"/>
+                            </w14:schemeClr>
+                          </w14:shadow>
+                          <w14:textOutline w14:w="0" w14:cap="flat" w14:cmpd="sng" w14:algn="ctr">
+                            <w14:noFill/>
+                            <w14:prstDash w14:val="solid"/>
+                            <w14:round/>
+                          </w14:textOutline>
+                        </w:rPr>
+                      </w:pPr>
+                      <w:r>
+                        <w:rPr>
+                          <w:color w:val="000000" w:themeColor="text1"/>
+                          <w14:shadow w14:blurRad="38100" w14:dist="19050" w14:dir="2700000" w14:sx="100000" w14:sy="100000" w14:kx="0" w14:ky="0" w14:algn="tl">
+                            <w14:schemeClr w14:val="dk1">
+                              <w14:alpha w14:val="60000"/>
+                            </w14:schemeClr>
+                          </w14:shadow>
+                          <w14:textOutline w14:w="0" w14:cap="flat" w14:cmpd="sng" w14:algn="ctr">
+                            <w14:noFill/>
+                            <w14:prstDash w14:val="solid"/>
+                            <w14:round/>
+                          </w14:textOutline>
+                        </w:rPr>
+                        <w:t>3D</w:t>
+                      </w:r>
+                      <w:r>
+                        <w:rPr>
+                          <w:color w:val="000000" w:themeColor="text1"/>
+                          <w14:shadow w14:blurRad="38100" w14:dist="19050" w14:dir="2700000" w14:sx="100000" w14:sy="100000" w14:kx="0" w14:ky="0" w14:algn="tl">
+                            <w14:schemeClr w14:val="dk1">
+                              <w14:alpha w14:val="60000"/>
+                            </w14:schemeClr>
+                          </w14:shadow>
+                          <w14:textOutline w14:w="0" w14:cap="flat" w14:cmpd="sng" w14:algn="ctr">
+                            <w14:noFill/>
+                            <w14:prstDash w14:val="solid"/>
+                            <w14:round/>
+                          </w14:textOutline>
+                        </w:rPr>
+                        <w:t xml:space="preserve"> Renderer</w:t>
+                      </w:r>
+                    </w:p>
+                  </w:txbxContent>
+                </v:textbox>
+              </v:shape>
+            </w:pict>
+          </mc:Fallback>
+        </mc:AlternateContent>
+      </w:r>
+    </w:p>
+    <w:p/>
+    <w:p>
+      <w:pPr>
+        <w:tabs>
+          <w:tab w:val="left" w:pos="1428"/>
+        </w:tabs>
+      </w:pPr>
+      <w:r>
+        <w:rPr>
+          <w:noProof/>
+        </w:rPr>
+        <mc:AlternateContent>
+          <mc:Choice Requires="wps">
+            <w:drawing>
+              <wp:anchor distT="0" distB="0" distL="114300" distR="114300" simplePos="0" relativeHeight="251805696" behindDoc="0" locked="0" layoutInCell="1" allowOverlap="1" wp14:anchorId="6F913012" wp14:editId="2FEE1063">
+                <wp:simplePos x="0" y="0"/>
+                <wp:positionH relativeFrom="column">
+                  <wp:posOffset>5429071</wp:posOffset>
+                </wp:positionH>
+                <wp:positionV relativeFrom="paragraph">
+                  <wp:posOffset>800786</wp:posOffset>
+                </wp:positionV>
+                <wp:extent cx="45719" cy="2260397"/>
+                <wp:effectExtent l="38100" t="0" r="69215" b="64135"/>
+                <wp:wrapNone/>
+                <wp:docPr id="98" name="Straight Arrow Connector 98"/>
+                <wp:cNvGraphicFramePr/>
+                <a:graphic xmlns:a="http://schemas.openxmlformats.org/drawingml/2006/main">
+                  <a:graphicData uri="http://schemas.microsoft.com/office/word/2010/wordprocessingShape">
+                    <wps:wsp>
+                      <wps:cNvCnPr/>
+                      <wps:spPr>
+                        <a:xfrm>
+                          <a:off x="0" y="0"/>
+                          <a:ext cx="45719" cy="2260397"/>
+                        </a:xfrm>
+                        <a:prstGeom prst="straightConnector1">
+                          <a:avLst/>
+                        </a:prstGeom>
+                        <a:ln>
+                          <a:tailEnd type="triangle"/>
+                        </a:ln>
+                      </wps:spPr>
+                      <wps:style>
+                        <a:lnRef idx="1">
+                          <a:schemeClr val="accent6"/>
+                        </a:lnRef>
+                        <a:fillRef idx="0">
+                          <a:schemeClr val="accent6"/>
+                        </a:fillRef>
+                        <a:effectRef idx="0">
+                          <a:schemeClr val="accent6"/>
+                        </a:effectRef>
+                        <a:fontRef idx="minor">
+                          <a:schemeClr val="tx1"/>
+                        </a:fontRef>
+                      </wps:style>
+                      <wps:bodyPr/>
+                    </wps:wsp>
+                  </a:graphicData>
+                </a:graphic>
+                <wp14:sizeRelH relativeFrom="margin">
+                  <wp14:pctWidth>0</wp14:pctWidth>
+                </wp14:sizeRelH>
+                <wp14:sizeRelV relativeFrom="margin">
+                  <wp14:pctHeight>0</wp14:pctHeight>
+                </wp14:sizeRelV>
+              </wp:anchor>
+            </w:drawing>
+          </mc:Choice>
+          <mc:Fallback>
+            <w:pict>
+              <v:shape w14:anchorId="4FA4A396" id="Straight Arrow Connector 98" o:spid="_x0000_s1026" type="#_x0000_t32" style="position:absolute;margin-left:427.5pt;margin-top:63.05pt;width:3.6pt;height:178pt;z-index:251805696;visibility:visible;mso-wrap-style:square;mso-width-percent:0;mso-height-percent:0;mso-wrap-distance-left:9pt;mso-wrap-distance-top:0;mso-wrap-distance-right:9pt;mso-wrap-distance-bottom:0;mso-position-horizontal:absolute;mso-position-horizontal-relative:text;mso-position-vertical:absolute;mso-position-vertical-relative:text;mso-width-percent:0;mso-height-percent:0;mso-width-relative:margin;mso-height-relative:margin" o:gfxdata="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" strokecolor="#70ad47 [3209]" strokeweight=".5pt">
+                <v:stroke endarrow="block" joinstyle="miter"/>
+              </v:shape>
+            </w:pict>
+          </mc:Fallback>
+        </mc:AlternateContent>
+      </w:r>
+      <w:r>
+        <w:rPr>
+          <w:noProof/>
+        </w:rPr>
+        <mc:AlternateContent>
+          <mc:Choice Requires="wps">
+            <w:drawing>
+              <wp:anchor distT="0" distB="0" distL="114300" distR="114300" simplePos="0" relativeHeight="251803648" behindDoc="0" locked="0" layoutInCell="1" allowOverlap="1" wp14:anchorId="6F913012" wp14:editId="2FEE1063">
+                <wp:simplePos x="0" y="0"/>
+                <wp:positionH relativeFrom="column">
+                  <wp:posOffset>3344239</wp:posOffset>
+                </wp:positionH>
+                <wp:positionV relativeFrom="paragraph">
+                  <wp:posOffset>2658847</wp:posOffset>
+                </wp:positionV>
+                <wp:extent cx="45719" cy="446227"/>
+                <wp:effectExtent l="38100" t="0" r="69215" b="49530"/>
+                <wp:wrapNone/>
+                <wp:docPr id="97" name="Straight Arrow Connector 97"/>
+                <wp:cNvGraphicFramePr/>
+                <a:graphic xmlns:a="http://schemas.openxmlformats.org/drawingml/2006/main">
+                  <a:graphicData uri="http://schemas.microsoft.com/office/word/2010/wordprocessingShape">
+                    <wps:wsp>
+                      <wps:cNvCnPr/>
+                      <wps:spPr>
+                        <a:xfrm>
+                          <a:off x="0" y="0"/>
+                          <a:ext cx="45719" cy="446227"/>
+                        </a:xfrm>
+                        <a:prstGeom prst="straightConnector1">
+                          <a:avLst/>
+                        </a:prstGeom>
+                        <a:ln>
+                          <a:tailEnd type="triangle"/>
+                        </a:ln>
+                      </wps:spPr>
+                      <wps:style>
+                        <a:lnRef idx="1">
+                          <a:schemeClr val="accent6"/>
+                        </a:lnRef>
+                        <a:fillRef idx="0">
+                          <a:schemeClr val="accent6"/>
+                        </a:fillRef>
+                        <a:effectRef idx="0">
+                          <a:schemeClr val="accent6"/>
+                        </a:effectRef>
+                        <a:fontRef idx="minor">
+                          <a:schemeClr val="tx1"/>
+                        </a:fontRef>
+                      </wps:style>
+                      <wps:bodyPr/>
+                    </wps:wsp>
+                  </a:graphicData>
+                </a:graphic>
+                <wp14:sizeRelH relativeFrom="margin">
+                  <wp14:pctWidth>0</wp14:pctWidth>
+                </wp14:sizeRelH>
+                <wp14:sizeRelV relativeFrom="margin">
+                  <wp14:pctHeight>0</wp14:pctHeight>
+                </wp14:sizeRelV>
+              </wp:anchor>
+            </w:drawing>
+          </mc:Choice>
+          <mc:Fallback>
+            <w:pict>
+              <v:shape w14:anchorId="191CC764" id="Straight Arrow Connector 97" o:spid="_x0000_s1026" type="#_x0000_t32" style="position:absolute;margin-left:263.35pt;margin-top:209.35pt;width:3.6pt;height:35.15pt;z-index:251803648;visibility:visible;mso-wrap-style:square;mso-width-percent:0;mso-height-percent:0;mso-wrap-distance-left:9pt;mso-wrap-distance-top:0;mso-wrap-distance-right:9pt;mso-wrap-distance-bottom:0;mso-position-horizontal:absolute;mso-position-horizontal-relative:text;mso-position-vertical:absolute;mso-position-vertical-relative:text;mso-width-percent:0;mso-height-percent:0;mso-width-relative:margin;mso-height-relative:margin" o:gfxdata="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" strokecolor="#70ad47 [3209]" strokeweight=".5pt">
+                <v:stroke endarrow="block" joinstyle="miter"/>
+              </v:shape>
+            </w:pict>
+          </mc:Fallback>
+        </mc:AlternateContent>
+      </w:r>
+      <w:r>
+        <w:rPr>
+          <w:noProof/>
+        </w:rPr>
+        <mc:AlternateContent>
+          <mc:Choice Requires="wps">
+            <w:drawing>
+              <wp:anchor distT="0" distB="0" distL="114300" distR="114300" simplePos="0" relativeHeight="251801600" behindDoc="0" locked="0" layoutInCell="1" allowOverlap="1" wp14:anchorId="4850D218" wp14:editId="5F98D07D">
+                <wp:simplePos x="0" y="0"/>
+                <wp:positionH relativeFrom="column">
+                  <wp:posOffset>934518</wp:posOffset>
+                </wp:positionH>
+                <wp:positionV relativeFrom="paragraph">
+                  <wp:posOffset>2666161</wp:posOffset>
+                </wp:positionV>
+                <wp:extent cx="45719" cy="409651"/>
+                <wp:effectExtent l="38100" t="0" r="50165" b="47625"/>
+                <wp:wrapNone/>
+                <wp:docPr id="96" name="Straight Arrow Connector 96"/>
+                <wp:cNvGraphicFramePr/>
+                <a:graphic xmlns:a="http://schemas.openxmlformats.org/drawingml/2006/main">
+                  <a:graphicData uri="http://schemas.microsoft.com/office/word/2010/wordprocessingShape">
+                    <wps:wsp>
+                      <wps:cNvCnPr/>
+                      <wps:spPr>
+                        <a:xfrm flipH="1">
+                          <a:off x="0" y="0"/>
+                          <a:ext cx="45719" cy="409651"/>
+                        </a:xfrm>
+                        <a:prstGeom prst="straightConnector1">
+                          <a:avLst/>
+                        </a:prstGeom>
+                        <a:ln>
+                          <a:tailEnd type="triangle"/>
+                        </a:ln>
+                      </wps:spPr>
+                      <wps:style>
+                        <a:lnRef idx="1">
+                          <a:schemeClr val="accent6"/>
+                        </a:lnRef>
+                        <a:fillRef idx="0">
+                          <a:schemeClr val="accent6"/>
+                        </a:fillRef>
+                        <a:effectRef idx="0">
+                          <a:schemeClr val="accent6"/>
+                        </a:effectRef>
+                        <a:fontRef idx="minor">
+                          <a:schemeClr val="tx1"/>
+                        </a:fontRef>
+                      </wps:style>
+                      <wps:bodyPr/>
+                    </wps:wsp>
+                  </a:graphicData>
+                </a:graphic>
+                <wp14:sizeRelH relativeFrom="margin">
+                  <wp14:pctWidth>0</wp14:pctWidth>
+                </wp14:sizeRelH>
+                <wp14:sizeRelV relativeFrom="margin">
+                  <wp14:pctHeight>0</wp14:pctHeight>
+                </wp14:sizeRelV>
+              </wp:anchor>
+            </w:drawing>
+          </mc:Choice>
+          <mc:Fallback>
+            <w:pict>
+              <v:shape w14:anchorId="13ECB44A" id="Straight Arrow Connector 96" o:spid="_x0000_s1026" type="#_x0000_t32" style="position:absolute;margin-left:73.6pt;margin-top:209.95pt;width:3.6pt;height:32.25pt;flip:x;z-index:251801600;visibility:visible;mso-wrap-style:square;mso-width-percent:0;mso-height-percent:0;mso-wrap-distance-left:9pt;mso-wrap-distance-top:0;mso-wrap-distance-right:9pt;mso-wrap-distance-bottom:0;mso-position-horizontal:absolute;mso-position-horizontal-relative:text;mso-position-vertical:absolute;mso-position-vertical-relative:text;mso-width-percent:0;mso-height-percent:0;mso-width-relative:margin;mso-height-relative:margin" o:gfxdata="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" strokecolor="#70ad47 [3209]" strokeweight=".5pt">
+                <v:stroke endarrow="block" joinstyle="miter"/>
+              </v:shape>
+            </w:pict>
+          </mc:Fallback>
+        </mc:AlternateContent>
+      </w:r>
+      <w:r>
+        <w:rPr>
+          <w:noProof/>
+        </w:rPr>
+        <mc:AlternateContent>
+          <mc:Choice Requires="wps">
+            <w:drawing>
+              <wp:anchor distT="0" distB="0" distL="114300" distR="114300" simplePos="0" relativeHeight="251797504" behindDoc="0" locked="0" layoutInCell="1" allowOverlap="1" wp14:anchorId="56D5AE02" wp14:editId="5E8153DF">
+                <wp:simplePos x="0" y="0"/>
+                <wp:positionH relativeFrom="column">
+                  <wp:posOffset>2257755</wp:posOffset>
+                </wp:positionH>
+                <wp:positionV relativeFrom="paragraph">
+                  <wp:posOffset>3871494</wp:posOffset>
+                </wp:positionV>
+                <wp:extent cx="2011680" cy="541325"/>
+                <wp:effectExtent l="0" t="0" r="26670" b="11430"/>
+                <wp:wrapNone/>
+                <wp:docPr id="94" name="Rounded Rectangle 94"/>
+                <wp:cNvGraphicFramePr/>
+                <a:graphic xmlns:a="http://schemas.openxmlformats.org/drawingml/2006/main">
+                  <a:graphicData uri="http://schemas.microsoft.com/office/word/2010/wordprocessingShape">
+                    <wps:wsp>
+                      <wps:cNvSpPr/>
+                      <wps:spPr>
+                        <a:xfrm>
+                          <a:off x="0" y="0"/>
+                          <a:ext cx="2011680" cy="541325"/>
+                        </a:xfrm>
+                        <a:prstGeom prst="roundRect">
+                          <a:avLst/>
+                        </a:prstGeom>
+                      </wps:spPr>
+                      <wps:style>
+                        <a:lnRef idx="2">
+                          <a:schemeClr val="accent3">
+                            <a:shade val="50000"/>
+                          </a:schemeClr>
+                        </a:lnRef>
+                        <a:fillRef idx="1">
+                          <a:schemeClr val="accent3"/>
+                        </a:fillRef>
+                        <a:effectRef idx="0">
+                          <a:schemeClr val="accent3"/>
+                        </a:effectRef>
+                        <a:fontRef idx="minor">
+                          <a:schemeClr val="lt1"/>
+                        </a:fontRef>
+                      </wps:style>
+                      <wps:txbx>
+                        <w:txbxContent>
+                          <w:p>
+                            <w:pPr>
+                              <w:jc w:val="center"/>
+                            </w:pPr>
+                            <w:r>
+                              <w:t>V3D Driver</w:t>
+                            </w:r>
+                          </w:p>
+                        </w:txbxContent>
+                      </wps:txbx>
+                      <wps:bodyPr rot="0" spcFirstLastPara="0" vertOverflow="overflow" horzOverflow="overflow" vert="horz" wrap="square" lIns="91440" tIns="45720" rIns="91440" bIns="45720" numCol="1" spcCol="0" rtlCol="0" fromWordArt="0" anchor="ctr" anchorCtr="0" forceAA="0" compatLnSpc="1">
+                        <a:prstTxWarp prst="textNoShape">
+                          <a:avLst/>
+                        </a:prstTxWarp>
+                        <a:noAutofit/>
+                      </wps:bodyPr>
+                    </wps:wsp>
+                  </a:graphicData>
+                </a:graphic>
+              </wp:anchor>
+            </w:drawing>
+          </mc:Choice>
+          <mc:Fallback>
+            <w:pict>
+              <v:roundrect w14:anchorId="56D5AE02" id="Rounded Rectangle 94" o:spid="_x0000_s1079" style="position:absolute;margin-left:177.8pt;margin-top:304.85pt;width:158.4pt;height:42.6pt;z-index:251797504;visibility:visible;mso-wrap-style:square;mso-wrap-distance-left:9pt;mso-wrap-distance-top:0;mso-wrap-distance-right:9pt;mso-wrap-distance-bottom:0;mso-position-horizontal:absolute;mso-position-horizontal-relative:text;mso-position-vertical:absolute;mso-position-vertical-relative:text;v-text-anchor:middle" arcsize="10923f" o:gfxdata="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" fillcolor="#a5a5a5 [3206]" strokecolor="#525252 [1606]" strokeweight="1pt">
+                <v:stroke joinstyle="miter"/>
+                <v:textbox>
+                  <w:txbxContent>
+                    <w:p>
+                      <w:pPr>
+                        <w:jc w:val="center"/>
+                      </w:pPr>
+                      <w:r>
+                        <w:t>V3D Driver</w:t>
+                      </w:r>
+                    </w:p>
+                  </w:txbxContent>
+                </v:textbox>
+              </v:roundrect>
+            </w:pict>
+          </mc:Fallback>
+        </mc:AlternateContent>
+      </w:r>
+      <w:r>
+        <w:rPr>
+          <w:noProof/>
+        </w:rPr>
+        <mc:AlternateContent>
+          <mc:Choice Requires="wps">
+            <w:drawing>
+              <wp:anchor distT="0" distB="0" distL="114300" distR="114300" simplePos="0" relativeHeight="251799552" behindDoc="0" locked="0" layoutInCell="1" allowOverlap="1" wp14:anchorId="56D5AE02" wp14:editId="5E8153DF">
+                <wp:simplePos x="0" y="0"/>
+                <wp:positionH relativeFrom="column">
+                  <wp:posOffset>4526788</wp:posOffset>
+                </wp:positionH>
+                <wp:positionV relativeFrom="paragraph">
+                  <wp:posOffset>3908120</wp:posOffset>
+                </wp:positionV>
+                <wp:extent cx="2011680" cy="541325"/>
+                <wp:effectExtent l="0" t="0" r="26670" b="11430"/>
+                <wp:wrapNone/>
+                <wp:docPr id="95" name="Rounded Rectangle 95"/>
+                <wp:cNvGraphicFramePr/>
+                <a:graphic xmlns:a="http://schemas.openxmlformats.org/drawingml/2006/main">
+                  <a:graphicData uri="http://schemas.microsoft.com/office/word/2010/wordprocessingShape">
+                    <wps:wsp>
+                      <wps:cNvSpPr/>
+                      <wps:spPr>
+                        <a:xfrm>
+                          <a:off x="0" y="0"/>
+                          <a:ext cx="2011680" cy="541325"/>
+                        </a:xfrm>
+                        <a:prstGeom prst="roundRect">
+                          <a:avLst/>
+                        </a:prstGeom>
+                      </wps:spPr>
+                      <wps:style>
+                        <a:lnRef idx="2">
+                          <a:schemeClr val="accent3">
+                            <a:shade val="50000"/>
+                          </a:schemeClr>
+                        </a:lnRef>
+                        <a:fillRef idx="1">
+                          <a:schemeClr val="accent3"/>
+                        </a:fillRef>
+                        <a:effectRef idx="0">
+                          <a:schemeClr val="accent3"/>
+                        </a:effectRef>
+                        <a:fontRef idx="minor">
+                          <a:schemeClr val="lt1"/>
+                        </a:fontRef>
+                      </wps:style>
+                      <wps:txbx>
+                        <w:txbxContent>
+                          <w:p>
+                            <w:pPr>
+                              <w:jc w:val="center"/>
+                            </w:pPr>
+                            <w:r>
+                              <w:t>I2C Driver</w:t>
+                            </w:r>
+                          </w:p>
+                        </w:txbxContent>
+                      </wps:txbx>
+                      <wps:bodyPr rot="0" spcFirstLastPara="0" vertOverflow="overflow" horzOverflow="overflow" vert="horz" wrap="square" lIns="91440" tIns="45720" rIns="91440" bIns="45720" numCol="1" spcCol="0" rtlCol="0" fromWordArt="0" anchor="ctr" anchorCtr="0" forceAA="0" compatLnSpc="1">
+                        <a:prstTxWarp prst="textNoShape">
+                          <a:avLst/>
+                        </a:prstTxWarp>
+                        <a:noAutofit/>
+                      </wps:bodyPr>
+                    </wps:wsp>
+                  </a:graphicData>
+                </a:graphic>
+              </wp:anchor>
+            </w:drawing>
+          </mc:Choice>
+          <mc:Fallback>
+            <w:pict>
+              <v:roundrect w14:anchorId="56D5AE02" id="Rounded Rectangle 95" o:spid="_x0000_s1080" style="position:absolute;margin-left:356.45pt;margin-top:307.75pt;width:158.4pt;height:42.6pt;z-index:251799552;visibility:visible;mso-wrap-style:square;mso-wrap-distance-left:9pt;mso-wrap-distance-top:0;mso-wrap-distance-right:9pt;mso-wrap-distance-bottom:0;mso-position-horizontal:absolute;mso-position-horizontal-relative:text;mso-position-vertical:absolute;mso-position-vertical-relative:text;v-text-anchor:middle" arcsize="10923f" o:gfxdata="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" fillcolor="#a5a5a5 [3206]" strokecolor="#525252 [1606]" strokeweight="1pt">
+                <v:stroke joinstyle="miter"/>
+                <v:textbox>
+                  <w:txbxContent>
+                    <w:p>
+                      <w:pPr>
+                        <w:jc w:val="center"/>
+                      </w:pPr>
+                      <w:r>
+                        <w:t>I2C Driver</w:t>
+                      </w:r>
+                    </w:p>
+                  </w:txbxContent>
+                </v:textbox>
+              </v:roundrect>
+            </w:pict>
+          </mc:Fallback>
+        </mc:AlternateContent>
+      </w:r>
+      <w:r>
+        <w:rPr>
+          <w:noProof/>
+        </w:rPr>
+        <mc:AlternateContent>
+          <mc:Choice Requires="wps">
+            <w:drawing>
+              <wp:anchor distT="0" distB="0" distL="114300" distR="114300" simplePos="0" relativeHeight="251795456" behindDoc="0" locked="0" layoutInCell="1" allowOverlap="1" wp14:anchorId="56D5AE02" wp14:editId="5E8153DF">
+                <wp:simplePos x="0" y="0"/>
+                <wp:positionH relativeFrom="column">
+                  <wp:posOffset>-96800</wp:posOffset>
+                </wp:positionH>
+                <wp:positionV relativeFrom="paragraph">
+                  <wp:posOffset>3871417</wp:posOffset>
+                </wp:positionV>
+                <wp:extent cx="2011680" cy="541325"/>
+                <wp:effectExtent l="0" t="0" r="26670" b="11430"/>
+                <wp:wrapNone/>
+                <wp:docPr id="93" name="Rounded Rectangle 93"/>
+                <wp:cNvGraphicFramePr/>
+                <a:graphic xmlns:a="http://schemas.openxmlformats.org/drawingml/2006/main">
+                  <a:graphicData uri="http://schemas.microsoft.com/office/word/2010/wordprocessingShape">
+                    <wps:wsp>
+                      <wps:cNvSpPr/>
+                      <wps:spPr>
+                        <a:xfrm>
+                          <a:off x="0" y="0"/>
+                          <a:ext cx="2011680" cy="541325"/>
+                        </a:xfrm>
+                        <a:prstGeom prst="roundRect">
+                          <a:avLst/>
+                        </a:prstGeom>
+                      </wps:spPr>
+                      <wps:style>
+                        <a:lnRef idx="2">
+                          <a:schemeClr val="accent3">
+                            <a:shade val="50000"/>
+                          </a:schemeClr>
+                        </a:lnRef>
+                        <a:fillRef idx="1">
+                          <a:schemeClr val="accent3"/>
+                        </a:fillRef>
+                        <a:effectRef idx="0">
+                          <a:schemeClr val="accent3"/>
+                        </a:effectRef>
+                        <a:fontRef idx="minor">
+                          <a:schemeClr val="lt1"/>
+                        </a:fontRef>
+                      </wps:style>
+                      <wps:txbx>
+                        <w:txbxContent>
+                          <w:p>
+                            <w:pPr>
+                              <w:jc w:val="center"/>
+                            </w:pPr>
+                            <w:r>
+                              <w:t>Display Driver</w:t>
+                            </w:r>
+                          </w:p>
+                        </w:txbxContent>
+                      </wps:txbx>
+                      <wps:bodyPr rot="0" spcFirstLastPara="0" vertOverflow="overflow" horzOverflow="overflow" vert="horz" wrap="square" lIns="91440" tIns="45720" rIns="91440" bIns="45720" numCol="1" spcCol="0" rtlCol="0" fromWordArt="0" anchor="ctr" anchorCtr="0" forceAA="0" compatLnSpc="1">
+                        <a:prstTxWarp prst="textNoShape">
+                          <a:avLst/>
+                        </a:prstTxWarp>
+                        <a:noAutofit/>
+                      </wps:bodyPr>
+                    </wps:wsp>
+                  </a:graphicData>
+                </a:graphic>
+              </wp:anchor>
+            </w:drawing>
+          </mc:Choice>
+          <mc:Fallback>
+            <w:pict>
+              <v:roundrect w14:anchorId="56D5AE02" id="Rounded Rectangle 93" o:spid="_x0000_s1081" style="position:absolute;margin-left:-7.6pt;margin-top:304.85pt;width:158.4pt;height:42.6pt;z-index:251795456;visibility:visible;mso-wrap-style:square;mso-wrap-distance-left:9pt;mso-wrap-distance-top:0;mso-wrap-distance-right:9pt;mso-wrap-distance-bottom:0;mso-position-horizontal:absolute;mso-position-horizontal-relative:text;mso-position-vertical:absolute;mso-position-vertical-relative:text;v-text-anchor:middle" arcsize="10923f" o:gfxdata="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" fillcolor="#a5a5a5 [3206]" strokecolor="#525252 [1606]" strokeweight="1pt">
+                <v:stroke joinstyle="miter"/>
+                <v:textbox>
+                  <w:txbxContent>
+                    <w:p>
+                      <w:pPr>
+                        <w:jc w:val="center"/>
+                      </w:pPr>
+                      <w:r>
+                        <w:t>Display Driver</w:t>
+                      </w:r>
+                    </w:p>
+                  </w:txbxContent>
+                </v:textbox>
+              </v:roundrect>
+            </w:pict>
+          </mc:Fallback>
+        </mc:AlternateContent>
+      </w:r>
+      <w:r>
+        <w:rPr>
+          <w:noProof/>
+        </w:rPr>
+        <mc:AlternateContent>
+          <mc:Choice Requires="wps">
+            <w:drawing>
+              <wp:anchor distT="0" distB="0" distL="114300" distR="114300" simplePos="0" relativeHeight="251793408" behindDoc="0" locked="0" layoutInCell="1" allowOverlap="1" wp14:anchorId="09E0A088" wp14:editId="097B2F91">
+                <wp:simplePos x="0" y="0"/>
+                <wp:positionH relativeFrom="column">
+                  <wp:posOffset>4550054</wp:posOffset>
+                </wp:positionH>
+                <wp:positionV relativeFrom="paragraph">
+                  <wp:posOffset>3112389</wp:posOffset>
+                </wp:positionV>
+                <wp:extent cx="1411834" cy="541325"/>
+                <wp:effectExtent l="0" t="0" r="17145" b="11430"/>
+                <wp:wrapNone/>
+                <wp:docPr id="92" name="Rounded Rectangle 92"/>
+                <wp:cNvGraphicFramePr/>
+                <a:graphic xmlns:a="http://schemas.openxmlformats.org/drawingml/2006/main">
+                  <a:graphicData uri="http://schemas.microsoft.com/office/word/2010/wordprocessingShape">
+                    <wps:wsp>
+                      <wps:cNvSpPr/>
+                      <wps:spPr>
+                        <a:xfrm>
+                          <a:off x="0" y="0"/>
+                          <a:ext cx="1411834" cy="541325"/>
+                        </a:xfrm>
+                        <a:prstGeom prst="roundRect">
+                          <a:avLst/>
+                        </a:prstGeom>
+                      </wps:spPr>
+                      <wps:style>
+                        <a:lnRef idx="2">
+                          <a:schemeClr val="dk1">
+                            <a:shade val="50000"/>
+                          </a:schemeClr>
+                        </a:lnRef>
+                        <a:fillRef idx="1">
+                          <a:schemeClr val="dk1"/>
+                        </a:fillRef>
+                        <a:effectRef idx="0">
+                          <a:schemeClr val="dk1"/>
+                        </a:effectRef>
+                        <a:fontRef idx="minor">
+                          <a:schemeClr val="lt1"/>
+                        </a:fontRef>
+                      </wps:style>
+                      <wps:txbx>
+                        <w:txbxContent>
+                          <w:p>
+                            <w:pPr>
+                              <w:jc w:val="center"/>
+                            </w:pPr>
+                            <w:proofErr w:type="spellStart"/>
+                            <w:proofErr w:type="gramStart"/>
+                            <w:r>
+                              <w:t>hoverLED</w:t>
+                            </w:r>
+                            <w:proofErr w:type="spellEnd"/>
+                            <w:proofErr w:type="gramEnd"/>
+                            <w:r>
+                              <w:t xml:space="preserve"> driver</w:t>
+                            </w:r>
+                          </w:p>
+                        </w:txbxContent>
+                      </wps:txbx>
+                      <wps:bodyPr rot="0" spcFirstLastPara="0" vertOverflow="overflow" horzOverflow="overflow" vert="horz" wrap="square" lIns="91440" tIns="45720" rIns="91440" bIns="45720" numCol="1" spcCol="0" rtlCol="0" fromWordArt="0" anchor="ctr" anchorCtr="0" forceAA="0" compatLnSpc="1">
+                        <a:prstTxWarp prst="textNoShape">
+                          <a:avLst/>
+                        </a:prstTxWarp>
+                        <a:noAutofit/>
+                      </wps:bodyPr>
+                    </wps:wsp>
+                  </a:graphicData>
+                </a:graphic>
+                <wp14:sizeRelH relativeFrom="margin">
+                  <wp14:pctWidth>0</wp14:pctWidth>
+                </wp14:sizeRelH>
+              </wp:anchor>
+            </w:drawing>
+          </mc:Choice>
+          <mc:Fallback>
+            <w:pict>
+              <v:roundrect w14:anchorId="09E0A088" id="Rounded Rectangle 92" o:spid="_x0000_s1082" style="position:absolute;margin-left:358.25pt;margin-top:245.05pt;width:111.15pt;height:42.6pt;z-index:251793408;visibility:visible;mso-wrap-style:square;mso-width-percent:0;mso-wrap-distance-left:9pt;mso-wrap-distance-top:0;mso-wrap-distance-right:9pt;mso-wrap-distance-bottom:0;mso-position-horizontal:absolute;mso-position-horizontal-relative:text;mso-position-vertical:absolute;mso-position-vertical-relative:text;mso-width-percent:0;mso-width-relative:margin;v-text-anchor:middle" arcsize="10923f" o:gfxdata="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" fillcolor="black [3200]" strokecolor="black [1600]" strokeweight="1pt">
+                <v:stroke joinstyle="miter"/>
+                <v:textbox>
+                  <w:txbxContent>
+                    <w:p>
+                      <w:pPr>
+                        <w:jc w:val="center"/>
+                      </w:pPr>
+                      <w:proofErr w:type="spellStart"/>
+                      <w:proofErr w:type="gramStart"/>
+                      <w:r>
+                        <w:t>hoverLED</w:t>
+                      </w:r>
+                      <w:proofErr w:type="spellEnd"/>
+                      <w:proofErr w:type="gramEnd"/>
+                      <w:r>
+                        <w:t xml:space="preserve"> driver</w:t>
+                      </w:r>
+                    </w:p>
+                  </w:txbxContent>
+                </v:textbox>
+              </v:roundrect>
+            </w:pict>
+          </mc:Fallback>
+        </mc:AlternateContent>
+      </w:r>
+      <w:r>
+        <mc:AlternateContent>
+          <mc:Choice Requires="wps">
+            <w:drawing>
+              <wp:anchor distT="0" distB="0" distL="114300" distR="114300" simplePos="0" relativeHeight="251780096" behindDoc="0" locked="0" layoutInCell="1" allowOverlap="1" wp14:anchorId="349C64D8" wp14:editId="6ED57108">
+                <wp:simplePos x="0" y="0"/>
+                <wp:positionH relativeFrom="column">
+                  <wp:posOffset>5859297</wp:posOffset>
+                </wp:positionH>
+                <wp:positionV relativeFrom="paragraph">
+                  <wp:posOffset>2431389</wp:posOffset>
+                </wp:positionV>
+                <wp:extent cx="950798" cy="255981"/>
+                <wp:effectExtent l="0" t="0" r="1905" b="0"/>
+                <wp:wrapNone/>
+                <wp:docPr id="84" name="Text Box 84"/>
+                <wp:cNvGraphicFramePr/>
+                <a:graphic xmlns:a="http://schemas.openxmlformats.org/drawingml/2006/main">
+                  <a:graphicData uri="http://schemas.microsoft.com/office/word/2010/wordprocessingShape">
+                    <wps:wsp>
+                      <wps:cNvSpPr txBox="1"/>
+                      <wps:spPr>
+                        <a:xfrm>
+                          <a:off x="0" y="0"/>
+                          <a:ext cx="950798" cy="255981"/>
+                        </a:xfrm>
+                        <a:prstGeom prst="rect">
+                          <a:avLst/>
+                        </a:prstGeom>
+                        <a:solidFill>
+                          <a:schemeClr val="lt1"/>
+                        </a:solidFill>
+                        <a:ln w="6350">
+                          <a:noFill/>
+                        </a:ln>
+                        <a:effectLst/>
+                      </wps:spPr>
+                      <wps:style>
+                        <a:lnRef idx="0">
+                          <a:schemeClr val="accent1"/>
+                        </a:lnRef>
+                        <a:fillRef idx="0">
+                          <a:schemeClr val="accent1"/>
+                        </a:fillRef>
+                        <a:effectRef idx="0">
+                          <a:schemeClr val="accent1"/>
+                        </a:effectRef>
+                        <a:fontRef idx="minor">
+                          <a:schemeClr val="dk1"/>
+                        </a:fontRef>
+                      </wps:style>
+                      <wps:txbx>
+                        <w:txbxContent>
+                          <w:p>
+                            <w:pPr>
+                              <w:jc w:val="center"/>
+                              <w:rPr>
+                                <w:b/>
+                                <w:i/>
+                                <w:sz w:val="16"/>
+                              </w:rPr>
+                            </w:pPr>
+                            <w:r>
+                              <w:rPr>
+                                <w:b/>
+                                <w:i/>
+                                <w:sz w:val="16"/>
+                              </w:rPr>
+                              <w:t>User Space</w:t>
+                            </w:r>
+                          </w:p>
+                        </w:txbxContent>
+                      </wps:txbx>
+                      <wps:bodyPr rot="0" spcFirstLastPara="0" vertOverflow="overflow" horzOverflow="overflow" vert="horz" wrap="square" lIns="91440" tIns="45720" rIns="91440" bIns="45720" numCol="1" spcCol="0" rtlCol="0" fromWordArt="0" anchor="t" anchorCtr="0" forceAA="0" compatLnSpc="1">
+                        <a:prstTxWarp prst="textNoShape">
+                          <a:avLst/>
+                        </a:prstTxWarp>
+                        <a:noAutofit/>
+                      </wps:bodyPr>
+                    </wps:wsp>
+                  </a:graphicData>
+                </a:graphic>
+                <wp14:sizeRelH relativeFrom="margin">
+                  <wp14:pctWidth>0</wp14:pctWidth>
+                </wp14:sizeRelH>
+                <wp14:sizeRelV relativeFrom="margin">
+                  <wp14:pctHeight>0</wp14:pctHeight>
+                </wp14:sizeRelV>
+              </wp:anchor>
+            </w:drawing>
+          </mc:Choice>
+          <mc:Fallback>
+            <w:pict>
+              <v:shape w14:anchorId="349C64D8" id="Text Box 84" o:spid="_x0000_s1083" type="#_x0000_t202" style="position:absolute;margin-left:461.35pt;margin-top:191.45pt;width:74.85pt;height:20.15pt;z-index:251780096;visibility:visible;mso-wrap-style:square;mso-width-percent:0;mso-height-percent:0;mso-wrap-distance-left:9pt;mso-wrap-distance-top:0;mso-wrap-distance-right:9pt;mso-wrap-distance-bottom:0;mso-position-horizontal:absolute;mso-position-horizontal-relative:text;mso-position-vertical:absolute;mso-position-vertical-relative:text;mso-width-percent:0;mso-height-percent:0;mso-width-relative:margin;mso-height-relative:margin;v-text-anchor:top" o:gfxdata="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" fillcolor="white [3201]" stroked="f" strokeweight=".5pt">
+                <v:textbox>
+                  <w:txbxContent>
+                    <w:p>
+                      <w:pPr>
+                        <w:jc w:val="center"/>
+                        <w:rPr>
+                          <w:b/>
+                          <w:i/>
+                          <w:sz w:val="16"/>
+                        </w:rPr>
+                      </w:pPr>
+                      <w:r>
+                        <w:rPr>
+                          <w:b/>
+                          <w:i/>
+                          <w:sz w:val="16"/>
+                        </w:rPr>
+                        <w:t>User Space</w:t>
+                      </w:r>
+                    </w:p>
+                  </w:txbxContent>
+                </v:textbox>
+              </v:shape>
+            </w:pict>
+          </mc:Fallback>
+        </mc:AlternateContent>
+      </w:r>
+      <w:r>
+        <mc:AlternateContent>
+          <mc:Choice Requires="wps">
+            <w:drawing>
+              <wp:anchor distT="0" distB="0" distL="114300" distR="114300" simplePos="0" relativeHeight="251782144" behindDoc="0" locked="0" layoutInCell="1" allowOverlap="1" wp14:anchorId="40060C94" wp14:editId="431D68C6">
+                <wp:simplePos x="0" y="0"/>
+                <wp:positionH relativeFrom="column">
+                  <wp:posOffset>5857621</wp:posOffset>
+                </wp:positionH>
+                <wp:positionV relativeFrom="paragraph">
+                  <wp:posOffset>2941930</wp:posOffset>
+                </wp:positionV>
+                <wp:extent cx="950798" cy="255981"/>
+                <wp:effectExtent l="0" t="0" r="1905" b="0"/>
+                <wp:wrapNone/>
+                <wp:docPr id="85" name="Text Box 85"/>
+                <wp:cNvGraphicFramePr/>
+                <a:graphic xmlns:a="http://schemas.openxmlformats.org/drawingml/2006/main">
+                  <a:graphicData uri="http://schemas.microsoft.com/office/word/2010/wordprocessingShape">
+                    <wps:wsp>
+                      <wps:cNvSpPr txBox="1"/>
+                      <wps:spPr>
+                        <a:xfrm>
+                          <a:off x="0" y="0"/>
+                          <a:ext cx="950798" cy="255981"/>
+                        </a:xfrm>
+                        <a:prstGeom prst="rect">
+                          <a:avLst/>
+                        </a:prstGeom>
+                        <a:solidFill>
+                          <a:schemeClr val="lt1"/>
+                        </a:solidFill>
+                        <a:ln w="6350">
+                          <a:noFill/>
+                        </a:ln>
+                        <a:effectLst/>
+                      </wps:spPr>
+                      <wps:style>
+                        <a:lnRef idx="0">
+                          <a:schemeClr val="accent1"/>
+                        </a:lnRef>
+                        <a:fillRef idx="0">
+                          <a:schemeClr val="accent1"/>
+                        </a:fillRef>
+                        <a:effectRef idx="0">
+                          <a:schemeClr val="accent1"/>
+                        </a:effectRef>
+                        <a:fontRef idx="minor">
+                          <a:schemeClr val="dk1"/>
+                        </a:fontRef>
+                      </wps:style>
+                      <wps:txbx>
+                        <w:txbxContent>
+                          <w:p>
+                            <w:pPr>
+                              <w:jc w:val="center"/>
+                              <w:rPr>
+                                <w:b/>
+                                <w:i/>
+                                <w:sz w:val="16"/>
+                              </w:rPr>
+                            </w:pPr>
+                            <w:r>
+                              <w:rPr>
+                                <w:b/>
+                                <w:i/>
+                                <w:sz w:val="16"/>
+                              </w:rPr>
+                              <w:t>Kernel</w:t>
+                            </w:r>
+                            <w:r>
+                              <w:rPr>
+                                <w:b/>
+                                <w:i/>
+                                <w:sz w:val="16"/>
+                              </w:rPr>
+                              <w:t xml:space="preserve"> Space</w:t>
+                            </w:r>
+                          </w:p>
+                        </w:txbxContent>
+                      </wps:txbx>
+                      <wps:bodyPr rot="0" spcFirstLastPara="0" vertOverflow="overflow" horzOverflow="overflow" vert="horz" wrap="square" lIns="91440" tIns="45720" rIns="91440" bIns="45720" numCol="1" spcCol="0" rtlCol="0" fromWordArt="0" anchor="t" anchorCtr="0" forceAA="0" compatLnSpc="1">
+                        <a:prstTxWarp prst="textNoShape">
+                          <a:avLst/>
+                        </a:prstTxWarp>
+                        <a:noAutofit/>
+                      </wps:bodyPr>
+                    </wps:wsp>
+                  </a:graphicData>
+                </a:graphic>
+                <wp14:sizeRelH relativeFrom="margin">
+                  <wp14:pctWidth>0</wp14:pctWidth>
+                </wp14:sizeRelH>
+                <wp14:sizeRelV relativeFrom="margin">
+                  <wp14:pctHeight>0</wp14:pctHeight>
+                </wp14:sizeRelV>
+              </wp:anchor>
+            </w:drawing>
+          </mc:Choice>
+          <mc:Fallback>
+            <w:pict>
+              <v:shape w14:anchorId="40060C94" id="Text Box 85" o:spid="_x0000_s1084" type="#_x0000_t202" style="position:absolute;margin-left:461.25pt;margin-top:231.65pt;width:74.85pt;height:20.15pt;z-index:251782144;visibility:visible;mso-wrap-style:square;mso-width-percent:0;mso-height-percent:0;mso-wrap-distance-left:9pt;mso-wrap-distance-top:0;mso-wrap-distance-right:9pt;mso-wrap-distance-bottom:0;mso-position-horizontal:absolute;mso-position-horizontal-relative:text;mso-position-vertical:absolute;mso-position-vertical-relative:text;mso-width-percent:0;mso-height-percent:0;mso-width-relative:margin;mso-height-relative:margin;v-text-anchor:top" o:gfxdata="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" fillcolor="white [3201]" stroked="f" strokeweight=".5pt">
+                <v:textbox>
+                  <w:txbxContent>
+                    <w:p>
+                      <w:pPr>
+                        <w:jc w:val="center"/>
+                        <w:rPr>
+                          <w:b/>
+                          <w:i/>
+                          <w:sz w:val="16"/>
+                        </w:rPr>
+                      </w:pPr>
+                      <w:r>
+                        <w:rPr>
+                          <w:b/>
+                          <w:i/>
+                          <w:sz w:val="16"/>
+                        </w:rPr>
+                        <w:t>Kernel</w:t>
+                      </w:r>
+                      <w:r>
+                        <w:rPr>
+                          <w:b/>
+                          <w:i/>
+                          <w:sz w:val="16"/>
+                        </w:rPr>
+                        <w:t xml:space="preserve"> Space</w:t>
+                      </w:r>
+                    </w:p>
+                  </w:txbxContent>
+                </v:textbox>
+              </v:shape>
+            </w:pict>
+          </mc:Fallback>
+        </mc:AlternateContent>
+      </w:r>
+      <w:r>
+        <w:rPr>
+          <w:noProof/>
+        </w:rPr>
+        <mc:AlternateContent>
+          <mc:Choice Requires="wps">
+            <w:drawing>
+              <wp:anchor distT="0" distB="0" distL="114300" distR="114300" simplePos="0" relativeHeight="251791360" behindDoc="0" locked="0" layoutInCell="1" allowOverlap="1" wp14:anchorId="3D607014" wp14:editId="37B881C3">
+                <wp:simplePos x="0" y="0"/>
+                <wp:positionH relativeFrom="column">
+                  <wp:posOffset>2266010</wp:posOffset>
+                </wp:positionH>
+                <wp:positionV relativeFrom="paragraph">
+                  <wp:posOffset>3110637</wp:posOffset>
+                </wp:positionV>
+                <wp:extent cx="2011680" cy="541325"/>
+                <wp:effectExtent l="0" t="0" r="26670" b="11430"/>
+                <wp:wrapNone/>
+                <wp:docPr id="91" name="Rounded Rectangle 91"/>
+                <wp:cNvGraphicFramePr/>
+                <a:graphic xmlns:a="http://schemas.openxmlformats.org/drawingml/2006/main">
+                  <a:graphicData uri="http://schemas.microsoft.com/office/word/2010/wordprocessingShape">
+                    <wps:wsp>
+                      <wps:cNvSpPr/>
+                      <wps:spPr>
+                        <a:xfrm>
+                          <a:off x="0" y="0"/>
+                          <a:ext cx="2011680" cy="541325"/>
+                        </a:xfrm>
+                        <a:prstGeom prst="roundRect">
+                          <a:avLst/>
+                        </a:prstGeom>
+                      </wps:spPr>
+                      <wps:style>
+                        <a:lnRef idx="2">
+                          <a:schemeClr val="dk1">
+                            <a:shade val="50000"/>
+                          </a:schemeClr>
+                        </a:lnRef>
+                        <a:fillRef idx="1">
+                          <a:schemeClr val="dk1"/>
+                        </a:fillRef>
+                        <a:effectRef idx="0">
+                          <a:schemeClr val="dk1"/>
+                        </a:effectRef>
+                        <a:fontRef idx="minor">
+                          <a:schemeClr val="lt1"/>
+                        </a:fontRef>
+                      </wps:style>
+                      <wps:txbx>
+                        <w:txbxContent>
+                          <w:p>
+                            <w:pPr>
+                              <w:jc w:val="center"/>
+                            </w:pPr>
+                            <w:r>
+                              <w:t>DRM Driver</w:t>
+                            </w:r>
+                          </w:p>
+                        </w:txbxContent>
+                      </wps:txbx>
+                      <wps:bodyPr rot="0" spcFirstLastPara="0" vertOverflow="overflow" horzOverflow="overflow" vert="horz" wrap="square" lIns="91440" tIns="45720" rIns="91440" bIns="45720" numCol="1" spcCol="0" rtlCol="0" fromWordArt="0" anchor="ctr" anchorCtr="0" forceAA="0" compatLnSpc="1">
+                        <a:prstTxWarp prst="textNoShape">
+                          <a:avLst/>
+                        </a:prstTxWarp>
+                        <a:noAutofit/>
+                      </wps:bodyPr>
+                    </wps:wsp>
+                  </a:graphicData>
+                </a:graphic>
+              </wp:anchor>
+            </w:drawing>
+          </mc:Choice>
+          <mc:Fallback>
+            <w:pict>
+              <v:roundrect w14:anchorId="3D607014" id="Rounded Rectangle 91" o:spid="_x0000_s1085" style="position:absolute;margin-left:178.45pt;margin-top:244.95pt;width:158.4pt;height:42.6pt;z-index:251791360;visibility:visible;mso-wrap-style:square;mso-wrap-distance-left:9pt;mso-wrap-distance-top:0;mso-wrap-distance-right:9pt;mso-wrap-distance-bottom:0;mso-position-horizontal:absolute;mso-position-horizontal-relative:text;mso-position-vertical:absolute;mso-position-vertical-relative:text;v-text-anchor:middle" arcsize="10923f" o:gfxdata="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" fillcolor="black [3200]" strokecolor="black [1600]" strokeweight="1pt">
+                <v:stroke joinstyle="miter"/>
+                <v:textbox>
+                  <w:txbxContent>
+                    <w:p>
+                      <w:pPr>
+                        <w:jc w:val="center"/>
+                      </w:pPr>
+                      <w:r>
+                        <w:t>DRM Driver</w:t>
+                      </w:r>
+                    </w:p>
+                  </w:txbxContent>
+                </v:textbox>
+              </v:roundrect>
+            </w:pict>
+          </mc:Fallback>
+        </mc:AlternateContent>
+      </w:r>
+      <w:r>
+        <w:rPr>
+          <w:noProof/>
+        </w:rPr>
+        <mc:AlternateContent>
+          <mc:Choice Requires="wps">
+            <w:drawing>
+              <wp:anchor distT="0" distB="0" distL="114300" distR="114300" simplePos="0" relativeHeight="251789312" behindDoc="0" locked="0" layoutInCell="1" allowOverlap="1">
+                <wp:simplePos x="0" y="0"/>
+                <wp:positionH relativeFrom="column">
+                  <wp:posOffset>-87782</wp:posOffset>
+                </wp:positionH>
+                <wp:positionV relativeFrom="paragraph">
+                  <wp:posOffset>3090443</wp:posOffset>
+                </wp:positionV>
+                <wp:extent cx="2011680" cy="541325"/>
+                <wp:effectExtent l="0" t="0" r="26670" b="11430"/>
+                <wp:wrapNone/>
+                <wp:docPr id="90" name="Rounded Rectangle 90"/>
+                <wp:cNvGraphicFramePr/>
+                <a:graphic xmlns:a="http://schemas.openxmlformats.org/drawingml/2006/main">
+                  <a:graphicData uri="http://schemas.microsoft.com/office/word/2010/wordprocessingShape">
+                    <wps:wsp>
+                      <wps:cNvSpPr/>
+                      <wps:spPr>
+                        <a:xfrm>
+                          <a:off x="0" y="0"/>
+                          <a:ext cx="2011680" cy="541325"/>
+                        </a:xfrm>
+                        <a:prstGeom prst="roundRect">
+                          <a:avLst/>
+                        </a:prstGeom>
+                      </wps:spPr>
+                      <wps:style>
+                        <a:lnRef idx="2">
+                          <a:schemeClr val="dk1">
+                            <a:shade val="50000"/>
+                          </a:schemeClr>
+                        </a:lnRef>
+                        <a:fillRef idx="1">
+                          <a:schemeClr val="dk1"/>
+                        </a:fillRef>
+                        <a:effectRef idx="0">
+                          <a:schemeClr val="dk1"/>
+                        </a:effectRef>
+                        <a:fontRef idx="minor">
+                          <a:schemeClr val="lt1"/>
+                        </a:fontRef>
+                      </wps:style>
+                      <wps:txbx>
+                        <w:txbxContent>
+                          <w:p>
+                            <w:pPr>
+                              <w:jc w:val="center"/>
+                            </w:pPr>
+                            <w:r>
+                              <w:t>KMS Driver</w:t>
+                            </w:r>
+                          </w:p>
+                        </w:txbxContent>
+                      </wps:txbx>
+                      <wps:bodyPr rot="0" spcFirstLastPara="0" vertOverflow="overflow" horzOverflow="overflow" vert="horz" wrap="square" lIns="91440" tIns="45720" rIns="91440" bIns="45720" numCol="1" spcCol="0" rtlCol="0" fromWordArt="0" anchor="ctr" anchorCtr="0" forceAA="0" compatLnSpc="1">
+                        <a:prstTxWarp prst="textNoShape">
+                          <a:avLst/>
+                        </a:prstTxWarp>
+                        <a:noAutofit/>
+                      </wps:bodyPr>
+                    </wps:wsp>
+                  </a:graphicData>
+                </a:graphic>
+              </wp:anchor>
+            </w:drawing>
+          </mc:Choice>
+          <mc:Fallback>
+            <w:pict>
+              <v:roundrect id="Rounded Rectangle 90" o:spid="_x0000_s1086" style="position:absolute;margin-left:-6.9pt;margin-top:243.35pt;width:158.4pt;height:42.6pt;z-index:251789312;visibility:visible;mso-wrap-style:square;mso-wrap-distance-left:9pt;mso-wrap-distance-top:0;mso-wrap-distance-right:9pt;mso-wrap-distance-bottom:0;mso-position-horizontal:absolute;mso-position-horizontal-relative:text;mso-position-vertical:absolute;mso-position-vertical-relative:text;v-text-anchor:middle" arcsize="10923f" o:gfxdata="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" fillcolor="black [3200]" strokecolor="black [1600]" strokeweight="1pt">
+                <v:stroke joinstyle="miter"/>
+                <v:textbox>
+                  <w:txbxContent>
+                    <w:p>
+                      <w:pPr>
+                        <w:jc w:val="center"/>
+                      </w:pPr>
+                      <w:r>
+                        <w:t>KMS Driver</w:t>
+                      </w:r>
+                    </w:p>
+                  </w:txbxContent>
+                </v:textbox>
+              </v:roundrect>
+            </w:pict>
+          </mc:Fallback>
+        </mc:AlternateContent>
+      </w:r>
+      <w:r>
+        <w:rPr>
+          <w:noProof/>
+        </w:rPr>
+        <mc:AlternateContent>
+          <mc:Choice Requires="wps">
+            <w:drawing>
+              <wp:anchor distT="0" distB="0" distL="114300" distR="114300" simplePos="0" relativeHeight="251778048" behindDoc="0" locked="0" layoutInCell="1" allowOverlap="1" wp14:anchorId="32CCA012" wp14:editId="6F259513">
+                <wp:simplePos x="0" y="0"/>
+                <wp:positionH relativeFrom="margin">
+                  <wp:align>left</wp:align>
+                </wp:positionH>
+                <wp:positionV relativeFrom="paragraph">
+                  <wp:posOffset>2856230</wp:posOffset>
+                </wp:positionV>
+                <wp:extent cx="6181344" cy="21946"/>
+                <wp:effectExtent l="19050" t="19050" r="29210" b="35560"/>
+                <wp:wrapNone/>
+                <wp:docPr id="83" name="Straight Connector 83"/>
+                <wp:cNvGraphicFramePr/>
+                <a:graphic xmlns:a="http://schemas.openxmlformats.org/drawingml/2006/main">
+                  <a:graphicData uri="http://schemas.microsoft.com/office/word/2010/wordprocessingShape">
+                    <wps:wsp>
+                      <wps:cNvCnPr/>
+                      <wps:spPr>
+                        <a:xfrm>
+                          <a:off x="0" y="0"/>
+                          <a:ext cx="6181344" cy="21946"/>
+                        </a:xfrm>
+                        <a:prstGeom prst="line">
+                          <a:avLst/>
+                        </a:prstGeom>
+                        <a:ln w="28575">
+                          <a:prstDash val="sysDash"/>
+                        </a:ln>
+                      </wps:spPr>
+                      <wps:style>
+                        <a:lnRef idx="1">
+                          <a:schemeClr val="accent1"/>
+                        </a:lnRef>
+                        <a:fillRef idx="0">
+                          <a:schemeClr val="accent1"/>
+                        </a:fillRef>
+                        <a:effectRef idx="0">
+                          <a:schemeClr val="accent1"/>
+                        </a:effectRef>
+                        <a:fontRef idx="minor">
+                          <a:schemeClr val="tx1"/>
+                        </a:fontRef>
+                      </wps:style>
+                      <wps:bodyPr/>
+                    </wps:wsp>
+                  </a:graphicData>
+                </a:graphic>
+                <wp14:sizeRelH relativeFrom="margin">
+                  <wp14:pctWidth>0</wp14:pctWidth>
+                </wp14:sizeRelH>
+                <wp14:sizeRelV relativeFrom="margin">
+                  <wp14:pctHeight>0</wp14:pctHeight>
+                </wp14:sizeRelV>
+              </wp:anchor>
+            </w:drawing>
+          </mc:Choice>
+          <mc:Fallback>
+            <w:pict>
+              <v:line w14:anchorId="0351976E" id="Straight Connector 83" o:spid="_x0000_s1026" style="position:absolute;z-index:251778048;visibility:visible;mso-wrap-style:square;mso-width-percent:0;mso-height-percent:0;mso-wrap-distance-left:9pt;mso-wrap-distance-top:0;mso-wrap-distance-right:9pt;mso-wrap-distance-bottom:0;mso-position-horizontal:left;mso-position-horizontal-relative:margin;mso-position-vertical:absolute;mso-position-vertical-relative:text;mso-width-percent:0;mso-height-percent:0;mso-width-relative:margin;mso-height-relative:margin" from="0,224.9pt" to="486.7pt,226.65pt" o:gfxdata="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" strokecolor="#5b9bd5 [3204]" strokeweight="2.25pt">
+                <v:stroke dashstyle="3 1" joinstyle="miter"/>
+                <w10:wrap anchorx="margin"/>
+              </v:line>
+            </w:pict>
+          </mc:Fallback>
+        </mc:AlternateContent>
+      </w:r>
+      <w:r>
+        <w:rPr>
+          <w:noProof/>
+        </w:rPr>
+        <mc:AlternateContent>
+          <mc:Choice Requires="wps">
+            <w:drawing>
+              <wp:anchor distT="0" distB="0" distL="114300" distR="114300" simplePos="0" relativeHeight="251766784" behindDoc="0" locked="0" layoutInCell="1" allowOverlap="1" wp14:anchorId="10798AAB" wp14:editId="21C98AF4">
+                <wp:simplePos x="0" y="0"/>
+                <wp:positionH relativeFrom="column">
+                  <wp:posOffset>3467404</wp:posOffset>
+                </wp:positionH>
+                <wp:positionV relativeFrom="paragraph">
+                  <wp:posOffset>793470</wp:posOffset>
+                </wp:positionV>
+                <wp:extent cx="58521" cy="746150"/>
+                <wp:effectExtent l="38100" t="38100" r="36830" b="15875"/>
+                <wp:wrapNone/>
+                <wp:docPr id="76" name="Straight Arrow Connector 76"/>
+                <wp:cNvGraphicFramePr/>
+                <a:graphic xmlns:a="http://schemas.openxmlformats.org/drawingml/2006/main">
+                  <a:graphicData uri="http://schemas.microsoft.com/office/word/2010/wordprocessingShape">
+                    <wps:wsp>
+                      <wps:cNvCnPr/>
+                      <wps:spPr>
+                        <a:xfrm flipH="1" flipV="1">
+                          <a:off x="0" y="0"/>
+                          <a:ext cx="58521" cy="746150"/>
+                        </a:xfrm>
+                        <a:prstGeom prst="straightConnector1">
+                          <a:avLst/>
+                        </a:prstGeom>
+                        <a:ln>
+                          <a:tailEnd type="triangle"/>
+                        </a:ln>
+                      </wps:spPr>
+                      <wps:style>
+                        <a:lnRef idx="1">
+                          <a:schemeClr val="accent1"/>
+                        </a:lnRef>
+                        <a:fillRef idx="0">
+                          <a:schemeClr val="accent1"/>
+                        </a:fillRef>
+                        <a:effectRef idx="0">
+                          <a:schemeClr val="accent1"/>
+                        </a:effectRef>
+                        <a:fontRef idx="minor">
+                          <a:schemeClr val="tx1"/>
+                        </a:fontRef>
+                      </wps:style>
+                      <wps:bodyPr/>
+                    </wps:wsp>
+                  </a:graphicData>
+                </a:graphic>
+                <wp14:sizeRelH relativeFrom="margin">
+                  <wp14:pctWidth>0</wp14:pctWidth>
+                </wp14:sizeRelH>
+                <wp14:sizeRelV relativeFrom="margin">
+                  <wp14:pctHeight>0</wp14:pctHeight>
+                </wp14:sizeRelV>
+              </wp:anchor>
+            </w:drawing>
+          </mc:Choice>
+          <mc:Fallback>
+            <w:pict>
+              <v:shape w14:anchorId="1293CDAD" id="Straight Arrow Connector 76" o:spid="_x0000_s1026" type="#_x0000_t32" style="position:absolute;margin-left:273pt;margin-top:62.5pt;width:4.6pt;height:58.75pt;flip:x y;z-index:251766784;visibility:visible;mso-wrap-style:square;mso-width-percent:0;mso-height-percent:0;mso-wrap-distance-left:9pt;mso-wrap-distance-top:0;mso-wrap-distance-right:9pt;mso-wrap-distance-bottom:0;mso-position-horizontal:absolute;mso-position-horizontal-relative:text;mso-position-vertical:absolute;mso-position-vertical-relative:text;mso-width-percent:0;mso-height-percent:0;mso-width-relative:margin;mso-height-relative:margin" o:gfxdata="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" strokecolor="#5b9bd5 [3204]" strokeweight=".5pt">
+                <v:stroke endarrow="block" joinstyle="miter"/>
+              </v:shape>
+            </w:pict>
+          </mc:Fallback>
+        </mc:AlternateContent>
+      </w:r>
+      <w:r>
+        <w:rPr>
+          <w:noProof/>
+        </w:rPr>
+        <mc:AlternateContent>
+          <mc:Choice Requires="wps">
+            <w:drawing>
+              <wp:anchor distT="0" distB="0" distL="114300" distR="114300" simplePos="0" relativeHeight="251763712" behindDoc="0" locked="0" layoutInCell="1" allowOverlap="1" wp14:anchorId="5546088C" wp14:editId="7AC2BBDF">
+                <wp:simplePos x="0" y="0"/>
+                <wp:positionH relativeFrom="column">
+                  <wp:posOffset>2388566</wp:posOffset>
+                </wp:positionH>
+                <wp:positionV relativeFrom="paragraph">
+                  <wp:posOffset>1557401</wp:posOffset>
+                </wp:positionV>
+                <wp:extent cx="1836115" cy="1104595"/>
+                <wp:effectExtent l="0" t="0" r="12065" b="19685"/>
+                <wp:wrapNone/>
+                <wp:docPr id="74" name="Round Single Corner Rectangle 74"/>
+                <wp:cNvGraphicFramePr/>
+                <a:graphic xmlns:a="http://schemas.openxmlformats.org/drawingml/2006/main">
+                  <a:graphicData uri="http://schemas.microsoft.com/office/word/2010/wordprocessingShape">
+                    <wps:wsp>
+                      <wps:cNvSpPr/>
+                      <wps:spPr>
+                        <a:xfrm>
+                          <a:off x="0" y="0"/>
+                          <a:ext cx="1836115" cy="1104595"/>
+                        </a:xfrm>
+                        <a:prstGeom prst="round1Rect">
+                          <a:avLst/>
+                        </a:prstGeom>
+                      </wps:spPr>
+                      <wps:style>
+                        <a:lnRef idx="2">
+                          <a:schemeClr val="accent4">
+                            <a:shade val="50000"/>
+                          </a:schemeClr>
+                        </a:lnRef>
+                        <a:fillRef idx="1">
+                          <a:schemeClr val="accent4"/>
+                        </a:fillRef>
+                        <a:effectRef idx="0">
+                          <a:schemeClr val="accent4"/>
+                        </a:effectRef>
+                        <a:fontRef idx="minor">
+                          <a:schemeClr val="lt1"/>
+                        </a:fontRef>
+                      </wps:style>
+                      <wps:txbx>
+                        <w:txbxContent>
+                          <w:p>
+                            <w:pPr>
+                              <w:jc w:val="center"/>
+                            </w:pPr>
+                            <w:r>
+                              <w:t>Mesa library</w:t>
+                            </w:r>
+                          </w:p>
+                        </w:txbxContent>
+                      </wps:txbx>
+                      <wps:bodyPr rot="0" spcFirstLastPara="0" vertOverflow="overflow" horzOverflow="overflow" vert="horz" wrap="square" lIns="91440" tIns="45720" rIns="91440" bIns="45720" numCol="1" spcCol="0" rtlCol="0" fromWordArt="0" anchor="ctr" anchorCtr="0" forceAA="0" compatLnSpc="1">
+                        <a:prstTxWarp prst="textNoShape">
+                          <a:avLst/>
+                        </a:prstTxWarp>
+                        <a:noAutofit/>
+                      </wps:bodyPr>
+                    </wps:wsp>
+                  </a:graphicData>
+                </a:graphic>
+              </wp:anchor>
+            </w:drawing>
+          </mc:Choice>
+          <mc:Fallback>
+            <w:pict>
+              <v:shape w14:anchorId="5546088C" id="Round Single Corner Rectangle 74" o:spid="_x0000_s1087" style="position:absolute;margin-left:188.1pt;margin-top:122.65pt;width:144.6pt;height:87pt;z-index:251763712;visibility:visible;mso-wrap-style:square;mso-wrap-distance-left:9pt;mso-wrap-distance-top:0;mso-wrap-distance-right:9pt;mso-wrap-distance-bottom:0;mso-position-horizontal:absolute;mso-position-horizontal-relative:text;mso-position-vertical:absolute;mso-position-vertical-relative:text;v-text-anchor:middle" coordsize="1836115,1104595" o:spt="100" o:gfxdata="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" adj="-11796480,,5400" path="m,l1652012,v101677,,184103,82426,184103,184103l1836115,1104595,,1104595,,xe" fillcolor="#ffc000 [3207]" strokecolor="#7f5f00 [1607]" strokeweight="1pt">
+                <v:stroke joinstyle="miter"/>
+                <v:formulas/>
+                <v:path arrowok="t" o:connecttype="custom" o:connectlocs="0,0;1652012,0;1836115,184103;1836115,1104595;0,1104595;0,0" o:connectangles="0,0,0,0,0,0" textboxrect="0,0,1836115,1104595"/>
+                <v:textbox>
+                  <w:txbxContent>
+                    <w:p>
+                      <w:pPr>
+                        <w:jc w:val="center"/>
+                      </w:pPr>
+                      <w:r>
+                        <w:t>Mesa library</w:t>
+                      </w:r>
+                    </w:p>
+                  </w:txbxContent>
+                </v:textbox>
+              </v:shape>
+            </w:pict>
+          </mc:Fallback>
+        </mc:AlternateContent>
+      </w:r>
+      <w:r>
+        <w:rPr>
+          <w:noProof/>
+        </w:rPr>
+        <mc:AlternateContent>
+          <mc:Choice Requires="wps">
+            <w:drawing>
+              <wp:anchor distT="0" distB="0" distL="114300" distR="114300" simplePos="0" relativeHeight="251764736" behindDoc="0" locked="0" layoutInCell="1" allowOverlap="1">
+                <wp:simplePos x="0" y="0"/>
+                <wp:positionH relativeFrom="column">
+                  <wp:posOffset>2881554</wp:posOffset>
+                </wp:positionH>
+                <wp:positionV relativeFrom="paragraph">
+                  <wp:posOffset>756895</wp:posOffset>
+                </wp:positionV>
+                <wp:extent cx="45719" cy="768096"/>
+                <wp:effectExtent l="76200" t="0" r="50165" b="51435"/>
+                <wp:wrapNone/>
+                <wp:docPr id="75" name="Straight Arrow Connector 75"/>
+                <wp:cNvGraphicFramePr/>
+                <a:graphic xmlns:a="http://schemas.openxmlformats.org/drawingml/2006/main">
+                  <a:graphicData uri="http://schemas.microsoft.com/office/word/2010/wordprocessingShape">
+                    <wps:wsp>
+                      <wps:cNvCnPr/>
+                      <wps:spPr>
+                        <a:xfrm flipH="1">
+                          <a:off x="0" y="0"/>
+                          <a:ext cx="45719" cy="768096"/>
+                        </a:xfrm>
+                        <a:prstGeom prst="straightConnector1">
+                          <a:avLst/>
+                        </a:prstGeom>
+                        <a:ln>
+                          <a:tailEnd type="triangle"/>
+                        </a:ln>
+                      </wps:spPr>
+                      <wps:style>
+                        <a:lnRef idx="1">
+                          <a:schemeClr val="accent1"/>
+                        </a:lnRef>
+                        <a:fillRef idx="0">
+                          <a:schemeClr val="accent1"/>
+                        </a:fillRef>
+                        <a:effectRef idx="0">
+                          <a:schemeClr val="accent1"/>
+                        </a:effectRef>
+                        <a:fontRef idx="minor">
+                          <a:schemeClr val="tx1"/>
+                        </a:fontRef>
+                      </wps:style>
+                      <wps:bodyPr/>
+                    </wps:wsp>
+                  </a:graphicData>
+                </a:graphic>
+                <wp14:sizeRelH relativeFrom="margin">
+                  <wp14:pctWidth>0</wp14:pctWidth>
+                </wp14:sizeRelH>
+                <wp14:sizeRelV relativeFrom="margin">
+                  <wp14:pctHeight>0</wp14:pctHeight>
+                </wp14:sizeRelV>
+              </wp:anchor>
+            </w:drawing>
+          </mc:Choice>
+          <mc:Fallback>
+            <w:pict>
+              <v:shape w14:anchorId="6C9B4BD1" id="Straight Arrow Connector 75" o:spid="_x0000_s1026" type="#_x0000_t32" style="position:absolute;margin-left:226.9pt;margin-top:59.6pt;width:3.6pt;height:60.5pt;flip:x;z-index:251764736;visibility:visible;mso-wrap-style:square;mso-width-percent:0;mso-height-percent:0;mso-wrap-distance-left:9pt;mso-wrap-distance-top:0;mso-wrap-distance-right:9pt;mso-wrap-distance-bottom:0;mso-position-horizontal:absolute;mso-position-horizontal-relative:text;mso-position-vertical:absolute;mso-position-vertical-relative:text;mso-width-percent:0;mso-height-percent:0;mso-width-relative:margin;mso-height-relative:margin" o:gfxdata="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" strokecolor="#5b9bd5 [3204]" strokeweight=".5pt">
+                <v:stroke endarrow="block" joinstyle="miter"/>
+              </v:shape>
+            </w:pict>
+          </mc:Fallback>
+        </mc:AlternateContent>
+      </w:r>
+      <w:r>
+        <w:rPr>
+          <w:noProof/>
+        </w:rPr>
+        <mc:AlternateContent>
+          <mc:Choice Requires="wps">
+            <w:drawing>
+              <wp:anchor distT="0" distB="0" distL="114300" distR="114300" simplePos="0" relativeHeight="251761664" behindDoc="0" locked="0" layoutInCell="1" allowOverlap="1">
+                <wp:simplePos x="0" y="0"/>
+                <wp:positionH relativeFrom="column">
+                  <wp:posOffset>116231</wp:posOffset>
+                </wp:positionH>
+                <wp:positionV relativeFrom="paragraph">
+                  <wp:posOffset>1581785</wp:posOffset>
+                </wp:positionV>
+                <wp:extent cx="1836115" cy="1104595"/>
+                <wp:effectExtent l="0" t="0" r="12065" b="19685"/>
+                <wp:wrapNone/>
+                <wp:docPr id="73" name="Round Single Corner Rectangle 73"/>
+                <wp:cNvGraphicFramePr/>
+                <a:graphic xmlns:a="http://schemas.openxmlformats.org/drawingml/2006/main">
+                  <a:graphicData uri="http://schemas.microsoft.com/office/word/2010/wordprocessingShape">
+                    <wps:wsp>
+                      <wps:cNvSpPr/>
+                      <wps:spPr>
+                        <a:xfrm>
+                          <a:off x="0" y="0"/>
+                          <a:ext cx="1836115" cy="1104595"/>
+                        </a:xfrm>
+                        <a:prstGeom prst="round1Rect">
+                          <a:avLst/>
+                        </a:prstGeom>
+                      </wps:spPr>
+                      <wps:style>
+                        <a:lnRef idx="2">
+                          <a:schemeClr val="accent2">
+                            <a:shade val="50000"/>
+                          </a:schemeClr>
+                        </a:lnRef>
+                        <a:fillRef idx="1">
+                          <a:schemeClr val="accent2"/>
+                        </a:fillRef>
+                        <a:effectRef idx="0">
+                          <a:schemeClr val="accent2"/>
+                        </a:effectRef>
+                        <a:fontRef idx="minor">
+                          <a:schemeClr val="lt1"/>
+                        </a:fontRef>
+                      </wps:style>
+                      <wps:txbx>
+                        <w:txbxContent>
+                          <w:p>
+                            <w:pPr>
+                              <w:jc w:val="center"/>
+                            </w:pPr>
+                            <w:r>
+                              <w:t>Weston</w:t>
+                            </w:r>
+                          </w:p>
+                        </w:txbxContent>
+                      </wps:txbx>
+                      <wps:bodyPr rot="0" spcFirstLastPara="0" vertOverflow="overflow" horzOverflow="overflow" vert="horz" wrap="square" lIns="91440" tIns="45720" rIns="91440" bIns="45720" numCol="1" spcCol="0" rtlCol="0" fromWordArt="0" anchor="ctr" anchorCtr="0" forceAA="0" compatLnSpc="1">
+                        <a:prstTxWarp prst="textNoShape">
+                          <a:avLst/>
+                        </a:prstTxWarp>
+                        <a:noAutofit/>
+                      </wps:bodyPr>
+                    </wps:wsp>
+                  </a:graphicData>
+                </a:graphic>
+              </wp:anchor>
+            </w:drawing>
+          </mc:Choice>
+          <mc:Fallback>
+            <w:pict>
+              <v:shape id="Round Single Corner Rectangle 73" o:spid="_x0000_s1088" style="position:absolute;margin-left:9.15pt;margin-top:124.55pt;width:144.6pt;height:87pt;z-index:251761664;visibility:visible;mso-wrap-style:square;mso-wrap-distance-left:9pt;mso-wrap-distance-top:0;mso-wrap-distance-right:9pt;mso-wrap-distance-bottom:0;mso-position-horizontal:absolute;mso-position-horizontal-relative:text;mso-position-vertical:absolute;mso-position-vertical-relative:text;v-text-anchor:middle" coordsize="1836115,1104595" o:spt="100" o:gfxdata="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" adj="-11796480,,5400" path="m,l1652012,v101677,,184103,82426,184103,184103l1836115,1104595,,1104595,,xe" fillcolor="#ed7d31 [3205]" strokecolor="#823b0b [1605]" strokeweight="1pt">
+                <v:stroke joinstyle="miter"/>
+                <v:formulas/>
+                <v:path arrowok="t" o:connecttype="custom" o:connectlocs="0,0;1652012,0;1836115,184103;1836115,1104595;0,1104595;0,0" o:connectangles="0,0,0,0,0,0" textboxrect="0,0,1836115,1104595"/>
+                <v:textbox>
+                  <w:txbxContent>
+                    <w:p>
+                      <w:pPr>
+                        <w:jc w:val="center"/>
+                      </w:pPr>
+                      <w:r>
+                        <w:t>Weston</w:t>
+                      </w:r>
+                    </w:p>
+                  </w:txbxContent>
+                </v:textbox>
+              </v:shape>
+            </w:pict>
+          </mc:Fallback>
+        </mc:AlternateContent>
+      </w:r>
+      <w:r>
+        <w:rPr>
+          <w:noProof/>
+        </w:rPr>
+        <mc:AlternateContent>
+          <mc:Choice Requires="wps">
+            <w:drawing>
+              <wp:anchor distT="0" distB="0" distL="114300" distR="114300" simplePos="0" relativeHeight="251776000" behindDoc="0" locked="0" layoutInCell="1" allowOverlap="1" wp14:anchorId="63C88D0A" wp14:editId="1FD792C6">
+                <wp:simplePos x="0" y="0"/>
+                <wp:positionH relativeFrom="column">
+                  <wp:posOffset>913765</wp:posOffset>
+                </wp:positionH>
+                <wp:positionV relativeFrom="paragraph">
+                  <wp:posOffset>1239698</wp:posOffset>
+                </wp:positionV>
+                <wp:extent cx="45719" cy="343814"/>
+                <wp:effectExtent l="95250" t="0" r="88265" b="56515"/>
+                <wp:wrapNone/>
+                <wp:docPr id="82" name="Straight Arrow Connector 82"/>
+                <wp:cNvGraphicFramePr/>
+                <a:graphic xmlns:a="http://schemas.openxmlformats.org/drawingml/2006/main">
+                  <a:graphicData uri="http://schemas.microsoft.com/office/word/2010/wordprocessingShape">
+                    <wps:wsp>
+                      <wps:cNvCnPr/>
+                      <wps:spPr>
+                        <a:xfrm flipH="1">
+                          <a:off x="0" y="0"/>
+                          <a:ext cx="45719" cy="343814"/>
+                        </a:xfrm>
+                        <a:prstGeom prst="straightConnector1">
+                          <a:avLst/>
+                        </a:prstGeom>
+                        <a:ln w="57150">
+                          <a:tailEnd type="triangle"/>
+                        </a:ln>
+                      </wps:spPr>
+                      <wps:style>
+                        <a:lnRef idx="1">
+                          <a:schemeClr val="accent1"/>
+                        </a:lnRef>
+                        <a:fillRef idx="0">
+                          <a:schemeClr val="accent1"/>
+                        </a:fillRef>
+                        <a:effectRef idx="0">
+                          <a:schemeClr val="accent1"/>
+                        </a:effectRef>
+                        <a:fontRef idx="minor">
+                          <a:schemeClr val="tx1"/>
+                        </a:fontRef>
+                      </wps:style>
+                      <wps:bodyPr/>
+                    </wps:wsp>
+                  </a:graphicData>
+                </a:graphic>
+                <wp14:sizeRelH relativeFrom="margin">
+                  <wp14:pctWidth>0</wp14:pctWidth>
+                </wp14:sizeRelH>
+                <wp14:sizeRelV relativeFrom="margin">
+                  <wp14:pctHeight>0</wp14:pctHeight>
+                </wp14:sizeRelV>
+              </wp:anchor>
+            </w:drawing>
+          </mc:Choice>
+          <mc:Fallback>
+            <w:pict>
+              <v:shape w14:anchorId="0127F5E4" id="Straight Arrow Connector 82" o:spid="_x0000_s1026" type="#_x0000_t32" style="position:absolute;margin-left:71.95pt;margin-top:97.6pt;width:3.6pt;height:27.05pt;flip:x;z-index:251776000;visibility:visible;mso-wrap-style:square;mso-width-percent:0;mso-height-percent:0;mso-wrap-distance-left:9pt;mso-wrap-distance-top:0;mso-wrap-distance-right:9pt;mso-wrap-distance-bottom:0;mso-position-horizontal:absolute;mso-position-horizontal-relative:text;mso-position-vertical:absolute;mso-position-vertical-relative:text;mso-width-percent:0;mso-height-percent:0;mso-width-relative:margin;mso-height-relative:margin" o:gfxdata="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" strokecolor="#5b9bd5 [3204]" strokeweight="4.5pt">
+                <v:stroke endarrow="block" joinstyle="miter"/>
+              </v:shape>
+            </w:pict>
+          </mc:Fallback>
+        </mc:AlternateContent>
+      </w:r>
+      <w:r>
+        <w:rPr>
+          <w:noProof/>
+        </w:rPr>
+        <mc:AlternateContent>
+          <mc:Choice Requires="wps">
+            <w:drawing>
+              <wp:anchor distT="0" distB="0" distL="114300" distR="114300" simplePos="0" relativeHeight="251773952" behindDoc="0" locked="0" layoutInCell="1" allowOverlap="1">
+                <wp:simplePos x="0" y="0"/>
+                <wp:positionH relativeFrom="column">
+                  <wp:posOffset>870763</wp:posOffset>
+                </wp:positionH>
+                <wp:positionV relativeFrom="paragraph">
+                  <wp:posOffset>997788</wp:posOffset>
+                </wp:positionV>
+                <wp:extent cx="175565" cy="153619"/>
+                <wp:effectExtent l="0" t="0" r="0" b="0"/>
+                <wp:wrapNone/>
+                <wp:docPr id="81" name="Plus 81"/>
+                <wp:cNvGraphicFramePr/>
+                <a:graphic xmlns:a="http://schemas.openxmlformats.org/drawingml/2006/main">
+                  <a:graphicData uri="http://schemas.microsoft.com/office/word/2010/wordprocessingShape">
+                    <wps:wsp>
+                      <wps:cNvSpPr/>
+                      <wps:spPr>
+                        <a:xfrm>
+                          <a:off x="0" y="0"/>
+                          <a:ext cx="175565" cy="153619"/>
+                        </a:xfrm>
+                        <a:prstGeom prst="mathPlus">
+                          <a:avLst/>
+                        </a:prstGeom>
+                      </wps:spPr>
+                      <wps:style>
+                        <a:lnRef idx="2">
+                          <a:schemeClr val="accent1">
+                            <a:shade val="50000"/>
+                          </a:schemeClr>
+                        </a:lnRef>
+                        <a:fillRef idx="1">
+                          <a:schemeClr val="accent1"/>
+                        </a:fillRef>
+                        <a:effectRef idx="0">
+                          <a:schemeClr val="accent1"/>
+                        </a:effectRef>
+                        <a:fontRef idx="minor">
+                          <a:schemeClr val="lt1"/>
+                        </a:fontRef>
+                      </wps:style>
+                      <wps:bodyPr rot="0" spcFirstLastPara="0" vertOverflow="overflow" horzOverflow="overflow" vert="horz" wrap="square" lIns="91440" tIns="45720" rIns="91440" bIns="45720" numCol="1" spcCol="0" rtlCol="0" fromWordArt="0" anchor="ctr" anchorCtr="0" forceAA="0" compatLnSpc="1">
+                        <a:prstTxWarp prst="textNoShape">
+                          <a:avLst/>
+                        </a:prstTxWarp>
+                        <a:noAutofit/>
+                      </wps:bodyPr>
+                    </wps:wsp>
+                  </a:graphicData>
+                </a:graphic>
+                <wp14:sizeRelH relativeFrom="margin">
+                  <wp14:pctWidth>0</wp14:pctWidth>
+                </wp14:sizeRelH>
+                <wp14:sizeRelV relativeFrom="margin">
+                  <wp14:pctHeight>0</wp14:pctHeight>
+                </wp14:sizeRelV>
+              </wp:anchor>
+            </w:drawing>
+          </mc:Choice>
+          <mc:Fallback>
+            <w:pict>
+              <v:shape w14:anchorId="6E959F91" id="Plus 81" o:spid="_x0000_s1026" style="position:absolute;margin-left:68.55pt;margin-top:78.55pt;width:13.8pt;height:12.1pt;z-index:251773952;visibility:visible;mso-wrap-style:square;mso-width-percent:0;mso-height-percent:0;mso-wrap-distance-left:9pt;mso-wrap-distance-top:0;mso-wrap-distance-right:9pt;mso-wrap-distance-bottom:0;mso-position-horizontal:absolute;mso-position-horizontal-relative:text;mso-position-vertical:absolute;mso-position-vertical-relative:text;mso-width-percent:0;mso-height-percent:0;mso-width-relative:margin;mso-height-relative:margin;v-text-anchor:middle" coordsize="175565,153619" o:gfxdata="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" path="m23271,58744r46446,l69717,20362r36131,l105848,58744r46446,l152294,94875r-46446,l105848,133257r-36131,l69717,94875r-46446,l23271,58744xe" fillcolor="#5b9bd5 [3204]" strokecolor="#1f4d78 [1604]" strokeweight="1pt">
+                <v:stroke joinstyle="miter"/>
+                <v:path arrowok="t" o:connecttype="custom" o:connectlocs="23271,58744;69717,58744;69717,20362;105848,20362;105848,58744;152294,58744;152294,94875;105848,94875;105848,133257;69717,133257;69717,94875;23271,94875;23271,58744" o:connectangles="0,0,0,0,0,0,0,0,0,0,0,0,0"/>
+              </v:shape>
+            </w:pict>
+          </mc:Fallback>
+        </mc:AlternateContent>
+      </w:r>
+      <w:r>
+        <w:rPr>
+          <w:noProof/>
+        </w:rPr>
+        <mc:AlternateContent>
+          <mc:Choice Requires="wps">
+            <w:drawing>
+              <wp:anchor distT="0" distB="0" distL="114300" distR="114300" simplePos="0" relativeHeight="251772928" behindDoc="0" locked="0" layoutInCell="1" allowOverlap="1" wp14:anchorId="7D73872F" wp14:editId="541610E1">
+                <wp:simplePos x="0" y="0"/>
+                <wp:positionH relativeFrom="leftMargin">
+                  <wp:posOffset>921714</wp:posOffset>
+                </wp:positionH>
+                <wp:positionV relativeFrom="paragraph">
+                  <wp:posOffset>471602</wp:posOffset>
+                </wp:positionV>
+                <wp:extent cx="79909" cy="636422"/>
+                <wp:effectExtent l="266700" t="19050" r="53975" b="106680"/>
+                <wp:wrapNone/>
+                <wp:docPr id="80" name="Elbow Connector 80"/>
+                <wp:cNvGraphicFramePr/>
+                <a:graphic xmlns:a="http://schemas.openxmlformats.org/drawingml/2006/main">
+                  <a:graphicData uri="http://schemas.microsoft.com/office/word/2010/wordprocessingShape">
+                    <wps:wsp>
+                      <wps:cNvCnPr/>
+                      <wps:spPr>
+                        <a:xfrm flipH="1">
+                          <a:off x="0" y="0"/>
+                          <a:ext cx="79909" cy="636422"/>
+                        </a:xfrm>
+                        <a:prstGeom prst="bentConnector3">
+                          <a:avLst>
+                            <a:gd name="adj1" fmla="val 399330"/>
+                          </a:avLst>
+                        </a:prstGeom>
+                        <a:ln w="28575">
+                          <a:prstDash val="sysDash"/>
+                          <a:tailEnd type="triangle"/>
+                        </a:ln>
+                      </wps:spPr>
+                      <wps:style>
+                        <a:lnRef idx="1">
+                          <a:schemeClr val="accent1"/>
+                        </a:lnRef>
+                        <a:fillRef idx="0">
+                          <a:schemeClr val="accent1"/>
+                        </a:fillRef>
+                        <a:effectRef idx="0">
+                          <a:schemeClr val="accent1"/>
+                        </a:effectRef>
+                        <a:fontRef idx="minor">
+                          <a:schemeClr val="tx1"/>
+                        </a:fontRef>
+                      </wps:style>
+                      <wps:bodyPr/>
+                    </wps:wsp>
+                  </a:graphicData>
+                </a:graphic>
+                <wp14:sizeRelH relativeFrom="margin">
+                  <wp14:pctWidth>0</wp14:pctWidth>
+                </wp14:sizeRelH>
+                <wp14:sizeRelV relativeFrom="margin">
+                  <wp14:pctHeight>0</wp14:pctHeight>
+                </wp14:sizeRelV>
+              </wp:anchor>
+            </w:drawing>
+          </mc:Choice>
+          <mc:Fallback>
+            <w:pict>
+              <v:shapetype w14:anchorId="50BA9EF1" id="_x0000_t34" coordsize="21600,21600" o:spt="34" o:oned="t" adj="10800" path="m,l@0,0@0,21600,21600,21600e" filled="f">
+                <v:stroke joinstyle="miter"/>
+                <v:formulas>
+                  <v:f eqn="val #0"/>
+                </v:formulas>
+                <v:path arrowok="t" fillok="f" o:connecttype="none"/>
+                <v:handles>
+                  <v:h position="#0,center"/>
+                </v:handles>
+                <o:lock v:ext="edit" shapetype="t"/>
+              </v:shapetype>
+              <v:shape id="Elbow Connector 80" o:spid="_x0000_s1026" type="#_x0000_t34" style="position:absolute;margin-left:72.6pt;margin-top:37.15pt;width:6.3pt;height:50.1pt;flip:x;z-index:251772928;visibility:visible;mso-wrap-style:square;mso-width-percent:0;mso-height-percent:0;mso-wrap-distance-left:9pt;mso-wrap-distance-top:0;mso-wrap-distance-right:9pt;mso-wrap-distance-bottom:0;mso-position-horizontal:absolute;mso-position-horizontal-relative:left-margin-area;mso-position-vertical:absolute;mso-position-vertical-relative:text;mso-width-percent:0;mso-height-percent:0;mso-width-relative:margin;mso-height-relative:margin" o:gfxdata="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" adj="86255" strokecolor="#5b9bd5 [3204]" strokeweight="2.25pt">
+                <v:stroke dashstyle="3 1" endarrow="block"/>
+                <w10:wrap anchorx="margin"/>
+              </v:shape>
+            </w:pict>
+          </mc:Fallback>
+        </mc:AlternateContent>
+      </w:r>
+      <w:r>
+        <w:rPr>
+          <w:noProof/>
+        </w:rPr>
+        <mc:AlternateContent>
+          <mc:Choice Requires="wps">
+            <w:drawing>
+              <wp:anchor distT="0" distB="0" distL="114300" distR="114300" simplePos="0" relativeHeight="251768832" behindDoc="0" locked="0" layoutInCell="1" allowOverlap="1">
+                <wp:simplePos x="0" y="0"/>
+                <wp:positionH relativeFrom="column">
+                  <wp:posOffset>1045337</wp:posOffset>
+                </wp:positionH>
+                <wp:positionV relativeFrom="paragraph">
+                  <wp:posOffset>851205</wp:posOffset>
+                </wp:positionV>
+                <wp:extent cx="760781" cy="438531"/>
+                <wp:effectExtent l="0" t="0" r="58420" b="19050"/>
+                <wp:wrapNone/>
+                <wp:docPr id="78" name="Folded Corner 78"/>
+                <wp:cNvGraphicFramePr/>
+                <a:graphic xmlns:a="http://schemas.openxmlformats.org/drawingml/2006/main">
+                  <a:graphicData uri="http://schemas.microsoft.com/office/word/2010/wordprocessingShape">
+                    <wps:wsp>
+                      <wps:cNvSpPr/>
+                      <wps:spPr>
+                        <a:xfrm>
+                          <a:off x="0" y="0"/>
+                          <a:ext cx="760781" cy="438531"/>
+                        </a:xfrm>
+                        <a:prstGeom prst="foldedCorner">
+                          <a:avLst/>
+                        </a:prstGeom>
+                        <a:noFill/>
+                      </wps:spPr>
+                      <wps:style>
+                        <a:lnRef idx="2">
+                          <a:schemeClr val="accent1">
+                            <a:shade val="50000"/>
+                          </a:schemeClr>
+                        </a:lnRef>
+                        <a:fillRef idx="1">
+                          <a:schemeClr val="accent1"/>
+                        </a:fillRef>
+                        <a:effectRef idx="0">
+                          <a:schemeClr val="accent1"/>
+                        </a:effectRef>
+                        <a:fontRef idx="minor">
+                          <a:schemeClr val="lt1"/>
+                        </a:fontRef>
+                      </wps:style>
+                      <wps:txbx>
+                        <w:txbxContent>
+                          <w:p>
+                            <w:pPr>
+                              <w:jc w:val="center"/>
+                              <w:rPr>
+                                <w:color w:val="000000" w:themeColor="text1"/>
+                                <w14:shadow w14:blurRad="38100" w14:dist="19050" w14:dir="2700000" w14:sx="100000" w14:sy="100000" w14:kx="0" w14:ky="0" w14:algn="tl">
+                                  <w14:schemeClr w14:val="dk1">
+                                    <w14:alpha w14:val="60000"/>
+                                  </w14:schemeClr>
+                                </w14:shadow>
+                                <w14:textOutline w14:w="0" w14:cap="flat" w14:cmpd="sng" w14:algn="ctr">
+                                  <w14:noFill/>
+                                  <w14:prstDash w14:val="solid"/>
+                                  <w14:round/>
+                                </w14:textOutline>
+                              </w:rPr>
+                            </w:pPr>
+                            <w:r>
+                              <w:rPr>
+                                <w:color w:val="000000" w:themeColor="text1"/>
+                                <w14:shadow w14:blurRad="38100" w14:dist="19050" w14:dir="2700000" w14:sx="100000" w14:sy="100000" w14:kx="0" w14:ky="0" w14:algn="tl">
+                                  <w14:schemeClr w14:val="dk1">
+                                    <w14:alpha w14:val="60000"/>
+                                  </w14:schemeClr>
+                                </w14:shadow>
+                                <w14:textOutline w14:w="0" w14:cap="flat" w14:cmpd="sng" w14:algn="ctr">
+                                  <w14:noFill/>
+                                  <w14:prstDash w14:val="solid"/>
+                                  <w14:round/>
+                                </w14:textOutline>
+                              </w:rPr>
+                              <w:t xml:space="preserve">G </w:t>
+                            </w:r>
+                            <w:r>
+                              <w:rPr>
+                                <w:color w:val="000000" w:themeColor="text1"/>
+                                <w14:shadow w14:blurRad="38100" w14:dist="19050" w14:dir="2700000" w14:sx="100000" w14:sy="100000" w14:kx="0" w14:ky="0" w14:algn="tl">
+                                  <w14:schemeClr w14:val="dk1">
+                                    <w14:alpha w14:val="60000"/>
+                                  </w14:schemeClr>
+                                </w14:shadow>
+                                <w14:textOutline w14:w="0" w14:cap="flat" w14:cmpd="sng" w14:algn="ctr">
+                                  <w14:noFill/>
+                                  <w14:prstDash w14:val="solid"/>
+                                  <w14:round/>
+                                </w14:textOutline>
+                              </w:rPr>
+                              <w:t>Buffer</w:t>
+                            </w:r>
+                          </w:p>
+                        </w:txbxContent>
+                      </wps:txbx>
+                      <wps:bodyPr rot="0" spcFirstLastPara="0" vertOverflow="overflow" horzOverflow="overflow" vert="horz" wrap="square" lIns="91440" tIns="45720" rIns="91440" bIns="45720" numCol="1" spcCol="0" rtlCol="0" fromWordArt="0" anchor="ctr" anchorCtr="0" forceAA="0" compatLnSpc="1">
+                        <a:prstTxWarp prst="textNoShape">
+                          <a:avLst/>
+                        </a:prstTxWarp>
+                        <a:noAutofit/>
+                      </wps:bodyPr>
+                    </wps:wsp>
+                  </a:graphicData>
+                </a:graphic>
+                <wp14:sizeRelH relativeFrom="margin">
+                  <wp14:pctWidth>0</wp14:pctWidth>
+                </wp14:sizeRelH>
+                <wp14:sizeRelV relativeFrom="margin">
+                  <wp14:pctHeight>0</wp14:pctHeight>
+                </wp14:sizeRelV>
+              </wp:anchor>
+            </w:drawing>
+          </mc:Choice>
+          <mc:Fallback>
+            <w:pict>
+              <v:shapetype id="_x0000_t65" coordsize="21600,21600" o:spt="65" adj="18900" path="m,l,21600@0,21600,21600@0,21600,xem@0,21600nfl@3@5c@7@9@11@13,21600@0e">
+                <v:formulas>
+                  <v:f eqn="val #0"/>
+                  <v:f eqn="sum 21600 0 @0"/>
+                  <v:f eqn="prod @1 8481 32768"/>
+                  <v:f eqn="sum @2 @0 0"/>
+                  <v:f eqn="prod @1 1117 32768"/>
+                  <v:f eqn="sum @4 @0 0"/>
+                  <v:f eqn="prod @1 11764 32768"/>
+                  <v:f eqn="sum @6 @0 0"/>
+                  <v:f eqn="prod @1 6144 32768"/>
+                  <v:f eqn="sum @8 @0 0"/>
+                  <v:f eqn="prod @1 20480 32768"/>
+                  <v:f eqn="sum @10 @0 0"/>
+                  <v:f eqn="prod @1 6144 32768"/>
+                  <v:f eqn="sum @12 @0 0"/>
+                </v:formulas>
+                <v:path o:extrusionok="f" gradientshapeok="t" o:connecttype="rect" textboxrect="0,0,21600,@13"/>
+                <v:handles>
+                  <v:h position="#0,bottomRight" xrange="10800,21600"/>
+                </v:handles>
+                <o:complex v:ext="view"/>
+              </v:shapetype>
+              <v:shape id="Folded Corner 78" o:spid="_x0000_s1089" type="#_x0000_t65" style="position:absolute;margin-left:82.3pt;margin-top:67pt;width:59.9pt;height:34.55pt;z-index:251768832;visibility:visible;mso-wrap-style:square;mso-width-percent:0;mso-height-percent:0;mso-wrap-distance-left:9pt;mso-wrap-distance-top:0;mso-wrap-distance-right:9pt;mso-wrap-distance-bottom:0;mso-position-horizontal:absolute;mso-position-horizontal-relative:text;mso-position-vertical:absolute;mso-position-vertical-relative:text;mso-width-percent:0;mso-height-percent:0;mso-width-relative:margin;mso-height-relative:margin;v-text-anchor:middle" o:gfxdata="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" adj="18000" filled="f" strokecolor="#1f4d78 [1604]" strokeweight="1pt">
+                <v:stroke joinstyle="miter"/>
+                <v:textbox>
+                  <w:txbxContent>
+                    <w:p>
+                      <w:pPr>
+                        <w:jc w:val="center"/>
+                        <w:rPr>
+                          <w:color w:val="000000" w:themeColor="text1"/>
+                          <w14:shadow w14:blurRad="38100" w14:dist="19050" w14:dir="2700000" w14:sx="100000" w14:sy="100000" w14:kx="0" w14:ky="0" w14:algn="tl">
+                            <w14:schemeClr w14:val="dk1">
+                              <w14:alpha w14:val="60000"/>
+                            </w14:schemeClr>
+                          </w14:shadow>
+                          <w14:textOutline w14:w="0" w14:cap="flat" w14:cmpd="sng" w14:algn="ctr">
+                            <w14:noFill/>
+                            <w14:prstDash w14:val="solid"/>
+                            <w14:round/>
+                          </w14:textOutline>
+                        </w:rPr>
+                      </w:pPr>
+                      <w:r>
+                        <w:rPr>
+                          <w:color w:val="000000" w:themeColor="text1"/>
+                          <w14:shadow w14:blurRad="38100" w14:dist="19050" w14:dir="2700000" w14:sx="100000" w14:sy="100000" w14:kx="0" w14:ky="0" w14:algn="tl">
+                            <w14:schemeClr w14:val="dk1">
+                              <w14:alpha w14:val="60000"/>
+                            </w14:schemeClr>
+                          </w14:shadow>
+                          <w14:textOutline w14:w="0" w14:cap="flat" w14:cmpd="sng" w14:algn="ctr">
+                            <w14:noFill/>
+                            <w14:prstDash w14:val="solid"/>
+                            <w14:round/>
+                          </w14:textOutline>
+                        </w:rPr>
+                        <w:t xml:space="preserve">G </w:t>
+                      </w:r>
+                      <w:r>
+                        <w:rPr>
+                          <w:color w:val="000000" w:themeColor="text1"/>
+                          <w14:shadow w14:blurRad="38100" w14:dist="19050" w14:dir="2700000" w14:sx="100000" w14:sy="100000" w14:kx="0" w14:ky="0" w14:algn="tl">
+                            <w14:schemeClr w14:val="dk1">
+                              <w14:alpha w14:val="60000"/>
+                            </w14:schemeClr>
+                          </w14:shadow>
+                          <w14:textOutline w14:w="0" w14:cap="flat" w14:cmpd="sng" w14:algn="ctr">
+                            <w14:noFill/>
+                            <w14:prstDash w14:val="solid"/>
+                            <w14:round/>
+                          </w14:textOutline>
+                        </w:rPr>
+                        <w:t>Buffer</w:t>
+                      </w:r>
+                    </w:p>
+                  </w:txbxContent>
+                </v:textbox>
+              </v:shape>
+            </w:pict>
+          </mc:Fallback>
+        </mc:AlternateContent>
+      </w:r>
+      <w:r>
+        <w:rPr>
+          <w:noProof/>
+        </w:rPr>
+        <mc:AlternateContent>
+          <mc:Choice Requires="wps">
+            <w:drawing>
+              <wp:anchor distT="0" distB="0" distL="114300" distR="114300" simplePos="0" relativeHeight="251770880" behindDoc="0" locked="0" layoutInCell="1" allowOverlap="1" wp14:anchorId="2E67FB56" wp14:editId="6621CD49">
+                <wp:simplePos x="0" y="0"/>
+                <wp:positionH relativeFrom="column">
+                  <wp:posOffset>79146</wp:posOffset>
+                </wp:positionH>
+                <wp:positionV relativeFrom="paragraph">
+                  <wp:posOffset>857935</wp:posOffset>
+                </wp:positionV>
+                <wp:extent cx="760781" cy="438531"/>
+                <wp:effectExtent l="0" t="0" r="58420" b="19050"/>
+                <wp:wrapNone/>
+                <wp:docPr id="79" name="Folded Corner 79"/>
+                <wp:cNvGraphicFramePr/>
+                <a:graphic xmlns:a="http://schemas.openxmlformats.org/drawingml/2006/main">
+                  <a:graphicData uri="http://schemas.microsoft.com/office/word/2010/wordprocessingShape">
+                    <wps:wsp>
+                      <wps:cNvSpPr/>
+                      <wps:spPr>
+                        <a:xfrm>
+                          <a:off x="0" y="0"/>
+                          <a:ext cx="760781" cy="438531"/>
+                        </a:xfrm>
+                        <a:prstGeom prst="foldedCorner">
+                          <a:avLst/>
+                        </a:prstGeom>
+                        <a:noFill/>
+                      </wps:spPr>
+                      <wps:style>
+                        <a:lnRef idx="2">
+                          <a:schemeClr val="accent1">
+                            <a:shade val="50000"/>
+                          </a:schemeClr>
+                        </a:lnRef>
+                        <a:fillRef idx="1">
+                          <a:schemeClr val="accent1"/>
+                        </a:fillRef>
+                        <a:effectRef idx="0">
+                          <a:schemeClr val="accent1"/>
+                        </a:effectRef>
+                        <a:fontRef idx="minor">
+                          <a:schemeClr val="lt1"/>
+                        </a:fontRef>
+                      </wps:style>
+                      <wps:txbx>
+                        <w:txbxContent>
+                          <w:p>
+                            <w:pPr>
+                              <w:jc w:val="center"/>
+                              <w:rPr>
+                                <w:color w:val="000000" w:themeColor="text1"/>
+                                <w14:shadow w14:blurRad="38100" w14:dist="19050" w14:dir="2700000" w14:sx="100000" w14:sy="100000" w14:kx="0" w14:ky="0" w14:algn="tl">
+                                  <w14:schemeClr w14:val="dk1">
+                                    <w14:alpha w14:val="60000"/>
+                                  </w14:schemeClr>
+                                </w14:shadow>
+                                <w14:textOutline w14:w="0" w14:cap="flat" w14:cmpd="sng" w14:algn="ctr">
+                                  <w14:noFill/>
+                                  <w14:prstDash w14:val="solid"/>
+                                  <w14:round/>
+                                </w14:textOutline>
+                              </w:rPr>
+                            </w:pPr>
+                            <w:r>
+                              <w:rPr>
+                                <w:color w:val="000000" w:themeColor="text1"/>
+                                <w14:shadow w14:blurRad="38100" w14:dist="19050" w14:dir="2700000" w14:sx="100000" w14:sy="100000" w14:kx="0" w14:ky="0" w14:algn="tl">
+                                  <w14:schemeClr w14:val="dk1">
+                                    <w14:alpha w14:val="60000"/>
+                                  </w14:schemeClr>
+                                </w14:shadow>
+                                <w14:textOutline w14:w="0" w14:cap="flat" w14:cmpd="sng" w14:algn="ctr">
+                                  <w14:noFill/>
+                                  <w14:prstDash w14:val="solid"/>
+                                  <w14:round/>
+                                </w14:textOutline>
+                              </w:rPr>
+                              <w:t>D</w:t>
+                            </w:r>
+                            <w:r>
+                              <w:rPr>
+                                <w:color w:val="000000" w:themeColor="text1"/>
+                                <w14:shadow w14:blurRad="38100" w14:dist="19050" w14:dir="2700000" w14:sx="100000" w14:sy="100000" w14:kx="0" w14:ky="0" w14:algn="tl">
+                                  <w14:schemeClr w14:val="dk1">
+                                    <w14:alpha w14:val="60000"/>
+                                  </w14:schemeClr>
+                                </w14:shadow>
+                                <w14:textOutline w14:w="0" w14:cap="flat" w14:cmpd="sng" w14:algn="ctr">
+                                  <w14:noFill/>
+                                  <w14:prstDash w14:val="solid"/>
+                                  <w14:round/>
+                                </w14:textOutline>
+                              </w:rPr>
+                              <w:t xml:space="preserve"> </w:t>
+                            </w:r>
+                            <w:r>
+                              <w:rPr>
+                                <w:color w:val="000000" w:themeColor="text1"/>
+                                <w14:shadow w14:blurRad="38100" w14:dist="19050" w14:dir="2700000" w14:sx="100000" w14:sy="100000" w14:kx="0" w14:ky="0" w14:algn="tl">
+                                  <w14:schemeClr w14:val="dk1">
+                                    <w14:alpha w14:val="60000"/>
+                                  </w14:schemeClr>
+                                </w14:shadow>
+                                <w14:textOutline w14:w="0" w14:cap="flat" w14:cmpd="sng" w14:algn="ctr">
+                                  <w14:noFill/>
+                                  <w14:prstDash w14:val="solid"/>
+                                  <w14:round/>
+                                </w14:textOutline>
+                              </w:rPr>
+                              <w:t>Buffer</w:t>
+                            </w:r>
+                          </w:p>
+                        </w:txbxContent>
+                      </wps:txbx>
+                      <wps:bodyPr rot="0" spcFirstLastPara="0" vertOverflow="overflow" horzOverflow="overflow" vert="horz" wrap="square" lIns="91440" tIns="45720" rIns="91440" bIns="45720" numCol="1" spcCol="0" rtlCol="0" fromWordArt="0" anchor="ctr" anchorCtr="0" forceAA="0" compatLnSpc="1">
+                        <a:prstTxWarp prst="textNoShape">
+                          <a:avLst/>
+                        </a:prstTxWarp>
+                        <a:noAutofit/>
+                      </wps:bodyPr>
+                    </wps:wsp>
+                  </a:graphicData>
+                </a:graphic>
+                <wp14:sizeRelH relativeFrom="margin">
+                  <wp14:pctWidth>0</wp14:pctWidth>
+                </wp14:sizeRelH>
+                <wp14:sizeRelV relativeFrom="margin">
+                  <wp14:pctHeight>0</wp14:pctHeight>
+                </wp14:sizeRelV>
+              </wp:anchor>
+            </w:drawing>
+          </mc:Choice>
+          <mc:Fallback>
+            <w:pict>
+              <v:shape w14:anchorId="2E67FB56" id="Folded Corner 79" o:spid="_x0000_s1090" type="#_x0000_t65" style="position:absolute;margin-left:6.25pt;margin-top:67.55pt;width:59.9pt;height:34.55pt;z-index:251770880;visibility:visible;mso-wrap-style:square;mso-width-percent:0;mso-height-percent:0;mso-wrap-distance-left:9pt;mso-wrap-distance-top:0;mso-wrap-distance-right:9pt;mso-wrap-distance-bottom:0;mso-position-horizontal:absolute;mso-position-horizontal-relative:text;mso-position-vertical:absolute;mso-position-vertical-relative:text;mso-width-percent:0;mso-height-percent:0;mso-width-relative:margin;mso-height-relative:margin;v-text-anchor:middle" o:gfxdata="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" adj="18000" filled="f" strokecolor="#1f4d78 [1604]" strokeweight="1pt">
+                <v:stroke joinstyle="miter"/>
+                <v:textbox>
+                  <w:txbxContent>
+                    <w:p>
+                      <w:pPr>
+                        <w:jc w:val="center"/>
+                        <w:rPr>
+                          <w:color w:val="000000" w:themeColor="text1"/>
+                          <w14:shadow w14:blurRad="38100" w14:dist="19050" w14:dir="2700000" w14:sx="100000" w14:sy="100000" w14:kx="0" w14:ky="0" w14:algn="tl">
+                            <w14:schemeClr w14:val="dk1">
+                              <w14:alpha w14:val="60000"/>
+                            </w14:schemeClr>
+                          </w14:shadow>
+                          <w14:textOutline w14:w="0" w14:cap="flat" w14:cmpd="sng" w14:algn="ctr">
+                            <w14:noFill/>
+                            <w14:prstDash w14:val="solid"/>
+                            <w14:round/>
+                          </w14:textOutline>
+                        </w:rPr>
+                      </w:pPr>
+                      <w:r>
+                        <w:rPr>
+                          <w:color w:val="000000" w:themeColor="text1"/>
+                          <w14:shadow w14:blurRad="38100" w14:dist="19050" w14:dir="2700000" w14:sx="100000" w14:sy="100000" w14:kx="0" w14:ky="0" w14:algn="tl">
+                            <w14:schemeClr w14:val="dk1">
+                              <w14:alpha w14:val="60000"/>
+                            </w14:schemeClr>
+                          </w14:shadow>
+                          <w14:textOutline w14:w="0" w14:cap="flat" w14:cmpd="sng" w14:algn="ctr">
+                            <w14:noFill/>
+                            <w14:prstDash w14:val="solid"/>
+                            <w14:round/>
+                          </w14:textOutline>
+                        </w:rPr>
+                        <w:t>D</w:t>
+                      </w:r>
+                      <w:r>
+                        <w:rPr>
+                          <w:color w:val="000000" w:themeColor="text1"/>
+                          <w14:shadow w14:blurRad="38100" w14:dist="19050" w14:dir="2700000" w14:sx="100000" w14:sy="100000" w14:kx="0" w14:ky="0" w14:algn="tl">
+                            <w14:schemeClr w14:val="dk1">
+                              <w14:alpha w14:val="60000"/>
+                            </w14:schemeClr>
+                          </w14:shadow>
+                          <w14:textOutline w14:w="0" w14:cap="flat" w14:cmpd="sng" w14:algn="ctr">
+                            <w14:noFill/>
+                            <w14:prstDash w14:val="solid"/>
+                            <w14:round/>
+                          </w14:textOutline>
+                        </w:rPr>
+                        <w:t xml:space="preserve"> </w:t>
+                      </w:r>
+                      <w:r>
+                        <w:rPr>
+                          <w:color w:val="000000" w:themeColor="text1"/>
+                          <w14:shadow w14:blurRad="38100" w14:dist="19050" w14:dir="2700000" w14:sx="100000" w14:sy="100000" w14:kx="0" w14:ky="0" w14:algn="tl">
+                            <w14:schemeClr w14:val="dk1">
+                              <w14:alpha w14:val="60000"/>
+                            </w14:schemeClr>
+                          </w14:shadow>
+                          <w14:textOutline w14:w="0" w14:cap="flat" w14:cmpd="sng" w14:algn="ctr">
+                            <w14:noFill/>
+                            <w14:prstDash w14:val="solid"/>
+                            <w14:round/>
+                          </w14:textOutline>
+                        </w:rPr>
+                        <w:t>Buffer</w:t>
+                      </w:r>
+                    </w:p>
+                  </w:txbxContent>
+                </v:textbox>
+              </v:shape>
+            </w:pict>
+          </mc:Fallback>
+        </mc:AlternateContent>
+      </w:r>
+      <w:r>
+        <w:rPr>
+          <w:noProof/>
+        </w:rPr>
+        <mc:AlternateContent>
+          <mc:Choice Requires="wps">
+            <w:drawing>
+              <wp:anchor distT="0" distB="0" distL="114300" distR="114300" simplePos="0" relativeHeight="251767808" behindDoc="0" locked="0" layoutInCell="1" allowOverlap="1">
+                <wp:simplePos x="0" y="0"/>
+                <wp:positionH relativeFrom="column">
+                  <wp:posOffset>1814170</wp:posOffset>
+                </wp:positionH>
+                <wp:positionV relativeFrom="paragraph">
+                  <wp:posOffset>822731</wp:posOffset>
+                </wp:positionV>
+                <wp:extent cx="753110" cy="204826"/>
+                <wp:effectExtent l="38100" t="19050" r="27940" b="100330"/>
+                <wp:wrapNone/>
+                <wp:docPr id="77" name="Elbow Connector 77"/>
+                <wp:cNvGraphicFramePr/>
+                <a:graphic xmlns:a="http://schemas.openxmlformats.org/drawingml/2006/main">
+                  <a:graphicData uri="http://schemas.microsoft.com/office/word/2010/wordprocessingShape">
+                    <wps:wsp>
+                      <wps:cNvCnPr/>
+                      <wps:spPr>
+                        <a:xfrm flipH="1">
+                          <a:off x="0" y="0"/>
+                          <a:ext cx="753110" cy="204826"/>
+                        </a:xfrm>
+                        <a:prstGeom prst="bentConnector3">
+                          <a:avLst>
+                            <a:gd name="adj1" fmla="val 548"/>
+                          </a:avLst>
+                        </a:prstGeom>
+                        <a:ln w="28575">
+                          <a:prstDash val="sysDash"/>
+                          <a:tailEnd type="triangle"/>
+                        </a:ln>
+                      </wps:spPr>
+                      <wps:style>
+                        <a:lnRef idx="1">
+                          <a:schemeClr val="accent1"/>
+                        </a:lnRef>
+                        <a:fillRef idx="0">
+                          <a:schemeClr val="accent1"/>
+                        </a:fillRef>
+                        <a:effectRef idx="0">
+                          <a:schemeClr val="accent1"/>
+                        </a:effectRef>
+                        <a:fontRef idx="minor">
+                          <a:schemeClr val="tx1"/>
+                        </a:fontRef>
+                      </wps:style>
+                      <wps:bodyPr/>
+                    </wps:wsp>
+                  </a:graphicData>
+                </a:graphic>
+                <wp14:sizeRelH relativeFrom="margin">
+                  <wp14:pctWidth>0</wp14:pctWidth>
+                </wp14:sizeRelH>
+                <wp14:sizeRelV relativeFrom="margin">
+                  <wp14:pctHeight>0</wp14:pctHeight>
+                </wp14:sizeRelV>
+              </wp:anchor>
+            </w:drawing>
+          </mc:Choice>
+          <mc:Fallback>
+            <w:pict>
+              <v:shape w14:anchorId="744C1AE0" id="Elbow Connector 77" o:spid="_x0000_s1026" type="#_x0000_t34" style="position:absolute;margin-left:142.85pt;margin-top:64.8pt;width:59.3pt;height:16.15pt;flip:x;z-index:251767808;visibility:visible;mso-wrap-style:square;mso-width-percent:0;mso-height-percent:0;mso-wrap-distance-left:9pt;mso-wrap-distance-top:0;mso-wrap-distance-right:9pt;mso-wrap-distance-bottom:0;mso-position-horizontal:absolute;mso-position-horizontal-relative:text;mso-position-vertical:absolute;mso-position-vertical-relative:text;mso-width-percent:0;mso-height-percent:0;mso-width-relative:margin;mso-height-relative:margin" o:gfxdata="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" adj="118" strokecolor="#5b9bd5 [3204]" strokeweight="2.25pt">
+                <v:stroke dashstyle="3 1" endarrow="block"/>
+              </v:shape>
+            </w:pict>
+          </mc:Fallback>
+        </mc:AlternateContent>
+      </w:r>
+      <w:r>
+        <w:tab/>
+      </w:r>
+    </w:p>
+    <w:p>
+      <w:pPr>
+        <w:tabs>
+          <w:tab w:val="left" w:pos="1428"/>
+        </w:tabs>
+      </w:pPr>
+    </w:p>
+    <w:p>
+      <w:pPr>
+        <w:tabs>
+          <w:tab w:val="left" w:pos="1428"/>
+        </w:tabs>
+      </w:pPr>
+    </w:p>
+    <w:p>
+      <w:pPr>
+        <w:tabs>
+          <w:tab w:val="left" w:pos="1428"/>
+        </w:tabs>
+      </w:pPr>
+    </w:p>
+    <w:p>
+      <w:pPr>
+        <w:tabs>
+          <w:tab w:val="left" w:pos="1428"/>
+        </w:tabs>
+      </w:pPr>
+    </w:p>
+    <w:p>
+      <w:pPr>
+        <w:tabs>
+          <w:tab w:val="left" w:pos="1428"/>
+        </w:tabs>
+      </w:pPr>
+    </w:p>
+    <w:p>
+      <w:pPr>
+        <w:tabs>
+          <w:tab w:val="left" w:pos="1428"/>
+        </w:tabs>
+      </w:pPr>
+    </w:p>
+    <w:p>
+      <w:pPr>
+        <w:tabs>
+          <w:tab w:val="left" w:pos="1428"/>
+        </w:tabs>
+      </w:pPr>
+    </w:p>
+    <w:p>
+      <w:pPr>
+        <w:tabs>
+          <w:tab w:val="left" w:pos="1428"/>
+        </w:tabs>
+      </w:pPr>
+    </w:p>
+    <w:p>
+      <w:pPr>
+        <w:tabs>
+          <w:tab w:val="left" w:pos="1428"/>
+        </w:tabs>
+      </w:pPr>
+    </w:p>
+    <w:p>
+      <w:pPr>
+        <w:tabs>
+          <w:tab w:val="left" w:pos="1428"/>
+        </w:tabs>
+      </w:pPr>
+    </w:p>
+    <w:p>
+      <w:pPr>
+        <w:tabs>
+          <w:tab w:val="left" w:pos="1428"/>
+        </w:tabs>
+      </w:pPr>
+    </w:p>
+    <w:p>
+      <w:pPr>
+        <w:tabs>
+          <w:tab w:val="left" w:pos="1428"/>
+        </w:tabs>
+      </w:pPr>
+    </w:p>
+    <w:p>
+      <w:pPr>
+        <w:tabs>
+          <w:tab w:val="left" w:pos="1428"/>
+        </w:tabs>
+        <w:rPr>
+          <w:b/>
+        </w:rPr>
+      </w:pPr>
+      <w:r>
+        <w:rPr>
+          <w:b/>
+        </w:rPr>
+        <w:lastRenderedPageBreak/>
+        <w:t>Illustrator Slate</w:t>
+      </w:r>
+      <w:r>
+        <w:rPr>
+          <w:b/>
+        </w:rPr>
+        <w:t>:</w:t>
+      </w:r>
+    </w:p>
+    <w:p>
+      <w:pPr>
+        <w:tabs>
+          <w:tab w:val="left" w:pos="1428"/>
+        </w:tabs>
+      </w:pPr>
+      <w:r>
+        <w:t xml:space="preserve">The Illustrator slate is a context that is present within each </w:t>
+      </w:r>
+      <w:r>
+        <w:t xml:space="preserve">service that will </w:t>
+      </w:r>
+      <w:r>
+        <w:t>allow the service to access the Display renderer, 3D Renderer and the LED Renderer. This slate tries to make the rendering of a design agnostic to the slate it is drawing to. For example we can have a common design that needs to be rendered to the LED and the Display screen and the Illustrator slate will possess the basic designs that can be rendered. However the individual representation of each of these designs will be understood by the underlying renderer modules.</w:t>
+      </w:r>
+    </w:p>
+    <w:p>
+      <w:pPr>
+        <w:tabs>
+          <w:tab w:val="left" w:pos="1428"/>
+        </w:tabs>
+        <w:rPr>
+          <w:b/>
+        </w:rPr>
+      </w:pPr>
+      <w:r>
+        <w:rPr>
+          <w:b/>
+        </w:rPr>
+        <w:t>Display Renderer:</w:t>
+      </w:r>
+    </w:p>
+    <w:p>
+      <w:pPr>
+        <w:tabs>
+          <w:tab w:val="left" w:pos="1428"/>
+        </w:tabs>
+      </w:pPr>
+      <w:r>
+        <w:t>The</w:t>
+      </w:r>
+      <w:r>
+        <w:t xml:space="preserve"> display renderer</w:t>
+      </w:r>
+      <w:r>
+        <w:t xml:space="preserve"> is a subset of the display functionality that may use Weston or some library like </w:t>
+      </w:r>
+      <w:proofErr w:type="spellStart"/>
+      <w:r>
+        <w:t>GStreamer</w:t>
+      </w:r>
+      <w:proofErr w:type="spellEnd"/>
+      <w:r>
+        <w:t xml:space="preserve"> that will render on a display. The subset functionality is the functionality that will provide the buffer only that needs to be displayed.  It won’t have all the bells and whistles of what needs to be done for displaying using Weston.  The Display renderer also acts as a conduit for the 3D renderer. This conduit will take the graphics buffer and combine it with the display buffer to produce 2 windows to display the content on. </w:t>
+      </w:r>
+    </w:p>
+    <w:p>
+      <w:pPr>
+        <w:tabs>
+          <w:tab w:val="left" w:pos="1428"/>
+        </w:tabs>
+        <w:rPr>
+          <w:b/>
+        </w:rPr>
+      </w:pPr>
+      <w:r>
+        <w:rPr>
+          <w:b/>
+        </w:rPr>
+        <w:t>3D Renderer:</w:t>
+      </w:r>
+    </w:p>
+    <w:p>
+      <w:pPr>
+        <w:tabs>
+          <w:tab w:val="left" w:pos="1428"/>
+        </w:tabs>
+      </w:pPr>
+      <w:r>
+        <w:t xml:space="preserve">This is truly </w:t>
+      </w:r>
+      <w:r>
+        <w:t xml:space="preserve">one of the main renderers that will generate a design that needs to be displayed. While Display renderer acts like a conduit, the 3D renderer is what generates the design using the graphics libraries and OpenGL compliant code that will render the shape and design. The 3D renderer will talk to the Mesa libraries and also further down to the Display Rendering Manager in the Linux kernel.  It will use the 3D graphics hardware to render the shapes that is needed to be displayed. </w:t>
+      </w:r>
+    </w:p>
+    <w:p>
+      <w:pPr>
+        <w:tabs>
+          <w:tab w:val="left" w:pos="1428"/>
+        </w:tabs>
+        <w:rPr>
+          <w:b/>
+        </w:rPr>
+      </w:pPr>
+      <w:r>
+        <w:rPr>
+          <w:b/>
+        </w:rPr>
+        <w:t>LED renderer</w:t>
+      </w:r>
+    </w:p>
+    <w:p>
+      <w:pPr>
+        <w:tabs>
+          <w:tab w:val="left" w:pos="1428"/>
+        </w:tabs>
+      </w:pPr>
+      <w:r>
+        <w:t xml:space="preserve">The hover craft will have a small LED matrix display that will support a certain small resolution. Several designs may need to be rendered on this display. The logic to render the different designs will be provided as a matrix that will be illuminated in the RGB format.  To generate the RGB values and the movement of the different LEDS </w:t>
+      </w:r>
+      <w:r>
+        <w:t xml:space="preserve">the LED renderer will generate the matrix. It is important that this module is configurable to different LED sizes and hence it will have a hardware specific layer at the Linux kernel that will configure the appropriate hardware. The output from the LED render can be made standard. </w:t>
       </w:r>
       <w:bookmarkStart w:id="0" w:name="_GoBack"/>
       <w:bookmarkEnd w:id="0"/>
-      <w:r>
-        <w:t xml:space="preserve"> </w:t>
-      </w:r>
-      <w:r>
-        <w:t xml:space="preserve"> </w:t>
-      </w:r>
     </w:p>
     <w:sectPr>
       <w:pgSz w:w="12240" w:h="15840"/>
@@ -5949,6 +10804,7 @@
   <w:style w:type="paragraph" w:default="1" w:styleId="Normal">
     <w:name w:val="Normal"/>
     <w:qFormat/>
+    <w:rsid w:val="0082685D"/>
   </w:style>
   <w:style w:type="paragraph" w:styleId="Heading1">
     <w:name w:val="heading 1"/>
@@ -6393,7 +11249,7 @@
 </file>
 
 <file path=customXml/itemProps1.xml><?xml version="1.0" encoding="utf-8"?>
-<ds:datastoreItem xmlns:ds="http://schemas.openxmlformats.org/officeDocument/2006/customXml" ds:itemID="{2103E0CC-CDD2-4E28-85D0-521BEA8BD702}">
+<ds:datastoreItem xmlns:ds="http://schemas.openxmlformats.org/officeDocument/2006/customXml" ds:itemID="{397A5573-0FFF-4C04-9CF6-4EE208C03C52}">
   <ds:schemaRefs>
     <ds:schemaRef ds:uri="http://schemas.openxmlformats.org/officeDocument/2006/bibliography"/>
   </ds:schemaRefs>

</xml_diff>

<commit_message>
Updated the documentation for the Motor Function Module
</commit_message>
<xml_diff>
--- a/Requirements/ADSEN86-Software-SystemArchitecture.docx
+++ b/Requirements/ADSEN86-Software-SystemArchitecture.docx
@@ -5646,6 +5646,9 @@
         <w:jc w:val="both"/>
       </w:pPr>
       <w:r>
+        <w:rPr>
+          <w:noProof/>
+        </w:rPr>
         <mc:AlternateContent>
           <mc:Choice Requires="wps">
             <w:drawing>
@@ -5801,6 +5804,9 @@
         </mc:AlternateContent>
       </w:r>
       <w:r>
+        <w:rPr>
+          <w:noProof/>
+        </w:rPr>
         <mc:AlternateContent>
           <mc:Choice Requires="wps">
             <w:drawing>
@@ -5956,6 +5962,9 @@
         </mc:AlternateContent>
       </w:r>
       <w:r>
+        <w:rPr>
+          <w:noProof/>
+        </w:rPr>
         <mc:AlternateContent>
           <mc:Choice Requires="wps">
             <w:drawing>
@@ -6111,6 +6120,9 @@
         </mc:AlternateContent>
       </w:r>
       <w:r>
+        <w:rPr>
+          <w:noProof/>
+        </w:rPr>
         <mc:AlternateContent>
           <mc:Choice Requires="wps">
             <w:drawing>
@@ -6232,6 +6244,9 @@
         </mc:AlternateContent>
       </w:r>
       <w:r>
+        <w:rPr>
+          <w:noProof/>
+        </w:rPr>
         <mc:AlternateContent>
           <mc:Choice Requires="wps">
             <w:drawing>
@@ -6294,6 +6309,9 @@
         </mc:AlternateContent>
       </w:r>
       <w:r>
+        <w:rPr>
+          <w:noProof/>
+        </w:rPr>
         <mc:AlternateContent>
           <mc:Choice Requires="wps">
             <w:drawing>
@@ -6459,6 +6477,9 @@
         <w:jc w:val="both"/>
       </w:pPr>
       <w:r>
+        <w:rPr>
+          <w:noProof/>
+        </w:rPr>
         <mc:AlternateContent>
           <mc:Choice Requires="wps">
             <w:drawing>
@@ -6531,6 +6552,9 @@
         </mc:AlternateContent>
       </w:r>
       <w:r>
+        <w:rPr>
+          <w:noProof/>
+        </w:rPr>
         <mc:AlternateContent>
           <mc:Choice Requires="wps">
             <w:drawing>
@@ -6603,6 +6627,9 @@
         </mc:AlternateContent>
       </w:r>
       <w:r>
+        <w:rPr>
+          <w:noProof/>
+        </w:rPr>
         <mc:AlternateContent>
           <mc:Choice Requires="wps">
             <w:drawing>
@@ -6675,6 +6702,9 @@
         </mc:AlternateContent>
       </w:r>
       <w:r>
+        <w:rPr>
+          <w:noProof/>
+        </w:rPr>
         <mc:AlternateContent>
           <mc:Choice Requires="wps">
             <w:drawing>
@@ -7306,6 +7336,9 @@
         <w:jc w:val="both"/>
       </w:pPr>
       <w:r>
+        <w:rPr>
+          <w:noProof/>
+        </w:rPr>
         <mc:AlternateContent>
           <mc:Choice Requires="wps">
             <w:drawing>
@@ -7410,6 +7443,9 @@
         <w:jc w:val="both"/>
       </w:pPr>
       <w:r>
+        <w:rPr>
+          <w:noProof/>
+        </w:rPr>
         <mc:AlternateContent>
           <mc:Choice Requires="wps">
             <w:drawing>
@@ -7483,6 +7519,9 @@
         <w:jc w:val="both"/>
       </w:pPr>
       <w:r>
+        <w:rPr>
+          <w:noProof/>
+        </w:rPr>
         <mc:AlternateContent>
           <mc:Choice Requires="wps">
             <w:drawing>
@@ -8127,6 +8166,9 @@
         </mc:AlternateContent>
       </w:r>
       <w:r>
+        <w:rPr>
+          <w:noProof/>
+        </w:rPr>
         <mc:AlternateContent>
           <mc:Choice Requires="wps">
             <w:drawing>
@@ -8248,6 +8290,9 @@
         </mc:AlternateContent>
       </w:r>
       <w:r>
+        <w:rPr>
+          <w:noProof/>
+        </w:rPr>
         <mc:AlternateContent>
           <mc:Choice Requires="wps">
             <w:drawing>
@@ -8323,6 +8368,9 @@
         <w:jc w:val="both"/>
       </w:pPr>
       <w:r>
+        <w:rPr>
+          <w:noProof/>
+        </w:rPr>
         <mc:AlternateContent>
           <mc:Choice Requires="wps">
             <w:drawing>
@@ -8414,6 +8462,9 @@
         </mc:AlternateContent>
       </w:r>
       <w:r>
+        <w:rPr>
+          <w:noProof/>
+        </w:rPr>
         <mc:AlternateContent>
           <mc:Choice Requires="wps">
             <w:drawing>
@@ -8505,6 +8556,9 @@
         </mc:AlternateContent>
       </w:r>
       <w:r>
+        <w:rPr>
+          <w:noProof/>
+        </w:rPr>
         <mc:AlternateContent>
           <mc:Choice Requires="wps">
             <w:drawing>
@@ -8606,6 +8660,9 @@
         <w:jc w:val="both"/>
       </w:pPr>
       <w:r>
+        <w:rPr>
+          <w:noProof/>
+        </w:rPr>
         <mc:AlternateContent>
           <mc:Choice Requires="wps">
             <w:drawing>
@@ -8658,10 +8715,7 @@
                               <w:jc w:val="center"/>
                             </w:pPr>
                             <w:r>
-                              <w:t xml:space="preserve">Camera </w:t>
-                            </w:r>
-                            <w:r>
-                              <w:t>Driver</w:t>
+                              <w:t>Camera Driver</w:t>
                             </w:r>
                           </w:p>
                         </w:txbxContent>
@@ -8689,10 +8743,7 @@
                         <w:jc w:val="center"/>
                       </w:pPr>
                       <w:r>
-                        <w:t xml:space="preserve">Camera </w:t>
-                      </w:r>
-                      <w:r>
-                        <w:t>Driver</w:t>
+                        <w:t>Camera Driver</w:t>
                       </w:r>
                     </w:p>
                   </w:txbxContent>
@@ -8703,6 +8754,9 @@
         </mc:AlternateContent>
       </w:r>
       <w:r>
+        <w:rPr>
+          <w:noProof/>
+        </w:rPr>
         <mc:AlternateContent>
           <mc:Choice Requires="wps">
             <w:drawing>
@@ -8794,6 +8848,9 @@
         </mc:AlternateContent>
       </w:r>
       <w:r>
+        <w:rPr>
+          <w:noProof/>
+        </w:rPr>
         <mc:AlternateContent>
           <mc:Choice Requires="wps">
             <w:drawing>
@@ -13372,6 +13429,1892 @@
       </w:r>
       <w:r>
         <w:t xml:space="preserve">the LED renderer will generate the matrix. It is important that this module is configurable to different LED sizes and hence it will have a hardware specific layer at the Linux kernel that will configure the appropriate hardware. The output from the LED render can be made standard. </w:t>
+      </w:r>
+    </w:p>
+    <w:p>
+      <w:pPr>
+        <w:tabs>
+          <w:tab w:val="left" w:pos="1428"/>
+        </w:tabs>
+      </w:pPr>
+    </w:p>
+    <w:p>
+      <w:pPr>
+        <w:tabs>
+          <w:tab w:val="left" w:pos="1428"/>
+        </w:tabs>
+      </w:pPr>
+    </w:p>
+    <w:p>
+      <w:pPr>
+        <w:tabs>
+          <w:tab w:val="left" w:pos="1428"/>
+        </w:tabs>
+      </w:pPr>
+    </w:p>
+    <w:p>
+      <w:pPr>
+        <w:tabs>
+          <w:tab w:val="left" w:pos="1428"/>
+        </w:tabs>
+      </w:pPr>
+    </w:p>
+    <w:p>
+      <w:pPr>
+        <w:tabs>
+          <w:tab w:val="left" w:pos="1428"/>
+        </w:tabs>
+      </w:pPr>
+    </w:p>
+    <w:p>
+      <w:pPr>
+        <w:tabs>
+          <w:tab w:val="left" w:pos="1428"/>
+        </w:tabs>
+      </w:pPr>
+    </w:p>
+    <w:p>
+      <w:pPr>
+        <w:tabs>
+          <w:tab w:val="left" w:pos="1428"/>
+        </w:tabs>
+      </w:pPr>
+    </w:p>
+    <w:p>
+      <w:pPr>
+        <w:tabs>
+          <w:tab w:val="left" w:pos="1428"/>
+        </w:tabs>
+      </w:pPr>
+    </w:p>
+    <w:p>
+      <w:pPr>
+        <w:pStyle w:val="Heading1"/>
+        <w:jc w:val="center"/>
+      </w:pPr>
+      <w:r>
+        <w:lastRenderedPageBreak/>
+        <w:t xml:space="preserve">Motor Control Module </w:t>
+      </w:r>
+    </w:p>
+    <w:p/>
+    <w:p>
+      <w:pPr>
+        <w:rPr>
+          <w:b/>
+        </w:rPr>
+      </w:pPr>
+      <w:r>
+        <w:rPr>
+          <w:b/>
+        </w:rPr>
+        <w:t xml:space="preserve">Introduction: </w:t>
+      </w:r>
+    </w:p>
+    <w:p>
+      <w:r>
+        <w:t xml:space="preserve">This module is responsible for </w:t>
+      </w:r>
+      <w:r>
+        <w:t xml:space="preserve">controlling the motor subsystem of the hover craft. The basic input to this module is the general rate per unit vector for distance travelled and also the vector that determines a spherical radial point from the hover-crafts current position. </w:t>
+      </w:r>
+      <w:r>
+        <w:t>See the diagram below for more information. The different bands represent the distance a unit vector will travel.</w:t>
+      </w:r>
+    </w:p>
+    <w:p>
+      <w:r>
+        <w:rPr>
+          <w:noProof/>
+        </w:rPr>
+        <mc:AlternateContent>
+          <mc:Choice Requires="wps">
+            <w:drawing>
+              <wp:anchor distT="0" distB="0" distL="114300" distR="114300" simplePos="0" relativeHeight="251672574" behindDoc="0" locked="0" layoutInCell="1" allowOverlap="1">
+                <wp:simplePos x="0" y="0"/>
+                <wp:positionH relativeFrom="column">
+                  <wp:posOffset>1247775</wp:posOffset>
+                </wp:positionH>
+                <wp:positionV relativeFrom="paragraph">
+                  <wp:posOffset>266700</wp:posOffset>
+                </wp:positionV>
+                <wp:extent cx="3400425" cy="3305175"/>
+                <wp:effectExtent l="0" t="0" r="28575" b="28575"/>
+                <wp:wrapNone/>
+                <wp:docPr id="82" name="Oval 82"/>
+                <wp:cNvGraphicFramePr/>
+                <a:graphic xmlns:a="http://schemas.openxmlformats.org/drawingml/2006/main">
+                  <a:graphicData uri="http://schemas.microsoft.com/office/word/2010/wordprocessingShape">
+                    <wps:wsp>
+                      <wps:cNvSpPr/>
+                      <wps:spPr>
+                        <a:xfrm>
+                          <a:off x="0" y="0"/>
+                          <a:ext cx="3400425" cy="3305175"/>
+                        </a:xfrm>
+                        <a:prstGeom prst="ellipse">
+                          <a:avLst/>
+                        </a:prstGeom>
+                      </wps:spPr>
+                      <wps:style>
+                        <a:lnRef idx="2">
+                          <a:schemeClr val="accent4">
+                            <a:shade val="50000"/>
+                          </a:schemeClr>
+                        </a:lnRef>
+                        <a:fillRef idx="1">
+                          <a:schemeClr val="accent4"/>
+                        </a:fillRef>
+                        <a:effectRef idx="0">
+                          <a:schemeClr val="accent4"/>
+                        </a:effectRef>
+                        <a:fontRef idx="minor">
+                          <a:schemeClr val="lt1"/>
+                        </a:fontRef>
+                      </wps:style>
+                      <wps:bodyPr rot="0" spcFirstLastPara="0" vertOverflow="overflow" horzOverflow="overflow" vert="horz" wrap="square" lIns="91440" tIns="45720" rIns="91440" bIns="45720" numCol="1" spcCol="0" rtlCol="0" fromWordArt="0" anchor="ctr" anchorCtr="0" forceAA="0" compatLnSpc="1">
+                        <a:prstTxWarp prst="textNoShape">
+                          <a:avLst/>
+                        </a:prstTxWarp>
+                        <a:noAutofit/>
+                      </wps:bodyPr>
+                    </wps:wsp>
+                  </a:graphicData>
+                </a:graphic>
+                <wp14:sizeRelH relativeFrom="margin">
+                  <wp14:pctWidth>0</wp14:pctWidth>
+                </wp14:sizeRelH>
+                <wp14:sizeRelV relativeFrom="margin">
+                  <wp14:pctHeight>0</wp14:pctHeight>
+                </wp14:sizeRelV>
+              </wp:anchor>
+            </w:drawing>
+          </mc:Choice>
+          <mc:Fallback>
+            <w:pict>
+              <v:oval w14:anchorId="34743C65" id="Oval 82" o:spid="_x0000_s1026" style="position:absolute;margin-left:98.25pt;margin-top:21pt;width:267.75pt;height:260.25pt;z-index:251672574;visibility:visible;mso-wrap-style:square;mso-width-percent:0;mso-height-percent:0;mso-wrap-distance-left:9pt;mso-wrap-distance-top:0;mso-wrap-distance-right:9pt;mso-wrap-distance-bottom:0;mso-position-horizontal:absolute;mso-position-horizontal-relative:text;mso-position-vertical:absolute;mso-position-vertical-relative:text;mso-width-percent:0;mso-height-percent:0;mso-width-relative:margin;mso-height-relative:margin;v-text-anchor:middle" o:gfxdata="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" fillcolor="#ffc000 [3207]" strokecolor="#7f5f00 [1607]" strokeweight="1pt">
+                <v:stroke joinstyle="miter"/>
+              </v:oval>
+            </w:pict>
+          </mc:Fallback>
+        </mc:AlternateContent>
+      </w:r>
+    </w:p>
+    <w:p>
+      <w:r>
+        <w:rPr>
+          <w:noProof/>
+        </w:rPr>
+        <mc:AlternateContent>
+          <mc:Choice Requires="wps">
+            <w:drawing>
+              <wp:anchor distT="0" distB="0" distL="114300" distR="114300" simplePos="0" relativeHeight="251673599" behindDoc="0" locked="0" layoutInCell="1" allowOverlap="1">
+                <wp:simplePos x="0" y="0"/>
+                <wp:positionH relativeFrom="column">
+                  <wp:posOffset>1533525</wp:posOffset>
+                </wp:positionH>
+                <wp:positionV relativeFrom="paragraph">
+                  <wp:posOffset>247650</wp:posOffset>
+                </wp:positionV>
+                <wp:extent cx="2838450" cy="2724150"/>
+                <wp:effectExtent l="0" t="0" r="19050" b="19050"/>
+                <wp:wrapNone/>
+                <wp:docPr id="81" name="Oval 81"/>
+                <wp:cNvGraphicFramePr/>
+                <a:graphic xmlns:a="http://schemas.openxmlformats.org/drawingml/2006/main">
+                  <a:graphicData uri="http://schemas.microsoft.com/office/word/2010/wordprocessingShape">
+                    <wps:wsp>
+                      <wps:cNvSpPr/>
+                      <wps:spPr>
+                        <a:xfrm>
+                          <a:off x="0" y="0"/>
+                          <a:ext cx="2838450" cy="2724150"/>
+                        </a:xfrm>
+                        <a:prstGeom prst="ellipse">
+                          <a:avLst/>
+                        </a:prstGeom>
+                      </wps:spPr>
+                      <wps:style>
+                        <a:lnRef idx="2">
+                          <a:schemeClr val="accent2">
+                            <a:shade val="50000"/>
+                          </a:schemeClr>
+                        </a:lnRef>
+                        <a:fillRef idx="1">
+                          <a:schemeClr val="accent2"/>
+                        </a:fillRef>
+                        <a:effectRef idx="0">
+                          <a:schemeClr val="accent2"/>
+                        </a:effectRef>
+                        <a:fontRef idx="minor">
+                          <a:schemeClr val="lt1"/>
+                        </a:fontRef>
+                      </wps:style>
+                      <wps:bodyPr rot="0" spcFirstLastPara="0" vertOverflow="overflow" horzOverflow="overflow" vert="horz" wrap="square" lIns="91440" tIns="45720" rIns="91440" bIns="45720" numCol="1" spcCol="0" rtlCol="0" fromWordArt="0" anchor="ctr" anchorCtr="0" forceAA="0" compatLnSpc="1">
+                        <a:prstTxWarp prst="textNoShape">
+                          <a:avLst/>
+                        </a:prstTxWarp>
+                        <a:noAutofit/>
+                      </wps:bodyPr>
+                    </wps:wsp>
+                  </a:graphicData>
+                </a:graphic>
+              </wp:anchor>
+            </w:drawing>
+          </mc:Choice>
+          <mc:Fallback>
+            <w:pict>
+              <v:oval w14:anchorId="39D393F6" id="Oval 81" o:spid="_x0000_s1026" style="position:absolute;margin-left:120.75pt;margin-top:19.5pt;width:223.5pt;height:214.5pt;z-index:251673599;visibility:visible;mso-wrap-style:square;mso-wrap-distance-left:9pt;mso-wrap-distance-top:0;mso-wrap-distance-right:9pt;mso-wrap-distance-bottom:0;mso-position-horizontal:absolute;mso-position-horizontal-relative:text;mso-position-vertical:absolute;mso-position-vertical-relative:text;v-text-anchor:middle" o:gfxdata="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" fillcolor="#ed7d31 [3205]" strokecolor="#823b0b [1605]" strokeweight="1pt">
+                <v:stroke joinstyle="miter"/>
+              </v:oval>
+            </w:pict>
+          </mc:Fallback>
+        </mc:AlternateContent>
+      </w:r>
+    </w:p>
+    <w:p>
+      <w:r>
+        <w:rPr>
+          <w:noProof/>
+        </w:rPr>
+        <mc:AlternateContent>
+          <mc:Choice Requires="wps">
+            <w:drawing>
+              <wp:anchor distT="0" distB="0" distL="114300" distR="114300" simplePos="0" relativeHeight="251867136" behindDoc="0" locked="0" layoutInCell="1" allowOverlap="1">
+                <wp:simplePos x="0" y="0"/>
+                <wp:positionH relativeFrom="column">
+                  <wp:posOffset>1752600</wp:posOffset>
+                </wp:positionH>
+                <wp:positionV relativeFrom="paragraph">
+                  <wp:posOffset>180975</wp:posOffset>
+                </wp:positionV>
+                <wp:extent cx="2381250" cy="2266950"/>
+                <wp:effectExtent l="0" t="0" r="19050" b="19050"/>
+                <wp:wrapNone/>
+                <wp:docPr id="73" name="Oval 73"/>
+                <wp:cNvGraphicFramePr/>
+                <a:graphic xmlns:a="http://schemas.openxmlformats.org/drawingml/2006/main">
+                  <a:graphicData uri="http://schemas.microsoft.com/office/word/2010/wordprocessingShape">
+                    <wps:wsp>
+                      <wps:cNvSpPr/>
+                      <wps:spPr>
+                        <a:xfrm>
+                          <a:off x="0" y="0"/>
+                          <a:ext cx="2381250" cy="2266950"/>
+                        </a:xfrm>
+                        <a:prstGeom prst="ellipse">
+                          <a:avLst/>
+                        </a:prstGeom>
+                      </wps:spPr>
+                      <wps:style>
+                        <a:lnRef idx="2">
+                          <a:schemeClr val="accent1">
+                            <a:shade val="50000"/>
+                          </a:schemeClr>
+                        </a:lnRef>
+                        <a:fillRef idx="1">
+                          <a:schemeClr val="accent1"/>
+                        </a:fillRef>
+                        <a:effectRef idx="0">
+                          <a:schemeClr val="accent1"/>
+                        </a:effectRef>
+                        <a:fontRef idx="minor">
+                          <a:schemeClr val="lt1"/>
+                        </a:fontRef>
+                      </wps:style>
+                      <wps:bodyPr rot="0" spcFirstLastPara="0" vertOverflow="overflow" horzOverflow="overflow" vert="horz" wrap="square" lIns="91440" tIns="45720" rIns="91440" bIns="45720" numCol="1" spcCol="0" rtlCol="0" fromWordArt="0" anchor="ctr" anchorCtr="0" forceAA="0" compatLnSpc="1">
+                        <a:prstTxWarp prst="textNoShape">
+                          <a:avLst/>
+                        </a:prstTxWarp>
+                        <a:noAutofit/>
+                      </wps:bodyPr>
+                    </wps:wsp>
+                  </a:graphicData>
+                </a:graphic>
+              </wp:anchor>
+            </w:drawing>
+          </mc:Choice>
+          <mc:Fallback>
+            <w:pict>
+              <v:oval w14:anchorId="36759E97" id="Oval 73" o:spid="_x0000_s1026" style="position:absolute;margin-left:138pt;margin-top:14.25pt;width:187.5pt;height:178.5pt;z-index:251867136;visibility:visible;mso-wrap-style:square;mso-wrap-distance-left:9pt;mso-wrap-distance-top:0;mso-wrap-distance-right:9pt;mso-wrap-distance-bottom:0;mso-position-horizontal:absolute;mso-position-horizontal-relative:text;mso-position-vertical:absolute;mso-position-vertical-relative:text;v-text-anchor:middle" o:gfxdata="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" fillcolor="#5b9bd5 [3204]" strokecolor="#1f4d78 [1604]" strokeweight="1pt">
+                <v:stroke joinstyle="miter"/>
+              </v:oval>
+            </w:pict>
+          </mc:Fallback>
+        </mc:AlternateContent>
+      </w:r>
+    </w:p>
+    <w:p>
+      <w:r>
+        <w:rPr>
+          <w:noProof/>
+        </w:rPr>
+        <mc:AlternateContent>
+          <mc:Choice Requires="wps">
+            <w:drawing>
+              <wp:anchor distT="0" distB="0" distL="114300" distR="114300" simplePos="0" relativeHeight="251873280" behindDoc="0" locked="0" layoutInCell="1" allowOverlap="1" wp14:anchorId="464748A0" wp14:editId="37BA0914">
+                <wp:simplePos x="0" y="0"/>
+                <wp:positionH relativeFrom="column">
+                  <wp:posOffset>2952750</wp:posOffset>
+                </wp:positionH>
+                <wp:positionV relativeFrom="paragraph">
+                  <wp:posOffset>47624</wp:posOffset>
+                </wp:positionV>
+                <wp:extent cx="247650" cy="1019175"/>
+                <wp:effectExtent l="0" t="38100" r="57150" b="28575"/>
+                <wp:wrapNone/>
+                <wp:docPr id="77" name="Straight Arrow Connector 77"/>
+                <wp:cNvGraphicFramePr/>
+                <a:graphic xmlns:a="http://schemas.openxmlformats.org/drawingml/2006/main">
+                  <a:graphicData uri="http://schemas.microsoft.com/office/word/2010/wordprocessingShape">
+                    <wps:wsp>
+                      <wps:cNvCnPr/>
+                      <wps:spPr>
+                        <a:xfrm flipV="1">
+                          <a:off x="0" y="0"/>
+                          <a:ext cx="247650" cy="1019175"/>
+                        </a:xfrm>
+                        <a:prstGeom prst="straightConnector1">
+                          <a:avLst/>
+                        </a:prstGeom>
+                        <a:ln>
+                          <a:solidFill>
+                            <a:srgbClr val="002060"/>
+                          </a:solidFill>
+                          <a:tailEnd type="triangle"/>
+                        </a:ln>
+                      </wps:spPr>
+                      <wps:style>
+                        <a:lnRef idx="1">
+                          <a:schemeClr val="accent1"/>
+                        </a:lnRef>
+                        <a:fillRef idx="0">
+                          <a:schemeClr val="accent1"/>
+                        </a:fillRef>
+                        <a:effectRef idx="0">
+                          <a:schemeClr val="accent1"/>
+                        </a:effectRef>
+                        <a:fontRef idx="minor">
+                          <a:schemeClr val="tx1"/>
+                        </a:fontRef>
+                      </wps:style>
+                      <wps:bodyPr/>
+                    </wps:wsp>
+                  </a:graphicData>
+                </a:graphic>
+                <wp14:sizeRelH relativeFrom="margin">
+                  <wp14:pctWidth>0</wp14:pctWidth>
+                </wp14:sizeRelH>
+                <wp14:sizeRelV relativeFrom="margin">
+                  <wp14:pctHeight>0</wp14:pctHeight>
+                </wp14:sizeRelV>
+              </wp:anchor>
+            </w:drawing>
+          </mc:Choice>
+          <mc:Fallback>
+            <w:pict>
+              <v:shape w14:anchorId="4C856627" id="Straight Arrow Connector 77" o:spid="_x0000_s1026" type="#_x0000_t32" style="position:absolute;margin-left:232.5pt;margin-top:3.75pt;width:19.5pt;height:80.25pt;flip:y;z-index:251873280;visibility:visible;mso-wrap-style:square;mso-width-percent:0;mso-height-percent:0;mso-wrap-distance-left:9pt;mso-wrap-distance-top:0;mso-wrap-distance-right:9pt;mso-wrap-distance-bottom:0;mso-position-horizontal:absolute;mso-position-horizontal-relative:text;mso-position-vertical:absolute;mso-position-vertical-relative:text;mso-width-percent:0;mso-height-percent:0;mso-width-relative:margin;mso-height-relative:margin" o:gfxdata="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" strokecolor="#002060" strokeweight=".5pt">
+                <v:stroke endarrow="block" joinstyle="miter"/>
+              </v:shape>
+            </w:pict>
+          </mc:Fallback>
+        </mc:AlternateContent>
+      </w:r>
+    </w:p>
+    <w:p>
+      <w:r>
+        <w:rPr>
+          <w:noProof/>
+        </w:rPr>
+        <mc:AlternateContent>
+          <mc:Choice Requires="wps">
+            <w:drawing>
+              <wp:anchor distT="0" distB="0" distL="114300" distR="114300" simplePos="0" relativeHeight="251878400" behindDoc="0" locked="0" layoutInCell="1" allowOverlap="1" wp14:anchorId="7FA0C9DC" wp14:editId="566D0C1C">
+                <wp:simplePos x="0" y="0"/>
+                <wp:positionH relativeFrom="column">
+                  <wp:posOffset>2819400</wp:posOffset>
+                </wp:positionH>
+                <wp:positionV relativeFrom="paragraph">
+                  <wp:posOffset>95250</wp:posOffset>
+                </wp:positionV>
+                <wp:extent cx="257175" cy="295275"/>
+                <wp:effectExtent l="0" t="0" r="0" b="0"/>
+                <wp:wrapNone/>
+                <wp:docPr id="80" name="Text Box 80"/>
+                <wp:cNvGraphicFramePr/>
+                <a:graphic xmlns:a="http://schemas.openxmlformats.org/drawingml/2006/main">
+                  <a:graphicData uri="http://schemas.microsoft.com/office/word/2010/wordprocessingShape">
+                    <wps:wsp>
+                      <wps:cNvSpPr txBox="1"/>
+                      <wps:spPr>
+                        <a:xfrm>
+                          <a:off x="0" y="0"/>
+                          <a:ext cx="257175" cy="295275"/>
+                        </a:xfrm>
+                        <a:prstGeom prst="rect">
+                          <a:avLst/>
+                        </a:prstGeom>
+                        <a:noFill/>
+                        <a:ln w="6350">
+                          <a:noFill/>
+                        </a:ln>
+                        <a:effectLst/>
+                      </wps:spPr>
+                      <wps:style>
+                        <a:lnRef idx="0">
+                          <a:schemeClr val="accent1"/>
+                        </a:lnRef>
+                        <a:fillRef idx="0">
+                          <a:schemeClr val="accent1"/>
+                        </a:fillRef>
+                        <a:effectRef idx="0">
+                          <a:schemeClr val="accent1"/>
+                        </a:effectRef>
+                        <a:fontRef idx="minor">
+                          <a:schemeClr val="dk1"/>
+                        </a:fontRef>
+                      </wps:style>
+                      <wps:txbx>
+                        <w:txbxContent>
+                          <w:p>
+                            <w:proofErr w:type="gramStart"/>
+                            <w:r>
+                              <w:t>z</w:t>
+                            </w:r>
+                            <w:proofErr w:type="gramEnd"/>
+                          </w:p>
+                        </w:txbxContent>
+                      </wps:txbx>
+                      <wps:bodyPr rot="0" spcFirstLastPara="0" vertOverflow="overflow" horzOverflow="overflow" vert="horz" wrap="square" lIns="91440" tIns="45720" rIns="91440" bIns="45720" numCol="1" spcCol="0" rtlCol="0" fromWordArt="0" anchor="t" anchorCtr="0" forceAA="0" compatLnSpc="1">
+                        <a:prstTxWarp prst="textNoShape">
+                          <a:avLst/>
+                        </a:prstTxWarp>
+                        <a:noAutofit/>
+                      </wps:bodyPr>
+                    </wps:wsp>
+                  </a:graphicData>
+                </a:graphic>
+                <wp14:sizeRelH relativeFrom="margin">
+                  <wp14:pctWidth>0</wp14:pctWidth>
+                </wp14:sizeRelH>
+                <wp14:sizeRelV relativeFrom="margin">
+                  <wp14:pctHeight>0</wp14:pctHeight>
+                </wp14:sizeRelV>
+              </wp:anchor>
+            </w:drawing>
+          </mc:Choice>
+          <mc:Fallback>
+            <w:pict>
+              <v:shape w14:anchorId="7FA0C9DC" id="Text Box 80" o:spid="_x0000_s1108" type="#_x0000_t202" style="position:absolute;margin-left:222pt;margin-top:7.5pt;width:20.25pt;height:23.25pt;z-index:251878400;visibility:visible;mso-wrap-style:square;mso-width-percent:0;mso-height-percent:0;mso-wrap-distance-left:9pt;mso-wrap-distance-top:0;mso-wrap-distance-right:9pt;mso-wrap-distance-bottom:0;mso-position-horizontal:absolute;mso-position-horizontal-relative:text;mso-position-vertical:absolute;mso-position-vertical-relative:text;mso-width-percent:0;mso-height-percent:0;mso-width-relative:margin;mso-height-relative:margin;v-text-anchor:top" o:gfxdata="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" filled="f" stroked="f" strokeweight=".5pt">
+                <v:textbox>
+                  <w:txbxContent>
+                    <w:p>
+                      <w:proofErr w:type="gramStart"/>
+                      <w:r>
+                        <w:t>z</w:t>
+                      </w:r>
+                      <w:proofErr w:type="gramEnd"/>
+                    </w:p>
+                  </w:txbxContent>
+                </v:textbox>
+              </v:shape>
+            </w:pict>
+          </mc:Fallback>
+        </mc:AlternateContent>
+      </w:r>
+    </w:p>
+    <w:p>
+      <w:r>
+        <w:rPr>
+          <w:noProof/>
+        </w:rPr>
+        <mc:AlternateContent>
+          <mc:Choice Requires="wps">
+            <w:drawing>
+              <wp:anchor distT="0" distB="0" distL="114300" distR="114300" simplePos="0" relativeHeight="251874304" behindDoc="0" locked="0" layoutInCell="1" allowOverlap="1">
+                <wp:simplePos x="0" y="0"/>
+                <wp:positionH relativeFrom="column">
+                  <wp:posOffset>3400425</wp:posOffset>
+                </wp:positionH>
+                <wp:positionV relativeFrom="paragraph">
+                  <wp:posOffset>161925</wp:posOffset>
+                </wp:positionV>
+                <wp:extent cx="257175" cy="238125"/>
+                <wp:effectExtent l="0" t="0" r="0" b="0"/>
+                <wp:wrapNone/>
+                <wp:docPr id="78" name="Text Box 78"/>
+                <wp:cNvGraphicFramePr/>
+                <a:graphic xmlns:a="http://schemas.openxmlformats.org/drawingml/2006/main">
+                  <a:graphicData uri="http://schemas.microsoft.com/office/word/2010/wordprocessingShape">
+                    <wps:wsp>
+                      <wps:cNvSpPr txBox="1"/>
+                      <wps:spPr>
+                        <a:xfrm>
+                          <a:off x="0" y="0"/>
+                          <a:ext cx="257175" cy="238125"/>
+                        </a:xfrm>
+                        <a:prstGeom prst="rect">
+                          <a:avLst/>
+                        </a:prstGeom>
+                        <a:noFill/>
+                        <a:ln w="6350">
+                          <a:noFill/>
+                        </a:ln>
+                        <a:effectLst/>
+                      </wps:spPr>
+                      <wps:style>
+                        <a:lnRef idx="0">
+                          <a:schemeClr val="accent1"/>
+                        </a:lnRef>
+                        <a:fillRef idx="0">
+                          <a:schemeClr val="accent1"/>
+                        </a:fillRef>
+                        <a:effectRef idx="0">
+                          <a:schemeClr val="accent1"/>
+                        </a:effectRef>
+                        <a:fontRef idx="minor">
+                          <a:schemeClr val="dk1"/>
+                        </a:fontRef>
+                      </wps:style>
+                      <wps:txbx>
+                        <w:txbxContent>
+                          <w:p>
+                            <w:proofErr w:type="gramStart"/>
+                            <w:r>
+                              <w:t>x</w:t>
+                            </w:r>
+                            <w:proofErr w:type="gramEnd"/>
+                          </w:p>
+                        </w:txbxContent>
+                      </wps:txbx>
+                      <wps:bodyPr rot="0" spcFirstLastPara="0" vertOverflow="overflow" horzOverflow="overflow" vert="horz" wrap="square" lIns="91440" tIns="45720" rIns="91440" bIns="45720" numCol="1" spcCol="0" rtlCol="0" fromWordArt="0" anchor="t" anchorCtr="0" forceAA="0" compatLnSpc="1">
+                        <a:prstTxWarp prst="textNoShape">
+                          <a:avLst/>
+                        </a:prstTxWarp>
+                        <a:noAutofit/>
+                      </wps:bodyPr>
+                    </wps:wsp>
+                  </a:graphicData>
+                </a:graphic>
+                <wp14:sizeRelH relativeFrom="margin">
+                  <wp14:pctWidth>0</wp14:pctWidth>
+                </wp14:sizeRelH>
+                <wp14:sizeRelV relativeFrom="margin">
+                  <wp14:pctHeight>0</wp14:pctHeight>
+                </wp14:sizeRelV>
+              </wp:anchor>
+            </w:drawing>
+          </mc:Choice>
+          <mc:Fallback>
+            <w:pict>
+              <v:shape id="Text Box 78" o:spid="_x0000_s1109" type="#_x0000_t202" style="position:absolute;margin-left:267.75pt;margin-top:12.75pt;width:20.25pt;height:18.75pt;z-index:251874304;visibility:visible;mso-wrap-style:square;mso-width-percent:0;mso-height-percent:0;mso-wrap-distance-left:9pt;mso-wrap-distance-top:0;mso-wrap-distance-right:9pt;mso-wrap-distance-bottom:0;mso-position-horizontal:absolute;mso-position-horizontal-relative:text;mso-position-vertical:absolute;mso-position-vertical-relative:text;mso-width-percent:0;mso-height-percent:0;mso-width-relative:margin;mso-height-relative:margin;v-text-anchor:top" o:gfxdata="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" filled="f" stroked="f" strokeweight=".5pt">
+                <v:textbox>
+                  <w:txbxContent>
+                    <w:p>
+                      <w:proofErr w:type="gramStart"/>
+                      <w:r>
+                        <w:t>x</w:t>
+                      </w:r>
+                      <w:proofErr w:type="gramEnd"/>
+                    </w:p>
+                  </w:txbxContent>
+                </v:textbox>
+              </v:shape>
+            </w:pict>
+          </mc:Fallback>
+        </mc:AlternateContent>
+      </w:r>
+    </w:p>
+    <w:p>
+      <w:r>
+        <w:rPr>
+          <w:noProof/>
+        </w:rPr>
+        <mc:AlternateContent>
+          <mc:Choice Requires="wps">
+            <w:drawing>
+              <wp:anchor distT="0" distB="0" distL="114300" distR="114300" simplePos="0" relativeHeight="251869184" behindDoc="0" locked="0" layoutInCell="1" allowOverlap="1">
+                <wp:simplePos x="0" y="0"/>
+                <wp:positionH relativeFrom="column">
+                  <wp:posOffset>2943225</wp:posOffset>
+                </wp:positionH>
+                <wp:positionV relativeFrom="paragraph">
+                  <wp:posOffset>191134</wp:posOffset>
+                </wp:positionV>
+                <wp:extent cx="400050" cy="942975"/>
+                <wp:effectExtent l="0" t="0" r="57150" b="47625"/>
+                <wp:wrapNone/>
+                <wp:docPr id="75" name="Straight Arrow Connector 75"/>
+                <wp:cNvGraphicFramePr/>
+                <a:graphic xmlns:a="http://schemas.openxmlformats.org/drawingml/2006/main">
+                  <a:graphicData uri="http://schemas.microsoft.com/office/word/2010/wordprocessingShape">
+                    <wps:wsp>
+                      <wps:cNvCnPr/>
+                      <wps:spPr>
+                        <a:xfrm>
+                          <a:off x="0" y="0"/>
+                          <a:ext cx="400050" cy="942975"/>
+                        </a:xfrm>
+                        <a:prstGeom prst="straightConnector1">
+                          <a:avLst/>
+                        </a:prstGeom>
+                        <a:ln>
+                          <a:solidFill>
+                            <a:srgbClr val="002060"/>
+                          </a:solidFill>
+                          <a:tailEnd type="triangle"/>
+                        </a:ln>
+                      </wps:spPr>
+                      <wps:style>
+                        <a:lnRef idx="1">
+                          <a:schemeClr val="accent1"/>
+                        </a:lnRef>
+                        <a:fillRef idx="0">
+                          <a:schemeClr val="accent1"/>
+                        </a:fillRef>
+                        <a:effectRef idx="0">
+                          <a:schemeClr val="accent1"/>
+                        </a:effectRef>
+                        <a:fontRef idx="minor">
+                          <a:schemeClr val="tx1"/>
+                        </a:fontRef>
+                      </wps:style>
+                      <wps:bodyPr/>
+                    </wps:wsp>
+                  </a:graphicData>
+                </a:graphic>
+                <wp14:sizeRelH relativeFrom="margin">
+                  <wp14:pctWidth>0</wp14:pctWidth>
+                </wp14:sizeRelH>
+                <wp14:sizeRelV relativeFrom="margin">
+                  <wp14:pctHeight>0</wp14:pctHeight>
+                </wp14:sizeRelV>
+              </wp:anchor>
+            </w:drawing>
+          </mc:Choice>
+          <mc:Fallback>
+            <w:pict>
+              <v:shape w14:anchorId="3BB12D7B" id="Straight Arrow Connector 75" o:spid="_x0000_s1026" type="#_x0000_t32" style="position:absolute;margin-left:231.75pt;margin-top:15.05pt;width:31.5pt;height:74.25pt;z-index:251869184;visibility:visible;mso-wrap-style:square;mso-width-percent:0;mso-height-percent:0;mso-wrap-distance-left:9pt;mso-wrap-distance-top:0;mso-wrap-distance-right:9pt;mso-wrap-distance-bottom:0;mso-position-horizontal:absolute;mso-position-horizontal-relative:text;mso-position-vertical:absolute;mso-position-vertical-relative:text;mso-width-percent:0;mso-height-percent:0;mso-width-relative:margin;mso-height-relative:margin" o:gfxdata="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" strokecolor="#002060" strokeweight=".5pt">
+                <v:stroke endarrow="block" joinstyle="miter"/>
+              </v:shape>
+            </w:pict>
+          </mc:Fallback>
+        </mc:AlternateContent>
+      </w:r>
+      <w:r>
+        <w:rPr>
+          <w:noProof/>
+        </w:rPr>
+        <mc:AlternateContent>
+          <mc:Choice Requires="wps">
+            <w:drawing>
+              <wp:anchor distT="0" distB="0" distL="114300" distR="114300" simplePos="0" relativeHeight="251871232" behindDoc="0" locked="0" layoutInCell="1" allowOverlap="1" wp14:anchorId="395D47C0" wp14:editId="4A965D40">
+                <wp:simplePos x="0" y="0"/>
+                <wp:positionH relativeFrom="column">
+                  <wp:posOffset>2952750</wp:posOffset>
+                </wp:positionH>
+                <wp:positionV relativeFrom="paragraph">
+                  <wp:posOffset>145415</wp:posOffset>
+                </wp:positionV>
+                <wp:extent cx="1162050" cy="45719"/>
+                <wp:effectExtent l="0" t="76200" r="0" b="50165"/>
+                <wp:wrapNone/>
+                <wp:docPr id="76" name="Straight Arrow Connector 76"/>
+                <wp:cNvGraphicFramePr/>
+                <a:graphic xmlns:a="http://schemas.openxmlformats.org/drawingml/2006/main">
+                  <a:graphicData uri="http://schemas.microsoft.com/office/word/2010/wordprocessingShape">
+                    <wps:wsp>
+                      <wps:cNvCnPr/>
+                      <wps:spPr>
+                        <a:xfrm flipV="1">
+                          <a:off x="0" y="0"/>
+                          <a:ext cx="1162050" cy="45719"/>
+                        </a:xfrm>
+                        <a:prstGeom prst="straightConnector1">
+                          <a:avLst/>
+                        </a:prstGeom>
+                        <a:ln>
+                          <a:solidFill>
+                            <a:srgbClr val="002060"/>
+                          </a:solidFill>
+                          <a:tailEnd type="triangle"/>
+                        </a:ln>
+                      </wps:spPr>
+                      <wps:style>
+                        <a:lnRef idx="1">
+                          <a:schemeClr val="accent1"/>
+                        </a:lnRef>
+                        <a:fillRef idx="0">
+                          <a:schemeClr val="accent1"/>
+                        </a:fillRef>
+                        <a:effectRef idx="0">
+                          <a:schemeClr val="accent1"/>
+                        </a:effectRef>
+                        <a:fontRef idx="minor">
+                          <a:schemeClr val="tx1"/>
+                        </a:fontRef>
+                      </wps:style>
+                      <wps:bodyPr/>
+                    </wps:wsp>
+                  </a:graphicData>
+                </a:graphic>
+                <wp14:sizeRelH relativeFrom="margin">
+                  <wp14:pctWidth>0</wp14:pctWidth>
+                </wp14:sizeRelH>
+                <wp14:sizeRelV relativeFrom="margin">
+                  <wp14:pctHeight>0</wp14:pctHeight>
+                </wp14:sizeRelV>
+              </wp:anchor>
+            </w:drawing>
+          </mc:Choice>
+          <mc:Fallback>
+            <w:pict>
+              <v:shape w14:anchorId="1485C308" id="Straight Arrow Connector 76" o:spid="_x0000_s1026" type="#_x0000_t32" style="position:absolute;margin-left:232.5pt;margin-top:11.45pt;width:91.5pt;height:3.6pt;flip:y;z-index:251871232;visibility:visible;mso-wrap-style:square;mso-width-percent:0;mso-height-percent:0;mso-wrap-distance-left:9pt;mso-wrap-distance-top:0;mso-wrap-distance-right:9pt;mso-wrap-distance-bottom:0;mso-position-horizontal:absolute;mso-position-horizontal-relative:text;mso-position-vertical:absolute;mso-position-vertical-relative:text;mso-width-percent:0;mso-height-percent:0;mso-width-relative:margin;mso-height-relative:margin" o:gfxdata="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" strokecolor="#002060" strokeweight=".5pt">
+                <v:stroke endarrow="block" joinstyle="miter"/>
+              </v:shape>
+            </w:pict>
+          </mc:Fallback>
+        </mc:AlternateContent>
+      </w:r>
+      <w:r>
+        <w:rPr>
+          <w:noProof/>
+        </w:rPr>
+        <mc:AlternateContent>
+          <mc:Choice Requires="wps">
+            <w:drawing>
+              <wp:anchor distT="0" distB="0" distL="114300" distR="114300" simplePos="0" relativeHeight="251868160" behindDoc="0" locked="0" layoutInCell="1" allowOverlap="1">
+                <wp:simplePos x="0" y="0"/>
+                <wp:positionH relativeFrom="column">
+                  <wp:posOffset>2762250</wp:posOffset>
+                </wp:positionH>
+                <wp:positionV relativeFrom="paragraph">
+                  <wp:posOffset>48260</wp:posOffset>
+                </wp:positionV>
+                <wp:extent cx="333375" cy="228600"/>
+                <wp:effectExtent l="19050" t="0" r="47625" b="19050"/>
+                <wp:wrapNone/>
+                <wp:docPr id="74" name="Trapezoid 74"/>
+                <wp:cNvGraphicFramePr/>
+                <a:graphic xmlns:a="http://schemas.openxmlformats.org/drawingml/2006/main">
+                  <a:graphicData uri="http://schemas.microsoft.com/office/word/2010/wordprocessingShape">
+                    <wps:wsp>
+                      <wps:cNvSpPr/>
+                      <wps:spPr>
+                        <a:xfrm>
+                          <a:off x="0" y="0"/>
+                          <a:ext cx="333375" cy="228600"/>
+                        </a:xfrm>
+                        <a:prstGeom prst="trapezoid">
+                          <a:avLst/>
+                        </a:prstGeom>
+                        <a:solidFill>
+                          <a:srgbClr val="FF0000"/>
+                        </a:solidFill>
+                      </wps:spPr>
+                      <wps:style>
+                        <a:lnRef idx="2">
+                          <a:schemeClr val="accent1">
+                            <a:shade val="50000"/>
+                          </a:schemeClr>
+                        </a:lnRef>
+                        <a:fillRef idx="1">
+                          <a:schemeClr val="accent1"/>
+                        </a:fillRef>
+                        <a:effectRef idx="0">
+                          <a:schemeClr val="accent1"/>
+                        </a:effectRef>
+                        <a:fontRef idx="minor">
+                          <a:schemeClr val="lt1"/>
+                        </a:fontRef>
+                      </wps:style>
+                      <wps:bodyPr rot="0" spcFirstLastPara="0" vertOverflow="overflow" horzOverflow="overflow" vert="horz" wrap="square" lIns="91440" tIns="45720" rIns="91440" bIns="45720" numCol="1" spcCol="0" rtlCol="0" fromWordArt="0" anchor="ctr" anchorCtr="0" forceAA="0" compatLnSpc="1">
+                        <a:prstTxWarp prst="textNoShape">
+                          <a:avLst/>
+                        </a:prstTxWarp>
+                        <a:noAutofit/>
+                      </wps:bodyPr>
+                    </wps:wsp>
+                  </a:graphicData>
+                </a:graphic>
+              </wp:anchor>
+            </w:drawing>
+          </mc:Choice>
+          <mc:Fallback>
+            <w:pict>
+              <v:shape w14:anchorId="6B076F29" id="Trapezoid 74" o:spid="_x0000_s1026" style="position:absolute;margin-left:217.5pt;margin-top:3.8pt;width:26.25pt;height:18pt;z-index:251868160;visibility:visible;mso-wrap-style:square;mso-wrap-distance-left:9pt;mso-wrap-distance-top:0;mso-wrap-distance-right:9pt;mso-wrap-distance-bottom:0;mso-position-horizontal:absolute;mso-position-horizontal-relative:text;mso-position-vertical:absolute;mso-position-vertical-relative:text;v-text-anchor:middle" coordsize="333375,228600" o:gfxdata="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" path="m,228600l57150,,276225,r57150,228600l,228600xe" fillcolor="red" strokecolor="#1f4d78 [1604]" strokeweight="1pt">
+                <v:stroke joinstyle="miter"/>
+                <v:path arrowok="t" o:connecttype="custom" o:connectlocs="0,228600;57150,0;276225,0;333375,228600;0,228600" o:connectangles="0,0,0,0,0"/>
+              </v:shape>
+            </w:pict>
+          </mc:Fallback>
+        </mc:AlternateContent>
+      </w:r>
+    </w:p>
+    <w:p>
+      <w:r>
+        <w:rPr>
+          <w:noProof/>
+        </w:rPr>
+        <mc:AlternateContent>
+          <mc:Choice Requires="wps">
+            <w:drawing>
+              <wp:anchor distT="0" distB="0" distL="114300" distR="114300" simplePos="0" relativeHeight="251876352" behindDoc="0" locked="0" layoutInCell="1" allowOverlap="1" wp14:anchorId="65C937AE" wp14:editId="736A0232">
+                <wp:simplePos x="0" y="0"/>
+                <wp:positionH relativeFrom="column">
+                  <wp:posOffset>3181350</wp:posOffset>
+                </wp:positionH>
+                <wp:positionV relativeFrom="paragraph">
+                  <wp:posOffset>86360</wp:posOffset>
+                </wp:positionV>
+                <wp:extent cx="257175" cy="238125"/>
+                <wp:effectExtent l="0" t="0" r="0" b="0"/>
+                <wp:wrapNone/>
+                <wp:docPr id="79" name="Text Box 79"/>
+                <wp:cNvGraphicFramePr/>
+                <a:graphic xmlns:a="http://schemas.openxmlformats.org/drawingml/2006/main">
+                  <a:graphicData uri="http://schemas.microsoft.com/office/word/2010/wordprocessingShape">
+                    <wps:wsp>
+                      <wps:cNvSpPr txBox="1"/>
+                      <wps:spPr>
+                        <a:xfrm>
+                          <a:off x="0" y="0"/>
+                          <a:ext cx="257175" cy="238125"/>
+                        </a:xfrm>
+                        <a:prstGeom prst="rect">
+                          <a:avLst/>
+                        </a:prstGeom>
+                        <a:noFill/>
+                        <a:ln w="6350">
+                          <a:noFill/>
+                        </a:ln>
+                        <a:effectLst/>
+                      </wps:spPr>
+                      <wps:style>
+                        <a:lnRef idx="0">
+                          <a:schemeClr val="accent1"/>
+                        </a:lnRef>
+                        <a:fillRef idx="0">
+                          <a:schemeClr val="accent1"/>
+                        </a:fillRef>
+                        <a:effectRef idx="0">
+                          <a:schemeClr val="accent1"/>
+                        </a:effectRef>
+                        <a:fontRef idx="minor">
+                          <a:schemeClr val="dk1"/>
+                        </a:fontRef>
+                      </wps:style>
+                      <wps:txbx>
+                        <w:txbxContent>
+                          <w:p>
+                            <w:proofErr w:type="gramStart"/>
+                            <w:r>
+                              <w:t>y</w:t>
+                            </w:r>
+                            <w:proofErr w:type="gramEnd"/>
+                          </w:p>
+                        </w:txbxContent>
+                      </wps:txbx>
+                      <wps:bodyPr rot="0" spcFirstLastPara="0" vertOverflow="overflow" horzOverflow="overflow" vert="horz" wrap="square" lIns="91440" tIns="45720" rIns="91440" bIns="45720" numCol="1" spcCol="0" rtlCol="0" fromWordArt="0" anchor="t" anchorCtr="0" forceAA="0" compatLnSpc="1">
+                        <a:prstTxWarp prst="textNoShape">
+                          <a:avLst/>
+                        </a:prstTxWarp>
+                        <a:noAutofit/>
+                      </wps:bodyPr>
+                    </wps:wsp>
+                  </a:graphicData>
+                </a:graphic>
+                <wp14:sizeRelH relativeFrom="margin">
+                  <wp14:pctWidth>0</wp14:pctWidth>
+                </wp14:sizeRelH>
+                <wp14:sizeRelV relativeFrom="margin">
+                  <wp14:pctHeight>0</wp14:pctHeight>
+                </wp14:sizeRelV>
+              </wp:anchor>
+            </w:drawing>
+          </mc:Choice>
+          <mc:Fallback>
+            <w:pict>
+              <v:shape w14:anchorId="65C937AE" id="Text Box 79" o:spid="_x0000_s1110" type="#_x0000_t202" style="position:absolute;margin-left:250.5pt;margin-top:6.8pt;width:20.25pt;height:18.75pt;z-index:251876352;visibility:visible;mso-wrap-style:square;mso-width-percent:0;mso-height-percent:0;mso-wrap-distance-left:9pt;mso-wrap-distance-top:0;mso-wrap-distance-right:9pt;mso-wrap-distance-bottom:0;mso-position-horizontal:absolute;mso-position-horizontal-relative:text;mso-position-vertical:absolute;mso-position-vertical-relative:text;mso-width-percent:0;mso-height-percent:0;mso-width-relative:margin;mso-height-relative:margin;v-text-anchor:top" o:gfxdata="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" filled="f" stroked="f" strokeweight=".5pt">
+                <v:textbox>
+                  <w:txbxContent>
+                    <w:p>
+                      <w:proofErr w:type="gramStart"/>
+                      <w:r>
+                        <w:t>y</w:t>
+                      </w:r>
+                      <w:proofErr w:type="gramEnd"/>
+                    </w:p>
+                  </w:txbxContent>
+                </v:textbox>
+              </v:shape>
+            </w:pict>
+          </mc:Fallback>
+        </mc:AlternateContent>
+      </w:r>
+    </w:p>
+    <w:p/>
+    <w:p/>
+    <w:p/>
+    <w:p/>
+    <w:p/>
+    <w:p/>
+    <w:p>
+      <w:r>
+        <w:rPr>
+          <w:noProof/>
+        </w:rPr>
+        <mc:AlternateContent>
+          <mc:Choice Requires="wps">
+            <w:drawing>
+              <wp:anchor distT="0" distB="0" distL="114300" distR="114300" simplePos="0" relativeHeight="251885568" behindDoc="0" locked="0" layoutInCell="1" allowOverlap="1" wp14:anchorId="63F54735" wp14:editId="53B99CFC">
+                <wp:simplePos x="0" y="0"/>
+                <wp:positionH relativeFrom="column">
+                  <wp:posOffset>2392680</wp:posOffset>
+                </wp:positionH>
+                <wp:positionV relativeFrom="paragraph">
+                  <wp:posOffset>789940</wp:posOffset>
+                </wp:positionV>
+                <wp:extent cx="950798" cy="321869"/>
+                <wp:effectExtent l="0" t="0" r="20955" b="21590"/>
+                <wp:wrapNone/>
+                <wp:docPr id="148" name="Rounded Rectangle 148"/>
+                <wp:cNvGraphicFramePr/>
+                <a:graphic xmlns:a="http://schemas.openxmlformats.org/drawingml/2006/main">
+                  <a:graphicData uri="http://schemas.microsoft.com/office/word/2010/wordprocessingShape">
+                    <wps:wsp>
+                      <wps:cNvSpPr/>
+                      <wps:spPr>
+                        <a:xfrm>
+                          <a:off x="0" y="0"/>
+                          <a:ext cx="950798" cy="321869"/>
+                        </a:xfrm>
+                        <a:prstGeom prst="roundRect">
+                          <a:avLst/>
+                        </a:prstGeom>
+                        <a:solidFill>
+                          <a:schemeClr val="accent2">
+                            <a:lumMod val="60000"/>
+                            <a:lumOff val="40000"/>
+                          </a:schemeClr>
+                        </a:solidFill>
+                      </wps:spPr>
+                      <wps:style>
+                        <a:lnRef idx="2">
+                          <a:schemeClr val="accent1">
+                            <a:shade val="50000"/>
+                          </a:schemeClr>
+                        </a:lnRef>
+                        <a:fillRef idx="1">
+                          <a:schemeClr val="accent1"/>
+                        </a:fillRef>
+                        <a:effectRef idx="0">
+                          <a:schemeClr val="accent1"/>
+                        </a:effectRef>
+                        <a:fontRef idx="minor">
+                          <a:schemeClr val="lt1"/>
+                        </a:fontRef>
+                      </wps:style>
+                      <wps:txbx>
+                        <w:txbxContent>
+                          <w:p>
+                            <w:pPr>
+                              <w:jc w:val="center"/>
+                              <w:rPr>
+                                <w:color w:val="000000" w:themeColor="text1"/>
+                                <w14:shadow w14:blurRad="38100" w14:dist="19050" w14:dir="2700000" w14:sx="100000" w14:sy="100000" w14:kx="0" w14:ky="0" w14:algn="tl">
+                                  <w14:schemeClr w14:val="dk1">
+                                    <w14:alpha w14:val="60000"/>
+                                  </w14:schemeClr>
+                                </w14:shadow>
+                                <w14:textOutline w14:w="0" w14:cap="flat" w14:cmpd="sng" w14:algn="ctr">
+                                  <w14:noFill/>
+                                  <w14:prstDash w14:val="solid"/>
+                                  <w14:round/>
+                                </w14:textOutline>
+                              </w:rPr>
+                            </w:pPr>
+                            <w:r>
+                              <w:rPr>
+                                <w:color w:val="000000" w:themeColor="text1"/>
+                                <w14:shadow w14:blurRad="38100" w14:dist="19050" w14:dir="2700000" w14:sx="100000" w14:sy="100000" w14:kx="0" w14:ky="0" w14:algn="tl">
+                                  <w14:schemeClr w14:val="dk1">
+                                    <w14:alpha w14:val="60000"/>
+                                  </w14:schemeClr>
+                                </w14:shadow>
+                                <w14:textOutline w14:w="0" w14:cap="flat" w14:cmpd="sng" w14:algn="ctr">
+                                  <w14:noFill/>
+                                  <w14:prstDash w14:val="solid"/>
+                                  <w14:round/>
+                                </w14:textOutline>
+                              </w:rPr>
+                              <w:t xml:space="preserve">Service </w:t>
+                            </w:r>
+                          </w:p>
+                        </w:txbxContent>
+                      </wps:txbx>
+                      <wps:bodyPr rot="0" spcFirstLastPara="0" vertOverflow="overflow" horzOverflow="overflow" vert="horz" wrap="square" lIns="91440" tIns="45720" rIns="91440" bIns="45720" numCol="1" spcCol="0" rtlCol="0" fromWordArt="0" anchor="ctr" anchorCtr="0" forceAA="0" compatLnSpc="1">
+                        <a:prstTxWarp prst="textNoShape">
+                          <a:avLst/>
+                        </a:prstTxWarp>
+                        <a:noAutofit/>
+                      </wps:bodyPr>
+                    </wps:wsp>
+                  </a:graphicData>
+                </a:graphic>
+                <wp14:sizeRelH relativeFrom="margin">
+                  <wp14:pctWidth>0</wp14:pctWidth>
+                </wp14:sizeRelH>
+                <wp14:sizeRelV relativeFrom="margin">
+                  <wp14:pctHeight>0</wp14:pctHeight>
+                </wp14:sizeRelV>
+              </wp:anchor>
+            </w:drawing>
+          </mc:Choice>
+          <mc:Fallback>
+            <w:pict>
+              <v:roundrect w14:anchorId="63F54735" id="Rounded Rectangle 148" o:spid="_x0000_s1111" style="position:absolute;margin-left:188.4pt;margin-top:62.2pt;width:74.85pt;height:25.35pt;z-index:251885568;visibility:visible;mso-wrap-style:square;mso-width-percent:0;mso-height-percent:0;mso-wrap-distance-left:9pt;mso-wrap-distance-top:0;mso-wrap-distance-right:9pt;mso-wrap-distance-bottom:0;mso-position-horizontal:absolute;mso-position-horizontal-relative:text;mso-position-vertical:absolute;mso-position-vertical-relative:text;mso-width-percent:0;mso-height-percent:0;mso-width-relative:margin;mso-height-relative:margin;v-text-anchor:middle" arcsize="10923f" o:gfxdata="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" fillcolor="#f4b083 [1941]" strokecolor="#1f4d78 [1604]" strokeweight="1pt">
+                <v:stroke joinstyle="miter"/>
+                <v:textbox>
+                  <w:txbxContent>
+                    <w:p>
+                      <w:pPr>
+                        <w:jc w:val="center"/>
+                        <w:rPr>
+                          <w:color w:val="000000" w:themeColor="text1"/>
+                          <w14:shadow w14:blurRad="38100" w14:dist="19050" w14:dir="2700000" w14:sx="100000" w14:sy="100000" w14:kx="0" w14:ky="0" w14:algn="tl">
+                            <w14:schemeClr w14:val="dk1">
+                              <w14:alpha w14:val="60000"/>
+                            </w14:schemeClr>
+                          </w14:shadow>
+                          <w14:textOutline w14:w="0" w14:cap="flat" w14:cmpd="sng" w14:algn="ctr">
+                            <w14:noFill/>
+                            <w14:prstDash w14:val="solid"/>
+                            <w14:round/>
+                          </w14:textOutline>
+                        </w:rPr>
+                      </w:pPr>
+                      <w:r>
+                        <w:rPr>
+                          <w:color w:val="000000" w:themeColor="text1"/>
+                          <w14:shadow w14:blurRad="38100" w14:dist="19050" w14:dir="2700000" w14:sx="100000" w14:sy="100000" w14:kx="0" w14:ky="0" w14:algn="tl">
+                            <w14:schemeClr w14:val="dk1">
+                              <w14:alpha w14:val="60000"/>
+                            </w14:schemeClr>
+                          </w14:shadow>
+                          <w14:textOutline w14:w="0" w14:cap="flat" w14:cmpd="sng" w14:algn="ctr">
+                            <w14:noFill/>
+                            <w14:prstDash w14:val="solid"/>
+                            <w14:round/>
+                          </w14:textOutline>
+                        </w:rPr>
+                        <w:t xml:space="preserve">Service </w:t>
+                      </w:r>
+                    </w:p>
+                  </w:txbxContent>
+                </v:textbox>
+              </v:roundrect>
+            </w:pict>
+          </mc:Fallback>
+        </mc:AlternateContent>
+      </w:r>
+      <w:r>
+        <w:t>The Motor control module is entirely in the kernel module. The direct interaction with the motor allows the driver to drive the relevant GPIO and simply translate the vector to a motor speed for the different motors. The speed will ensure that the hover craft moves quickly to that position. See the break down below.</w:t>
+      </w:r>
+      <w:r>
+        <w:rPr>
+          <w:noProof/>
+        </w:rPr>
+        <w:t xml:space="preserve"> </w:t>
+      </w:r>
+    </w:p>
+    <w:p>
+      <w:r>
+        <mc:AlternateContent>
+          <mc:Choice Requires="wps">
+            <w:drawing>
+              <wp:anchor distT="0" distB="0" distL="114300" distR="114300" simplePos="0" relativeHeight="251881472" behindDoc="0" locked="0" layoutInCell="1" allowOverlap="1" wp14:anchorId="6E888AAB" wp14:editId="073CC4CD">
+                <wp:simplePos x="0" y="0"/>
+                <wp:positionH relativeFrom="column">
+                  <wp:posOffset>4742815</wp:posOffset>
+                </wp:positionH>
+                <wp:positionV relativeFrom="paragraph">
+                  <wp:posOffset>1675130</wp:posOffset>
+                </wp:positionV>
+                <wp:extent cx="950595" cy="255905"/>
+                <wp:effectExtent l="0" t="0" r="1905" b="0"/>
+                <wp:wrapNone/>
+                <wp:docPr id="144" name="Text Box 144"/>
+                <wp:cNvGraphicFramePr/>
+                <a:graphic xmlns:a="http://schemas.openxmlformats.org/drawingml/2006/main">
+                  <a:graphicData uri="http://schemas.microsoft.com/office/word/2010/wordprocessingShape">
+                    <wps:wsp>
+                      <wps:cNvSpPr txBox="1"/>
+                      <wps:spPr>
+                        <a:xfrm>
+                          <a:off x="0" y="0"/>
+                          <a:ext cx="950595" cy="255905"/>
+                        </a:xfrm>
+                        <a:prstGeom prst="rect">
+                          <a:avLst/>
+                        </a:prstGeom>
+                        <a:solidFill>
+                          <a:schemeClr val="lt1"/>
+                        </a:solidFill>
+                        <a:ln w="6350">
+                          <a:noFill/>
+                        </a:ln>
+                        <a:effectLst/>
+                      </wps:spPr>
+                      <wps:style>
+                        <a:lnRef idx="0">
+                          <a:schemeClr val="accent1"/>
+                        </a:lnRef>
+                        <a:fillRef idx="0">
+                          <a:schemeClr val="accent1"/>
+                        </a:fillRef>
+                        <a:effectRef idx="0">
+                          <a:schemeClr val="accent1"/>
+                        </a:effectRef>
+                        <a:fontRef idx="minor">
+                          <a:schemeClr val="dk1"/>
+                        </a:fontRef>
+                      </wps:style>
+                      <wps:txbx>
+                        <w:txbxContent>
+                          <w:p>
+                            <w:pPr>
+                              <w:jc w:val="center"/>
+                              <w:rPr>
+                                <w:b/>
+                                <w:i/>
+                                <w:sz w:val="16"/>
+                              </w:rPr>
+                            </w:pPr>
+                            <w:r>
+                              <w:rPr>
+                                <w:b/>
+                                <w:i/>
+                                <w:sz w:val="16"/>
+                              </w:rPr>
+                              <w:t>Kernel Space</w:t>
+                            </w:r>
+                          </w:p>
+                        </w:txbxContent>
+                      </wps:txbx>
+                      <wps:bodyPr rot="0" spcFirstLastPara="0" vertOverflow="overflow" horzOverflow="overflow" vert="horz" wrap="square" lIns="91440" tIns="45720" rIns="91440" bIns="45720" numCol="1" spcCol="0" rtlCol="0" fromWordArt="0" anchor="t" anchorCtr="0" forceAA="0" compatLnSpc="1">
+                        <a:prstTxWarp prst="textNoShape">
+                          <a:avLst/>
+                        </a:prstTxWarp>
+                        <a:noAutofit/>
+                      </wps:bodyPr>
+                    </wps:wsp>
+                  </a:graphicData>
+                </a:graphic>
+                <wp14:sizeRelH relativeFrom="margin">
+                  <wp14:pctWidth>0</wp14:pctWidth>
+                </wp14:sizeRelH>
+                <wp14:sizeRelV relativeFrom="margin">
+                  <wp14:pctHeight>0</wp14:pctHeight>
+                </wp14:sizeRelV>
+              </wp:anchor>
+            </w:drawing>
+          </mc:Choice>
+          <mc:Fallback>
+            <w:pict>
+              <v:shape w14:anchorId="6E888AAB" id="Text Box 144" o:spid="_x0000_s1112" type="#_x0000_t202" style="position:absolute;margin-left:373.45pt;margin-top:131.9pt;width:74.85pt;height:20.15pt;z-index:251881472;visibility:visible;mso-wrap-style:square;mso-width-percent:0;mso-height-percent:0;mso-wrap-distance-left:9pt;mso-wrap-distance-top:0;mso-wrap-distance-right:9pt;mso-wrap-distance-bottom:0;mso-position-horizontal:absolute;mso-position-horizontal-relative:text;mso-position-vertical:absolute;mso-position-vertical-relative:text;mso-width-percent:0;mso-height-percent:0;mso-width-relative:margin;mso-height-relative:margin;v-text-anchor:top" o:gfxdata="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" fillcolor="white [3201]" stroked="f" strokeweight=".5pt">
+                <v:textbox>
+                  <w:txbxContent>
+                    <w:p>
+                      <w:pPr>
+                        <w:jc w:val="center"/>
+                        <w:rPr>
+                          <w:b/>
+                          <w:i/>
+                          <w:sz w:val="16"/>
+                        </w:rPr>
+                      </w:pPr>
+                      <w:r>
+                        <w:rPr>
+                          <w:b/>
+                          <w:i/>
+                          <w:sz w:val="16"/>
+                        </w:rPr>
+                        <w:t>Kernel Space</w:t>
+                      </w:r>
+                    </w:p>
+                  </w:txbxContent>
+                </v:textbox>
+              </v:shape>
+            </w:pict>
+          </mc:Fallback>
+        </mc:AlternateContent>
+      </w:r>
+      <w:r>
+        <w:rPr>
+          <w:noProof/>
+        </w:rPr>
+        <mc:AlternateContent>
+          <mc:Choice Requires="wps">
+            <w:drawing>
+              <wp:anchor distT="0" distB="0" distL="114300" distR="114300" simplePos="0" relativeHeight="251892736" behindDoc="0" locked="0" layoutInCell="1" allowOverlap="1" wp14:anchorId="687B75D8" wp14:editId="6364C705">
+                <wp:simplePos x="0" y="0"/>
+                <wp:positionH relativeFrom="column">
+                  <wp:posOffset>2761615</wp:posOffset>
+                </wp:positionH>
+                <wp:positionV relativeFrom="paragraph">
+                  <wp:posOffset>889000</wp:posOffset>
+                </wp:positionV>
+                <wp:extent cx="45085" cy="485775"/>
+                <wp:effectExtent l="38100" t="0" r="69215" b="47625"/>
+                <wp:wrapNone/>
+                <wp:docPr id="152" name="Straight Arrow Connector 152"/>
+                <wp:cNvGraphicFramePr/>
+                <a:graphic xmlns:a="http://schemas.openxmlformats.org/drawingml/2006/main">
+                  <a:graphicData uri="http://schemas.microsoft.com/office/word/2010/wordprocessingShape">
+                    <wps:wsp>
+                      <wps:cNvCnPr/>
+                      <wps:spPr>
+                        <a:xfrm>
+                          <a:off x="0" y="0"/>
+                          <a:ext cx="45085" cy="485775"/>
+                        </a:xfrm>
+                        <a:prstGeom prst="straightConnector1">
+                          <a:avLst/>
+                        </a:prstGeom>
+                        <a:ln>
+                          <a:tailEnd type="triangle"/>
+                        </a:ln>
+                      </wps:spPr>
+                      <wps:style>
+                        <a:lnRef idx="1">
+                          <a:schemeClr val="accent6"/>
+                        </a:lnRef>
+                        <a:fillRef idx="0">
+                          <a:schemeClr val="accent6"/>
+                        </a:fillRef>
+                        <a:effectRef idx="0">
+                          <a:schemeClr val="accent6"/>
+                        </a:effectRef>
+                        <a:fontRef idx="minor">
+                          <a:schemeClr val="tx1"/>
+                        </a:fontRef>
+                      </wps:style>
+                      <wps:bodyPr/>
+                    </wps:wsp>
+                  </a:graphicData>
+                </a:graphic>
+                <wp14:sizeRelH relativeFrom="margin">
+                  <wp14:pctWidth>0</wp14:pctWidth>
+                </wp14:sizeRelH>
+                <wp14:sizeRelV relativeFrom="margin">
+                  <wp14:pctHeight>0</wp14:pctHeight>
+                </wp14:sizeRelV>
+              </wp:anchor>
+            </w:drawing>
+          </mc:Choice>
+          <mc:Fallback>
+            <w:pict>
+              <v:shape w14:anchorId="25485F3F" id="Straight Arrow Connector 152" o:spid="_x0000_s1026" type="#_x0000_t32" style="position:absolute;margin-left:217.45pt;margin-top:70pt;width:3.55pt;height:38.25pt;z-index:251892736;visibility:visible;mso-wrap-style:square;mso-width-percent:0;mso-height-percent:0;mso-wrap-distance-left:9pt;mso-wrap-distance-top:0;mso-wrap-distance-right:9pt;mso-wrap-distance-bottom:0;mso-position-horizontal:absolute;mso-position-horizontal-relative:text;mso-position-vertical:absolute;mso-position-vertical-relative:text;mso-width-percent:0;mso-height-percent:0;mso-width-relative:margin;mso-height-relative:margin" o:gfxdata="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" strokecolor="#70ad47 [3209]" strokeweight=".5pt">
+                <v:stroke endarrow="block" joinstyle="miter"/>
+              </v:shape>
+            </w:pict>
+          </mc:Fallback>
+        </mc:AlternateContent>
+      </w:r>
+      <w:r>
+        <mc:AlternateContent>
+          <mc:Choice Requires="wps">
+            <w:drawing>
+              <wp:anchor distT="0" distB="0" distL="114300" distR="114300" simplePos="0" relativeHeight="251882496" behindDoc="0" locked="0" layoutInCell="1" allowOverlap="1" wp14:anchorId="32010D6F" wp14:editId="6D6D35E9">
+                <wp:simplePos x="0" y="0"/>
+                <wp:positionH relativeFrom="column">
+                  <wp:posOffset>1951355</wp:posOffset>
+                </wp:positionH>
+                <wp:positionV relativeFrom="paragraph">
+                  <wp:posOffset>1263015</wp:posOffset>
+                </wp:positionV>
+                <wp:extent cx="2011680" cy="541020"/>
+                <wp:effectExtent l="0" t="0" r="26670" b="11430"/>
+                <wp:wrapNone/>
+                <wp:docPr id="145" name="Rounded Rectangle 145"/>
+                <wp:cNvGraphicFramePr/>
+                <a:graphic xmlns:a="http://schemas.openxmlformats.org/drawingml/2006/main">
+                  <a:graphicData uri="http://schemas.microsoft.com/office/word/2010/wordprocessingShape">
+                    <wps:wsp>
+                      <wps:cNvSpPr/>
+                      <wps:spPr>
+                        <a:xfrm>
+                          <a:off x="0" y="0"/>
+                          <a:ext cx="2011680" cy="541020"/>
+                        </a:xfrm>
+                        <a:prstGeom prst="roundRect">
+                          <a:avLst/>
+                        </a:prstGeom>
+                      </wps:spPr>
+                      <wps:style>
+                        <a:lnRef idx="2">
+                          <a:schemeClr val="dk1">
+                            <a:shade val="50000"/>
+                          </a:schemeClr>
+                        </a:lnRef>
+                        <a:fillRef idx="1">
+                          <a:schemeClr val="dk1"/>
+                        </a:fillRef>
+                        <a:effectRef idx="0">
+                          <a:schemeClr val="dk1"/>
+                        </a:effectRef>
+                        <a:fontRef idx="minor">
+                          <a:schemeClr val="lt1"/>
+                        </a:fontRef>
+                      </wps:style>
+                      <wps:txbx>
+                        <w:txbxContent>
+                          <w:p>
+                            <w:pPr>
+                              <w:jc w:val="center"/>
+                            </w:pPr>
+                            <w:r>
+                              <w:t xml:space="preserve">Motor Control Module </w:t>
+                            </w:r>
+                          </w:p>
+                        </w:txbxContent>
+                      </wps:txbx>
+                      <wps:bodyPr rot="0" spcFirstLastPara="0" vertOverflow="overflow" horzOverflow="overflow" vert="horz" wrap="square" lIns="91440" tIns="45720" rIns="91440" bIns="45720" numCol="1" spcCol="0" rtlCol="0" fromWordArt="0" anchor="ctr" anchorCtr="0" forceAA="0" compatLnSpc="1">
+                        <a:prstTxWarp prst="textNoShape">
+                          <a:avLst/>
+                        </a:prstTxWarp>
+                        <a:noAutofit/>
+                      </wps:bodyPr>
+                    </wps:wsp>
+                  </a:graphicData>
+                </a:graphic>
+              </wp:anchor>
+            </w:drawing>
+          </mc:Choice>
+          <mc:Fallback>
+            <w:pict>
+              <v:roundrect w14:anchorId="32010D6F" id="Rounded Rectangle 145" o:spid="_x0000_s1113" style="position:absolute;margin-left:153.65pt;margin-top:99.45pt;width:158.4pt;height:42.6pt;z-index:251882496;visibility:visible;mso-wrap-style:square;mso-wrap-distance-left:9pt;mso-wrap-distance-top:0;mso-wrap-distance-right:9pt;mso-wrap-distance-bottom:0;mso-position-horizontal:absolute;mso-position-horizontal-relative:text;mso-position-vertical:absolute;mso-position-vertical-relative:text;v-text-anchor:middle" arcsize="10923f" o:gfxdata="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" fillcolor="black [3200]" strokecolor="black [1600]" strokeweight="1pt">
+                <v:stroke joinstyle="miter"/>
+                <v:textbox>
+                  <w:txbxContent>
+                    <w:p>
+                      <w:pPr>
+                        <w:jc w:val="center"/>
+                      </w:pPr>
+                      <w:r>
+                        <w:t xml:space="preserve">Motor Control Module </w:t>
+                      </w:r>
+                    </w:p>
+                  </w:txbxContent>
+                </v:textbox>
+              </v:roundrect>
+            </w:pict>
+          </mc:Fallback>
+        </mc:AlternateContent>
+      </w:r>
+      <w:r>
+        <mc:AlternateContent>
+          <mc:Choice Requires="wps">
+            <w:drawing>
+              <wp:anchor distT="0" distB="0" distL="114300" distR="114300" simplePos="0" relativeHeight="251883520" behindDoc="0" locked="0" layoutInCell="1" allowOverlap="1" wp14:anchorId="2BE96FC2" wp14:editId="35713773">
+                <wp:simplePos x="0" y="0"/>
+                <wp:positionH relativeFrom="column">
+                  <wp:posOffset>1990725</wp:posOffset>
+                </wp:positionH>
+                <wp:positionV relativeFrom="paragraph">
+                  <wp:posOffset>1880870</wp:posOffset>
+                </wp:positionV>
+                <wp:extent cx="2011680" cy="541020"/>
+                <wp:effectExtent l="0" t="0" r="26670" b="11430"/>
+                <wp:wrapNone/>
+                <wp:docPr id="146" name="Rounded Rectangle 146"/>
+                <wp:cNvGraphicFramePr/>
+                <a:graphic xmlns:a="http://schemas.openxmlformats.org/drawingml/2006/main">
+                  <a:graphicData uri="http://schemas.microsoft.com/office/word/2010/wordprocessingShape">
+                    <wps:wsp>
+                      <wps:cNvSpPr/>
+                      <wps:spPr>
+                        <a:xfrm>
+                          <a:off x="0" y="0"/>
+                          <a:ext cx="2011680" cy="541020"/>
+                        </a:xfrm>
+                        <a:prstGeom prst="roundRect">
+                          <a:avLst/>
+                        </a:prstGeom>
+                      </wps:spPr>
+                      <wps:style>
+                        <a:lnRef idx="2">
+                          <a:schemeClr val="accent3">
+                            <a:shade val="50000"/>
+                          </a:schemeClr>
+                        </a:lnRef>
+                        <a:fillRef idx="1">
+                          <a:schemeClr val="accent3"/>
+                        </a:fillRef>
+                        <a:effectRef idx="0">
+                          <a:schemeClr val="accent3"/>
+                        </a:effectRef>
+                        <a:fontRef idx="minor">
+                          <a:schemeClr val="lt1"/>
+                        </a:fontRef>
+                      </wps:style>
+                      <wps:txbx>
+                        <w:txbxContent>
+                          <w:p>
+                            <w:pPr>
+                              <w:jc w:val="center"/>
+                            </w:pPr>
+                            <w:r>
+                              <w:t>GPIO/Motor</w:t>
+                            </w:r>
+                            <w:r>
+                              <w:t xml:space="preserve"> Driver</w:t>
+                            </w:r>
+                          </w:p>
+                        </w:txbxContent>
+                      </wps:txbx>
+                      <wps:bodyPr rot="0" spcFirstLastPara="0" vertOverflow="overflow" horzOverflow="overflow" vert="horz" wrap="square" lIns="91440" tIns="45720" rIns="91440" bIns="45720" numCol="1" spcCol="0" rtlCol="0" fromWordArt="0" anchor="ctr" anchorCtr="0" forceAA="0" compatLnSpc="1">
+                        <a:prstTxWarp prst="textNoShape">
+                          <a:avLst/>
+                        </a:prstTxWarp>
+                        <a:noAutofit/>
+                      </wps:bodyPr>
+                    </wps:wsp>
+                  </a:graphicData>
+                </a:graphic>
+              </wp:anchor>
+            </w:drawing>
+          </mc:Choice>
+          <mc:Fallback>
+            <w:pict>
+              <v:roundrect w14:anchorId="2BE96FC2" id="Rounded Rectangle 146" o:spid="_x0000_s1114" style="position:absolute;margin-left:156.75pt;margin-top:148.1pt;width:158.4pt;height:42.6pt;z-index:251883520;visibility:visible;mso-wrap-style:square;mso-wrap-distance-left:9pt;mso-wrap-distance-top:0;mso-wrap-distance-right:9pt;mso-wrap-distance-bottom:0;mso-position-horizontal:absolute;mso-position-horizontal-relative:text;mso-position-vertical:absolute;mso-position-vertical-relative:text;v-text-anchor:middle" arcsize="10923f" o:gfxdata="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" fillcolor="#a5a5a5 [3206]" strokecolor="#525252 [1606]" strokeweight="1pt">
+                <v:stroke joinstyle="miter"/>
+                <v:textbox>
+                  <w:txbxContent>
+                    <w:p>
+                      <w:pPr>
+                        <w:jc w:val="center"/>
+                      </w:pPr>
+                      <w:r>
+                        <w:t>GPIO/Motor</w:t>
+                      </w:r>
+                      <w:r>
+                        <w:t xml:space="preserve"> Driver</w:t>
+                      </w:r>
+                    </w:p>
+                  </w:txbxContent>
+                </v:textbox>
+              </v:roundrect>
+            </w:pict>
+          </mc:Fallback>
+        </mc:AlternateContent>
+      </w:r>
+      <w:r>
+        <mc:AlternateContent>
+          <mc:Choice Requires="wps">
+            <w:drawing>
+              <wp:anchor distT="0" distB="0" distL="114300" distR="114300" simplePos="0" relativeHeight="251880448" behindDoc="0" locked="0" layoutInCell="1" allowOverlap="1" wp14:anchorId="2BCC7CDD" wp14:editId="5EDEE840">
+                <wp:simplePos x="0" y="0"/>
+                <wp:positionH relativeFrom="margin">
+                  <wp:posOffset>-228600</wp:posOffset>
+                </wp:positionH>
+                <wp:positionV relativeFrom="paragraph">
+                  <wp:posOffset>1151890</wp:posOffset>
+                </wp:positionV>
+                <wp:extent cx="6181090" cy="21590"/>
+                <wp:effectExtent l="19050" t="19050" r="29210" b="35560"/>
+                <wp:wrapNone/>
+                <wp:docPr id="106" name="Straight Connector 106"/>
+                <wp:cNvGraphicFramePr/>
+                <a:graphic xmlns:a="http://schemas.openxmlformats.org/drawingml/2006/main">
+                  <a:graphicData uri="http://schemas.microsoft.com/office/word/2010/wordprocessingShape">
+                    <wps:wsp>
+                      <wps:cNvCnPr/>
+                      <wps:spPr>
+                        <a:xfrm>
+                          <a:off x="0" y="0"/>
+                          <a:ext cx="6181090" cy="21590"/>
+                        </a:xfrm>
+                        <a:prstGeom prst="line">
+                          <a:avLst/>
+                        </a:prstGeom>
+                        <a:ln w="28575">
+                          <a:prstDash val="sysDash"/>
+                        </a:ln>
+                      </wps:spPr>
+                      <wps:style>
+                        <a:lnRef idx="1">
+                          <a:schemeClr val="accent1"/>
+                        </a:lnRef>
+                        <a:fillRef idx="0">
+                          <a:schemeClr val="accent1"/>
+                        </a:fillRef>
+                        <a:effectRef idx="0">
+                          <a:schemeClr val="accent1"/>
+                        </a:effectRef>
+                        <a:fontRef idx="minor">
+                          <a:schemeClr val="tx1"/>
+                        </a:fontRef>
+                      </wps:style>
+                      <wps:bodyPr/>
+                    </wps:wsp>
+                  </a:graphicData>
+                </a:graphic>
+                <wp14:sizeRelH relativeFrom="margin">
+                  <wp14:pctWidth>0</wp14:pctWidth>
+                </wp14:sizeRelH>
+                <wp14:sizeRelV relativeFrom="margin">
+                  <wp14:pctHeight>0</wp14:pctHeight>
+                </wp14:sizeRelV>
+              </wp:anchor>
+            </w:drawing>
+          </mc:Choice>
+          <mc:Fallback>
+            <w:pict>
+              <v:line w14:anchorId="2037FD9E" id="Straight Connector 106" o:spid="_x0000_s1026" style="position:absolute;z-index:251880448;visibility:visible;mso-wrap-style:square;mso-width-percent:0;mso-height-percent:0;mso-wrap-distance-left:9pt;mso-wrap-distance-top:0;mso-wrap-distance-right:9pt;mso-wrap-distance-bottom:0;mso-position-horizontal:absolute;mso-position-horizontal-relative:margin;mso-position-vertical:absolute;mso-position-vertical-relative:text;mso-width-percent:0;mso-height-percent:0;mso-width-relative:margin;mso-height-relative:margin" from="-18pt,90.7pt" to="468.7pt,92.4pt" o:gfxdata="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" strokecolor="#5b9bd5 [3204]" strokeweight="2.25pt">
+                <v:stroke dashstyle="3 1" joinstyle="miter"/>
+                <w10:wrap anchorx="margin"/>
+              </v:line>
+            </w:pict>
+          </mc:Fallback>
+        </mc:AlternateContent>
+      </w:r>
+      <w:r>
+        <w:rPr>
+          <w:noProof/>
+        </w:rPr>
+        <mc:AlternateContent>
+          <mc:Choice Requires="wps">
+            <w:drawing>
+              <wp:anchor distT="0" distB="0" distL="114300" distR="114300" simplePos="0" relativeHeight="251887616" behindDoc="0" locked="0" layoutInCell="1" allowOverlap="1" wp14:anchorId="2201A89E" wp14:editId="34AE790F">
+                <wp:simplePos x="0" y="0"/>
+                <wp:positionH relativeFrom="margin">
+                  <wp:posOffset>381000</wp:posOffset>
+                </wp:positionH>
+                <wp:positionV relativeFrom="paragraph">
+                  <wp:posOffset>631825</wp:posOffset>
+                </wp:positionV>
+                <wp:extent cx="5076190" cy="313055"/>
+                <wp:effectExtent l="0" t="0" r="10160" b="10795"/>
+                <wp:wrapNone/>
+                <wp:docPr id="149" name="Rounded Rectangle 149"/>
+                <wp:cNvGraphicFramePr/>
+                <a:graphic xmlns:a="http://schemas.openxmlformats.org/drawingml/2006/main">
+                  <a:graphicData uri="http://schemas.microsoft.com/office/word/2010/wordprocessingShape">
+                    <wps:wsp>
+                      <wps:cNvSpPr/>
+                      <wps:spPr>
+                        <a:xfrm>
+                          <a:off x="0" y="0"/>
+                          <a:ext cx="5076190" cy="313055"/>
+                        </a:xfrm>
+                        <a:prstGeom prst="roundRect">
+                          <a:avLst/>
+                        </a:prstGeom>
+                      </wps:spPr>
+                      <wps:style>
+                        <a:lnRef idx="3">
+                          <a:schemeClr val="lt1"/>
+                        </a:lnRef>
+                        <a:fillRef idx="1">
+                          <a:schemeClr val="accent4"/>
+                        </a:fillRef>
+                        <a:effectRef idx="1">
+                          <a:schemeClr val="accent4"/>
+                        </a:effectRef>
+                        <a:fontRef idx="minor">
+                          <a:schemeClr val="lt1"/>
+                        </a:fontRef>
+                      </wps:style>
+                      <wps:txbx>
+                        <w:txbxContent>
+                          <w:p>
+                            <w:pPr>
+                              <w:jc w:val="center"/>
+                            </w:pPr>
+                            <w:r>
+                              <w:t>Motor Control SHIM</w:t>
+                            </w:r>
+                          </w:p>
+                        </w:txbxContent>
+                      </wps:txbx>
+                      <wps:bodyPr rot="0" spcFirstLastPara="0" vertOverflow="overflow" horzOverflow="overflow" vert="horz" wrap="square" lIns="91440" tIns="45720" rIns="91440" bIns="45720" numCol="1" spcCol="0" rtlCol="0" fromWordArt="0" anchor="ctr" anchorCtr="0" forceAA="0" compatLnSpc="1">
+                        <a:prstTxWarp prst="textNoShape">
+                          <a:avLst/>
+                        </a:prstTxWarp>
+                        <a:noAutofit/>
+                      </wps:bodyPr>
+                    </wps:wsp>
+                  </a:graphicData>
+                </a:graphic>
+                <wp14:sizeRelV relativeFrom="margin">
+                  <wp14:pctHeight>0</wp14:pctHeight>
+                </wp14:sizeRelV>
+              </wp:anchor>
+            </w:drawing>
+          </mc:Choice>
+          <mc:Fallback>
+            <w:pict>
+              <v:roundrect w14:anchorId="2201A89E" id="Rounded Rectangle 149" o:spid="_x0000_s1115" style="position:absolute;margin-left:30pt;margin-top:49.75pt;width:399.7pt;height:24.65pt;z-index:251887616;visibility:visible;mso-wrap-style:square;mso-height-percent:0;mso-wrap-distance-left:9pt;mso-wrap-distance-top:0;mso-wrap-distance-right:9pt;mso-wrap-distance-bottom:0;mso-position-horizontal:absolute;mso-position-horizontal-relative:margin;mso-position-vertical:absolute;mso-position-vertical-relative:text;mso-height-percent:0;mso-height-relative:margin;v-text-anchor:middle" arcsize="10923f" o:gfxdata="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" fillcolor="#ffc000 [3207]" strokecolor="white [3201]" strokeweight="1.5pt">
+                <v:stroke joinstyle="miter"/>
+                <v:textbox>
+                  <w:txbxContent>
+                    <w:p>
+                      <w:pPr>
+                        <w:jc w:val="center"/>
+                      </w:pPr>
+                      <w:r>
+                        <w:t>Motor Control SHIM</w:t>
+                      </w:r>
+                    </w:p>
+                  </w:txbxContent>
+                </v:textbox>
+                <w10:wrap anchorx="margin"/>
+              </v:roundrect>
+            </w:pict>
+          </mc:Fallback>
+        </mc:AlternateContent>
+      </w:r>
+      <w:r>
+        <w:rPr>
+          <w:noProof/>
+        </w:rPr>
+        <mc:AlternateContent>
+          <mc:Choice Requires="wps">
+            <w:drawing>
+              <wp:anchor distT="0" distB="0" distL="114300" distR="114300" simplePos="0" relativeHeight="251889664" behindDoc="0" locked="0" layoutInCell="1" allowOverlap="1" wp14:anchorId="729FC546" wp14:editId="7660002B">
+                <wp:simplePos x="0" y="0"/>
+                <wp:positionH relativeFrom="margin">
+                  <wp:posOffset>2790825</wp:posOffset>
+                </wp:positionH>
+                <wp:positionV relativeFrom="paragraph">
+                  <wp:posOffset>194310</wp:posOffset>
+                </wp:positionV>
+                <wp:extent cx="133350" cy="495300"/>
+                <wp:effectExtent l="19050" t="19050" r="38100" b="38100"/>
+                <wp:wrapNone/>
+                <wp:docPr id="150" name="Up-Down Arrow 150"/>
+                <wp:cNvGraphicFramePr/>
+                <a:graphic xmlns:a="http://schemas.openxmlformats.org/drawingml/2006/main">
+                  <a:graphicData uri="http://schemas.microsoft.com/office/word/2010/wordprocessingShape">
+                    <wps:wsp>
+                      <wps:cNvSpPr/>
+                      <wps:spPr>
+                        <a:xfrm>
+                          <a:off x="0" y="0"/>
+                          <a:ext cx="133350" cy="495300"/>
+                        </a:xfrm>
+                        <a:prstGeom prst="upDownArrow">
+                          <a:avLst/>
+                        </a:prstGeom>
+                      </wps:spPr>
+                      <wps:style>
+                        <a:lnRef idx="1">
+                          <a:schemeClr val="accent6"/>
+                        </a:lnRef>
+                        <a:fillRef idx="2">
+                          <a:schemeClr val="accent6"/>
+                        </a:fillRef>
+                        <a:effectRef idx="1">
+                          <a:schemeClr val="accent6"/>
+                        </a:effectRef>
+                        <a:fontRef idx="minor">
+                          <a:schemeClr val="dk1"/>
+                        </a:fontRef>
+                      </wps:style>
+                      <wps:bodyPr rot="0" spcFirstLastPara="0" vertOverflow="overflow" horzOverflow="overflow" vert="horz" wrap="square" lIns="91440" tIns="45720" rIns="91440" bIns="45720" numCol="1" spcCol="0" rtlCol="0" fromWordArt="0" anchor="ctr" anchorCtr="0" forceAA="0" compatLnSpc="1">
+                        <a:prstTxWarp prst="textNoShape">
+                          <a:avLst/>
+                        </a:prstTxWarp>
+                        <a:noAutofit/>
+                      </wps:bodyPr>
+                    </wps:wsp>
+                  </a:graphicData>
+                </a:graphic>
+                <wp14:sizeRelH relativeFrom="margin">
+                  <wp14:pctWidth>0</wp14:pctWidth>
+                </wp14:sizeRelH>
+                <wp14:sizeRelV relativeFrom="margin">
+                  <wp14:pctHeight>0</wp14:pctHeight>
+                </wp14:sizeRelV>
+              </wp:anchor>
+            </w:drawing>
+          </mc:Choice>
+          <mc:Fallback>
+            <w:pict>
+              <v:shapetype w14:anchorId="32200747" id="_x0000_t70" coordsize="21600,21600" o:spt="70" adj="5400,4320" path="m10800,l21600@0@3@0@3@2,21600@2,10800,21600,0@2@1@2@1@0,0@0xe">
+                <v:stroke joinstyle="miter"/>
+                <v:formulas>
+                  <v:f eqn="val #1"/>
+                  <v:f eqn="val #0"/>
+                  <v:f eqn="sum 21600 0 #1"/>
+                  <v:f eqn="sum 21600 0 #0"/>
+                  <v:f eqn="prod #1 #0 10800"/>
+                  <v:f eqn="sum #1 0 @4"/>
+                  <v:f eqn="sum 21600 0 @5"/>
+                </v:formulas>
+                <v:path o:connecttype="custom" o:connectlocs="10800,0;0,@0;@1,10800;0,@2;10800,21600;21600,@2;@3,10800;21600,@0" o:connectangles="270,180,180,180,90,0,0,0" textboxrect="@1,@5,@3,@6"/>
+                <v:handles>
+                  <v:h position="#0,#1" xrange="0,10800" yrange="0,10800"/>
+                </v:handles>
+              </v:shapetype>
+              <v:shape id="Up-Down Arrow 150" o:spid="_x0000_s1026" type="#_x0000_t70" style="position:absolute;margin-left:219.75pt;margin-top:15.3pt;width:10.5pt;height:39pt;z-index:251889664;visibility:visible;mso-wrap-style:square;mso-width-percent:0;mso-height-percent:0;mso-wrap-distance-left:9pt;mso-wrap-distance-top:0;mso-wrap-distance-right:9pt;mso-wrap-distance-bottom:0;mso-position-horizontal:absolute;mso-position-horizontal-relative:margin;mso-position-vertical:absolute;mso-position-vertical-relative:text;mso-width-percent:0;mso-height-percent:0;mso-width-relative:margin;mso-height-relative:margin;v-text-anchor:middle" o:gfxdata="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" adj=",2908" fillcolor="#9ecb81 [2169]" strokecolor="#70ad47 [3209]" strokeweight=".5pt">
+                <v:fill color2="#8ac066 [2617]" rotate="t" colors="0 #b5d5a7;.5 #aace99;1 #9cca86" focus="100%" type="gradient">
+                  <o:fill v:ext="view" type="gradientUnscaled"/>
+                </v:fill>
+                <w10:wrap anchorx="margin"/>
+              </v:shape>
+            </w:pict>
+          </mc:Fallback>
+        </mc:AlternateContent>
+      </w:r>
+      <w:r>
+        <w:rPr>
+          <w:noProof/>
+        </w:rPr>
+        <mc:AlternateContent>
+          <mc:Choice Requires="wps">
+            <w:drawing>
+              <wp:anchor distT="0" distB="0" distL="114300" distR="114300" simplePos="0" relativeHeight="251891712" behindDoc="0" locked="0" layoutInCell="1" allowOverlap="1" wp14:anchorId="1F13C3C1" wp14:editId="54498353">
+                <wp:simplePos x="0" y="0"/>
+                <wp:positionH relativeFrom="column">
+                  <wp:posOffset>2980690</wp:posOffset>
+                </wp:positionH>
+                <wp:positionV relativeFrom="paragraph">
+                  <wp:posOffset>898525</wp:posOffset>
+                </wp:positionV>
+                <wp:extent cx="47625" cy="466725"/>
+                <wp:effectExtent l="38100" t="38100" r="47625" b="28575"/>
+                <wp:wrapNone/>
+                <wp:docPr id="151" name="Straight Arrow Connector 151"/>
+                <wp:cNvGraphicFramePr/>
+                <a:graphic xmlns:a="http://schemas.openxmlformats.org/drawingml/2006/main">
+                  <a:graphicData uri="http://schemas.microsoft.com/office/word/2010/wordprocessingShape">
+                    <wps:wsp>
+                      <wps:cNvCnPr/>
+                      <wps:spPr>
+                        <a:xfrm flipH="1" flipV="1">
+                          <a:off x="0" y="0"/>
+                          <a:ext cx="47625" cy="466725"/>
+                        </a:xfrm>
+                        <a:prstGeom prst="straightConnector1">
+                          <a:avLst/>
+                        </a:prstGeom>
+                        <a:ln>
+                          <a:tailEnd type="triangle"/>
+                        </a:ln>
+                      </wps:spPr>
+                      <wps:style>
+                        <a:lnRef idx="1">
+                          <a:schemeClr val="accent1"/>
+                        </a:lnRef>
+                        <a:fillRef idx="0">
+                          <a:schemeClr val="accent1"/>
+                        </a:fillRef>
+                        <a:effectRef idx="0">
+                          <a:schemeClr val="accent1"/>
+                        </a:effectRef>
+                        <a:fontRef idx="minor">
+                          <a:schemeClr val="tx1"/>
+                        </a:fontRef>
+                      </wps:style>
+                      <wps:bodyPr/>
+                    </wps:wsp>
+                  </a:graphicData>
+                </a:graphic>
+                <wp14:sizeRelH relativeFrom="margin">
+                  <wp14:pctWidth>0</wp14:pctWidth>
+                </wp14:sizeRelH>
+                <wp14:sizeRelV relativeFrom="margin">
+                  <wp14:pctHeight>0</wp14:pctHeight>
+                </wp14:sizeRelV>
+              </wp:anchor>
+            </w:drawing>
+          </mc:Choice>
+          <mc:Fallback>
+            <w:pict>
+              <v:shape w14:anchorId="2B5C2B13" id="Straight Arrow Connector 151" o:spid="_x0000_s1026" type="#_x0000_t32" style="position:absolute;margin-left:234.7pt;margin-top:70.75pt;width:3.75pt;height:36.75pt;flip:x y;z-index:251891712;visibility:visible;mso-wrap-style:square;mso-width-percent:0;mso-height-percent:0;mso-wrap-distance-left:9pt;mso-wrap-distance-top:0;mso-wrap-distance-right:9pt;mso-wrap-distance-bottom:0;mso-position-horizontal:absolute;mso-position-horizontal-relative:text;mso-position-vertical:absolute;mso-position-vertical-relative:text;mso-width-percent:0;mso-height-percent:0;mso-width-relative:margin;mso-height-relative:margin" o:gfxdata="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" strokecolor="#5b9bd5 [3204]" strokeweight=".5pt">
+                <v:stroke endarrow="block" joinstyle="miter"/>
+              </v:shape>
+            </w:pict>
+          </mc:Fallback>
+        </mc:AlternateContent>
+      </w:r>
+    </w:p>
+    <w:p/>
+    <w:p/>
+    <w:p/>
+    <w:p/>
+    <w:p/>
+    <w:p>
+      <w:pPr>
+        <w:rPr>
+          <w:b/>
+        </w:rPr>
+      </w:pPr>
+      <w:r>
+        <w:rPr>
+          <w:b/>
+        </w:rPr>
+        <w:lastRenderedPageBreak/>
+        <w:t>Motor Control Shim:</w:t>
+      </w:r>
+    </w:p>
+    <w:p>
+      <w:r>
+        <w:t xml:space="preserve">The Motor control SHIM </w:t>
+      </w:r>
+      <w:r>
+        <w:t xml:space="preserve">is the main interface that will take the input of the rate of movement and the vector length. The SHIM will then provide a way to send this information to the kernel module that controls the motor subsystems. This layer simply acts as a conduit for the motor to be controlled. </w:t>
+      </w:r>
+    </w:p>
+    <w:p>
+      <w:pPr>
+        <w:rPr>
+          <w:b/>
+        </w:rPr>
+      </w:pPr>
+      <w:r>
+        <w:rPr>
+          <w:b/>
+        </w:rPr>
+        <w:t>Motor Control Module</w:t>
+      </w:r>
+      <w:r>
+        <w:rPr>
+          <w:b/>
+        </w:rPr>
+        <w:t>:</w:t>
+      </w:r>
+    </w:p>
+    <w:p>
+      <w:r>
+        <w:t xml:space="preserve">The motor control module is a Linux kernel module that will take in as inputs the unit distance vector change rate and then use the vector provided to move the hover craft to that particular location. The module will contain two parts. The first part is the part the will convert the vector to individual motor control values. Second part will contain the adjusted mapping and calibration that will provide the exact movement. The module will also have a way to understand which hardware is being used and adjust the speed and torque of the motor appropriately. </w:t>
+      </w:r>
+    </w:p>
+    <w:p>
+      <w:r>
+        <w:t xml:space="preserve">The module will essentially take the vector values and then using the reference direction will convert them into specific motor rotation values that will provide movement of the hover craft towards that direction.  </w:t>
+      </w:r>
+    </w:p>
+    <w:p/>
+    <w:p>
+      <w:pPr>
+        <w:rPr>
+          <w:b/>
+        </w:rPr>
+      </w:pPr>
+      <w:r>
+        <w:rPr>
+          <w:b/>
+        </w:rPr>
+        <w:t>GPIO/Motor Driver</w:t>
+      </w:r>
+    </w:p>
+    <w:p>
+      <w:r>
+        <w:t xml:space="preserve"> The GPIO and Motor driver is a general description for the module that will drive the appropriate PWM and GPIOs to make the motor rotate at a particular speed. </w:t>
       </w:r>
       <w:bookmarkStart w:id="0" w:name="_GoBack"/>
       <w:bookmarkEnd w:id="0"/>
@@ -14224,7 +16167,7 @@
 </file>
 
 <file path=customXml/itemProps1.xml><?xml version="1.0" encoding="utf-8"?>
-<ds:datastoreItem xmlns:ds="http://schemas.openxmlformats.org/officeDocument/2006/customXml" ds:itemID="{88133680-BF4E-4AF6-B3C5-57C48B65E748}">
+<ds:datastoreItem xmlns:ds="http://schemas.openxmlformats.org/officeDocument/2006/customXml" ds:itemID="{EBF6E06F-045F-4BCD-85E3-D224B8C73202}">
   <ds:schemaRefs>
     <ds:schemaRef ds:uri="http://schemas.openxmlformats.org/officeDocument/2006/bibliography"/>
   </ds:schemaRefs>

</xml_diff>